<commit_message>
Aggiunta del'indice della presentazione e del punto 1.Abstract
</commit_message>
<xml_diff>
--- a/Word/Presentazione PaduPizza.docx
+++ b/Word/Presentazione PaduPizza.docx
@@ -6,30 +6,479 @@
       <w:pPr>
         <w:spacing w:after="0" w:line="240" w:lineRule="auto"/>
         <w:rPr>
-          <w:sz w:val="18"/>
-          <w:szCs w:val="18"/>
-        </w:rPr>
-      </w:pPr>
-      <w:r>
-        <w:rPr>
-          <w:sz w:val="18"/>
-          <w:szCs w:val="18"/>
+          <w:rFonts w:ascii="Arial" w:hAnsi="Arial" w:cs="Arial"/>
+        </w:rPr>
+      </w:pPr>
+    </w:p>
+    <w:p>
+      <w:pPr>
+        <w:spacing w:after="0" w:line="240" w:lineRule="auto"/>
+        <w:rPr>
+          <w:rFonts w:ascii="Arial" w:hAnsi="Arial" w:cs="Arial"/>
+        </w:rPr>
+      </w:pPr>
+    </w:p>
+    <w:p>
+      <w:pPr>
+        <w:pStyle w:val="Paragrafoelenco"/>
+        <w:numPr>
+          <w:ilvl w:val="0"/>
+          <w:numId w:val="2"/>
+        </w:numPr>
+        <w:spacing w:after="0" w:line="240" w:lineRule="auto"/>
+        <w:rPr>
+          <w:rFonts w:ascii="Arial" w:hAnsi="Arial" w:cs="Arial"/>
+        </w:rPr>
+      </w:pPr>
+      <w:r>
+        <w:rPr>
+          <w:rFonts w:ascii="Arial" w:hAnsi="Arial" w:cs="Arial"/>
+        </w:rPr>
+        <w:t>Abstract</w:t>
+      </w:r>
+    </w:p>
+    <w:p>
+      <w:pPr>
+        <w:pStyle w:val="Paragrafoelenco"/>
+        <w:numPr>
+          <w:ilvl w:val="0"/>
+          <w:numId w:val="2"/>
+        </w:numPr>
+        <w:spacing w:after="0" w:line="240" w:lineRule="auto"/>
+        <w:rPr>
+          <w:rFonts w:ascii="Arial" w:hAnsi="Arial" w:cs="Arial"/>
+        </w:rPr>
+      </w:pPr>
+      <w:r>
+        <w:rPr>
+          <w:rFonts w:ascii="Arial" w:hAnsi="Arial" w:cs="Arial"/>
+        </w:rPr>
+        <w:t>Analisi dei requisiti</w:t>
+      </w:r>
+    </w:p>
+    <w:p>
+      <w:pPr>
+        <w:pStyle w:val="Paragrafoelenco"/>
+        <w:numPr>
+          <w:ilvl w:val="1"/>
+          <w:numId w:val="2"/>
+        </w:numPr>
+        <w:spacing w:after="0" w:line="240" w:lineRule="auto"/>
+        <w:rPr>
+          <w:rFonts w:ascii="Arial" w:hAnsi="Arial" w:cs="Arial"/>
+        </w:rPr>
+      </w:pPr>
+      <w:r>
+        <w:rPr>
+          <w:rFonts w:ascii="Arial" w:hAnsi="Arial" w:cs="Arial"/>
+        </w:rPr>
+        <w:t>Descrizione testuale dei requisiti e operazioni tipiche</w:t>
+      </w:r>
+    </w:p>
+    <w:p>
+      <w:pPr>
+        <w:pStyle w:val="Paragrafoelenco"/>
+        <w:numPr>
+          <w:ilvl w:val="0"/>
+          <w:numId w:val="2"/>
+        </w:numPr>
+        <w:spacing w:after="0" w:line="240" w:lineRule="auto"/>
+        <w:rPr>
+          <w:rFonts w:ascii="Arial" w:hAnsi="Arial" w:cs="Arial"/>
+        </w:rPr>
+      </w:pPr>
+      <w:r>
+        <w:rPr>
+          <w:rFonts w:ascii="Arial" w:hAnsi="Arial" w:cs="Arial"/>
+        </w:rPr>
+        <w:t>Progettazione concettuale</w:t>
+      </w:r>
+    </w:p>
+    <w:p>
+      <w:pPr>
+        <w:pStyle w:val="Paragrafoelenco"/>
+        <w:numPr>
+          <w:ilvl w:val="1"/>
+          <w:numId w:val="2"/>
+        </w:numPr>
+        <w:spacing w:after="0" w:line="240" w:lineRule="auto"/>
+        <w:rPr>
+          <w:rFonts w:ascii="Arial" w:hAnsi="Arial" w:cs="Arial"/>
+        </w:rPr>
+      </w:pPr>
+      <w:r>
+        <w:rPr>
+          <w:rFonts w:ascii="Arial" w:hAnsi="Arial" w:cs="Arial"/>
+        </w:rPr>
+        <w:t>Descrizione entità e relazioni</w:t>
+      </w:r>
+    </w:p>
+    <w:p>
+      <w:pPr>
+        <w:pStyle w:val="Paragrafoelenco"/>
+        <w:numPr>
+          <w:ilvl w:val="1"/>
+          <w:numId w:val="2"/>
+        </w:numPr>
+        <w:spacing w:after="0" w:line="240" w:lineRule="auto"/>
+        <w:rPr>
+          <w:rFonts w:ascii="Arial" w:hAnsi="Arial" w:cs="Arial"/>
+        </w:rPr>
+      </w:pPr>
+      <w:r>
+        <w:rPr>
+          <w:rFonts w:ascii="Arial" w:hAnsi="Arial" w:cs="Arial"/>
+        </w:rPr>
+        <w:t xml:space="preserve">Schema </w:t>
+      </w:r>
+      <w:proofErr w:type="gramStart"/>
+      <w:r>
+        <w:rPr>
+          <w:rFonts w:ascii="Arial" w:hAnsi="Arial" w:cs="Arial"/>
+        </w:rPr>
+        <w:t>concettuale(</w:t>
+      </w:r>
+      <w:proofErr w:type="gramEnd"/>
+      <w:r>
+        <w:rPr>
+          <w:rFonts w:ascii="Arial" w:hAnsi="Arial" w:cs="Arial"/>
+        </w:rPr>
+        <w:t>ER)</w:t>
+      </w:r>
+    </w:p>
+    <w:p>
+      <w:pPr>
+        <w:pStyle w:val="Paragrafoelenco"/>
+        <w:numPr>
+          <w:ilvl w:val="0"/>
+          <w:numId w:val="2"/>
+        </w:numPr>
+        <w:spacing w:after="0" w:line="240" w:lineRule="auto"/>
+        <w:rPr>
+          <w:rFonts w:ascii="Arial" w:hAnsi="Arial" w:cs="Arial"/>
+        </w:rPr>
+      </w:pPr>
+      <w:r>
+        <w:rPr>
+          <w:rFonts w:ascii="Arial" w:hAnsi="Arial" w:cs="Arial"/>
+        </w:rPr>
+        <w:t>Progettazione logica</w:t>
+      </w:r>
+    </w:p>
+    <w:p>
+      <w:pPr>
+        <w:pStyle w:val="Paragrafoelenco"/>
+        <w:numPr>
+          <w:ilvl w:val="1"/>
+          <w:numId w:val="2"/>
+        </w:numPr>
+        <w:spacing w:after="0" w:line="240" w:lineRule="auto"/>
+        <w:rPr>
+          <w:rFonts w:ascii="Arial" w:hAnsi="Arial" w:cs="Arial"/>
+        </w:rPr>
+      </w:pPr>
+      <w:r>
+        <w:rPr>
+          <w:rFonts w:ascii="Arial" w:hAnsi="Arial" w:cs="Arial"/>
+        </w:rPr>
+        <w:t>Ristrutturazione dello schema</w:t>
+      </w:r>
+    </w:p>
+    <w:p>
+      <w:pPr>
+        <w:pStyle w:val="Paragrafoelenco"/>
+        <w:numPr>
+          <w:ilvl w:val="1"/>
+          <w:numId w:val="2"/>
+        </w:numPr>
+        <w:spacing w:after="0" w:line="240" w:lineRule="auto"/>
+        <w:rPr>
+          <w:rFonts w:ascii="Arial" w:hAnsi="Arial" w:cs="Arial"/>
+        </w:rPr>
+      </w:pPr>
+      <w:r>
+        <w:rPr>
+          <w:rFonts w:ascii="Arial" w:hAnsi="Arial" w:cs="Arial"/>
+        </w:rPr>
+        <w:t>Schema relazionale</w:t>
+      </w:r>
+    </w:p>
+    <w:p>
+      <w:pPr>
+        <w:pStyle w:val="Paragrafoelenco"/>
+        <w:numPr>
+          <w:ilvl w:val="0"/>
+          <w:numId w:val="2"/>
+        </w:numPr>
+        <w:spacing w:after="0" w:line="240" w:lineRule="auto"/>
+        <w:rPr>
+          <w:rFonts w:ascii="Arial" w:hAnsi="Arial" w:cs="Arial"/>
+        </w:rPr>
+      </w:pPr>
+      <w:r>
+        <w:rPr>
+          <w:rFonts w:ascii="Arial" w:hAnsi="Arial" w:cs="Arial"/>
+        </w:rPr>
+        <w:t>Implementazione dello schema logico</w:t>
+      </w:r>
+    </w:p>
+    <w:p>
+      <w:pPr>
+        <w:pStyle w:val="Paragrafoelenco"/>
+        <w:numPr>
+          <w:ilvl w:val="0"/>
+          <w:numId w:val="2"/>
+        </w:numPr>
+        <w:spacing w:after="0" w:line="240" w:lineRule="auto"/>
+        <w:rPr>
+          <w:rFonts w:ascii="Arial" w:hAnsi="Arial" w:cs="Arial"/>
+        </w:rPr>
+      </w:pPr>
+      <w:r>
+        <w:rPr>
+          <w:rFonts w:ascii="Arial" w:hAnsi="Arial" w:cs="Arial"/>
+        </w:rPr>
+        <w:t>Query e Indici</w:t>
+      </w:r>
+    </w:p>
+    <w:p>
+      <w:pPr>
+        <w:spacing w:after="0" w:line="240" w:lineRule="auto"/>
+        <w:rPr>
+          <w:rFonts w:ascii="Arial" w:hAnsi="Arial" w:cs="Arial"/>
+        </w:rPr>
+      </w:pPr>
+    </w:p>
+    <w:p>
+      <w:pPr>
+        <w:spacing w:after="0" w:line="240" w:lineRule="auto"/>
+        <w:rPr>
+          <w:rFonts w:ascii="Arial" w:hAnsi="Arial" w:cs="Arial"/>
+        </w:rPr>
+      </w:pPr>
+    </w:p>
+    <w:p>
+      <w:pPr>
+        <w:spacing w:after="0" w:line="240" w:lineRule="auto"/>
+        <w:rPr>
+          <w:rFonts w:ascii="Arial" w:hAnsi="Arial" w:cs="Arial"/>
+        </w:rPr>
+      </w:pPr>
+    </w:p>
+    <w:p>
+      <w:pPr>
+        <w:spacing w:after="0" w:line="240" w:lineRule="auto"/>
+        <w:rPr>
+          <w:rFonts w:ascii="Arial" w:hAnsi="Arial" w:cs="Arial"/>
+          <w:b/>
+          <w:bCs/>
+        </w:rPr>
+      </w:pPr>
+      <w:r>
+        <w:rPr>
+          <w:rFonts w:ascii="Arial" w:hAnsi="Arial" w:cs="Arial"/>
+        </w:rPr>
+        <w:t>1.</w:t>
+      </w:r>
+      <w:r>
+        <w:rPr>
+          <w:rFonts w:ascii="Arial" w:hAnsi="Arial" w:cs="Arial"/>
+          <w:b/>
+          <w:bCs/>
+        </w:rPr>
+        <w:t>Abstract</w:t>
+      </w:r>
+    </w:p>
+    <w:p>
+      <w:pPr>
+        <w:spacing w:after="0" w:line="240" w:lineRule="auto"/>
+        <w:rPr>
+          <w:rFonts w:ascii="Arial" w:hAnsi="Arial" w:cs="Arial"/>
+          <w:b/>
+          <w:bCs/>
+        </w:rPr>
+      </w:pPr>
+    </w:p>
+    <w:p>
+      <w:pPr>
+        <w:spacing w:after="0" w:line="240" w:lineRule="auto"/>
+        <w:jc w:val="both"/>
+        <w:rPr>
+          <w:rFonts w:ascii="Arial" w:hAnsi="Arial" w:cs="Arial"/>
+        </w:rPr>
+      </w:pPr>
+      <w:proofErr w:type="spellStart"/>
+      <w:r>
+        <w:rPr>
+          <w:rFonts w:ascii="Arial" w:hAnsi="Arial" w:cs="Arial"/>
+        </w:rPr>
+        <w:t>PaduPizza</w:t>
+      </w:r>
+      <w:proofErr w:type="spellEnd"/>
+      <w:r>
+        <w:rPr>
+          <w:rFonts w:ascii="Arial" w:hAnsi="Arial" w:cs="Arial"/>
+        </w:rPr>
+        <w:t xml:space="preserve"> è una catena di pizzerie d’asporto che operano nella città di Padova e provincia.</w:t>
+      </w:r>
+    </w:p>
+    <w:p>
+      <w:pPr>
+        <w:spacing w:after="0" w:line="240" w:lineRule="auto"/>
+        <w:jc w:val="both"/>
+        <w:rPr>
+          <w:rFonts w:ascii="Arial" w:hAnsi="Arial" w:cs="Arial"/>
+        </w:rPr>
+      </w:pPr>
+      <w:r>
+        <w:rPr>
+          <w:rFonts w:ascii="Arial" w:hAnsi="Arial" w:cs="Arial"/>
+        </w:rPr>
+        <w:t>La società ha una sede amministrativa che gestisce tutte le transazioni con i fornitori degli ingredienti, occupandosi poi della distribuzione di essi alle pizzerie della catena.</w:t>
+      </w:r>
+      <w:r>
+        <w:rPr>
+          <w:rFonts w:ascii="Arial" w:hAnsi="Arial" w:cs="Arial"/>
+        </w:rPr>
+        <w:t xml:space="preserve"> Le singole pizzerie vengono supervisionate dai titolari appartenenti all’amministrazione e vengono gestite dai dipendenti che si dividono in pizzaioli, aiuto-pizzaioli, cassieri e domiciliari. Questi ultimi si dividono a loro volta tra chi utilizza i furgoni aziendali e chi utilizza la propria macchina, ai quali vengono riconosciuti +0,30€ per chilometro percorso durante il servizio.</w:t>
+      </w:r>
+    </w:p>
+    <w:p>
+      <w:pPr>
+        <w:spacing w:after="0" w:line="240" w:lineRule="auto"/>
+        <w:jc w:val="both"/>
+        <w:rPr>
+          <w:rFonts w:ascii="Arial" w:hAnsi="Arial" w:cs="Arial"/>
+        </w:rPr>
+      </w:pPr>
+      <w:r>
+        <w:rPr>
+          <w:rFonts w:ascii="Arial" w:hAnsi="Arial" w:cs="Arial"/>
+        </w:rPr>
+        <w:t>La catena vanta un menù fisso per tutte le pizzerie, composto da pizze preparate con la gli stessi ingredienti, in modo tale da poter fornire consistenza nel gusto e nella qualità delle pizze a tutti i clienti in qualsiasi pizzeria della catena decidessero di ordinare.</w:t>
+      </w:r>
+    </w:p>
+    <w:p>
+      <w:pPr>
+        <w:spacing w:after="0" w:line="240" w:lineRule="auto"/>
+        <w:jc w:val="both"/>
+        <w:rPr>
+          <w:rFonts w:ascii="Arial" w:hAnsi="Arial" w:cs="Arial"/>
+        </w:rPr>
+      </w:pPr>
+      <w:r>
+        <w:rPr>
+          <w:rFonts w:ascii="Arial" w:hAnsi="Arial" w:cs="Arial"/>
+        </w:rPr>
+        <w:t>Per ciascun cliente verrà archiviato il nome e cognome sul campanello, il numero di telefono e la via di residenza, il tutto volto a velocizzare le prenotazioni dei clienti e le consegne nel caso in cui uno stesso cliente decida di ordinare da una diversa pizzeria della catena, ad esempio nel caso in cui una pizzeria sia chiusa.</w:t>
+      </w:r>
+    </w:p>
+    <w:p>
+      <w:pPr>
+        <w:spacing w:after="0" w:line="240" w:lineRule="auto"/>
+        <w:jc w:val="both"/>
+        <w:rPr>
+          <w:rFonts w:ascii="Arial" w:hAnsi="Arial" w:cs="Arial"/>
+        </w:rPr>
+      </w:pPr>
+    </w:p>
+    <w:p>
+      <w:pPr>
+        <w:spacing w:after="0" w:line="240" w:lineRule="auto"/>
+        <w:jc w:val="both"/>
+        <w:rPr>
+          <w:rFonts w:ascii="Arial" w:hAnsi="Arial" w:cs="Arial"/>
+        </w:rPr>
+      </w:pPr>
+    </w:p>
+    <w:p>
+      <w:pPr>
+        <w:spacing w:after="0" w:line="240" w:lineRule="auto"/>
+        <w:jc w:val="both"/>
+        <w:rPr>
+          <w:rFonts w:ascii="Arial" w:hAnsi="Arial" w:cs="Arial"/>
+        </w:rPr>
+      </w:pPr>
+    </w:p>
+    <w:p>
+      <w:pPr>
+        <w:spacing w:after="0" w:line="240" w:lineRule="auto"/>
+        <w:jc w:val="both"/>
+        <w:rPr>
+          <w:rFonts w:ascii="Arial" w:hAnsi="Arial" w:cs="Arial"/>
+        </w:rPr>
+      </w:pPr>
+      <w:r>
+        <w:rPr>
+          <w:rFonts w:ascii="Arial" w:hAnsi="Arial" w:cs="Arial"/>
+        </w:rPr>
+        <w:t>2.</w:t>
+      </w:r>
+      <w:r>
+        <w:rPr>
+          <w:rFonts w:ascii="Arial" w:hAnsi="Arial" w:cs="Arial"/>
+          <w:b/>
+          <w:bCs/>
+        </w:rPr>
+        <w:t>Analisi dei re</w:t>
+      </w:r>
+      <w:r>
+        <w:rPr>
+          <w:rFonts w:ascii="Arial" w:hAnsi="Arial" w:cs="Arial"/>
+          <w:b/>
+          <w:bCs/>
+        </w:rPr>
+        <w:t>qu</w:t>
+      </w:r>
+      <w:r>
+        <w:rPr>
+          <w:rFonts w:ascii="Arial" w:hAnsi="Arial" w:cs="Arial"/>
+          <w:b/>
+          <w:bCs/>
+        </w:rPr>
+        <w:t>isiti</w:t>
+      </w:r>
+      <w:r>
+        <w:rPr>
+          <w:rFonts w:ascii="Arial" w:hAnsi="Arial" w:cs="Arial"/>
+          <w:b/>
+          <w:bCs/>
+        </w:rPr>
+        <w:t xml:space="preserve"> – da sistemare</w:t>
+      </w:r>
+    </w:p>
+    <w:p>
+      <w:pPr>
+        <w:spacing w:after="0" w:line="240" w:lineRule="auto"/>
+        <w:rPr>
+          <w:rFonts w:ascii="Arial" w:hAnsi="Arial" w:cs="Arial"/>
+        </w:rPr>
+      </w:pPr>
+    </w:p>
+    <w:p>
+      <w:pPr>
+        <w:spacing w:after="0" w:line="240" w:lineRule="auto"/>
+        <w:rPr>
+          <w:rFonts w:ascii="Arial" w:hAnsi="Arial" w:cs="Arial"/>
+        </w:rPr>
+      </w:pPr>
+      <w:r>
+        <w:rPr>
+          <w:rFonts w:ascii="Arial" w:hAnsi="Arial" w:cs="Arial"/>
         </w:rPr>
         <w:t xml:space="preserve">La società </w:t>
       </w:r>
       <w:proofErr w:type="spellStart"/>
       <w:r>
         <w:rPr>
-          <w:sz w:val="18"/>
-          <w:szCs w:val="18"/>
+          <w:rFonts w:ascii="Arial" w:hAnsi="Arial" w:cs="Arial"/>
         </w:rPr>
         <w:t>PaduPizza</w:t>
       </w:r>
       <w:proofErr w:type="spellEnd"/>
       <w:r>
         <w:rPr>
-          <w:sz w:val="18"/>
-          <w:szCs w:val="18"/>
+          <w:rFonts w:ascii="Arial" w:hAnsi="Arial" w:cs="Arial"/>
         </w:rPr>
         <w:t xml:space="preserve"> è una catena di pizzerie d’asporto che opera nella città di Padova e provincia.</w:t>
       </w:r>
@@ -38,137 +487,120 @@
       <w:pPr>
         <w:spacing w:after="0" w:line="240" w:lineRule="auto"/>
         <w:rPr>
-          <w:sz w:val="18"/>
-          <w:szCs w:val="18"/>
-        </w:rPr>
-      </w:pPr>
-    </w:p>
-    <w:p>
-      <w:pPr>
-        <w:spacing w:after="0" w:line="240" w:lineRule="auto"/>
-        <w:rPr>
-          <w:sz w:val="18"/>
-          <w:szCs w:val="18"/>
-        </w:rPr>
-      </w:pPr>
-      <w:r>
-        <w:rPr>
-          <w:sz w:val="18"/>
-          <w:szCs w:val="18"/>
+          <w:rFonts w:ascii="Arial" w:hAnsi="Arial" w:cs="Arial"/>
+        </w:rPr>
+      </w:pPr>
+    </w:p>
+    <w:p>
+      <w:pPr>
+        <w:spacing w:after="0" w:line="240" w:lineRule="auto"/>
+        <w:rPr>
+          <w:rFonts w:ascii="Arial" w:hAnsi="Arial" w:cs="Arial"/>
+        </w:rPr>
+      </w:pPr>
+      <w:r>
+        <w:rPr>
+          <w:rFonts w:ascii="Arial" w:hAnsi="Arial" w:cs="Arial"/>
         </w:rPr>
         <w:t>L’</w:t>
       </w:r>
       <w:r>
         <w:rPr>
-          <w:b/>
-          <w:bCs/>
-          <w:sz w:val="18"/>
-          <w:szCs w:val="18"/>
+          <w:rFonts w:ascii="Arial" w:hAnsi="Arial" w:cs="Arial"/>
+          <w:b/>
+          <w:bCs/>
         </w:rPr>
         <w:t>Amministrazione</w:t>
       </w:r>
       <w:r>
         <w:rPr>
-          <w:sz w:val="18"/>
-          <w:szCs w:val="18"/>
+          <w:rFonts w:ascii="Arial" w:hAnsi="Arial" w:cs="Arial"/>
         </w:rPr>
         <w:t xml:space="preserve"> della società si occupa di gestire le transazioni con i </w:t>
       </w:r>
       <w:r>
         <w:rPr>
-          <w:b/>
-          <w:bCs/>
-          <w:sz w:val="18"/>
-          <w:szCs w:val="18"/>
+          <w:rFonts w:ascii="Arial" w:hAnsi="Arial" w:cs="Arial"/>
+          <w:b/>
+          <w:bCs/>
         </w:rPr>
         <w:t>F</w:t>
       </w:r>
       <w:r>
         <w:rPr>
-          <w:b/>
-          <w:bCs/>
-          <w:sz w:val="18"/>
-          <w:szCs w:val="18"/>
+          <w:rFonts w:ascii="Arial" w:hAnsi="Arial" w:cs="Arial"/>
+          <w:b/>
+          <w:bCs/>
         </w:rPr>
         <w:t>ornitori</w:t>
       </w:r>
       <w:r>
         <w:rPr>
-          <w:sz w:val="18"/>
-          <w:szCs w:val="18"/>
+          <w:rFonts w:ascii="Arial" w:hAnsi="Arial" w:cs="Arial"/>
         </w:rPr>
         <w:t xml:space="preserve"> degli </w:t>
       </w:r>
       <w:r>
         <w:rPr>
-          <w:b/>
-          <w:bCs/>
-          <w:sz w:val="18"/>
-          <w:szCs w:val="18"/>
+          <w:rFonts w:ascii="Arial" w:hAnsi="Arial" w:cs="Arial"/>
+          <w:b/>
+          <w:bCs/>
         </w:rPr>
         <w:t>I</w:t>
       </w:r>
       <w:r>
         <w:rPr>
-          <w:b/>
-          <w:bCs/>
-          <w:sz w:val="18"/>
-          <w:szCs w:val="18"/>
+          <w:rFonts w:ascii="Arial" w:hAnsi="Arial" w:cs="Arial"/>
+          <w:b/>
+          <w:bCs/>
         </w:rPr>
         <w:t>ngredienti</w:t>
       </w:r>
       <w:r>
         <w:rPr>
-          <w:sz w:val="18"/>
-          <w:szCs w:val="18"/>
+          <w:rFonts w:ascii="Arial" w:hAnsi="Arial" w:cs="Arial"/>
         </w:rPr>
         <w:t xml:space="preserve"> e</w:t>
       </w:r>
       <w:r>
         <w:rPr>
-          <w:sz w:val="18"/>
-          <w:szCs w:val="18"/>
+          <w:rFonts w:ascii="Arial" w:hAnsi="Arial" w:cs="Arial"/>
         </w:rPr>
         <w:t xml:space="preserve"> della distribuzione di tali materie prime dal magazzino centrale </w:t>
       </w:r>
       <w:proofErr w:type="gramStart"/>
       <w:r>
         <w:rPr>
-          <w:sz w:val="18"/>
-          <w:szCs w:val="18"/>
+          <w:rFonts w:ascii="Arial" w:hAnsi="Arial" w:cs="Arial"/>
         </w:rPr>
         <w:t>dell’azienda(</w:t>
       </w:r>
       <w:proofErr w:type="gramEnd"/>
       <w:r>
         <w:rPr>
-          <w:b/>
-          <w:bCs/>
-          <w:sz w:val="18"/>
-          <w:szCs w:val="18"/>
+          <w:rFonts w:ascii="Arial" w:hAnsi="Arial" w:cs="Arial"/>
+          <w:b/>
+          <w:bCs/>
         </w:rPr>
         <w:t>Deposito</w:t>
       </w:r>
       <w:r>
         <w:rPr>
-          <w:sz w:val="18"/>
-          <w:szCs w:val="18"/>
+          <w:rFonts w:ascii="Arial" w:hAnsi="Arial" w:cs="Arial"/>
         </w:rPr>
         <w:t>) a ciascun magazzino proprio delle pizzerie(</w:t>
       </w:r>
       <w:r>
         <w:rPr>
-          <w:b/>
-          <w:bCs/>
-          <w:sz w:val="18"/>
-          <w:szCs w:val="18"/>
+          <w:rFonts w:ascii="Arial" w:hAnsi="Arial" w:cs="Arial"/>
+          <w:b/>
+          <w:bCs/>
         </w:rPr>
         <w:t>Retro-bottega</w:t>
       </w:r>
       <w:r>
         <w:rPr>
-          <w:sz w:val="18"/>
-          <w:szCs w:val="18"/>
+          <w:rFonts w:ascii="Arial" w:hAnsi="Arial" w:cs="Arial"/>
         </w:rPr>
         <w:t>)</w:t>
       </w:r>
@@ -177,119 +609,104 @@
       <w:pPr>
         <w:spacing w:after="0" w:line="240" w:lineRule="auto"/>
         <w:rPr>
-          <w:sz w:val="18"/>
-          <w:szCs w:val="18"/>
-        </w:rPr>
-      </w:pPr>
-    </w:p>
-    <w:p>
-      <w:pPr>
-        <w:spacing w:after="0" w:line="240" w:lineRule="auto"/>
-        <w:rPr>
-          <w:sz w:val="18"/>
-          <w:szCs w:val="18"/>
-        </w:rPr>
-      </w:pPr>
-      <w:r>
-        <w:rPr>
-          <w:sz w:val="18"/>
-          <w:szCs w:val="18"/>
+          <w:rFonts w:ascii="Arial" w:hAnsi="Arial" w:cs="Arial"/>
+        </w:rPr>
+      </w:pPr>
+    </w:p>
+    <w:p>
+      <w:pPr>
+        <w:spacing w:after="0" w:line="240" w:lineRule="auto"/>
+        <w:rPr>
+          <w:rFonts w:ascii="Arial" w:hAnsi="Arial" w:cs="Arial"/>
+        </w:rPr>
+      </w:pPr>
+      <w:r>
+        <w:rPr>
+          <w:rFonts w:ascii="Arial" w:hAnsi="Arial" w:cs="Arial"/>
         </w:rPr>
         <w:t xml:space="preserve">La gestione delle </w:t>
       </w:r>
       <w:r>
         <w:rPr>
-          <w:sz w:val="18"/>
-          <w:szCs w:val="18"/>
+          <w:rFonts w:ascii="Arial" w:hAnsi="Arial" w:cs="Arial"/>
         </w:rPr>
         <w:t>p</w:t>
       </w:r>
       <w:r>
         <w:rPr>
-          <w:sz w:val="18"/>
-          <w:szCs w:val="18"/>
+          <w:rFonts w:ascii="Arial" w:hAnsi="Arial" w:cs="Arial"/>
         </w:rPr>
         <w:t xml:space="preserve">izzerie singole è invece affidata a dei </w:t>
       </w:r>
       <w:r>
         <w:rPr>
-          <w:b/>
-          <w:bCs/>
-          <w:sz w:val="18"/>
-          <w:szCs w:val="18"/>
+          <w:rFonts w:ascii="Arial" w:hAnsi="Arial" w:cs="Arial"/>
+          <w:b/>
+          <w:bCs/>
         </w:rPr>
         <w:t>T</w:t>
       </w:r>
       <w:r>
         <w:rPr>
-          <w:b/>
-          <w:bCs/>
-          <w:sz w:val="18"/>
-          <w:szCs w:val="18"/>
+          <w:rFonts w:ascii="Arial" w:hAnsi="Arial" w:cs="Arial"/>
+          <w:b/>
+          <w:bCs/>
         </w:rPr>
         <w:t xml:space="preserve">itolari </w:t>
       </w:r>
       <w:r>
         <w:rPr>
-          <w:sz w:val="18"/>
-          <w:szCs w:val="18"/>
+          <w:rFonts w:ascii="Arial" w:hAnsi="Arial" w:cs="Arial"/>
         </w:rPr>
         <w:t>facenti parte dell’</w:t>
       </w:r>
       <w:r>
         <w:rPr>
-          <w:b/>
-          <w:bCs/>
-          <w:sz w:val="18"/>
-          <w:szCs w:val="18"/>
+          <w:rFonts w:ascii="Arial" w:hAnsi="Arial" w:cs="Arial"/>
+          <w:b/>
+          <w:bCs/>
         </w:rPr>
         <w:t>A</w:t>
       </w:r>
       <w:r>
         <w:rPr>
-          <w:b/>
-          <w:bCs/>
-          <w:sz w:val="18"/>
-          <w:szCs w:val="18"/>
+          <w:rFonts w:ascii="Arial" w:hAnsi="Arial" w:cs="Arial"/>
+          <w:b/>
+          <w:bCs/>
         </w:rPr>
         <w:t>mministrazione</w:t>
       </w:r>
       <w:r>
         <w:rPr>
-          <w:sz w:val="18"/>
-          <w:szCs w:val="18"/>
+          <w:rFonts w:ascii="Arial" w:hAnsi="Arial" w:cs="Arial"/>
         </w:rPr>
         <w:t xml:space="preserve">, i quali possono prendere in gestione più </w:t>
       </w:r>
       <w:r>
         <w:rPr>
-          <w:b/>
-          <w:bCs/>
-          <w:sz w:val="18"/>
-          <w:szCs w:val="18"/>
+          <w:rFonts w:ascii="Arial" w:hAnsi="Arial" w:cs="Arial"/>
+          <w:b/>
+          <w:bCs/>
         </w:rPr>
         <w:t>P</w:t>
       </w:r>
       <w:r>
         <w:rPr>
-          <w:b/>
-          <w:bCs/>
-          <w:sz w:val="18"/>
-          <w:szCs w:val="18"/>
+          <w:rFonts w:ascii="Arial" w:hAnsi="Arial" w:cs="Arial"/>
+          <w:b/>
+          <w:bCs/>
         </w:rPr>
         <w:t>izzerie</w:t>
       </w:r>
       <w:r>
         <w:rPr>
-          <w:sz w:val="18"/>
-          <w:szCs w:val="18"/>
+          <w:rFonts w:ascii="Arial" w:hAnsi="Arial" w:cs="Arial"/>
         </w:rPr>
         <w:t xml:space="preserve"> </w:t>
       </w:r>
       <w:r>
         <w:rPr>
-          <w:sz w:val="18"/>
-          <w:szCs w:val="18"/>
+          <w:rFonts w:ascii="Arial" w:hAnsi="Arial" w:cs="Arial"/>
         </w:rPr>
         <w:t xml:space="preserve">allo stesso tempo. </w:t>
       </w:r>
@@ -298,23 +715,20 @@
       <w:pPr>
         <w:spacing w:after="0" w:line="240" w:lineRule="auto"/>
         <w:rPr>
-          <w:sz w:val="18"/>
-          <w:szCs w:val="18"/>
-        </w:rPr>
-      </w:pPr>
-    </w:p>
-    <w:p>
-      <w:pPr>
-        <w:spacing w:after="0" w:line="240" w:lineRule="auto"/>
-        <w:rPr>
-          <w:sz w:val="18"/>
-          <w:szCs w:val="18"/>
-        </w:rPr>
-      </w:pPr>
-      <w:r>
-        <w:rPr>
-          <w:sz w:val="18"/>
-          <w:szCs w:val="18"/>
+          <w:rFonts w:ascii="Arial" w:hAnsi="Arial" w:cs="Arial"/>
+        </w:rPr>
+      </w:pPr>
+    </w:p>
+    <w:p>
+      <w:pPr>
+        <w:spacing w:after="0" w:line="240" w:lineRule="auto"/>
+        <w:rPr>
+          <w:rFonts w:ascii="Arial" w:hAnsi="Arial" w:cs="Arial"/>
+        </w:rPr>
+      </w:pPr>
+      <w:r>
+        <w:rPr>
+          <w:rFonts w:ascii="Arial" w:hAnsi="Arial" w:cs="Arial"/>
         </w:rPr>
         <w:t>In ogni Pizzeria lavorano:</w:t>
       </w:r>
@@ -328,18 +742,16 @@
         </w:numPr>
         <w:spacing w:after="0" w:line="240" w:lineRule="auto"/>
         <w:rPr>
-          <w:b/>
-          <w:bCs/>
-          <w:sz w:val="18"/>
-          <w:szCs w:val="18"/>
-        </w:rPr>
-      </w:pPr>
-      <w:r>
-        <w:rPr>
-          <w:b/>
-          <w:bCs/>
-          <w:sz w:val="18"/>
-          <w:szCs w:val="18"/>
+          <w:rFonts w:ascii="Arial" w:hAnsi="Arial" w:cs="Arial"/>
+          <w:b/>
+          <w:bCs/>
+        </w:rPr>
+      </w:pPr>
+      <w:r>
+        <w:rPr>
+          <w:rFonts w:ascii="Arial" w:hAnsi="Arial" w:cs="Arial"/>
+          <w:b/>
+          <w:bCs/>
         </w:rPr>
         <w:t>Titolare</w:t>
       </w:r>
@@ -353,18 +765,16 @@
         </w:numPr>
         <w:spacing w:after="0" w:line="240" w:lineRule="auto"/>
         <w:rPr>
-          <w:b/>
-          <w:bCs/>
-          <w:sz w:val="18"/>
-          <w:szCs w:val="18"/>
-        </w:rPr>
-      </w:pPr>
-      <w:r>
-        <w:rPr>
-          <w:b/>
-          <w:bCs/>
-          <w:sz w:val="18"/>
-          <w:szCs w:val="18"/>
+          <w:rFonts w:ascii="Arial" w:hAnsi="Arial" w:cs="Arial"/>
+          <w:b/>
+          <w:bCs/>
+        </w:rPr>
+      </w:pPr>
+      <w:r>
+        <w:rPr>
+          <w:rFonts w:ascii="Arial" w:hAnsi="Arial" w:cs="Arial"/>
+          <w:b/>
+          <w:bCs/>
         </w:rPr>
         <w:t>Pizzaioli</w:t>
       </w:r>
@@ -378,18 +788,16 @@
         </w:numPr>
         <w:spacing w:after="0" w:line="240" w:lineRule="auto"/>
         <w:rPr>
-          <w:b/>
-          <w:bCs/>
-          <w:sz w:val="18"/>
-          <w:szCs w:val="18"/>
-        </w:rPr>
-      </w:pPr>
-      <w:r>
-        <w:rPr>
-          <w:b/>
-          <w:bCs/>
-          <w:sz w:val="18"/>
-          <w:szCs w:val="18"/>
+          <w:rFonts w:ascii="Arial" w:hAnsi="Arial" w:cs="Arial"/>
+          <w:b/>
+          <w:bCs/>
+        </w:rPr>
+      </w:pPr>
+      <w:r>
+        <w:rPr>
+          <w:rFonts w:ascii="Arial" w:hAnsi="Arial" w:cs="Arial"/>
+          <w:b/>
+          <w:bCs/>
         </w:rPr>
         <w:t>Aiuto-Pizzaioli</w:t>
       </w:r>
@@ -403,18 +811,16 @@
         </w:numPr>
         <w:spacing w:after="0" w:line="240" w:lineRule="auto"/>
         <w:rPr>
-          <w:b/>
-          <w:bCs/>
-          <w:sz w:val="18"/>
-          <w:szCs w:val="18"/>
-        </w:rPr>
-      </w:pPr>
-      <w:r>
-        <w:rPr>
-          <w:b/>
-          <w:bCs/>
-          <w:sz w:val="18"/>
-          <w:szCs w:val="18"/>
+          <w:rFonts w:ascii="Arial" w:hAnsi="Arial" w:cs="Arial"/>
+          <w:b/>
+          <w:bCs/>
+        </w:rPr>
+      </w:pPr>
+      <w:r>
+        <w:rPr>
+          <w:rFonts w:ascii="Arial" w:hAnsi="Arial" w:cs="Arial"/>
+          <w:b/>
+          <w:bCs/>
         </w:rPr>
         <w:t>Cassieri</w:t>
       </w:r>
@@ -428,34 +834,30 @@
         </w:numPr>
         <w:spacing w:after="0" w:line="240" w:lineRule="auto"/>
         <w:rPr>
-          <w:sz w:val="18"/>
-          <w:szCs w:val="18"/>
+          <w:rFonts w:ascii="Arial" w:hAnsi="Arial" w:cs="Arial"/>
         </w:rPr>
       </w:pPr>
       <w:proofErr w:type="spellStart"/>
       <w:r>
         <w:rPr>
-          <w:b/>
-          <w:bCs/>
-          <w:sz w:val="18"/>
-          <w:szCs w:val="18"/>
+          <w:rFonts w:ascii="Arial" w:hAnsi="Arial" w:cs="Arial"/>
+          <w:b/>
+          <w:bCs/>
         </w:rPr>
         <w:t>Domicilari</w:t>
       </w:r>
       <w:proofErr w:type="spellEnd"/>
       <w:r>
         <w:rPr>
-          <w:b/>
-          <w:bCs/>
-          <w:sz w:val="18"/>
-          <w:szCs w:val="18"/>
+          <w:rFonts w:ascii="Arial" w:hAnsi="Arial" w:cs="Arial"/>
+          <w:b/>
+          <w:bCs/>
         </w:rPr>
         <w:t xml:space="preserve"> </w:t>
       </w:r>
       <w:r>
         <w:rPr>
-          <w:sz w:val="18"/>
-          <w:szCs w:val="18"/>
+          <w:rFonts w:ascii="Arial" w:hAnsi="Arial" w:cs="Arial"/>
         </w:rPr>
         <w:t>– coloro che si occupano delle consegne a domicilio</w:t>
       </w:r>
@@ -464,8 +866,7 @@
       <w:pPr>
         <w:spacing w:after="0" w:line="240" w:lineRule="auto"/>
         <w:rPr>
-          <w:sz w:val="18"/>
-          <w:szCs w:val="18"/>
+          <w:rFonts w:ascii="Arial" w:hAnsi="Arial" w:cs="Arial"/>
         </w:rPr>
       </w:pPr>
     </w:p>
@@ -474,110 +875,96 @@
         <w:spacing w:after="0" w:line="240" w:lineRule="auto"/>
         <w:ind w:left="708"/>
         <w:rPr>
-          <w:sz w:val="18"/>
-          <w:szCs w:val="18"/>
-        </w:rPr>
-      </w:pPr>
-      <w:r>
-        <w:rPr>
-          <w:sz w:val="18"/>
-          <w:szCs w:val="18"/>
+          <w:rFonts w:ascii="Arial" w:hAnsi="Arial" w:cs="Arial"/>
+        </w:rPr>
+      </w:pPr>
+      <w:r>
+        <w:rPr>
+          <w:rFonts w:ascii="Arial" w:hAnsi="Arial" w:cs="Arial"/>
         </w:rPr>
         <w:t xml:space="preserve">I </w:t>
       </w:r>
       <w:r>
         <w:rPr>
-          <w:b/>
-          <w:bCs/>
-          <w:sz w:val="18"/>
-          <w:szCs w:val="18"/>
+          <w:rFonts w:ascii="Arial" w:hAnsi="Arial" w:cs="Arial"/>
+          <w:b/>
+          <w:bCs/>
         </w:rPr>
         <w:t>Domiciliari</w:t>
       </w:r>
       <w:r>
         <w:rPr>
-          <w:sz w:val="18"/>
-          <w:szCs w:val="18"/>
+          <w:rFonts w:ascii="Arial" w:hAnsi="Arial" w:cs="Arial"/>
         </w:rPr>
         <w:t xml:space="preserve"> si dividono tra chi utilizza il </w:t>
       </w:r>
       <w:r>
         <w:rPr>
-          <w:b/>
-          <w:bCs/>
-          <w:sz w:val="18"/>
-          <w:szCs w:val="18"/>
+          <w:rFonts w:ascii="Arial" w:hAnsi="Arial" w:cs="Arial"/>
+          <w:b/>
+          <w:bCs/>
         </w:rPr>
         <w:t>Furgone</w:t>
       </w:r>
       <w:r>
         <w:rPr>
-          <w:sz w:val="18"/>
-          <w:szCs w:val="18"/>
+          <w:rFonts w:ascii="Arial" w:hAnsi="Arial" w:cs="Arial"/>
         </w:rPr>
         <w:t xml:space="preserve">(aziendale) e la </w:t>
       </w:r>
       <w:proofErr w:type="gramStart"/>
       <w:r>
         <w:rPr>
-          <w:b/>
-          <w:bCs/>
-          <w:sz w:val="18"/>
-          <w:szCs w:val="18"/>
+          <w:rFonts w:ascii="Arial" w:hAnsi="Arial" w:cs="Arial"/>
+          <w:b/>
+          <w:bCs/>
         </w:rPr>
         <w:t>Macchina</w:t>
       </w:r>
       <w:r>
         <w:rPr>
-          <w:sz w:val="18"/>
-          <w:szCs w:val="18"/>
+          <w:rFonts w:ascii="Arial" w:hAnsi="Arial" w:cs="Arial"/>
         </w:rPr>
         <w:t>(</w:t>
       </w:r>
       <w:proofErr w:type="gramEnd"/>
       <w:r>
         <w:rPr>
-          <w:sz w:val="18"/>
-          <w:szCs w:val="18"/>
+          <w:rFonts w:ascii="Arial" w:hAnsi="Arial" w:cs="Arial"/>
         </w:rPr>
         <w:t>propria del Domiciliare), a chi utilizza la propria macchina vengono riconosciuti 0,30</w:t>
       </w:r>
       <w:r>
         <w:rPr>
-          <w:sz w:val="18"/>
-          <w:szCs w:val="18"/>
+          <w:rFonts w:ascii="Arial" w:hAnsi="Arial" w:cs="Arial"/>
         </w:rPr>
         <w:t xml:space="preserve">€ per kilometro percorso. </w:t>
       </w:r>
       <w:proofErr w:type="gramStart"/>
       <w:r>
         <w:rPr>
-          <w:sz w:val="18"/>
-          <w:szCs w:val="18"/>
+          <w:rFonts w:ascii="Arial" w:hAnsi="Arial" w:cs="Arial"/>
         </w:rPr>
         <w:t>Inoltre</w:t>
       </w:r>
       <w:proofErr w:type="gramEnd"/>
       <w:r>
         <w:rPr>
-          <w:sz w:val="18"/>
-          <w:szCs w:val="18"/>
+          <w:rFonts w:ascii="Arial" w:hAnsi="Arial" w:cs="Arial"/>
         </w:rPr>
         <w:t xml:space="preserve"> possono consegnare più </w:t>
       </w:r>
       <w:r>
         <w:rPr>
-          <w:b/>
-          <w:bCs/>
-          <w:sz w:val="18"/>
-          <w:szCs w:val="18"/>
+          <w:rFonts w:ascii="Arial" w:hAnsi="Arial" w:cs="Arial"/>
+          <w:b/>
+          <w:bCs/>
         </w:rPr>
         <w:t>Ordini</w:t>
       </w:r>
       <w:r>
         <w:rPr>
-          <w:sz w:val="18"/>
-          <w:szCs w:val="18"/>
+          <w:rFonts w:ascii="Arial" w:hAnsi="Arial" w:cs="Arial"/>
         </w:rPr>
         <w:t xml:space="preserve"> nello stesso giro di macchina prima di ritornare alla Pizzeria a prendere gli Ordini successivi.</w:t>
       </w:r>
@@ -586,94 +973,89 @@
       <w:pPr>
         <w:spacing w:after="0" w:line="240" w:lineRule="auto"/>
         <w:rPr>
-          <w:sz w:val="18"/>
-          <w:szCs w:val="18"/>
-        </w:rPr>
-      </w:pPr>
-    </w:p>
-    <w:p>
-      <w:pPr>
-        <w:spacing w:after="0" w:line="240" w:lineRule="auto"/>
-        <w:rPr>
-          <w:sz w:val="18"/>
-          <w:szCs w:val="18"/>
-        </w:rPr>
-      </w:pPr>
-      <w:r>
-        <w:rPr>
-          <w:sz w:val="18"/>
-          <w:szCs w:val="18"/>
+          <w:rFonts w:ascii="Arial" w:hAnsi="Arial" w:cs="Arial"/>
+        </w:rPr>
+      </w:pPr>
+    </w:p>
+    <w:p>
+      <w:pPr>
+        <w:spacing w:after="0" w:line="240" w:lineRule="auto"/>
+        <w:rPr>
+          <w:rFonts w:ascii="Arial" w:hAnsi="Arial" w:cs="Arial"/>
+        </w:rPr>
+      </w:pPr>
+      <w:r>
+        <w:rPr>
+          <w:rFonts w:ascii="Arial" w:hAnsi="Arial" w:cs="Arial"/>
         </w:rPr>
         <w:t xml:space="preserve">I </w:t>
       </w:r>
       <w:r>
         <w:rPr>
-          <w:b/>
-          <w:bCs/>
-          <w:sz w:val="18"/>
-          <w:szCs w:val="18"/>
+          <w:rFonts w:ascii="Arial" w:hAnsi="Arial" w:cs="Arial"/>
+          <w:b/>
+          <w:bCs/>
         </w:rPr>
         <w:t>Clienti</w:t>
       </w:r>
       <w:r>
         <w:rPr>
-          <w:sz w:val="18"/>
-          <w:szCs w:val="18"/>
+          <w:rFonts w:ascii="Arial" w:hAnsi="Arial" w:cs="Arial"/>
         </w:rPr>
         <w:t xml:space="preserve"> di ogni Pizzeria hanno la possibilità di scegliere se passare di persona a prendere il proprio </w:t>
       </w:r>
       <w:proofErr w:type="gramStart"/>
       <w:r>
         <w:rPr>
-          <w:sz w:val="18"/>
-          <w:szCs w:val="18"/>
+          <w:rFonts w:ascii="Arial" w:hAnsi="Arial" w:cs="Arial"/>
         </w:rPr>
         <w:t>Ordine(</w:t>
       </w:r>
       <w:proofErr w:type="gramEnd"/>
       <w:r>
         <w:rPr>
-          <w:sz w:val="18"/>
-          <w:szCs w:val="18"/>
+          <w:rFonts w:ascii="Arial" w:hAnsi="Arial" w:cs="Arial"/>
         </w:rPr>
         <w:t>Consegna può essere NULL</w:t>
       </w:r>
       <w:r>
         <w:rPr>
-          <w:sz w:val="18"/>
-          <w:szCs w:val="18"/>
+          <w:rFonts w:ascii="Arial" w:hAnsi="Arial" w:cs="Arial"/>
         </w:rPr>
         <w:t>)</w:t>
       </w:r>
       <w:r>
         <w:rPr>
-          <w:sz w:val="18"/>
-          <w:szCs w:val="18"/>
-        </w:rPr>
-        <w:t xml:space="preserve"> o farsela consegnare direttamente a casa fornendo il proprio indirizzo e numero di telefono. Vengono accettati pagamenti sia con contanti che con carta, nel secondo caso verranno salvati i dati della carta e dell’intestatario per tracciare il </w:t>
-      </w:r>
-      <w:r>
-        <w:rPr>
-          <w:b/>
-          <w:bCs/>
-          <w:sz w:val="18"/>
-          <w:szCs w:val="18"/>
+          <w:rFonts w:ascii="Arial" w:hAnsi="Arial" w:cs="Arial"/>
+        </w:rPr>
+        <w:t xml:space="preserve"> o farsela consegnare direttamente a casa fornendo il proprio indirizzo </w:t>
+      </w:r>
+      <w:r>
+        <w:rPr>
+          <w:rFonts w:ascii="Arial" w:hAnsi="Arial" w:cs="Arial"/>
+        </w:rPr>
+        <w:lastRenderedPageBreak/>
+        <w:t xml:space="preserve">e numero di telefono. Vengono accettati pagamenti sia con contanti che con carta, nel secondo caso verranno salvati i dati della carta e dell’intestatario per tracciare il </w:t>
+      </w:r>
+      <w:r>
+        <w:rPr>
+          <w:rFonts w:ascii="Arial" w:hAnsi="Arial" w:cs="Arial"/>
+          <w:b/>
+          <w:bCs/>
         </w:rPr>
         <w:t>P</w:t>
       </w:r>
       <w:r>
         <w:rPr>
-          <w:b/>
-          <w:bCs/>
-          <w:sz w:val="18"/>
-          <w:szCs w:val="18"/>
+          <w:rFonts w:ascii="Arial" w:hAnsi="Arial" w:cs="Arial"/>
+          <w:b/>
+          <w:bCs/>
         </w:rPr>
         <w:t>agamento</w:t>
       </w:r>
       <w:r>
         <w:rPr>
-          <w:sz w:val="18"/>
-          <w:szCs w:val="18"/>
+          <w:rFonts w:ascii="Arial" w:hAnsi="Arial" w:cs="Arial"/>
         </w:rPr>
         <w:t>.</w:t>
       </w:r>
@@ -682,30 +1064,26 @@
       <w:pPr>
         <w:spacing w:after="0" w:line="240" w:lineRule="auto"/>
         <w:rPr>
-          <w:sz w:val="18"/>
-          <w:szCs w:val="18"/>
-        </w:rPr>
-      </w:pPr>
-      <w:r>
-        <w:rPr>
-          <w:sz w:val="18"/>
-          <w:szCs w:val="18"/>
+          <w:rFonts w:ascii="Arial" w:hAnsi="Arial" w:cs="Arial"/>
+        </w:rPr>
+      </w:pPr>
+      <w:r>
+        <w:rPr>
+          <w:rFonts w:ascii="Arial" w:hAnsi="Arial" w:cs="Arial"/>
         </w:rPr>
         <w:t xml:space="preserve">L’Ordine è corredato con lo </w:t>
       </w:r>
       <w:r>
         <w:rPr>
-          <w:b/>
-          <w:bCs/>
-          <w:sz w:val="18"/>
-          <w:szCs w:val="18"/>
+          <w:rFonts w:ascii="Arial" w:hAnsi="Arial" w:cs="Arial"/>
+          <w:b/>
+          <w:bCs/>
         </w:rPr>
         <w:t>Scontrino</w:t>
       </w:r>
       <w:r>
         <w:rPr>
-          <w:sz w:val="18"/>
-          <w:szCs w:val="18"/>
+          <w:rFonts w:ascii="Arial" w:hAnsi="Arial" w:cs="Arial"/>
         </w:rPr>
         <w:t xml:space="preserve"> fiscale emesso dalla pizzeria con descritte le pizze ordinate e il totale dell’ordine.</w:t>
       </w:r>
@@ -714,46 +1092,40 @@
       <w:pPr>
         <w:spacing w:after="0" w:line="240" w:lineRule="auto"/>
         <w:rPr>
-          <w:sz w:val="18"/>
-          <w:szCs w:val="18"/>
-        </w:rPr>
-      </w:pPr>
-    </w:p>
-    <w:p>
-      <w:pPr>
-        <w:spacing w:after="0" w:line="240" w:lineRule="auto"/>
-        <w:rPr>
-          <w:sz w:val="18"/>
-          <w:szCs w:val="18"/>
-        </w:rPr>
-      </w:pPr>
-      <w:r>
-        <w:rPr>
-          <w:sz w:val="18"/>
-          <w:szCs w:val="18"/>
+          <w:rFonts w:ascii="Arial" w:hAnsi="Arial" w:cs="Arial"/>
+        </w:rPr>
+      </w:pPr>
+    </w:p>
+    <w:p>
+      <w:pPr>
+        <w:spacing w:after="0" w:line="240" w:lineRule="auto"/>
+        <w:rPr>
+          <w:rFonts w:ascii="Arial" w:hAnsi="Arial" w:cs="Arial"/>
+        </w:rPr>
+      </w:pPr>
+      <w:r>
+        <w:rPr>
+          <w:rFonts w:ascii="Arial" w:hAnsi="Arial" w:cs="Arial"/>
         </w:rPr>
         <w:t xml:space="preserve">Il </w:t>
       </w:r>
       <w:r>
         <w:rPr>
-          <w:b/>
-          <w:bCs/>
-          <w:sz w:val="18"/>
-          <w:szCs w:val="18"/>
+          <w:rFonts w:ascii="Arial" w:hAnsi="Arial" w:cs="Arial"/>
+          <w:b/>
+          <w:bCs/>
         </w:rPr>
         <w:t>Menù</w:t>
       </w:r>
       <w:r>
         <w:rPr>
-          <w:sz w:val="18"/>
-          <w:szCs w:val="18"/>
+          <w:rFonts w:ascii="Arial" w:hAnsi="Arial" w:cs="Arial"/>
         </w:rPr>
         <w:t xml:space="preserve"> è comune a tutte le Pizzerie, contiene il nome, gli Ingredienti e il prezzo di ciascuna pizza, per ciascuna modifica ad una pizza del Menù vengono aggiunti +0,50€ </w:t>
       </w:r>
       <w:r>
         <w:rPr>
-          <w:sz w:val="18"/>
-          <w:szCs w:val="18"/>
+          <w:rFonts w:ascii="Arial" w:hAnsi="Arial" w:cs="Arial"/>
         </w:rPr>
         <w:t>(?).</w:t>
       </w:r>
@@ -762,96 +1134,98 @@
       <w:pPr>
         <w:spacing w:after="0" w:line="240" w:lineRule="auto"/>
         <w:rPr>
-          <w:sz w:val="18"/>
-          <w:szCs w:val="18"/>
-        </w:rPr>
-      </w:pPr>
-    </w:p>
-    <w:p>
-      <w:pPr>
-        <w:spacing w:after="0" w:line="240" w:lineRule="auto"/>
-        <w:rPr>
-          <w:sz w:val="18"/>
-          <w:szCs w:val="18"/>
-        </w:rPr>
-      </w:pPr>
-      <w:r>
-        <w:rPr>
-          <w:sz w:val="18"/>
-          <w:szCs w:val="18"/>
+          <w:rFonts w:ascii="Arial" w:hAnsi="Arial" w:cs="Arial"/>
+        </w:rPr>
+      </w:pPr>
+    </w:p>
+    <w:p>
+      <w:pPr>
+        <w:spacing w:after="0" w:line="240" w:lineRule="auto"/>
+        <w:rPr>
+          <w:rFonts w:ascii="Arial" w:hAnsi="Arial" w:cs="Arial"/>
+        </w:rPr>
+      </w:pPr>
+      <w:r>
+        <w:rPr>
+          <w:rFonts w:ascii="Arial" w:hAnsi="Arial" w:cs="Arial"/>
         </w:rPr>
         <w:t xml:space="preserve"> </w:t>
       </w:r>
       <w:r>
         <w:rPr>
-          <w:sz w:val="18"/>
-          <w:szCs w:val="18"/>
+          <w:rFonts w:ascii="Arial" w:hAnsi="Arial" w:cs="Arial"/>
         </w:rPr>
         <w:t xml:space="preserve">Ogni Pizzeria ha un </w:t>
       </w:r>
       <w:r>
         <w:rPr>
-          <w:b/>
-          <w:bCs/>
-          <w:sz w:val="18"/>
-          <w:szCs w:val="18"/>
+          <w:rFonts w:ascii="Arial" w:hAnsi="Arial" w:cs="Arial"/>
+          <w:b/>
+          <w:bCs/>
         </w:rPr>
         <w:t>C</w:t>
       </w:r>
       <w:r>
         <w:rPr>
-          <w:b/>
-          <w:bCs/>
-          <w:sz w:val="18"/>
-          <w:szCs w:val="18"/>
+          <w:rFonts w:ascii="Arial" w:hAnsi="Arial" w:cs="Arial"/>
+          <w:b/>
+          <w:bCs/>
         </w:rPr>
         <w:t>alendario</w:t>
       </w:r>
       <w:r>
         <w:rPr>
-          <w:sz w:val="18"/>
-          <w:szCs w:val="18"/>
-        </w:rPr>
-        <w:t xml:space="preserve"> con specificato il giorno di chiusura settimanale.</w:t>
-      </w:r>
-    </w:p>
-    <w:p>
-      <w:pPr>
-        <w:spacing w:after="0" w:line="240" w:lineRule="auto"/>
-        <w:rPr>
-          <w:sz w:val="18"/>
-          <w:szCs w:val="18"/>
-        </w:rPr>
-      </w:pPr>
-    </w:p>
-    <w:p>
-      <w:pPr>
-        <w:spacing w:after="0" w:line="240" w:lineRule="auto"/>
-        <w:rPr>
-          <w:sz w:val="18"/>
-          <w:szCs w:val="18"/>
-        </w:rPr>
-      </w:pPr>
-      <w:r>
-        <w:rPr>
-          <w:sz w:val="18"/>
-          <w:szCs w:val="18"/>
+          <w:rFonts w:ascii="Arial" w:hAnsi="Arial" w:cs="Arial"/>
+          <w:b/>
+          <w:bCs/>
+        </w:rPr>
+        <w:t xml:space="preserve"> </w:t>
+      </w:r>
+      <w:r>
+        <w:rPr>
+          <w:rFonts w:ascii="Arial" w:hAnsi="Arial" w:cs="Arial"/>
+        </w:rPr>
+        <w:t>con specificato il giorno di chiusura settimanale</w:t>
+      </w:r>
+      <w:r>
+        <w:rPr>
+          <w:rFonts w:ascii="Arial" w:hAnsi="Arial" w:cs="Arial"/>
+        </w:rPr>
+        <w:t>, l’orario di apertura e chiusura giornaliero.</w:t>
+      </w:r>
+    </w:p>
+    <w:p>
+      <w:pPr>
+        <w:spacing w:after="0" w:line="240" w:lineRule="auto"/>
+        <w:rPr>
+          <w:rFonts w:ascii="Arial" w:hAnsi="Arial" w:cs="Arial"/>
+        </w:rPr>
+      </w:pPr>
+    </w:p>
+    <w:p>
+      <w:pPr>
+        <w:spacing w:after="0" w:line="240" w:lineRule="auto"/>
+        <w:rPr>
+          <w:rFonts w:ascii="Arial" w:hAnsi="Arial" w:cs="Arial"/>
+        </w:rPr>
+      </w:pPr>
+      <w:r>
+        <w:rPr>
+          <w:rFonts w:ascii="Arial" w:hAnsi="Arial" w:cs="Arial"/>
         </w:rPr>
         <w:t xml:space="preserve">Il </w:t>
       </w:r>
       <w:proofErr w:type="gramStart"/>
       <w:r>
         <w:rPr>
-          <w:sz w:val="18"/>
-          <w:szCs w:val="18"/>
+          <w:rFonts w:ascii="Arial" w:hAnsi="Arial" w:cs="Arial"/>
         </w:rPr>
         <w:t>Retro-bottega</w:t>
       </w:r>
       <w:proofErr w:type="gramEnd"/>
       <w:r>
         <w:rPr>
-          <w:sz w:val="18"/>
-          <w:szCs w:val="18"/>
+          <w:rFonts w:ascii="Arial" w:hAnsi="Arial" w:cs="Arial"/>
         </w:rPr>
         <w:t xml:space="preserve"> di ogni pizzeria viene rifornito dal Deposito principale ogni mattina e deve bastare fino a fine serata.</w:t>
       </w:r>
@@ -860,17 +1234,15 @@
       <w:pPr>
         <w:spacing w:after="0" w:line="240" w:lineRule="auto"/>
         <w:rPr>
-          <w:sz w:val="18"/>
-          <w:szCs w:val="18"/>
-        </w:rPr>
-      </w:pPr>
-    </w:p>
-    <w:p>
-      <w:pPr>
-        <w:spacing w:after="0" w:line="240" w:lineRule="auto"/>
-        <w:rPr>
-          <w:sz w:val="18"/>
-          <w:szCs w:val="18"/>
+          <w:rFonts w:ascii="Arial" w:hAnsi="Arial" w:cs="Arial"/>
+        </w:rPr>
+      </w:pPr>
+    </w:p>
+    <w:p>
+      <w:pPr>
+        <w:spacing w:after="0" w:line="240" w:lineRule="auto"/>
+        <w:rPr>
+          <w:rFonts w:ascii="Arial" w:hAnsi="Arial" w:cs="Arial"/>
         </w:rPr>
       </w:pPr>
     </w:p>
@@ -879,8 +1251,7 @@
         <w:spacing w:after="0" w:line="240" w:lineRule="auto"/>
         <w:ind w:left="708"/>
         <w:rPr>
-          <w:sz w:val="18"/>
-          <w:szCs w:val="18"/>
+          <w:rFonts w:ascii="Arial" w:hAnsi="Arial" w:cs="Arial"/>
         </w:rPr>
       </w:pPr>
     </w:p>
@@ -889,8 +1260,7 @@
         <w:spacing w:after="0" w:line="240" w:lineRule="auto"/>
         <w:ind w:left="708"/>
         <w:rPr>
-          <w:sz w:val="18"/>
-          <w:szCs w:val="18"/>
+          <w:rFonts w:ascii="Arial" w:hAnsi="Arial" w:cs="Arial"/>
         </w:rPr>
       </w:pPr>
     </w:p>
@@ -1029,8 +1399,100 @@
       </w:rPr>
     </w:lvl>
   </w:abstractNum>
+  <w:abstractNum w:abstractNumId="1" w15:restartNumberingAfterBreak="0">
+    <w:nsid w:val="753D6EC5"/>
+    <w:multiLevelType w:val="hybridMultilevel"/>
+    <w:tmpl w:val="14AC822E"/>
+    <w:lvl w:ilvl="0" w:tplc="0410000F">
+      <w:start w:val="1"/>
+      <w:numFmt w:val="decimal"/>
+      <w:lvlText w:val="%1."/>
+      <w:lvlJc w:val="left"/>
+      <w:pPr>
+        <w:ind w:left="720" w:hanging="360"/>
+      </w:pPr>
+      <w:rPr>
+        <w:rFonts w:hint="default"/>
+      </w:rPr>
+    </w:lvl>
+    <w:lvl w:ilvl="1" w:tplc="04100019">
+      <w:start w:val="1"/>
+      <w:numFmt w:val="lowerLetter"/>
+      <w:lvlText w:val="%2."/>
+      <w:lvlJc w:val="left"/>
+      <w:pPr>
+        <w:ind w:left="1440" w:hanging="360"/>
+      </w:pPr>
+    </w:lvl>
+    <w:lvl w:ilvl="2" w:tplc="0410001B" w:tentative="1">
+      <w:start w:val="1"/>
+      <w:numFmt w:val="lowerRoman"/>
+      <w:lvlText w:val="%3."/>
+      <w:lvlJc w:val="right"/>
+      <w:pPr>
+        <w:ind w:left="2160" w:hanging="180"/>
+      </w:pPr>
+    </w:lvl>
+    <w:lvl w:ilvl="3" w:tplc="0410000F" w:tentative="1">
+      <w:start w:val="1"/>
+      <w:numFmt w:val="decimal"/>
+      <w:lvlText w:val="%4."/>
+      <w:lvlJc w:val="left"/>
+      <w:pPr>
+        <w:ind w:left="2880" w:hanging="360"/>
+      </w:pPr>
+    </w:lvl>
+    <w:lvl w:ilvl="4" w:tplc="04100019" w:tentative="1">
+      <w:start w:val="1"/>
+      <w:numFmt w:val="lowerLetter"/>
+      <w:lvlText w:val="%5."/>
+      <w:lvlJc w:val="left"/>
+      <w:pPr>
+        <w:ind w:left="3600" w:hanging="360"/>
+      </w:pPr>
+    </w:lvl>
+    <w:lvl w:ilvl="5" w:tplc="0410001B" w:tentative="1">
+      <w:start w:val="1"/>
+      <w:numFmt w:val="lowerRoman"/>
+      <w:lvlText w:val="%6."/>
+      <w:lvlJc w:val="right"/>
+      <w:pPr>
+        <w:ind w:left="4320" w:hanging="180"/>
+      </w:pPr>
+    </w:lvl>
+    <w:lvl w:ilvl="6" w:tplc="0410000F" w:tentative="1">
+      <w:start w:val="1"/>
+      <w:numFmt w:val="decimal"/>
+      <w:lvlText w:val="%7."/>
+      <w:lvlJc w:val="left"/>
+      <w:pPr>
+        <w:ind w:left="5040" w:hanging="360"/>
+      </w:pPr>
+    </w:lvl>
+    <w:lvl w:ilvl="7" w:tplc="04100019" w:tentative="1">
+      <w:start w:val="1"/>
+      <w:numFmt w:val="lowerLetter"/>
+      <w:lvlText w:val="%8."/>
+      <w:lvlJc w:val="left"/>
+      <w:pPr>
+        <w:ind w:left="5760" w:hanging="360"/>
+      </w:pPr>
+    </w:lvl>
+    <w:lvl w:ilvl="8" w:tplc="0410001B" w:tentative="1">
+      <w:start w:val="1"/>
+      <w:numFmt w:val="lowerRoman"/>
+      <w:lvlText w:val="%9."/>
+      <w:lvlJc w:val="right"/>
+      <w:pPr>
+        <w:ind w:left="6480" w:hanging="180"/>
+      </w:pPr>
+    </w:lvl>
+  </w:abstractNum>
   <w:num w:numId="1">
     <w:abstractNumId w:val="0"/>
+  </w:num>
+  <w:num w:numId="2">
+    <w:abstractNumId w:val="1"/>
   </w:num>
 </w:numbering>
 </file>

</xml_diff>

<commit_message>
Conclusione relazione progettazione concettuale
</commit_message>
<xml_diff>
--- a/Word/Presentazione PaduPizza.docx
+++ b/Word/Presentazione PaduPizza.docx
@@ -252,6 +252,20 @@
           <w:rFonts w:ascii="Arial" w:eastAsia="Arial" w:hAnsi="Arial" w:cs="Arial"/>
         </w:rPr>
       </w:pPr>
+      <w:r>
+        <w:rPr>
+          <w:rFonts w:ascii="Arial" w:eastAsia="Arial" w:hAnsi="Arial" w:cs="Arial"/>
+        </w:rPr>
+        <w:br w:type="page"/>
+      </w:r>
+    </w:p>
+    <w:p>
+      <w:pPr>
+        <w:spacing w:after="0" w:line="240" w:lineRule="auto"/>
+        <w:rPr>
+          <w:rFonts w:ascii="Arial" w:eastAsia="Arial" w:hAnsi="Arial" w:cs="Arial"/>
+        </w:rPr>
+      </w:pPr>
     </w:p>
     <w:p>
       <w:pPr>
@@ -473,7 +487,19 @@
         <w:rPr>
           <w:rFonts w:ascii="Arial" w:hAnsi="Arial"/>
         </w:rPr>
-        <w:t xml:space="preserve"> è una catena di pizzerie d’asporto che opera nella città di Padova e provincia.</w:t>
+        <w:t xml:space="preserve"> è una catena di pizzerie d’asporto che opera nella </w:t>
+      </w:r>
+      <w:r>
+        <w:rPr>
+          <w:rFonts w:ascii="Arial" w:hAnsi="Arial"/>
+        </w:rPr>
+        <w:t>regione Veneto</w:t>
+      </w:r>
+      <w:r>
+        <w:rPr>
+          <w:rFonts w:ascii="Arial" w:hAnsi="Arial"/>
+        </w:rPr>
+        <w:t>.</w:t>
       </w:r>
     </w:p>
     <w:p>
@@ -490,93 +516,215 @@
         <w:spacing w:after="0" w:line="240" w:lineRule="auto"/>
         <w:ind w:left="284"/>
         <w:rPr>
+          <w:rFonts w:ascii="Arial" w:hAnsi="Arial"/>
+        </w:rPr>
+      </w:pPr>
+      <w:r>
+        <w:rPr>
+          <w:rFonts w:ascii="Arial" w:hAnsi="Arial"/>
+        </w:rPr>
+        <w:t>L</w:t>
+      </w:r>
+      <w:r>
+        <w:rPr>
+          <w:rFonts w:ascii="Arial" w:hAnsi="Arial"/>
+        </w:rPr>
+        <w:t>a gestione</w:t>
+      </w:r>
+      <w:r>
+        <w:rPr>
+          <w:rFonts w:ascii="Arial" w:hAnsi="Arial"/>
+        </w:rPr>
+        <w:t xml:space="preserve"> della società </w:t>
+      </w:r>
+      <w:r>
+        <w:rPr>
+          <w:rFonts w:ascii="Arial" w:hAnsi="Arial"/>
+        </w:rPr>
+        <w:t xml:space="preserve">è divisa in diverse </w:t>
+      </w:r>
+      <w:r>
+        <w:rPr>
+          <w:rFonts w:ascii="Arial" w:hAnsi="Arial"/>
+          <w:b/>
+          <w:bCs/>
+        </w:rPr>
+        <w:t>Amministrazioni</w:t>
+      </w:r>
+      <w:r>
+        <w:rPr>
+          <w:rFonts w:ascii="Arial" w:hAnsi="Arial"/>
+          <w:b/>
+          <w:bCs/>
+        </w:rPr>
+        <w:t xml:space="preserve"> </w:t>
+      </w:r>
+      <w:r>
+        <w:rPr>
+          <w:rFonts w:ascii="Arial" w:hAnsi="Arial"/>
+        </w:rPr>
+        <w:t xml:space="preserve">sparse per la regione che si occupano delle diverse </w:t>
+      </w:r>
+      <w:r>
+        <w:rPr>
+          <w:rFonts w:ascii="Arial" w:hAnsi="Arial"/>
+          <w:b/>
+          <w:bCs/>
+        </w:rPr>
+        <w:t>Pizzerie</w:t>
+      </w:r>
+      <w:r>
+        <w:rPr>
+          <w:rFonts w:ascii="Arial" w:hAnsi="Arial"/>
+        </w:rPr>
+        <w:t xml:space="preserve"> presenti nella propria zona/provincia. </w:t>
+      </w:r>
+      <w:proofErr w:type="gramStart"/>
+      <w:r>
+        <w:rPr>
+          <w:rFonts w:ascii="Arial" w:hAnsi="Arial"/>
+        </w:rPr>
+        <w:t>In particolare</w:t>
+      </w:r>
+      <w:proofErr w:type="gramEnd"/>
+      <w:r>
+        <w:rPr>
+          <w:rFonts w:ascii="Arial" w:hAnsi="Arial"/>
+        </w:rPr>
+        <w:t xml:space="preserve"> le amministrazioni si occupano di reperire dai </w:t>
+      </w:r>
+      <w:r>
+        <w:rPr>
+          <w:rFonts w:ascii="Arial" w:hAnsi="Arial"/>
+          <w:b/>
+          <w:bCs/>
+        </w:rPr>
+        <w:t>Fornitori</w:t>
+      </w:r>
+      <w:r>
+        <w:rPr>
+          <w:rFonts w:ascii="Arial" w:hAnsi="Arial"/>
+        </w:rPr>
+        <w:t xml:space="preserve"> e in seguito distribuire alle pizzerie le materie prime.</w:t>
+      </w:r>
+    </w:p>
+    <w:p>
+      <w:pPr>
+        <w:spacing w:after="0" w:line="240" w:lineRule="auto"/>
+        <w:ind w:left="284"/>
+        <w:rPr>
+          <w:rFonts w:ascii="Arial" w:hAnsi="Arial"/>
+        </w:rPr>
+      </w:pPr>
+      <w:r>
+        <w:rPr>
+          <w:rFonts w:ascii="Arial" w:hAnsi="Arial"/>
+        </w:rPr>
+        <w:t xml:space="preserve">I fornitori inviano quindi i </w:t>
+      </w:r>
+      <w:r>
+        <w:rPr>
+          <w:rFonts w:ascii="Arial" w:hAnsi="Arial"/>
+          <w:b/>
+          <w:bCs/>
+        </w:rPr>
+        <w:t>Rifornimenti</w:t>
+      </w:r>
+      <w:r>
+        <w:rPr>
+          <w:rFonts w:ascii="Arial" w:hAnsi="Arial"/>
+        </w:rPr>
+        <w:t xml:space="preserve"> di ingredienti direttamente ai </w:t>
+      </w:r>
+      <w:r>
+        <w:rPr>
+          <w:rFonts w:ascii="Arial" w:hAnsi="Arial"/>
+          <w:b/>
+          <w:bCs/>
+        </w:rPr>
+        <w:t>Depositi</w:t>
+      </w:r>
+      <w:r>
+        <w:rPr>
+          <w:rFonts w:ascii="Arial" w:hAnsi="Arial"/>
+        </w:rPr>
+        <w:t xml:space="preserve"> delle amministrazioni, saranno queste che in un secondo momento distribuiranno gli stessi rifornimenti alle pizzerie sotto la loro amministrazione.</w:t>
+      </w:r>
+    </w:p>
+    <w:p>
+      <w:pPr>
+        <w:spacing w:after="0" w:line="240" w:lineRule="auto"/>
+        <w:rPr>
           <w:rFonts w:ascii="Arial" w:eastAsia="Arial" w:hAnsi="Arial" w:cs="Arial"/>
         </w:rPr>
       </w:pPr>
-      <w:r>
-        <w:rPr>
-          <w:rFonts w:ascii="Arial" w:hAnsi="Arial"/>
-        </w:rPr>
-        <w:t>L’</w:t>
-      </w:r>
-      <w:r>
-        <w:rPr>
-          <w:rFonts w:ascii="Arial" w:hAnsi="Arial"/>
-          <w:b/>
-          <w:bCs/>
-        </w:rPr>
-        <w:t>Amministrazione</w:t>
-      </w:r>
-      <w:r>
-        <w:rPr>
-          <w:rFonts w:ascii="Arial" w:hAnsi="Arial"/>
-        </w:rPr>
-        <w:t xml:space="preserve"> della società si occupa di gestire le transazioni con i </w:t>
-      </w:r>
-      <w:r>
-        <w:rPr>
-          <w:rFonts w:ascii="Arial" w:hAnsi="Arial"/>
-          <w:b/>
-          <w:bCs/>
-        </w:rPr>
-        <w:t>Fornitori</w:t>
-      </w:r>
-      <w:r>
-        <w:rPr>
-          <w:rFonts w:ascii="Arial" w:hAnsi="Arial"/>
-        </w:rPr>
-        <w:t xml:space="preserve"> degli </w:t>
-      </w:r>
-      <w:r>
-        <w:rPr>
-          <w:rFonts w:ascii="Arial" w:hAnsi="Arial"/>
-          <w:b/>
-          <w:bCs/>
-        </w:rPr>
-        <w:t>Ingredienti</w:t>
-      </w:r>
-      <w:r>
-        <w:rPr>
-          <w:rFonts w:ascii="Arial" w:hAnsi="Arial"/>
-        </w:rPr>
-        <w:t xml:space="preserve"> e della distribuzione di tali materie prime dal magazzino centrale dell’azienda(</w:t>
-      </w:r>
-      <w:r>
-        <w:rPr>
-          <w:rFonts w:ascii="Arial" w:hAnsi="Arial"/>
-          <w:b/>
-          <w:bCs/>
-        </w:rPr>
-        <w:t>Deposito</w:t>
-      </w:r>
-      <w:r>
-        <w:rPr>
-          <w:rFonts w:ascii="Arial" w:hAnsi="Arial"/>
-        </w:rPr>
-        <w:t>) a ciascun magazzino proprio delle pizzerie(</w:t>
-      </w:r>
-      <w:proofErr w:type="gramStart"/>
-      <w:r>
-        <w:rPr>
-          <w:rFonts w:ascii="Arial" w:hAnsi="Arial"/>
-          <w:b/>
-          <w:bCs/>
-        </w:rPr>
-        <w:t>Retro-bottega</w:t>
-      </w:r>
-      <w:proofErr w:type="gramEnd"/>
-      <w:r>
-        <w:rPr>
-          <w:rFonts w:ascii="Arial" w:hAnsi="Arial"/>
-        </w:rPr>
-        <w:t>)</w:t>
-      </w:r>
     </w:p>
     <w:p>
       <w:pPr>
         <w:spacing w:after="0" w:line="240" w:lineRule="auto"/>
         <w:ind w:left="284"/>
         <w:rPr>
+          <w:rFonts w:ascii="Arial" w:hAnsi="Arial"/>
+        </w:rPr>
+      </w:pPr>
+      <w:r>
+        <w:rPr>
+          <w:rFonts w:ascii="Arial" w:hAnsi="Arial"/>
+        </w:rPr>
+        <w:t xml:space="preserve">La gestione delle </w:t>
+      </w:r>
+      <w:r>
+        <w:rPr>
+          <w:rFonts w:ascii="Arial" w:hAnsi="Arial"/>
+        </w:rPr>
+        <w:t xml:space="preserve">singole </w:t>
+      </w:r>
+      <w:r>
+        <w:rPr>
+          <w:rFonts w:ascii="Arial" w:hAnsi="Arial"/>
+        </w:rPr>
+        <w:t xml:space="preserve">pizzerie è invece affidata a dei </w:t>
+      </w:r>
+      <w:r>
+        <w:rPr>
+          <w:rFonts w:ascii="Arial" w:hAnsi="Arial"/>
+          <w:b/>
+          <w:bCs/>
+        </w:rPr>
+        <w:t>Titolari</w:t>
+      </w:r>
+      <w:r>
+        <w:rPr>
+          <w:rFonts w:ascii="Arial" w:hAnsi="Arial"/>
+        </w:rPr>
+        <w:t xml:space="preserve">, i quali possono prendere in gestione più </w:t>
+      </w:r>
+      <w:r>
+        <w:rPr>
+          <w:rFonts w:ascii="Arial" w:hAnsi="Arial"/>
+          <w:b/>
+          <w:bCs/>
+        </w:rPr>
+        <w:t>Pizzerie</w:t>
+      </w:r>
+      <w:r>
+        <w:rPr>
+          <w:rFonts w:ascii="Arial" w:hAnsi="Arial"/>
+        </w:rPr>
+        <w:t xml:space="preserve"> allo stesso tempo</w:t>
+      </w:r>
+      <w:r>
+        <w:rPr>
+          <w:rFonts w:ascii="Arial" w:hAnsi="Arial"/>
+        </w:rPr>
+        <w:t xml:space="preserve"> e fanno quindi parte dell’amministrazione delle pizzerie gestite.</w:t>
+      </w:r>
+    </w:p>
+    <w:p>
+      <w:pPr>
+        <w:spacing w:after="0" w:line="240" w:lineRule="auto"/>
+        <w:ind w:left="284"/>
+        <w:rPr>
           <w:rFonts w:ascii="Arial" w:eastAsia="Arial" w:hAnsi="Arial" w:cs="Arial"/>
         </w:rPr>
       </w:pPr>
@@ -593,73 +741,35 @@
         <w:rPr>
           <w:rFonts w:ascii="Arial" w:hAnsi="Arial"/>
         </w:rPr>
-        <w:t xml:space="preserve">La gestione delle pizzerie singole è invece affidata a dei </w:t>
-      </w:r>
-      <w:r>
-        <w:rPr>
-          <w:rFonts w:ascii="Arial" w:hAnsi="Arial"/>
-          <w:b/>
-          <w:bCs/>
-        </w:rPr>
-        <w:t xml:space="preserve">Titolari </w:t>
-      </w:r>
-      <w:r>
-        <w:rPr>
-          <w:rFonts w:ascii="Arial" w:hAnsi="Arial"/>
-        </w:rPr>
-        <w:t>facenti parte dell’</w:t>
-      </w:r>
-      <w:r>
-        <w:rPr>
-          <w:rFonts w:ascii="Arial" w:hAnsi="Arial"/>
-          <w:b/>
-          <w:bCs/>
-        </w:rPr>
-        <w:t>Amministrazione</w:t>
-      </w:r>
-      <w:r>
-        <w:rPr>
-          <w:rFonts w:ascii="Arial" w:hAnsi="Arial"/>
-        </w:rPr>
-        <w:t xml:space="preserve">, i quali possono prendere in gestione più </w:t>
-      </w:r>
-      <w:r>
-        <w:rPr>
-          <w:rFonts w:ascii="Arial" w:hAnsi="Arial"/>
-          <w:b/>
-          <w:bCs/>
-        </w:rPr>
-        <w:t>Pizzerie</w:t>
-      </w:r>
-      <w:r>
-        <w:rPr>
-          <w:rFonts w:ascii="Arial" w:hAnsi="Arial"/>
-        </w:rPr>
-        <w:t xml:space="preserve"> allo stesso tempo. </w:t>
-      </w:r>
-    </w:p>
-    <w:p>
-      <w:pPr>
-        <w:spacing w:after="0" w:line="240" w:lineRule="auto"/>
-        <w:ind w:left="284"/>
-        <w:rPr>
-          <w:rFonts w:ascii="Arial" w:eastAsia="Arial" w:hAnsi="Arial" w:cs="Arial"/>
-        </w:rPr>
-      </w:pPr>
-    </w:p>
-    <w:p>
-      <w:pPr>
-        <w:spacing w:after="0" w:line="240" w:lineRule="auto"/>
-        <w:ind w:left="284"/>
-        <w:rPr>
-          <w:rFonts w:ascii="Arial" w:eastAsia="Arial" w:hAnsi="Arial" w:cs="Arial"/>
-        </w:rPr>
-      </w:pPr>
-      <w:r>
-        <w:rPr>
-          <w:rFonts w:ascii="Arial" w:hAnsi="Arial"/>
-        </w:rPr>
-        <w:t>In ogni Pizzeria lavorano:</w:t>
+        <w:t>In ogni Pizzeria lavorano</w:t>
+      </w:r>
+      <w:r>
+        <w:rPr>
+          <w:rFonts w:ascii="Arial" w:hAnsi="Arial"/>
+        </w:rPr>
+        <w:t xml:space="preserve"> come </w:t>
+      </w:r>
+      <w:r>
+        <w:rPr>
+          <w:rFonts w:ascii="Arial" w:hAnsi="Arial"/>
+          <w:b/>
+          <w:bCs/>
+        </w:rPr>
+        <w:t>Dipendent</w:t>
+      </w:r>
+      <w:r>
+        <w:rPr>
+          <w:rFonts w:ascii="Arial" w:hAnsi="Arial"/>
+          <w:b/>
+          <w:bCs/>
+        </w:rPr>
+        <w:t>i</w:t>
+      </w:r>
+      <w:r>
+        <w:rPr>
+          <w:rFonts w:ascii="Arial" w:hAnsi="Arial"/>
+        </w:rPr>
+        <w:t>:</w:t>
       </w:r>
     </w:p>
     <w:p>
@@ -670,19 +780,20 @@
           <w:numId w:val="4"/>
         </w:numPr>
         <w:spacing w:after="0" w:line="240" w:lineRule="auto"/>
-        <w:rPr>
-          <w:rFonts w:ascii="Arial" w:hAnsi="Arial"/>
-          <w:b/>
-          <w:bCs/>
-        </w:rPr>
-      </w:pPr>
-      <w:r>
-        <w:rPr>
-          <w:rFonts w:ascii="Arial" w:hAnsi="Arial"/>
-          <w:b/>
-          <w:bCs/>
-        </w:rPr>
-        <w:t>Titolare</w:t>
+        <w:ind w:left="426"/>
+        <w:rPr>
+          <w:rFonts w:ascii="Arial" w:hAnsi="Arial"/>
+          <w:b/>
+          <w:bCs/>
+        </w:rPr>
+      </w:pPr>
+      <w:r>
+        <w:rPr>
+          <w:rFonts w:ascii="Arial" w:hAnsi="Arial"/>
+          <w:b/>
+          <w:bCs/>
+        </w:rPr>
+        <w:t>Pizzaioli</w:t>
       </w:r>
     </w:p>
     <w:p>
@@ -693,19 +804,20 @@
           <w:numId w:val="4"/>
         </w:numPr>
         <w:spacing w:after="0" w:line="240" w:lineRule="auto"/>
-        <w:rPr>
-          <w:rFonts w:ascii="Arial" w:hAnsi="Arial"/>
-          <w:b/>
-          <w:bCs/>
-        </w:rPr>
-      </w:pPr>
-      <w:r>
-        <w:rPr>
-          <w:rFonts w:ascii="Arial" w:hAnsi="Arial"/>
-          <w:b/>
-          <w:bCs/>
-        </w:rPr>
-        <w:t>Pizzaioli</w:t>
+        <w:ind w:left="426"/>
+        <w:rPr>
+          <w:rFonts w:ascii="Arial" w:hAnsi="Arial"/>
+          <w:b/>
+          <w:bCs/>
+        </w:rPr>
+      </w:pPr>
+      <w:r>
+        <w:rPr>
+          <w:rFonts w:ascii="Arial" w:hAnsi="Arial"/>
+          <w:b/>
+          <w:bCs/>
+        </w:rPr>
+        <w:t>Aiuto-Pizzaioli</w:t>
       </w:r>
     </w:p>
     <w:p>
@@ -716,19 +828,20 @@
           <w:numId w:val="4"/>
         </w:numPr>
         <w:spacing w:after="0" w:line="240" w:lineRule="auto"/>
-        <w:rPr>
-          <w:rFonts w:ascii="Arial" w:hAnsi="Arial"/>
-          <w:b/>
-          <w:bCs/>
-        </w:rPr>
-      </w:pPr>
-      <w:r>
-        <w:rPr>
-          <w:rFonts w:ascii="Arial" w:hAnsi="Arial"/>
-          <w:b/>
-          <w:bCs/>
-        </w:rPr>
-        <w:t>Aiuto-Pizzaioli</w:t>
+        <w:ind w:left="426"/>
+        <w:rPr>
+          <w:rFonts w:ascii="Arial" w:hAnsi="Arial"/>
+          <w:b/>
+          <w:bCs/>
+        </w:rPr>
+      </w:pPr>
+      <w:r>
+        <w:rPr>
+          <w:rFonts w:ascii="Arial" w:hAnsi="Arial"/>
+          <w:b/>
+          <w:bCs/>
+        </w:rPr>
+        <w:t>Cassieri</w:t>
       </w:r>
     </w:p>
     <w:p>
@@ -739,29 +852,7 @@
           <w:numId w:val="4"/>
         </w:numPr>
         <w:spacing w:after="0" w:line="240" w:lineRule="auto"/>
-        <w:rPr>
-          <w:rFonts w:ascii="Arial" w:hAnsi="Arial"/>
-          <w:b/>
-          <w:bCs/>
-        </w:rPr>
-      </w:pPr>
-      <w:r>
-        <w:rPr>
-          <w:rFonts w:ascii="Arial" w:hAnsi="Arial"/>
-          <w:b/>
-          <w:bCs/>
-        </w:rPr>
-        <w:t>Cassieri</w:t>
-      </w:r>
-    </w:p>
-    <w:p>
-      <w:pPr>
-        <w:pStyle w:val="Paragrafoelenco"/>
-        <w:numPr>
-          <w:ilvl w:val="0"/>
-          <w:numId w:val="4"/>
-        </w:numPr>
-        <w:spacing w:after="0" w:line="240" w:lineRule="auto"/>
+        <w:ind w:left="426"/>
         <w:rPr>
           <w:rFonts w:ascii="Arial" w:hAnsi="Arial"/>
         </w:rPr>
@@ -789,6 +880,12 @@
           <w:rFonts w:ascii="Arial" w:eastAsia="Arial" w:hAnsi="Arial" w:cs="Arial"/>
         </w:rPr>
       </w:pPr>
+      <w:r>
+        <w:rPr>
+          <w:rFonts w:ascii="Arial" w:eastAsia="Arial" w:hAnsi="Arial" w:cs="Arial"/>
+        </w:rPr>
+        <w:t>Ad ogni mansione svolta è assegnato uno stipendio fisso valido per tutte le pizzerie gestite.</w:t>
+      </w:r>
     </w:p>
     <w:p>
       <w:pPr>
@@ -816,7 +913,19 @@
         <w:rPr>
           <w:rFonts w:ascii="Arial" w:hAnsi="Arial"/>
         </w:rPr>
-        <w:t xml:space="preserve"> si dividono tra chi utilizza il </w:t>
+        <w:t xml:space="preserve"> </w:t>
+      </w:r>
+      <w:r>
+        <w:rPr>
+          <w:rFonts w:ascii="Arial" w:hAnsi="Arial"/>
+        </w:rPr>
+        <w:t xml:space="preserve">in particolare </w:t>
+      </w:r>
+      <w:r>
+        <w:rPr>
+          <w:rFonts w:ascii="Arial" w:hAnsi="Arial"/>
+        </w:rPr>
+        <w:t xml:space="preserve">si dividono tra chi utilizza il </w:t>
       </w:r>
       <w:r>
         <w:rPr>
@@ -844,21 +953,25 @@
         <w:rPr>
           <w:rFonts w:ascii="Arial" w:hAnsi="Arial"/>
         </w:rPr>
-        <w:t xml:space="preserve">(propria del Domiciliare), a chi utilizza la propria macchina vengono riconosciuti €0,30 per Km percorso. Inoltre, possono consegnare più </w:t>
-      </w:r>
-      <w:r>
-        <w:rPr>
-          <w:rFonts w:ascii="Arial" w:hAnsi="Arial"/>
-          <w:b/>
-          <w:bCs/>
-        </w:rPr>
-        <w:t>Ordini</w:t>
-      </w:r>
-      <w:r>
-        <w:rPr>
-          <w:rFonts w:ascii="Arial" w:hAnsi="Arial"/>
-        </w:rPr>
-        <w:t xml:space="preserve"> nello stesso giro di macchina prima di ritornare alla Pizzeria a prendere gli Ordini successivi.</w:t>
+        <w:t>(propria del Domiciliare)</w:t>
+      </w:r>
+      <w:r>
+        <w:rPr>
+          <w:rFonts w:ascii="Arial" w:hAnsi="Arial"/>
+        </w:rPr>
+        <w:t>. A</w:t>
+      </w:r>
+      <w:r>
+        <w:rPr>
+          <w:rFonts w:ascii="Arial" w:hAnsi="Arial"/>
+        </w:rPr>
+        <w:t xml:space="preserve"> chi utilizza la propria macchina vengono riconosciuti €0,30 per Km percorso</w:t>
+      </w:r>
+      <w:r>
+        <w:rPr>
+          <w:rFonts w:ascii="Arial" w:hAnsi="Arial"/>
+        </w:rPr>
+        <w:t>.</w:t>
       </w:r>
     </w:p>
     <w:p>
@@ -869,6 +982,26 @@
           <w:rFonts w:ascii="Arial" w:eastAsia="Arial" w:hAnsi="Arial" w:cs="Arial"/>
         </w:rPr>
       </w:pPr>
+      <w:r>
+        <w:rPr>
+          <w:rFonts w:ascii="Arial" w:eastAsia="Arial" w:hAnsi="Arial" w:cs="Arial"/>
+        </w:rPr>
+        <w:t xml:space="preserve">Ogni pizzeria possiede un </w:t>
+      </w:r>
+      <w:r>
+        <w:rPr>
+          <w:rFonts w:ascii="Arial" w:eastAsia="Arial" w:hAnsi="Arial" w:cs="Arial"/>
+          <w:b/>
+          <w:bCs/>
+        </w:rPr>
+        <w:t>Calendario</w:t>
+      </w:r>
+      <w:r>
+        <w:rPr>
+          <w:rFonts w:ascii="Arial" w:eastAsia="Arial" w:hAnsi="Arial" w:cs="Arial"/>
+        </w:rPr>
+        <w:t xml:space="preserve"> dove viene specificato il giorno settimanale di chiusura e gli orari giornalieri di apertura e chiusura.</w:t>
+      </w:r>
     </w:p>
     <w:p>
       <w:pPr>
@@ -878,26 +1011,68 @@
           <w:rFonts w:ascii="Arial" w:eastAsia="Arial" w:hAnsi="Arial" w:cs="Arial"/>
         </w:rPr>
       </w:pPr>
-      <w:r>
-        <w:rPr>
-          <w:rFonts w:ascii="Arial" w:hAnsi="Arial"/>
-        </w:rPr>
-        <w:lastRenderedPageBreak/>
-        <w:t xml:space="preserve">I </w:t>
-      </w:r>
-      <w:r>
-        <w:rPr>
-          <w:rFonts w:ascii="Arial" w:hAnsi="Arial"/>
-          <w:b/>
-          <w:bCs/>
-        </w:rPr>
-        <w:t>Clienti</w:t>
-      </w:r>
-      <w:r>
-        <w:rPr>
-          <w:rFonts w:ascii="Arial" w:hAnsi="Arial"/>
-        </w:rPr>
-        <w:t xml:space="preserve"> di ogni Pizzeria hanno la possibilità di scegliere se passare di persona a prendere il proprio Ordine(Consegna può essere NULL) o farsela consegnare direttamente a casa fornendo il proprio indirizzo e numero di telefono. Vengono accettati pagamenti sia con contanti che con carta, nel secondo caso verranno salvati i dati della carta e dell’intestatario per tracciare il </w:t>
+    </w:p>
+    <w:p>
+      <w:pPr>
+        <w:spacing w:after="0" w:line="240" w:lineRule="auto"/>
+        <w:ind w:left="284"/>
+        <w:rPr>
+          <w:rFonts w:ascii="Arial" w:hAnsi="Arial"/>
+        </w:rPr>
+      </w:pPr>
+      <w:r>
+        <w:rPr>
+          <w:rFonts w:ascii="Arial" w:hAnsi="Arial"/>
+        </w:rPr>
+        <w:t xml:space="preserve">Un tipico </w:t>
+      </w:r>
+      <w:r>
+        <w:rPr>
+          <w:rFonts w:ascii="Arial" w:hAnsi="Arial"/>
+          <w:b/>
+          <w:bCs/>
+        </w:rPr>
+        <w:t>Ordine</w:t>
+      </w:r>
+      <w:r>
+        <w:rPr>
+          <w:rFonts w:ascii="Arial" w:hAnsi="Arial"/>
+        </w:rPr>
+        <w:t xml:space="preserve"> è contraddistinto dall’ora di consegna prevista, il </w:t>
+      </w:r>
+      <w:r>
+        <w:rPr>
+          <w:rFonts w:ascii="Arial" w:hAnsi="Arial"/>
+          <w:b/>
+          <w:bCs/>
+        </w:rPr>
+        <w:t>Cliente</w:t>
+      </w:r>
+      <w:r>
+        <w:rPr>
+          <w:rFonts w:ascii="Arial" w:hAnsi="Arial"/>
+        </w:rPr>
+        <w:t xml:space="preserve"> di cui conosciamo cognome e indirizzo</w:t>
+      </w:r>
+      <w:r>
+        <w:rPr>
+          <w:rFonts w:ascii="Arial" w:hAnsi="Arial"/>
+        </w:rPr>
+        <w:t xml:space="preserve">, e lo </w:t>
+      </w:r>
+      <w:r>
+        <w:rPr>
+          <w:rFonts w:ascii="Arial" w:hAnsi="Arial"/>
+          <w:b/>
+          <w:bCs/>
+        </w:rPr>
+        <w:t>Scontrino</w:t>
+      </w:r>
+      <w:r>
+        <w:rPr>
+          <w:rFonts w:ascii="Arial" w:hAnsi="Arial"/>
+        </w:rPr>
+        <w:t xml:space="preserve"> fiscale con specificato totale lordo, IVA dell’ordine corrispondente e metodo di </w:t>
       </w:r>
       <w:r>
         <w:rPr>
@@ -911,7 +1086,7 @@
         <w:rPr>
           <w:rFonts w:ascii="Arial" w:hAnsi="Arial"/>
         </w:rPr>
-        <w:t>.</w:t>
+        <w:t xml:space="preserve"> utilizzato.</w:t>
       </w:r>
     </w:p>
     <w:p>
@@ -919,184 +1094,155 @@
         <w:spacing w:after="0" w:line="240" w:lineRule="auto"/>
         <w:ind w:left="284"/>
         <w:rPr>
+          <w:rFonts w:ascii="Arial" w:hAnsi="Arial"/>
+        </w:rPr>
+      </w:pPr>
+    </w:p>
+    <w:p>
+      <w:pPr>
+        <w:spacing w:after="0" w:line="240" w:lineRule="auto"/>
+        <w:ind w:left="284"/>
+        <w:rPr>
+          <w:rFonts w:ascii="Arial" w:hAnsi="Arial"/>
+        </w:rPr>
+      </w:pPr>
+      <w:r>
+        <w:rPr>
+          <w:rFonts w:ascii="Arial" w:hAnsi="Arial"/>
+        </w:rPr>
+        <w:t xml:space="preserve">Ogni </w:t>
+      </w:r>
+      <w:r>
+        <w:rPr>
+          <w:rFonts w:ascii="Arial" w:hAnsi="Arial"/>
+          <w:b/>
+          <w:bCs/>
+        </w:rPr>
+        <w:t>Pizza</w:t>
+      </w:r>
+      <w:r>
+        <w:rPr>
+          <w:rFonts w:ascii="Arial" w:hAnsi="Arial"/>
+        </w:rPr>
+        <w:t xml:space="preserve"> è contraddistinta dal proprio nome e prezzo, e la propria ricetta contenente tutti gli ingredienti necessari per prepararla.</w:t>
+      </w:r>
+    </w:p>
+    <w:p>
+      <w:pPr>
+        <w:spacing w:after="0" w:line="240" w:lineRule="auto"/>
+        <w:ind w:left="284"/>
+        <w:rPr>
+          <w:rFonts w:ascii="Arial" w:hAnsi="Arial"/>
+        </w:rPr>
+      </w:pPr>
+    </w:p>
+    <w:p>
+      <w:pPr>
+        <w:spacing w:after="0" w:line="240" w:lineRule="auto"/>
+        <w:ind w:left="284"/>
+        <w:rPr>
           <w:rFonts w:ascii="Arial" w:eastAsia="Arial" w:hAnsi="Arial" w:cs="Arial"/>
         </w:rPr>
       </w:pPr>
       <w:r>
         <w:rPr>
-          <w:rFonts w:ascii="Arial" w:hAnsi="Arial"/>
-        </w:rPr>
-        <w:t xml:space="preserve">L’Ordine è corredato con lo </w:t>
-      </w:r>
-      <w:r>
-        <w:rPr>
-          <w:rFonts w:ascii="Arial" w:hAnsi="Arial"/>
-          <w:b/>
-          <w:bCs/>
-        </w:rPr>
-        <w:t>Scontrino</w:t>
-      </w:r>
-      <w:r>
-        <w:rPr>
-          <w:rFonts w:ascii="Arial" w:hAnsi="Arial"/>
-        </w:rPr>
-        <w:t xml:space="preserve"> fiscale emesso dalla pizzeria con descritte le pizze ordinate e il totale dell’ordine.</w:t>
-      </w:r>
-    </w:p>
-    <w:p>
-      <w:pPr>
-        <w:spacing w:after="0" w:line="240" w:lineRule="auto"/>
-        <w:ind w:left="284"/>
-        <w:rPr>
           <w:rFonts w:ascii="Arial" w:eastAsia="Arial" w:hAnsi="Arial" w:cs="Arial"/>
         </w:rPr>
-      </w:pPr>
-    </w:p>
-    <w:p>
-      <w:pPr>
-        <w:spacing w:after="0" w:line="240" w:lineRule="auto"/>
-        <w:ind w:left="284"/>
+        <w:t xml:space="preserve">L’ordine in </w:t>
+      </w:r>
+      <w:proofErr w:type="gramStart"/>
+      <w:r>
         <w:rPr>
           <w:rFonts w:ascii="Arial" w:eastAsia="Arial" w:hAnsi="Arial" w:cs="Arial"/>
         </w:rPr>
-      </w:pPr>
-      <w:r>
-        <w:rPr>
-          <w:rFonts w:ascii="Arial" w:hAnsi="Arial"/>
-        </w:rPr>
-        <w:t xml:space="preserve">Il </w:t>
-      </w:r>
-      <w:r>
-        <w:rPr>
-          <w:rFonts w:ascii="Arial" w:hAnsi="Arial"/>
-          <w:b/>
-          <w:bCs/>
-        </w:rPr>
-        <w:t>Menù</w:t>
-      </w:r>
-      <w:r>
-        <w:rPr>
-          <w:rFonts w:ascii="Arial" w:hAnsi="Arial"/>
-        </w:rPr>
-        <w:t xml:space="preserve"> è comune a tutte le Pizzerie, contiene il nome, gli Ingredienti e il prezzo di ciascuna pizza, per ciascuna modifica ad una pizza del Menù vengono aggiunti €1,00 nel caso di aggiunte, oppure viene sottratto €1,00 nel caso di rimozioni.</w:t>
-      </w:r>
-    </w:p>
-    <w:p>
-      <w:pPr>
-        <w:spacing w:after="0" w:line="240" w:lineRule="auto"/>
-        <w:ind w:left="284"/>
+        <w:t>se</w:t>
+      </w:r>
+      <w:proofErr w:type="gramEnd"/>
+      <w:r>
         <w:rPr>
           <w:rFonts w:ascii="Arial" w:eastAsia="Arial" w:hAnsi="Arial" w:cs="Arial"/>
         </w:rPr>
-      </w:pPr>
-    </w:p>
-    <w:p>
-      <w:pPr>
-        <w:spacing w:after="0" w:line="240" w:lineRule="auto"/>
-        <w:ind w:left="284"/>
+        <w:t xml:space="preserve">, composto di una o più </w:t>
+      </w:r>
+      <w:r>
         <w:rPr>
           <w:rFonts w:ascii="Arial" w:eastAsia="Arial" w:hAnsi="Arial" w:cs="Arial"/>
         </w:rPr>
-      </w:pPr>
-      <w:r>
-        <w:rPr>
-          <w:rFonts w:ascii="Arial" w:hAnsi="Arial"/>
-        </w:rPr>
-        <w:t xml:space="preserve"> Ogni Pizzeria ha un </w:t>
-      </w:r>
-      <w:r>
-        <w:rPr>
-          <w:rFonts w:ascii="Arial" w:hAnsi="Arial"/>
-          <w:b/>
-          <w:bCs/>
-        </w:rPr>
-        <w:t xml:space="preserve">Calendario </w:t>
-      </w:r>
-      <w:r>
-        <w:rPr>
-          <w:rFonts w:ascii="Arial" w:hAnsi="Arial"/>
-        </w:rPr>
-        <w:t>con specificato il giorno di chiusura settimanale, l’orario di apertura e chiusura giornaliero.</w:t>
-      </w:r>
-    </w:p>
-    <w:p>
-      <w:pPr>
-        <w:spacing w:after="0" w:line="240" w:lineRule="auto"/>
-        <w:ind w:left="284"/>
+        <w:t>pizze</w:t>
+      </w:r>
+      <w:r>
         <w:rPr>
           <w:rFonts w:ascii="Arial" w:eastAsia="Arial" w:hAnsi="Arial" w:cs="Arial"/>
         </w:rPr>
-      </w:pPr>
-    </w:p>
-    <w:p>
-      <w:pPr>
-        <w:spacing w:after="0" w:line="240" w:lineRule="auto"/>
-        <w:ind w:left="284"/>
+        <w:t>, registra inoltre per ogni pizza:</w:t>
+      </w:r>
+    </w:p>
+    <w:p>
+      <w:pPr>
+        <w:spacing w:after="0" w:line="240" w:lineRule="auto"/>
+        <w:ind w:left="284" w:firstLine="424"/>
         <w:rPr>
           <w:rFonts w:ascii="Arial" w:eastAsia="Arial" w:hAnsi="Arial" w:cs="Arial"/>
         </w:rPr>
       </w:pPr>
       <w:r>
         <w:rPr>
-          <w:rFonts w:ascii="Arial" w:hAnsi="Arial"/>
-        </w:rPr>
-        <w:t xml:space="preserve">Il </w:t>
-      </w:r>
-      <w:proofErr w:type="gramStart"/>
-      <w:r>
-        <w:rPr>
-          <w:rFonts w:ascii="Arial" w:hAnsi="Arial"/>
-        </w:rPr>
-        <w:t>Retro-bottega</w:t>
-      </w:r>
-      <w:proofErr w:type="gramEnd"/>
-      <w:r>
-        <w:rPr>
-          <w:rFonts w:ascii="Arial" w:hAnsi="Arial"/>
-        </w:rPr>
-        <w:t xml:space="preserve"> di ogni pizzeria viene rifornito dal Deposito principale ogni mattina e deve bastare fino a fine serata.</w:t>
-      </w:r>
-    </w:p>
-    <w:p>
-      <w:pPr>
-        <w:spacing w:after="0" w:line="240" w:lineRule="auto"/>
-        <w:ind w:left="284"/>
-        <w:rPr>
           <w:rFonts w:ascii="Arial" w:eastAsia="Arial" w:hAnsi="Arial" w:cs="Arial"/>
-        </w:rPr>
-      </w:pPr>
-    </w:p>
-    <w:p>
-      <w:pPr>
-        <w:spacing w:after="0" w:line="240" w:lineRule="auto"/>
-        <w:ind w:left="284"/>
+          <w:b/>
+          <w:bCs/>
+        </w:rPr>
+        <w:t>Formato</w:t>
+      </w:r>
+      <w:r>
         <w:rPr>
           <w:rFonts w:ascii="Arial" w:eastAsia="Arial" w:hAnsi="Arial" w:cs="Arial"/>
         </w:rPr>
-      </w:pPr>
-    </w:p>
-    <w:p>
-      <w:pPr>
-        <w:spacing w:after="0" w:line="240" w:lineRule="auto"/>
-        <w:ind w:left="284"/>
+        <w:t>: scelto tra mignon (-1€), normale, famiglia (+1€), doppia pasta (+1,50€) e calzone (+0,50€);</w:t>
+      </w:r>
+    </w:p>
+    <w:p>
+      <w:pPr>
+        <w:spacing w:after="0" w:line="240" w:lineRule="auto"/>
+        <w:ind w:left="284" w:firstLine="424"/>
         <w:rPr>
           <w:rFonts w:ascii="Arial" w:eastAsia="Arial" w:hAnsi="Arial" w:cs="Arial"/>
         </w:rPr>
       </w:pPr>
-    </w:p>
-    <w:p>
-      <w:pPr>
-        <w:spacing w:after="0" w:line="240" w:lineRule="auto"/>
+      <w:r>
         <w:rPr>
           <w:rFonts w:ascii="Arial" w:eastAsia="Arial" w:hAnsi="Arial" w:cs="Arial"/>
         </w:rPr>
-      </w:pPr>
+        <w:t>aggiunte e rimozioni di ingredienti sulla pizza scelta (+1€ ciascuno)</w:t>
+      </w:r>
       <w:r>
         <w:rPr>
           <w:rFonts w:ascii="Arial" w:eastAsia="Arial" w:hAnsi="Arial" w:cs="Arial"/>
         </w:rPr>
-        <w:br w:type="page"/>
-      </w:r>
+        <w:t>;</w:t>
+      </w:r>
+    </w:p>
+    <w:p>
+      <w:pPr>
+        <w:spacing w:after="0" w:line="240" w:lineRule="auto"/>
+        <w:ind w:left="284" w:firstLine="424"/>
+        <w:rPr>
+          <w:rFonts w:ascii="Arial" w:eastAsia="Arial" w:hAnsi="Arial" w:cs="Arial"/>
+        </w:rPr>
+      </w:pPr>
+      <w:r>
+        <w:rPr>
+          <w:rFonts w:ascii="Arial" w:eastAsia="Arial" w:hAnsi="Arial" w:cs="Arial"/>
+        </w:rPr>
+        <w:t>eventuali ripetizioni della stessa pizza (aggiunte e rimozioni su pizze uguali vengono sommate)</w:t>
+      </w:r>
+    </w:p>
+    <w:p>
+      <w:pPr>
+        <w:spacing w:after="0" w:line="240" w:lineRule="auto"/>
+        <w:rPr>
+          <w:rFonts w:ascii="Arial" w:eastAsia="Arial" w:hAnsi="Arial" w:cs="Arial"/>
+        </w:rPr>
+      </w:pPr>
     </w:p>
     <w:p>
       <w:pPr>
@@ -1126,9 +1272,9 @@
         <w:tblLook w:val="04A0" w:firstRow="1" w:lastRow="0" w:firstColumn="1" w:lastColumn="0" w:noHBand="0" w:noVBand="1"/>
       </w:tblPr>
       <w:tblGrid>
-        <w:gridCol w:w="3587"/>
-        <w:gridCol w:w="3587"/>
-        <w:gridCol w:w="3588"/>
+        <w:gridCol w:w="2297"/>
+        <w:gridCol w:w="4820"/>
+        <w:gridCol w:w="3645"/>
       </w:tblGrid>
       <w:tr>
         <w:trPr>
@@ -1136,7 +1282,7 @@
         </w:trPr>
         <w:tc>
           <w:tcPr>
-            <w:tcW w:w="3587" w:type="dxa"/>
+            <w:tcW w:w="2297" w:type="dxa"/>
             <w:tcBorders>
               <w:top w:val="single" w:sz="4" w:space="0" w:color="000000"/>
               <w:left w:val="single" w:sz="4" w:space="0" w:color="000000"/>
@@ -1163,7 +1309,7 @@
         </w:tc>
         <w:tc>
           <w:tcPr>
-            <w:tcW w:w="3587" w:type="dxa"/>
+            <w:tcW w:w="4820" w:type="dxa"/>
             <w:tcBorders>
               <w:top w:val="single" w:sz="4" w:space="0" w:color="000000"/>
               <w:left w:val="single" w:sz="4" w:space="0" w:color="000000"/>
@@ -1191,7 +1337,7 @@
         </w:tc>
         <w:tc>
           <w:tcPr>
-            <w:tcW w:w="3588" w:type="dxa"/>
+            <w:tcW w:w="3645" w:type="dxa"/>
             <w:tcBorders>
               <w:top w:val="single" w:sz="4" w:space="0" w:color="000000"/>
               <w:left w:val="single" w:sz="4" w:space="0" w:color="000000"/>
@@ -1224,7 +1370,7 @@
         </w:trPr>
         <w:tc>
           <w:tcPr>
-            <w:tcW w:w="3587" w:type="dxa"/>
+            <w:tcW w:w="2297" w:type="dxa"/>
             <w:tcBorders>
               <w:top w:val="single" w:sz="4" w:space="0" w:color="000000"/>
               <w:left w:val="single" w:sz="4" w:space="0" w:color="000000"/>
@@ -1253,7 +1399,7 @@
         </w:tc>
         <w:tc>
           <w:tcPr>
-            <w:tcW w:w="3587" w:type="dxa"/>
+            <w:tcW w:w="4820" w:type="dxa"/>
             <w:tcBorders>
               <w:top w:val="single" w:sz="4" w:space="0" w:color="000000"/>
               <w:left w:val="single" w:sz="4" w:space="0" w:color="000000"/>
@@ -1282,7 +1428,7 @@
         </w:tc>
         <w:tc>
           <w:tcPr>
-            <w:tcW w:w="3588" w:type="dxa"/>
+            <w:tcW w:w="3645" w:type="dxa"/>
             <w:tcBorders>
               <w:top w:val="single" w:sz="4" w:space="0" w:color="000000"/>
               <w:left w:val="single" w:sz="4" w:space="0" w:color="000000"/>
@@ -1324,7 +1470,7 @@
         </w:trPr>
         <w:tc>
           <w:tcPr>
-            <w:tcW w:w="3587" w:type="dxa"/>
+            <w:tcW w:w="2297" w:type="dxa"/>
             <w:tcBorders>
               <w:top w:val="single" w:sz="4" w:space="0" w:color="000000"/>
               <w:left w:val="single" w:sz="4" w:space="0" w:color="000000"/>
@@ -1353,7 +1499,7 @@
         </w:tc>
         <w:tc>
           <w:tcPr>
-            <w:tcW w:w="3587" w:type="dxa"/>
+            <w:tcW w:w="4820" w:type="dxa"/>
             <w:tcBorders>
               <w:top w:val="single" w:sz="4" w:space="0" w:color="000000"/>
               <w:left w:val="single" w:sz="4" w:space="0" w:color="000000"/>
@@ -1382,7 +1528,7 @@
         </w:tc>
         <w:tc>
           <w:tcPr>
-            <w:tcW w:w="3588" w:type="dxa"/>
+            <w:tcW w:w="3645" w:type="dxa"/>
             <w:tcBorders>
               <w:top w:val="single" w:sz="4" w:space="0" w:color="000000"/>
               <w:left w:val="single" w:sz="4" w:space="0" w:color="000000"/>
@@ -1422,7 +1568,7 @@
         </w:trPr>
         <w:tc>
           <w:tcPr>
-            <w:tcW w:w="3587" w:type="dxa"/>
+            <w:tcW w:w="2297" w:type="dxa"/>
             <w:tcBorders>
               <w:top w:val="single" w:sz="4" w:space="0" w:color="000000"/>
               <w:left w:val="single" w:sz="4" w:space="0" w:color="000000"/>
@@ -1451,7 +1597,7 @@
         </w:tc>
         <w:tc>
           <w:tcPr>
-            <w:tcW w:w="3587" w:type="dxa"/>
+            <w:tcW w:w="4820" w:type="dxa"/>
             <w:tcBorders>
               <w:top w:val="single" w:sz="4" w:space="0" w:color="000000"/>
               <w:left w:val="single" w:sz="4" w:space="0" w:color="000000"/>
@@ -1483,7 +1629,7 @@
         </w:tc>
         <w:tc>
           <w:tcPr>
-            <w:tcW w:w="3588" w:type="dxa"/>
+            <w:tcW w:w="3645" w:type="dxa"/>
             <w:tcBorders>
               <w:top w:val="single" w:sz="4" w:space="0" w:color="000000"/>
               <w:left w:val="single" w:sz="4" w:space="0" w:color="000000"/>
@@ -1522,7 +1668,7 @@
         </w:trPr>
         <w:tc>
           <w:tcPr>
-            <w:tcW w:w="3587" w:type="dxa"/>
+            <w:tcW w:w="2297" w:type="dxa"/>
             <w:tcBorders>
               <w:top w:val="single" w:sz="4" w:space="0" w:color="000000"/>
               <w:left w:val="single" w:sz="4" w:space="0" w:color="000000"/>
@@ -1551,7 +1697,7 @@
         </w:tc>
         <w:tc>
           <w:tcPr>
-            <w:tcW w:w="3587" w:type="dxa"/>
+            <w:tcW w:w="4820" w:type="dxa"/>
             <w:tcBorders>
               <w:top w:val="single" w:sz="4" w:space="0" w:color="000000"/>
               <w:left w:val="single" w:sz="4" w:space="0" w:color="000000"/>
@@ -1580,7 +1726,7 @@
         </w:tc>
         <w:tc>
           <w:tcPr>
-            <w:tcW w:w="3588" w:type="dxa"/>
+            <w:tcW w:w="3645" w:type="dxa"/>
             <w:tcBorders>
               <w:top w:val="single" w:sz="4" w:space="0" w:color="000000"/>
               <w:left w:val="single" w:sz="4" w:space="0" w:color="000000"/>
@@ -1614,7 +1760,7 @@
         </w:trPr>
         <w:tc>
           <w:tcPr>
-            <w:tcW w:w="3587" w:type="dxa"/>
+            <w:tcW w:w="2297" w:type="dxa"/>
             <w:tcBorders>
               <w:top w:val="single" w:sz="4" w:space="0" w:color="000000"/>
               <w:left w:val="single" w:sz="4" w:space="0" w:color="000000"/>
@@ -1645,7 +1791,7 @@
         </w:tc>
         <w:tc>
           <w:tcPr>
-            <w:tcW w:w="3587" w:type="dxa"/>
+            <w:tcW w:w="4820" w:type="dxa"/>
             <w:tcBorders>
               <w:top w:val="single" w:sz="4" w:space="0" w:color="000000"/>
               <w:left w:val="single" w:sz="4" w:space="0" w:color="000000"/>
@@ -1674,7 +1820,7 @@
         </w:tc>
         <w:tc>
           <w:tcPr>
-            <w:tcW w:w="3588" w:type="dxa"/>
+            <w:tcW w:w="3645" w:type="dxa"/>
             <w:tcBorders>
               <w:top w:val="single" w:sz="4" w:space="0" w:color="000000"/>
               <w:left w:val="single" w:sz="4" w:space="0" w:color="000000"/>
@@ -1708,7 +1854,7 @@
         </w:trPr>
         <w:tc>
           <w:tcPr>
-            <w:tcW w:w="3587" w:type="dxa"/>
+            <w:tcW w:w="2297" w:type="dxa"/>
             <w:tcBorders>
               <w:top w:val="single" w:sz="4" w:space="0" w:color="000000"/>
               <w:left w:val="single" w:sz="4" w:space="0" w:color="000000"/>
@@ -1739,7 +1885,7 @@
         </w:tc>
         <w:tc>
           <w:tcPr>
-            <w:tcW w:w="3587" w:type="dxa"/>
+            <w:tcW w:w="4820" w:type="dxa"/>
             <w:tcBorders>
               <w:top w:val="single" w:sz="4" w:space="0" w:color="000000"/>
               <w:left w:val="single" w:sz="4" w:space="0" w:color="000000"/>
@@ -1768,7 +1914,7 @@
         </w:tc>
         <w:tc>
           <w:tcPr>
-            <w:tcW w:w="3588" w:type="dxa"/>
+            <w:tcW w:w="3645" w:type="dxa"/>
             <w:tcBorders>
               <w:top w:val="single" w:sz="4" w:space="0" w:color="000000"/>
               <w:left w:val="single" w:sz="4" w:space="0" w:color="000000"/>
@@ -1802,7 +1948,7 @@
         </w:trPr>
         <w:tc>
           <w:tcPr>
-            <w:tcW w:w="3587" w:type="dxa"/>
+            <w:tcW w:w="2297" w:type="dxa"/>
             <w:tcBorders>
               <w:top w:val="single" w:sz="4" w:space="0" w:color="000000"/>
               <w:left w:val="single" w:sz="4" w:space="0" w:color="000000"/>
@@ -1831,7 +1977,7 @@
         </w:tc>
         <w:tc>
           <w:tcPr>
-            <w:tcW w:w="3587" w:type="dxa"/>
+            <w:tcW w:w="4820" w:type="dxa"/>
             <w:tcBorders>
               <w:top w:val="single" w:sz="4" w:space="0" w:color="000000"/>
               <w:left w:val="single" w:sz="4" w:space="0" w:color="000000"/>
@@ -1854,18 +2000,16 @@
               <w:contextualSpacing/>
             </w:pPr>
             <w:r>
-              <w:t xml:space="preserve">Specifica il formato di una pizza ordinata tra Normale, Large, </w:t>
-            </w:r>
-            <w:proofErr w:type="spellStart"/>
-            <w:r>
-              <w:t>ExtraLarge</w:t>
-            </w:r>
-            <w:proofErr w:type="spellEnd"/>
-          </w:p>
-        </w:tc>
-        <w:tc>
-          <w:tcPr>
-            <w:tcW w:w="3588" w:type="dxa"/>
+              <w:t xml:space="preserve">Specifica il formato di una pizza ordinata tra </w:t>
+            </w:r>
+            <w:r>
+              <w:t>Mignon, Normale, Famiglia, Doppia Pasta e Calzone</w:t>
+            </w:r>
+          </w:p>
+        </w:tc>
+        <w:tc>
+          <w:tcPr>
+            <w:tcW w:w="3645" w:type="dxa"/>
             <w:tcBorders>
               <w:top w:val="single" w:sz="4" w:space="0" w:color="000000"/>
               <w:left w:val="single" w:sz="4" w:space="0" w:color="000000"/>
@@ -1920,7 +2064,7 @@
         </w:trPr>
         <w:tc>
           <w:tcPr>
-            <w:tcW w:w="3587" w:type="dxa"/>
+            <w:tcW w:w="2297" w:type="dxa"/>
             <w:tcBorders>
               <w:top w:val="single" w:sz="4" w:space="0" w:color="000000"/>
               <w:left w:val="single" w:sz="4" w:space="0" w:color="000000"/>
@@ -1949,7 +2093,7 @@
         </w:tc>
         <w:tc>
           <w:tcPr>
-            <w:tcW w:w="3587" w:type="dxa"/>
+            <w:tcW w:w="4820" w:type="dxa"/>
             <w:tcBorders>
               <w:top w:val="single" w:sz="4" w:space="0" w:color="000000"/>
               <w:left w:val="single" w:sz="4" w:space="0" w:color="000000"/>
@@ -1978,7 +2122,7 @@
         </w:tc>
         <w:tc>
           <w:tcPr>
-            <w:tcW w:w="3588" w:type="dxa"/>
+            <w:tcW w:w="3645" w:type="dxa"/>
             <w:tcBorders>
               <w:top w:val="single" w:sz="4" w:space="0" w:color="000000"/>
               <w:left w:val="single" w:sz="4" w:space="0" w:color="000000"/>
@@ -2017,7 +2161,7 @@
         </w:trPr>
         <w:tc>
           <w:tcPr>
-            <w:tcW w:w="3587" w:type="dxa"/>
+            <w:tcW w:w="2297" w:type="dxa"/>
             <w:tcBorders>
               <w:top w:val="single" w:sz="4" w:space="0" w:color="000000"/>
               <w:left w:val="single" w:sz="4" w:space="0" w:color="000000"/>
@@ -2046,7 +2190,7 @@
         </w:tc>
         <w:tc>
           <w:tcPr>
-            <w:tcW w:w="3587" w:type="dxa"/>
+            <w:tcW w:w="4820" w:type="dxa"/>
             <w:tcBorders>
               <w:top w:val="single" w:sz="4" w:space="0" w:color="000000"/>
               <w:left w:val="single" w:sz="4" w:space="0" w:color="000000"/>
@@ -2075,7 +2219,7 @@
         </w:tc>
         <w:tc>
           <w:tcPr>
-            <w:tcW w:w="3588" w:type="dxa"/>
+            <w:tcW w:w="3645" w:type="dxa"/>
             <w:tcBorders>
               <w:top w:val="single" w:sz="4" w:space="0" w:color="000000"/>
               <w:left w:val="single" w:sz="4" w:space="0" w:color="000000"/>
@@ -2114,7 +2258,7 @@
         </w:trPr>
         <w:tc>
           <w:tcPr>
-            <w:tcW w:w="3587" w:type="dxa"/>
+            <w:tcW w:w="2297" w:type="dxa"/>
             <w:tcBorders>
               <w:top w:val="single" w:sz="4" w:space="0" w:color="000000"/>
               <w:left w:val="single" w:sz="4" w:space="0" w:color="000000"/>
@@ -2145,7 +2289,7 @@
         </w:tc>
         <w:tc>
           <w:tcPr>
-            <w:tcW w:w="3587" w:type="dxa"/>
+            <w:tcW w:w="4820" w:type="dxa"/>
             <w:tcBorders>
               <w:top w:val="single" w:sz="4" w:space="0" w:color="000000"/>
               <w:left w:val="single" w:sz="4" w:space="0" w:color="000000"/>
@@ -2174,7 +2318,7 @@
         </w:tc>
         <w:tc>
           <w:tcPr>
-            <w:tcW w:w="3588" w:type="dxa"/>
+            <w:tcW w:w="3645" w:type="dxa"/>
             <w:tcBorders>
               <w:top w:val="single" w:sz="4" w:space="0" w:color="000000"/>
               <w:left w:val="single" w:sz="4" w:space="0" w:color="000000"/>
@@ -2213,7 +2357,7 @@
         </w:trPr>
         <w:tc>
           <w:tcPr>
-            <w:tcW w:w="3587" w:type="dxa"/>
+            <w:tcW w:w="2297" w:type="dxa"/>
             <w:tcBorders>
               <w:top w:val="single" w:sz="4" w:space="0" w:color="000000"/>
               <w:left w:val="single" w:sz="4" w:space="0" w:color="000000"/>
@@ -2244,7 +2388,7 @@
         </w:tc>
         <w:tc>
           <w:tcPr>
-            <w:tcW w:w="3587" w:type="dxa"/>
+            <w:tcW w:w="4820" w:type="dxa"/>
             <w:tcBorders>
               <w:top w:val="single" w:sz="4" w:space="0" w:color="000000"/>
               <w:left w:val="single" w:sz="4" w:space="0" w:color="000000"/>
@@ -2273,7 +2417,7 @@
         </w:tc>
         <w:tc>
           <w:tcPr>
-            <w:tcW w:w="3588" w:type="dxa"/>
+            <w:tcW w:w="3645" w:type="dxa"/>
             <w:tcBorders>
               <w:top w:val="single" w:sz="4" w:space="0" w:color="000000"/>
               <w:left w:val="single" w:sz="4" w:space="0" w:color="000000"/>
@@ -2312,7 +2456,7 @@
         </w:trPr>
         <w:tc>
           <w:tcPr>
-            <w:tcW w:w="3587" w:type="dxa"/>
+            <w:tcW w:w="2297" w:type="dxa"/>
             <w:tcBorders>
               <w:top w:val="single" w:sz="4" w:space="0" w:color="000000"/>
               <w:left w:val="single" w:sz="4" w:space="0" w:color="000000"/>
@@ -2341,7 +2485,7 @@
         </w:tc>
         <w:tc>
           <w:tcPr>
-            <w:tcW w:w="3587" w:type="dxa"/>
+            <w:tcW w:w="4820" w:type="dxa"/>
             <w:tcBorders>
               <w:top w:val="single" w:sz="4" w:space="0" w:color="000000"/>
               <w:left w:val="single" w:sz="4" w:space="0" w:color="000000"/>
@@ -2370,7 +2514,7 @@
         </w:tc>
         <w:tc>
           <w:tcPr>
-            <w:tcW w:w="3588" w:type="dxa"/>
+            <w:tcW w:w="3645" w:type="dxa"/>
             <w:tcBorders>
               <w:top w:val="single" w:sz="4" w:space="0" w:color="000000"/>
               <w:left w:val="single" w:sz="4" w:space="0" w:color="000000"/>
@@ -2404,7 +2548,7 @@
         </w:trPr>
         <w:tc>
           <w:tcPr>
-            <w:tcW w:w="3587" w:type="dxa"/>
+            <w:tcW w:w="2297" w:type="dxa"/>
             <w:tcBorders>
               <w:top w:val="single" w:sz="4" w:space="0" w:color="000000"/>
               <w:left w:val="single" w:sz="4" w:space="0" w:color="000000"/>
@@ -2433,7 +2577,7 @@
         </w:tc>
         <w:tc>
           <w:tcPr>
-            <w:tcW w:w="3587" w:type="dxa"/>
+            <w:tcW w:w="4820" w:type="dxa"/>
             <w:tcBorders>
               <w:top w:val="single" w:sz="4" w:space="0" w:color="000000"/>
               <w:left w:val="single" w:sz="4" w:space="0" w:color="000000"/>
@@ -2462,7 +2606,7 @@
         </w:tc>
         <w:tc>
           <w:tcPr>
-            <w:tcW w:w="3588" w:type="dxa"/>
+            <w:tcW w:w="3645" w:type="dxa"/>
             <w:tcBorders>
               <w:top w:val="single" w:sz="4" w:space="0" w:color="000000"/>
               <w:left w:val="single" w:sz="4" w:space="0" w:color="000000"/>
@@ -2496,7 +2640,7 @@
         </w:trPr>
         <w:tc>
           <w:tcPr>
-            <w:tcW w:w="3587" w:type="dxa"/>
+            <w:tcW w:w="2297" w:type="dxa"/>
             <w:tcBorders>
               <w:top w:val="single" w:sz="4" w:space="0" w:color="000000"/>
               <w:left w:val="single" w:sz="4" w:space="0" w:color="000000"/>
@@ -2525,7 +2669,7 @@
         </w:tc>
         <w:tc>
           <w:tcPr>
-            <w:tcW w:w="3587" w:type="dxa"/>
+            <w:tcW w:w="4820" w:type="dxa"/>
             <w:tcBorders>
               <w:top w:val="single" w:sz="4" w:space="0" w:color="000000"/>
               <w:left w:val="single" w:sz="4" w:space="0" w:color="000000"/>
@@ -2554,7 +2698,7 @@
         </w:tc>
         <w:tc>
           <w:tcPr>
-            <w:tcW w:w="3588" w:type="dxa"/>
+            <w:tcW w:w="3645" w:type="dxa"/>
             <w:tcBorders>
               <w:top w:val="single" w:sz="4" w:space="0" w:color="000000"/>
               <w:left w:val="single" w:sz="4" w:space="0" w:color="000000"/>
@@ -2596,6 +2740,26 @@
     </w:p>
     <w:p>
       <w:pPr>
+        <w:widowControl w:val="0"/>
+        <w:spacing w:after="0" w:line="240" w:lineRule="auto"/>
+      </w:pPr>
+    </w:p>
+    <w:p>
+      <w:pPr>
+        <w:widowControl w:val="0"/>
+        <w:spacing w:after="0" w:line="240" w:lineRule="auto"/>
+      </w:pPr>
+    </w:p>
+    <w:p>
+      <w:pPr>
+        <w:spacing w:after="0" w:line="240" w:lineRule="auto"/>
+      </w:pPr>
+      <w:r>
+        <w:br w:type="page"/>
+      </w:r>
+    </w:p>
+    <w:p>
+      <w:pPr>
         <w:spacing w:after="0" w:line="240" w:lineRule="auto"/>
         <w:ind w:left="284"/>
       </w:pPr>
@@ -2616,38 +2780,1129 @@
     </w:p>
     <w:p>
       <w:pPr>
-        <w:spacing w:after="0" w:line="240" w:lineRule="auto"/>
-      </w:pPr>
-    </w:p>
-    <w:p>
-      <w:pPr>
-        <w:spacing w:after="0" w:line="240" w:lineRule="auto"/>
-      </w:pPr>
-    </w:p>
-    <w:p>
-      <w:pPr>
-        <w:spacing w:after="0" w:line="240" w:lineRule="auto"/>
-      </w:pPr>
-    </w:p>
-    <w:p>
-      <w:pPr>
-        <w:spacing w:after="0" w:line="240" w:lineRule="auto"/>
-      </w:pPr>
-    </w:p>
-    <w:p>
-      <w:pPr>
-        <w:spacing w:after="0" w:line="240" w:lineRule="auto"/>
-      </w:pPr>
-    </w:p>
-    <w:p>
-      <w:pPr>
-        <w:spacing w:after="0" w:line="240" w:lineRule="auto"/>
-      </w:pPr>
-    </w:p>
-    <w:p>
-      <w:pPr>
-        <w:spacing w:after="0" w:line="240" w:lineRule="auto"/>
-      </w:pPr>
+        <w:pStyle w:val="Paragrafoelenco"/>
+        <w:numPr>
+          <w:ilvl w:val="0"/>
+          <w:numId w:val="11"/>
+        </w:numPr>
+        <w:spacing w:after="0" w:line="240" w:lineRule="auto"/>
+      </w:pPr>
+      <w:r>
+        <w:t>Amministrazione</w:t>
+      </w:r>
+    </w:p>
+    <w:p>
+      <w:pPr>
+        <w:pStyle w:val="Paragrafoelenco"/>
+        <w:spacing w:after="0" w:line="240" w:lineRule="auto"/>
+        <w:rPr>
+          <w:rFonts w:ascii="Arial" w:hAnsi="Arial"/>
+        </w:rPr>
+      </w:pPr>
+      <w:r>
+        <w:rPr>
+          <w:rFonts w:ascii="Arial" w:hAnsi="Arial"/>
+          <w:sz w:val="20"/>
+          <w:szCs w:val="20"/>
+        </w:rPr>
+        <w:t xml:space="preserve">La gestione della società è divisa in diverse </w:t>
+      </w:r>
+      <w:r>
+        <w:rPr>
+          <w:rFonts w:ascii="Arial" w:hAnsi="Arial"/>
+          <w:b/>
+          <w:bCs/>
+          <w:sz w:val="20"/>
+          <w:szCs w:val="20"/>
+        </w:rPr>
+        <w:t xml:space="preserve">Amministrazioni </w:t>
+      </w:r>
+      <w:r>
+        <w:rPr>
+          <w:rFonts w:ascii="Arial" w:hAnsi="Arial"/>
+          <w:sz w:val="20"/>
+          <w:szCs w:val="20"/>
+        </w:rPr>
+        <w:t xml:space="preserve">sparse per la regione che si occupano delle diverse </w:t>
+      </w:r>
+      <w:r>
+        <w:rPr>
+          <w:rFonts w:ascii="Arial" w:hAnsi="Arial"/>
+          <w:b/>
+          <w:bCs/>
+          <w:sz w:val="20"/>
+          <w:szCs w:val="20"/>
+        </w:rPr>
+        <w:t>Pizzerie</w:t>
+      </w:r>
+      <w:r>
+        <w:rPr>
+          <w:rFonts w:ascii="Arial" w:hAnsi="Arial"/>
+          <w:sz w:val="20"/>
+          <w:szCs w:val="20"/>
+        </w:rPr>
+        <w:t xml:space="preserve"> presenti nella propria zona/provincia. </w:t>
+      </w:r>
+      <w:proofErr w:type="gramStart"/>
+      <w:r>
+        <w:rPr>
+          <w:rFonts w:ascii="Arial" w:hAnsi="Arial"/>
+          <w:sz w:val="20"/>
+          <w:szCs w:val="20"/>
+        </w:rPr>
+        <w:t>In particolare</w:t>
+      </w:r>
+      <w:proofErr w:type="gramEnd"/>
+      <w:r>
+        <w:rPr>
+          <w:rFonts w:ascii="Arial" w:hAnsi="Arial"/>
+          <w:sz w:val="20"/>
+          <w:szCs w:val="20"/>
+        </w:rPr>
+        <w:t xml:space="preserve"> le amministrazioni si occupano di reperire dai </w:t>
+      </w:r>
+      <w:r>
+        <w:rPr>
+          <w:rFonts w:ascii="Arial" w:hAnsi="Arial"/>
+          <w:b/>
+          <w:bCs/>
+          <w:sz w:val="20"/>
+          <w:szCs w:val="20"/>
+        </w:rPr>
+        <w:t>Fornitori</w:t>
+      </w:r>
+      <w:r>
+        <w:rPr>
+          <w:rFonts w:ascii="Arial" w:hAnsi="Arial"/>
+          <w:sz w:val="20"/>
+          <w:szCs w:val="20"/>
+        </w:rPr>
+        <w:t xml:space="preserve"> e in seguito distribuire alle pizzerie le materie prime.</w:t>
+      </w:r>
+      <w:r>
+        <w:rPr>
+          <w:rFonts w:ascii="Arial" w:hAnsi="Arial"/>
+          <w:sz w:val="20"/>
+          <w:szCs w:val="20"/>
+        </w:rPr>
+        <w:t xml:space="preserve"> […] </w:t>
+      </w:r>
+      <w:r>
+        <w:rPr>
+          <w:rFonts w:ascii="Arial" w:hAnsi="Arial"/>
+          <w:sz w:val="20"/>
+          <w:szCs w:val="20"/>
+        </w:rPr>
+        <w:t>saranno queste che in un secondo momento distribuiranno gli stessi rifornimenti alle pizzerie sotto la loro amministrazione.</w:t>
+      </w:r>
+    </w:p>
+    <w:p>
+      <w:pPr>
+        <w:spacing w:after="0" w:line="240" w:lineRule="auto"/>
+      </w:pPr>
+    </w:p>
+    <w:p>
+      <w:pPr>
+        <w:pStyle w:val="Paragrafoelenco"/>
+        <w:numPr>
+          <w:ilvl w:val="0"/>
+          <w:numId w:val="11"/>
+        </w:numPr>
+        <w:spacing w:after="0" w:line="240" w:lineRule="auto"/>
+      </w:pPr>
+      <w:r>
+        <w:t>Pizzeria</w:t>
+      </w:r>
+    </w:p>
+    <w:p>
+      <w:pPr>
+        <w:spacing w:after="0" w:line="240" w:lineRule="auto"/>
+        <w:ind w:left="708"/>
+      </w:pPr>
+      <w:r>
+        <w:rPr>
+          <w:rFonts w:ascii="Arial" w:hAnsi="Arial"/>
+          <w:sz w:val="20"/>
+          <w:szCs w:val="20"/>
+        </w:rPr>
+        <w:t xml:space="preserve">In ogni Pizzeria lavorano come </w:t>
+      </w:r>
+      <w:r>
+        <w:rPr>
+          <w:rFonts w:ascii="Arial" w:hAnsi="Arial"/>
+          <w:b/>
+          <w:bCs/>
+          <w:sz w:val="20"/>
+          <w:szCs w:val="20"/>
+        </w:rPr>
+        <w:t>Dipendenti</w:t>
+      </w:r>
+      <w:r>
+        <w:rPr>
+          <w:rFonts w:ascii="Arial" w:hAnsi="Arial"/>
+          <w:b/>
+          <w:bCs/>
+          <w:sz w:val="20"/>
+          <w:szCs w:val="20"/>
+        </w:rPr>
+        <w:t xml:space="preserve"> </w:t>
+      </w:r>
+      <w:r>
+        <w:rPr>
+          <w:rFonts w:ascii="Arial" w:hAnsi="Arial"/>
+          <w:sz w:val="20"/>
+          <w:szCs w:val="20"/>
+        </w:rPr>
+        <w:t>[…]</w:t>
+      </w:r>
+      <w:r>
+        <w:rPr>
+          <w:rFonts w:ascii="Arial" w:hAnsi="Arial"/>
+          <w:sz w:val="20"/>
+          <w:szCs w:val="20"/>
+        </w:rPr>
+        <w:t xml:space="preserve"> </w:t>
+      </w:r>
+      <w:r>
+        <w:rPr>
+          <w:rFonts w:ascii="Arial" w:eastAsia="Arial" w:hAnsi="Arial" w:cs="Arial"/>
+          <w:sz w:val="20"/>
+          <w:szCs w:val="20"/>
+        </w:rPr>
+        <w:t xml:space="preserve">Ogni pizzeria possiede un </w:t>
+      </w:r>
+      <w:r>
+        <w:rPr>
+          <w:rFonts w:ascii="Arial" w:eastAsia="Arial" w:hAnsi="Arial" w:cs="Arial"/>
+          <w:b/>
+          <w:bCs/>
+          <w:sz w:val="20"/>
+          <w:szCs w:val="20"/>
+        </w:rPr>
+        <w:t>Calendario</w:t>
+      </w:r>
+      <w:r>
+        <w:rPr>
+          <w:rFonts w:ascii="Arial" w:eastAsia="Arial" w:hAnsi="Arial" w:cs="Arial"/>
+          <w:sz w:val="20"/>
+          <w:szCs w:val="20"/>
+        </w:rPr>
+        <w:t xml:space="preserve"> dove viene specificato il giorno settimanale di chiusura e gli orari giornalieri di apertura e chiusura.</w:t>
+      </w:r>
+    </w:p>
+    <w:p>
+      <w:pPr>
+        <w:pStyle w:val="Paragrafoelenco"/>
+        <w:spacing w:after="0" w:line="240" w:lineRule="auto"/>
+      </w:pPr>
+    </w:p>
+    <w:p>
+      <w:pPr>
+        <w:pStyle w:val="Paragrafoelenco"/>
+        <w:numPr>
+          <w:ilvl w:val="0"/>
+          <w:numId w:val="11"/>
+        </w:numPr>
+        <w:spacing w:after="0" w:line="240" w:lineRule="auto"/>
+      </w:pPr>
+      <w:r>
+        <w:t>Titolare</w:t>
+      </w:r>
+    </w:p>
+    <w:p>
+      <w:pPr>
+        <w:pStyle w:val="Paragrafoelenco"/>
+        <w:spacing w:after="0" w:line="240" w:lineRule="auto"/>
+      </w:pPr>
+      <w:r>
+        <w:rPr>
+          <w:rFonts w:ascii="Arial" w:hAnsi="Arial"/>
+          <w:sz w:val="20"/>
+          <w:szCs w:val="20"/>
+        </w:rPr>
+        <w:t xml:space="preserve">La gestione delle singole pizzerie è invece affidata a dei </w:t>
+      </w:r>
+      <w:r>
+        <w:rPr>
+          <w:rFonts w:ascii="Arial" w:hAnsi="Arial"/>
+          <w:b/>
+          <w:bCs/>
+          <w:sz w:val="20"/>
+          <w:szCs w:val="20"/>
+        </w:rPr>
+        <w:t>Titolari</w:t>
+      </w:r>
+      <w:r>
+        <w:rPr>
+          <w:rFonts w:ascii="Arial" w:hAnsi="Arial"/>
+          <w:sz w:val="20"/>
+          <w:szCs w:val="20"/>
+        </w:rPr>
+        <w:t xml:space="preserve">, i quali possono prendere in gestione più </w:t>
+      </w:r>
+      <w:r>
+        <w:rPr>
+          <w:rFonts w:ascii="Arial" w:hAnsi="Arial"/>
+          <w:b/>
+          <w:bCs/>
+          <w:sz w:val="20"/>
+          <w:szCs w:val="20"/>
+        </w:rPr>
+        <w:t>Pizzerie</w:t>
+      </w:r>
+      <w:r>
+        <w:rPr>
+          <w:rFonts w:ascii="Arial" w:hAnsi="Arial"/>
+          <w:sz w:val="20"/>
+          <w:szCs w:val="20"/>
+        </w:rPr>
+        <w:t xml:space="preserve"> allo stesso tempo e fanno quindi parte dell’amministrazione delle pizzerie gestite.</w:t>
+      </w:r>
+    </w:p>
+    <w:p>
+      <w:pPr>
+        <w:pStyle w:val="Paragrafoelenco"/>
+        <w:spacing w:after="0" w:line="240" w:lineRule="auto"/>
+      </w:pPr>
+    </w:p>
+    <w:p>
+      <w:pPr>
+        <w:pStyle w:val="Paragrafoelenco"/>
+        <w:numPr>
+          <w:ilvl w:val="0"/>
+          <w:numId w:val="11"/>
+        </w:numPr>
+        <w:spacing w:after="0" w:line="240" w:lineRule="auto"/>
+      </w:pPr>
+      <w:r>
+        <w:t>Dipendente</w:t>
+      </w:r>
+    </w:p>
+    <w:p>
+      <w:pPr>
+        <w:spacing w:after="0" w:line="240" w:lineRule="auto"/>
+        <w:ind w:left="708"/>
+        <w:rPr>
+          <w:rFonts w:ascii="Arial" w:eastAsia="Arial" w:hAnsi="Arial" w:cs="Arial"/>
+          <w:sz w:val="20"/>
+          <w:szCs w:val="20"/>
+        </w:rPr>
+      </w:pPr>
+      <w:r>
+        <w:rPr>
+          <w:rFonts w:ascii="Arial" w:hAnsi="Arial"/>
+          <w:sz w:val="20"/>
+          <w:szCs w:val="20"/>
+        </w:rPr>
+        <w:t xml:space="preserve">lavorano come </w:t>
+      </w:r>
+      <w:r>
+        <w:rPr>
+          <w:rFonts w:ascii="Arial" w:hAnsi="Arial"/>
+          <w:b/>
+          <w:bCs/>
+          <w:sz w:val="20"/>
+          <w:szCs w:val="20"/>
+        </w:rPr>
+        <w:t>Dipendenti</w:t>
+      </w:r>
+      <w:r>
+        <w:rPr>
+          <w:rFonts w:ascii="Arial" w:hAnsi="Arial"/>
+          <w:sz w:val="20"/>
+          <w:szCs w:val="20"/>
+        </w:rPr>
+        <w:t>:</w:t>
+      </w:r>
+      <w:r>
+        <w:rPr>
+          <w:rFonts w:ascii="Arial" w:eastAsia="Arial" w:hAnsi="Arial" w:cs="Arial"/>
+          <w:sz w:val="20"/>
+          <w:szCs w:val="20"/>
+        </w:rPr>
+        <w:t xml:space="preserve"> </w:t>
+      </w:r>
+      <w:r>
+        <w:rPr>
+          <w:rFonts w:ascii="Arial" w:hAnsi="Arial"/>
+          <w:b/>
+          <w:bCs/>
+          <w:sz w:val="20"/>
+          <w:szCs w:val="20"/>
+        </w:rPr>
+        <w:t>Pizzaioli</w:t>
+      </w:r>
+      <w:r>
+        <w:rPr>
+          <w:rFonts w:ascii="Arial" w:eastAsia="Arial" w:hAnsi="Arial" w:cs="Arial"/>
+          <w:sz w:val="20"/>
+          <w:szCs w:val="20"/>
+        </w:rPr>
+        <w:t xml:space="preserve">, </w:t>
+      </w:r>
+      <w:r>
+        <w:rPr>
+          <w:rFonts w:ascii="Arial" w:hAnsi="Arial"/>
+          <w:b/>
+          <w:bCs/>
+          <w:sz w:val="20"/>
+          <w:szCs w:val="20"/>
+        </w:rPr>
+        <w:t>Aiuto-Pizzaioli</w:t>
+      </w:r>
+      <w:r>
+        <w:rPr>
+          <w:rFonts w:ascii="Arial" w:hAnsi="Arial"/>
+          <w:b/>
+          <w:bCs/>
+          <w:sz w:val="20"/>
+          <w:szCs w:val="20"/>
+        </w:rPr>
+        <w:t xml:space="preserve">, </w:t>
+      </w:r>
+      <w:r>
+        <w:rPr>
+          <w:rFonts w:ascii="Arial" w:hAnsi="Arial"/>
+          <w:b/>
+          <w:bCs/>
+          <w:sz w:val="20"/>
+          <w:szCs w:val="20"/>
+        </w:rPr>
+        <w:t>Cassieri</w:t>
+      </w:r>
+      <w:r>
+        <w:rPr>
+          <w:rFonts w:ascii="Arial" w:hAnsi="Arial"/>
+          <w:b/>
+          <w:bCs/>
+          <w:sz w:val="20"/>
+          <w:szCs w:val="20"/>
+        </w:rPr>
+        <w:t xml:space="preserve">, </w:t>
+      </w:r>
+      <w:r>
+        <w:rPr>
+          <w:rFonts w:ascii="Arial" w:hAnsi="Arial"/>
+          <w:b/>
+          <w:bCs/>
+          <w:sz w:val="20"/>
+          <w:szCs w:val="20"/>
+        </w:rPr>
+        <w:t xml:space="preserve">Domiciliari </w:t>
+      </w:r>
+      <w:r>
+        <w:rPr>
+          <w:rFonts w:ascii="Arial" w:hAnsi="Arial"/>
+          <w:sz w:val="20"/>
+          <w:szCs w:val="20"/>
+        </w:rPr>
+        <w:t>(</w:t>
+      </w:r>
+      <w:r>
+        <w:rPr>
+          <w:rFonts w:ascii="Arial" w:hAnsi="Arial"/>
+          <w:sz w:val="20"/>
+          <w:szCs w:val="20"/>
+        </w:rPr>
+        <w:t>coloro che si occupano delle consegne a domicilio</w:t>
+      </w:r>
+      <w:r>
+        <w:rPr>
+          <w:rFonts w:ascii="Arial" w:hAnsi="Arial"/>
+          <w:sz w:val="20"/>
+          <w:szCs w:val="20"/>
+        </w:rPr>
+        <w:t xml:space="preserve">) […] </w:t>
+      </w:r>
+      <w:r>
+        <w:rPr>
+          <w:rFonts w:ascii="Arial" w:hAnsi="Arial"/>
+          <w:sz w:val="20"/>
+          <w:szCs w:val="20"/>
+        </w:rPr>
+        <w:t xml:space="preserve">I </w:t>
+      </w:r>
+      <w:r>
+        <w:rPr>
+          <w:rFonts w:ascii="Arial" w:hAnsi="Arial"/>
+          <w:b/>
+          <w:bCs/>
+          <w:sz w:val="20"/>
+          <w:szCs w:val="20"/>
+        </w:rPr>
+        <w:t>Domiciliari</w:t>
+      </w:r>
+      <w:r>
+        <w:rPr>
+          <w:rFonts w:ascii="Arial" w:hAnsi="Arial"/>
+          <w:sz w:val="20"/>
+          <w:szCs w:val="20"/>
+        </w:rPr>
+        <w:t xml:space="preserve"> in particolare si dividono tra chi utilizza il </w:t>
+      </w:r>
+      <w:r>
+        <w:rPr>
+          <w:rFonts w:ascii="Arial" w:hAnsi="Arial"/>
+          <w:b/>
+          <w:bCs/>
+          <w:sz w:val="20"/>
+          <w:szCs w:val="20"/>
+        </w:rPr>
+        <w:t>Furgone</w:t>
+      </w:r>
+      <w:r>
+        <w:rPr>
+          <w:rFonts w:ascii="Arial" w:hAnsi="Arial"/>
+          <w:sz w:val="20"/>
+          <w:szCs w:val="20"/>
+        </w:rPr>
+        <w:t xml:space="preserve">(aziendale) e la </w:t>
+      </w:r>
+      <w:r>
+        <w:rPr>
+          <w:rFonts w:ascii="Arial" w:hAnsi="Arial"/>
+          <w:b/>
+          <w:bCs/>
+          <w:sz w:val="20"/>
+          <w:szCs w:val="20"/>
+        </w:rPr>
+        <w:t>Macchina</w:t>
+      </w:r>
+      <w:r>
+        <w:rPr>
+          <w:rFonts w:ascii="Arial" w:hAnsi="Arial"/>
+          <w:sz w:val="20"/>
+          <w:szCs w:val="20"/>
+        </w:rPr>
+        <w:t>(propria del Domiciliare). A chi utilizza la propria macchina vengono riconosciuti €0,30 per Km percorso.</w:t>
+      </w:r>
+    </w:p>
+    <w:p>
+      <w:pPr>
+        <w:spacing w:after="0" w:line="240" w:lineRule="auto"/>
+      </w:pPr>
+    </w:p>
+    <w:p>
+      <w:pPr>
+        <w:pStyle w:val="Paragrafoelenco"/>
+        <w:numPr>
+          <w:ilvl w:val="0"/>
+          <w:numId w:val="11"/>
+        </w:numPr>
+        <w:spacing w:after="0" w:line="240" w:lineRule="auto"/>
+      </w:pPr>
+      <w:r>
+        <w:t>Ordine</w:t>
+      </w:r>
+    </w:p>
+    <w:p>
+      <w:pPr>
+        <w:pStyle w:val="Paragrafoelenco"/>
+        <w:spacing w:after="0" w:line="240" w:lineRule="auto"/>
+        <w:rPr>
+          <w:rFonts w:ascii="Arial" w:hAnsi="Arial"/>
+          <w:sz w:val="20"/>
+          <w:szCs w:val="20"/>
+        </w:rPr>
+      </w:pPr>
+      <w:r>
+        <w:rPr>
+          <w:rFonts w:ascii="Arial" w:hAnsi="Arial"/>
+          <w:sz w:val="20"/>
+          <w:szCs w:val="20"/>
+        </w:rPr>
+        <w:t xml:space="preserve">Un tipico </w:t>
+      </w:r>
+      <w:r>
+        <w:rPr>
+          <w:rFonts w:ascii="Arial" w:hAnsi="Arial"/>
+          <w:b/>
+          <w:bCs/>
+          <w:sz w:val="20"/>
+          <w:szCs w:val="20"/>
+        </w:rPr>
+        <w:t>Ordine</w:t>
+      </w:r>
+      <w:r>
+        <w:rPr>
+          <w:rFonts w:ascii="Arial" w:hAnsi="Arial"/>
+          <w:sz w:val="20"/>
+          <w:szCs w:val="20"/>
+        </w:rPr>
+        <w:t xml:space="preserve"> è contraddistinto dall’ora di consegna prevista, il </w:t>
+      </w:r>
+      <w:r>
+        <w:rPr>
+          <w:rFonts w:ascii="Arial" w:hAnsi="Arial"/>
+          <w:b/>
+          <w:bCs/>
+          <w:sz w:val="20"/>
+          <w:szCs w:val="20"/>
+        </w:rPr>
+        <w:t>Cliente</w:t>
+      </w:r>
+      <w:r>
+        <w:rPr>
+          <w:rFonts w:ascii="Arial" w:hAnsi="Arial"/>
+          <w:sz w:val="20"/>
+          <w:szCs w:val="20"/>
+        </w:rPr>
+        <w:t xml:space="preserve"> </w:t>
+      </w:r>
+      <w:r>
+        <w:rPr>
+          <w:rFonts w:ascii="Arial" w:hAnsi="Arial"/>
+          <w:sz w:val="20"/>
+          <w:szCs w:val="20"/>
+        </w:rPr>
+        <w:t>[…]</w:t>
+      </w:r>
+      <w:r>
+        <w:rPr>
+          <w:rFonts w:ascii="Arial" w:hAnsi="Arial"/>
+          <w:sz w:val="20"/>
+          <w:szCs w:val="20"/>
+        </w:rPr>
+        <w:t xml:space="preserve">, e lo </w:t>
+      </w:r>
+      <w:r>
+        <w:rPr>
+          <w:rFonts w:ascii="Arial" w:hAnsi="Arial"/>
+          <w:b/>
+          <w:bCs/>
+          <w:sz w:val="20"/>
+          <w:szCs w:val="20"/>
+        </w:rPr>
+        <w:t>Scontrino</w:t>
+      </w:r>
+      <w:r>
+        <w:rPr>
+          <w:rFonts w:ascii="Arial" w:hAnsi="Arial"/>
+          <w:sz w:val="20"/>
+          <w:szCs w:val="20"/>
+        </w:rPr>
+        <w:t xml:space="preserve"> fiscale </w:t>
+      </w:r>
+      <w:r>
+        <w:rPr>
+          <w:rFonts w:ascii="Arial" w:hAnsi="Arial"/>
+          <w:sz w:val="20"/>
+          <w:szCs w:val="20"/>
+        </w:rPr>
+        <w:t>[…]</w:t>
+      </w:r>
+    </w:p>
+    <w:p>
+      <w:pPr>
+        <w:spacing w:after="0" w:line="240" w:lineRule="auto"/>
+        <w:ind w:left="284" w:firstLine="424"/>
+        <w:rPr>
+          <w:rFonts w:ascii="Arial" w:eastAsia="Arial" w:hAnsi="Arial" w:cs="Arial"/>
+          <w:sz w:val="20"/>
+          <w:szCs w:val="20"/>
+        </w:rPr>
+      </w:pPr>
+      <w:r>
+        <w:rPr>
+          <w:rFonts w:ascii="Arial" w:eastAsia="Arial" w:hAnsi="Arial" w:cs="Arial"/>
+          <w:sz w:val="20"/>
+          <w:szCs w:val="20"/>
+        </w:rPr>
+        <w:t xml:space="preserve">L’ordine in </w:t>
+      </w:r>
+      <w:proofErr w:type="gramStart"/>
+      <w:r>
+        <w:rPr>
+          <w:rFonts w:ascii="Arial" w:eastAsia="Arial" w:hAnsi="Arial" w:cs="Arial"/>
+          <w:sz w:val="20"/>
+          <w:szCs w:val="20"/>
+        </w:rPr>
+        <w:t>se</w:t>
+      </w:r>
+      <w:proofErr w:type="gramEnd"/>
+      <w:r>
+        <w:rPr>
+          <w:rFonts w:ascii="Arial" w:eastAsia="Arial" w:hAnsi="Arial" w:cs="Arial"/>
+          <w:sz w:val="20"/>
+          <w:szCs w:val="20"/>
+        </w:rPr>
+        <w:t>, composto di una o più pizze, registra inoltre per ogni pizza</w:t>
+      </w:r>
+      <w:r>
+        <w:rPr>
+          <w:rFonts w:ascii="Arial" w:eastAsia="Arial" w:hAnsi="Arial" w:cs="Arial"/>
+          <w:sz w:val="20"/>
+          <w:szCs w:val="20"/>
+        </w:rPr>
+        <w:t xml:space="preserve"> il </w:t>
+      </w:r>
+      <w:r>
+        <w:rPr>
+          <w:rFonts w:ascii="Arial" w:eastAsia="Arial" w:hAnsi="Arial" w:cs="Arial"/>
+          <w:b/>
+          <w:bCs/>
+          <w:sz w:val="20"/>
+          <w:szCs w:val="20"/>
+        </w:rPr>
+        <w:t>Formato</w:t>
+      </w:r>
+      <w:r>
+        <w:rPr>
+          <w:rFonts w:ascii="Arial" w:eastAsia="Arial" w:hAnsi="Arial" w:cs="Arial"/>
+          <w:sz w:val="20"/>
+          <w:szCs w:val="20"/>
+        </w:rPr>
+        <w:t xml:space="preserve"> […], </w:t>
+      </w:r>
+    </w:p>
+    <w:p>
+      <w:pPr>
+        <w:spacing w:after="0" w:line="240" w:lineRule="auto"/>
+        <w:ind w:left="708"/>
+        <w:rPr>
+          <w:rFonts w:ascii="Arial" w:eastAsia="Arial" w:hAnsi="Arial" w:cs="Arial"/>
+          <w:sz w:val="20"/>
+          <w:szCs w:val="20"/>
+        </w:rPr>
+      </w:pPr>
+      <w:r>
+        <w:rPr>
+          <w:rFonts w:ascii="Arial" w:eastAsia="Arial" w:hAnsi="Arial" w:cs="Arial"/>
+          <w:sz w:val="20"/>
+          <w:szCs w:val="20"/>
+        </w:rPr>
+        <w:t xml:space="preserve">aggiunte e rimozioni di ingredienti </w:t>
+      </w:r>
+      <w:r>
+        <w:rPr>
+          <w:rFonts w:ascii="Arial" w:eastAsia="Arial" w:hAnsi="Arial" w:cs="Arial"/>
+          <w:sz w:val="20"/>
+          <w:szCs w:val="20"/>
+        </w:rPr>
+        <w:t xml:space="preserve">[…], </w:t>
+      </w:r>
+      <w:r>
+        <w:rPr>
+          <w:rFonts w:ascii="Arial" w:eastAsia="Arial" w:hAnsi="Arial" w:cs="Arial"/>
+          <w:sz w:val="20"/>
+          <w:szCs w:val="20"/>
+        </w:rPr>
+        <w:t>eventuali ripetizioni della stessa pizza (aggiunte e rimozioni su pizze uguali vengono sommate)</w:t>
+      </w:r>
+    </w:p>
+    <w:p>
+      <w:pPr>
+        <w:spacing w:after="0" w:line="240" w:lineRule="auto"/>
+      </w:pPr>
+    </w:p>
+    <w:p>
+      <w:pPr>
+        <w:pStyle w:val="Paragrafoelenco"/>
+        <w:numPr>
+          <w:ilvl w:val="0"/>
+          <w:numId w:val="11"/>
+        </w:numPr>
+        <w:spacing w:after="0" w:line="240" w:lineRule="auto"/>
+      </w:pPr>
+      <w:r>
+        <w:t>Scontrino</w:t>
+      </w:r>
+    </w:p>
+    <w:p>
+      <w:pPr>
+        <w:pStyle w:val="Paragrafoelenco"/>
+        <w:spacing w:after="0" w:line="240" w:lineRule="auto"/>
+      </w:pPr>
+      <w:r>
+        <w:rPr>
+          <w:rFonts w:ascii="Arial" w:hAnsi="Arial"/>
+          <w:sz w:val="20"/>
+          <w:szCs w:val="20"/>
+        </w:rPr>
+        <w:t xml:space="preserve">lo </w:t>
+      </w:r>
+      <w:r>
+        <w:rPr>
+          <w:rFonts w:ascii="Arial" w:hAnsi="Arial"/>
+          <w:b/>
+          <w:bCs/>
+          <w:sz w:val="20"/>
+          <w:szCs w:val="20"/>
+        </w:rPr>
+        <w:t>Scontrino</w:t>
+      </w:r>
+      <w:r>
+        <w:rPr>
+          <w:rFonts w:ascii="Arial" w:hAnsi="Arial"/>
+          <w:sz w:val="20"/>
+          <w:szCs w:val="20"/>
+        </w:rPr>
+        <w:t xml:space="preserve"> fiscale con specificato totale lordo, IVA dell’ordine corrispondente e metodo di </w:t>
+      </w:r>
+      <w:r>
+        <w:rPr>
+          <w:rFonts w:ascii="Arial" w:hAnsi="Arial"/>
+          <w:b/>
+          <w:bCs/>
+          <w:sz w:val="20"/>
+          <w:szCs w:val="20"/>
+        </w:rPr>
+        <w:t>Pagamento</w:t>
+      </w:r>
+      <w:r>
+        <w:rPr>
+          <w:rFonts w:ascii="Arial" w:hAnsi="Arial"/>
+          <w:sz w:val="20"/>
+          <w:szCs w:val="20"/>
+        </w:rPr>
+        <w:t xml:space="preserve"> utilizzato</w:t>
+      </w:r>
+    </w:p>
+    <w:p>
+      <w:pPr>
+        <w:pStyle w:val="Paragrafoelenco"/>
+        <w:spacing w:after="0" w:line="240" w:lineRule="auto"/>
+      </w:pPr>
+    </w:p>
+    <w:p>
+      <w:pPr>
+        <w:pStyle w:val="Paragrafoelenco"/>
+        <w:numPr>
+          <w:ilvl w:val="0"/>
+          <w:numId w:val="11"/>
+        </w:numPr>
+        <w:spacing w:after="0" w:line="240" w:lineRule="auto"/>
+      </w:pPr>
+      <w:r>
+        <w:t>Pizza</w:t>
+      </w:r>
+    </w:p>
+    <w:p>
+      <w:pPr>
+        <w:spacing w:after="0" w:line="240" w:lineRule="auto"/>
+        <w:ind w:left="720"/>
+      </w:pPr>
+      <w:r>
+        <w:rPr>
+          <w:rFonts w:ascii="Arial" w:hAnsi="Arial"/>
+          <w:sz w:val="20"/>
+          <w:szCs w:val="20"/>
+        </w:rPr>
+        <w:t xml:space="preserve">Ogni </w:t>
+      </w:r>
+      <w:r>
+        <w:rPr>
+          <w:rFonts w:ascii="Arial" w:hAnsi="Arial"/>
+          <w:b/>
+          <w:bCs/>
+          <w:sz w:val="20"/>
+          <w:szCs w:val="20"/>
+        </w:rPr>
+        <w:t>Pizza</w:t>
+      </w:r>
+      <w:r>
+        <w:rPr>
+          <w:rFonts w:ascii="Arial" w:hAnsi="Arial"/>
+          <w:sz w:val="20"/>
+          <w:szCs w:val="20"/>
+        </w:rPr>
+        <w:t xml:space="preserve"> è contraddistinta dal proprio nome e prezzo, e la propria ricetta contenente tutti gli ingredienti necessari per prepararla.</w:t>
+      </w:r>
+    </w:p>
+    <w:p>
+      <w:pPr>
+        <w:pStyle w:val="Paragrafoelenco"/>
+        <w:spacing w:after="0" w:line="240" w:lineRule="auto"/>
+      </w:pPr>
+    </w:p>
+    <w:p>
+      <w:pPr>
+        <w:pStyle w:val="Paragrafoelenco"/>
+        <w:numPr>
+          <w:ilvl w:val="0"/>
+          <w:numId w:val="11"/>
+        </w:numPr>
+        <w:spacing w:after="0" w:line="240" w:lineRule="auto"/>
+      </w:pPr>
+      <w:r>
+        <w:t>Ingrediente</w:t>
+      </w:r>
+    </w:p>
+    <w:p>
+      <w:pPr>
+        <w:spacing w:after="0" w:line="240" w:lineRule="auto"/>
+        <w:ind w:left="720"/>
+      </w:pPr>
+      <w:r>
+        <w:t xml:space="preserve">[…] </w:t>
+      </w:r>
+      <w:r>
+        <w:rPr>
+          <w:rFonts w:ascii="Arial" w:hAnsi="Arial"/>
+          <w:b/>
+          <w:bCs/>
+          <w:sz w:val="20"/>
+          <w:szCs w:val="20"/>
+        </w:rPr>
+        <w:t>Rifornimenti</w:t>
+      </w:r>
+      <w:r>
+        <w:rPr>
+          <w:rFonts w:ascii="Arial" w:hAnsi="Arial"/>
+          <w:sz w:val="20"/>
+          <w:szCs w:val="20"/>
+        </w:rPr>
+        <w:t xml:space="preserve"> di ingredienti direttamente ai </w:t>
+      </w:r>
+      <w:r>
+        <w:rPr>
+          <w:rFonts w:ascii="Arial" w:hAnsi="Arial"/>
+          <w:b/>
+          <w:bCs/>
+          <w:sz w:val="20"/>
+          <w:szCs w:val="20"/>
+        </w:rPr>
+        <w:t>Depositi</w:t>
+      </w:r>
+      <w:r>
+        <w:rPr>
+          <w:rFonts w:ascii="Arial" w:hAnsi="Arial"/>
+          <w:b/>
+          <w:bCs/>
+          <w:sz w:val="20"/>
+          <w:szCs w:val="20"/>
+        </w:rPr>
+        <w:t xml:space="preserve"> </w:t>
+      </w:r>
+      <w:r>
+        <w:rPr>
+          <w:rFonts w:ascii="Arial" w:hAnsi="Arial"/>
+          <w:sz w:val="20"/>
+          <w:szCs w:val="20"/>
+        </w:rPr>
+        <w:t>[…]</w:t>
+      </w:r>
+    </w:p>
+    <w:p>
+      <w:pPr>
+        <w:pStyle w:val="Paragrafoelenco"/>
+        <w:spacing w:after="0" w:line="240" w:lineRule="auto"/>
+      </w:pPr>
+    </w:p>
+    <w:p>
+      <w:pPr>
+        <w:pStyle w:val="Paragrafoelenco"/>
+        <w:numPr>
+          <w:ilvl w:val="0"/>
+          <w:numId w:val="11"/>
+        </w:numPr>
+        <w:spacing w:after="0" w:line="240" w:lineRule="auto"/>
+      </w:pPr>
+      <w:r>
+        <w:t>Magazzino</w:t>
+      </w:r>
+    </w:p>
+    <w:p>
+      <w:pPr>
+        <w:pStyle w:val="Paragrafoelenco"/>
+        <w:spacing w:after="0" w:line="240" w:lineRule="auto"/>
+      </w:pPr>
+      <w:r>
+        <w:rPr>
+          <w:rFonts w:ascii="Arial" w:hAnsi="Arial"/>
+          <w:sz w:val="20"/>
+          <w:szCs w:val="20"/>
+        </w:rPr>
+        <w:t xml:space="preserve">[…] </w:t>
+      </w:r>
+      <w:r>
+        <w:rPr>
+          <w:rFonts w:ascii="Arial" w:hAnsi="Arial"/>
+          <w:b/>
+          <w:bCs/>
+          <w:sz w:val="20"/>
+          <w:szCs w:val="20"/>
+        </w:rPr>
+        <w:t>Depositi</w:t>
+      </w:r>
+      <w:r>
+        <w:rPr>
+          <w:rFonts w:ascii="Arial" w:hAnsi="Arial"/>
+          <w:sz w:val="20"/>
+          <w:szCs w:val="20"/>
+        </w:rPr>
+        <w:t xml:space="preserve"> delle amministrazioni, saranno queste che in un secondo momento distribuiranno gli stessi rifornimenti alle pizzerie sotto la loro amministrazione.</w:t>
+      </w:r>
+    </w:p>
+    <w:p>
+      <w:pPr>
+        <w:pStyle w:val="Paragrafoelenco"/>
+        <w:spacing w:after="0" w:line="240" w:lineRule="auto"/>
+      </w:pPr>
+    </w:p>
+    <w:p>
+      <w:pPr>
+        <w:pStyle w:val="Paragrafoelenco"/>
+        <w:numPr>
+          <w:ilvl w:val="0"/>
+          <w:numId w:val="11"/>
+        </w:numPr>
+        <w:spacing w:after="0" w:line="240" w:lineRule="auto"/>
+      </w:pPr>
+      <w:r>
+        <w:t>Fornitori</w:t>
+      </w:r>
+    </w:p>
+    <w:p>
+      <w:pPr>
+        <w:pStyle w:val="Paragrafoelenco"/>
+        <w:spacing w:after="0" w:line="240" w:lineRule="auto"/>
+      </w:pPr>
+      <w:r>
+        <w:rPr>
+          <w:rFonts w:ascii="Arial" w:hAnsi="Arial"/>
+          <w:sz w:val="20"/>
+          <w:szCs w:val="20"/>
+        </w:rPr>
+        <w:t xml:space="preserve">I fornitori inviano quindi i </w:t>
+      </w:r>
+      <w:r>
+        <w:rPr>
+          <w:rFonts w:ascii="Arial" w:hAnsi="Arial"/>
+          <w:b/>
+          <w:bCs/>
+          <w:sz w:val="20"/>
+          <w:szCs w:val="20"/>
+        </w:rPr>
+        <w:t>Rifornimenti</w:t>
+      </w:r>
+      <w:r>
+        <w:rPr>
+          <w:rFonts w:ascii="Arial" w:hAnsi="Arial"/>
+          <w:sz w:val="20"/>
+          <w:szCs w:val="20"/>
+        </w:rPr>
+        <w:t xml:space="preserve"> di ingredienti direttamente ai </w:t>
+      </w:r>
+      <w:r>
+        <w:rPr>
+          <w:rFonts w:ascii="Arial" w:hAnsi="Arial"/>
+          <w:b/>
+          <w:bCs/>
+          <w:sz w:val="20"/>
+          <w:szCs w:val="20"/>
+        </w:rPr>
+        <w:t>Depositi</w:t>
+      </w:r>
+      <w:r>
+        <w:rPr>
+          <w:rFonts w:ascii="Arial" w:hAnsi="Arial"/>
+          <w:sz w:val="20"/>
+          <w:szCs w:val="20"/>
+        </w:rPr>
+        <w:t xml:space="preserve"> delle amministrazioni</w:t>
+      </w:r>
+      <w:r>
+        <w:rPr>
+          <w:rFonts w:ascii="Arial" w:hAnsi="Arial"/>
+          <w:sz w:val="20"/>
+          <w:szCs w:val="20"/>
+        </w:rPr>
+        <w:t xml:space="preserve"> […]</w:t>
+      </w:r>
+    </w:p>
+    <w:p>
+      <w:pPr>
+        <w:pStyle w:val="Paragrafoelenco"/>
+        <w:spacing w:after="0" w:line="240" w:lineRule="auto"/>
+      </w:pPr>
+    </w:p>
+    <w:p>
+      <w:pPr>
+        <w:pStyle w:val="Paragrafoelenco"/>
+        <w:numPr>
+          <w:ilvl w:val="0"/>
+          <w:numId w:val="11"/>
+        </w:numPr>
+        <w:spacing w:after="0" w:line="240" w:lineRule="auto"/>
+      </w:pPr>
+      <w:r>
+        <w:t>Rifornimenti</w:t>
+      </w:r>
+    </w:p>
+    <w:p>
+      <w:pPr>
+        <w:pStyle w:val="Paragrafoelenco"/>
+        <w:spacing w:after="0" w:line="240" w:lineRule="auto"/>
+      </w:pPr>
+      <w:r>
+        <w:rPr>
+          <w:rFonts w:ascii="Arial" w:hAnsi="Arial"/>
+          <w:sz w:val="20"/>
+          <w:szCs w:val="20"/>
+        </w:rPr>
+        <w:t xml:space="preserve">[…] </w:t>
+      </w:r>
+      <w:r>
+        <w:rPr>
+          <w:rFonts w:ascii="Arial" w:hAnsi="Arial"/>
+          <w:b/>
+          <w:bCs/>
+          <w:sz w:val="20"/>
+          <w:szCs w:val="20"/>
+        </w:rPr>
+        <w:t>Rifornimenti</w:t>
+      </w:r>
+      <w:r>
+        <w:rPr>
+          <w:rFonts w:ascii="Arial" w:hAnsi="Arial"/>
+          <w:sz w:val="20"/>
+          <w:szCs w:val="20"/>
+        </w:rPr>
+        <w:t xml:space="preserve"> di ingredienti</w:t>
+      </w:r>
+      <w:r>
+        <w:rPr>
+          <w:rFonts w:ascii="Arial" w:hAnsi="Arial"/>
+          <w:sz w:val="20"/>
+          <w:szCs w:val="20"/>
+        </w:rPr>
+        <w:t xml:space="preserve"> […] </w:t>
+      </w:r>
+      <w:r>
+        <w:rPr>
+          <w:rFonts w:ascii="Arial" w:hAnsi="Arial"/>
+          <w:sz w:val="20"/>
+          <w:szCs w:val="20"/>
+        </w:rPr>
+        <w:t>distribuiranno gli stessi rifornimenti alle pizzerie</w:t>
+      </w:r>
+      <w:r>
+        <w:rPr>
+          <w:rFonts w:ascii="Arial" w:hAnsi="Arial"/>
+          <w:sz w:val="20"/>
+          <w:szCs w:val="20"/>
+        </w:rPr>
+        <w:t xml:space="preserve"> […]</w:t>
+      </w:r>
+    </w:p>
+    <w:p>
+      <w:pPr>
+        <w:spacing w:after="0" w:line="240" w:lineRule="auto"/>
+      </w:pPr>
+    </w:p>
+    <w:p>
+      <w:pPr>
+        <w:spacing w:after="0" w:line="240" w:lineRule="auto"/>
+      </w:pPr>
+    </w:p>
+    <w:p>
+      <w:pPr>
+        <w:spacing w:after="0" w:line="240" w:lineRule="auto"/>
+      </w:pPr>
+      <w:r>
+        <w:br w:type="page"/>
+      </w:r>
     </w:p>
     <w:p>
       <w:pPr>
@@ -7822,13 +9077,7 @@
               <w:spacing w:after="0" w:line="240" w:lineRule="auto"/>
             </w:pPr>
             <w:r>
-              <w:t>Un fornitore</w:t>
-            </w:r>
-            <w:r>
-              <w:t xml:space="preserve"> invia zero o più rifornimenti e un rifornimento può essere inviato da </w:t>
-            </w:r>
-            <w:r>
-              <w:t>un fornitore</w:t>
+              <w:t>Un fornitore invia zero o più rifornimenti e un rifornimento può essere inviato da un fornitore</w:t>
             </w:r>
           </w:p>
         </w:tc>
@@ -9711,6 +10960,119 @@
     <w:tmpl w:val="1B3AF52E"/>
     <w:numStyleLink w:val="Stileimportato1"/>
   </w:abstractNum>
+  <w:abstractNum w:abstractNumId="10" w15:restartNumberingAfterBreak="0">
+    <w:nsid w:val="7A4E6640"/>
+    <w:multiLevelType w:val="hybridMultilevel"/>
+    <w:tmpl w:val="00F2BC08"/>
+    <w:lvl w:ilvl="0" w:tplc="007CE178">
+      <w:start w:val="1"/>
+      <w:numFmt w:val="bullet"/>
+      <w:lvlText w:val="•"/>
+      <w:lvlJc w:val="left"/>
+      <w:pPr>
+        <w:ind w:left="720" w:hanging="360"/>
+      </w:pPr>
+      <w:rPr>
+        <w:rFonts w:ascii="Courier New" w:hAnsi="Courier New" w:hint="default"/>
+      </w:rPr>
+    </w:lvl>
+    <w:lvl w:ilvl="1" w:tplc="04100003">
+      <w:start w:val="1"/>
+      <w:numFmt w:val="bullet"/>
+      <w:lvlText w:val="o"/>
+      <w:lvlJc w:val="left"/>
+      <w:pPr>
+        <w:ind w:left="1440" w:hanging="360"/>
+      </w:pPr>
+      <w:rPr>
+        <w:rFonts w:ascii="Courier New" w:hAnsi="Courier New" w:cs="Courier New" w:hint="default"/>
+      </w:rPr>
+    </w:lvl>
+    <w:lvl w:ilvl="2" w:tplc="04100005" w:tentative="1">
+      <w:start w:val="1"/>
+      <w:numFmt w:val="bullet"/>
+      <w:lvlText w:val=""/>
+      <w:lvlJc w:val="left"/>
+      <w:pPr>
+        <w:ind w:left="2160" w:hanging="360"/>
+      </w:pPr>
+      <w:rPr>
+        <w:rFonts w:ascii="Wingdings" w:hAnsi="Wingdings" w:hint="default"/>
+      </w:rPr>
+    </w:lvl>
+    <w:lvl w:ilvl="3" w:tplc="04100001" w:tentative="1">
+      <w:start w:val="1"/>
+      <w:numFmt w:val="bullet"/>
+      <w:lvlText w:val=""/>
+      <w:lvlJc w:val="left"/>
+      <w:pPr>
+        <w:ind w:left="2880" w:hanging="360"/>
+      </w:pPr>
+      <w:rPr>
+        <w:rFonts w:ascii="Symbol" w:hAnsi="Symbol" w:hint="default"/>
+      </w:rPr>
+    </w:lvl>
+    <w:lvl w:ilvl="4" w:tplc="04100003" w:tentative="1">
+      <w:start w:val="1"/>
+      <w:numFmt w:val="bullet"/>
+      <w:lvlText w:val="o"/>
+      <w:lvlJc w:val="left"/>
+      <w:pPr>
+        <w:ind w:left="3600" w:hanging="360"/>
+      </w:pPr>
+      <w:rPr>
+        <w:rFonts w:ascii="Courier New" w:hAnsi="Courier New" w:cs="Courier New" w:hint="default"/>
+      </w:rPr>
+    </w:lvl>
+    <w:lvl w:ilvl="5" w:tplc="04100005" w:tentative="1">
+      <w:start w:val="1"/>
+      <w:numFmt w:val="bullet"/>
+      <w:lvlText w:val=""/>
+      <w:lvlJc w:val="left"/>
+      <w:pPr>
+        <w:ind w:left="4320" w:hanging="360"/>
+      </w:pPr>
+      <w:rPr>
+        <w:rFonts w:ascii="Wingdings" w:hAnsi="Wingdings" w:hint="default"/>
+      </w:rPr>
+    </w:lvl>
+    <w:lvl w:ilvl="6" w:tplc="04100001" w:tentative="1">
+      <w:start w:val="1"/>
+      <w:numFmt w:val="bullet"/>
+      <w:lvlText w:val=""/>
+      <w:lvlJc w:val="left"/>
+      <w:pPr>
+        <w:ind w:left="5040" w:hanging="360"/>
+      </w:pPr>
+      <w:rPr>
+        <w:rFonts w:ascii="Symbol" w:hAnsi="Symbol" w:hint="default"/>
+      </w:rPr>
+    </w:lvl>
+    <w:lvl w:ilvl="7" w:tplc="04100003" w:tentative="1">
+      <w:start w:val="1"/>
+      <w:numFmt w:val="bullet"/>
+      <w:lvlText w:val="o"/>
+      <w:lvlJc w:val="left"/>
+      <w:pPr>
+        <w:ind w:left="5760" w:hanging="360"/>
+      </w:pPr>
+      <w:rPr>
+        <w:rFonts w:ascii="Courier New" w:hAnsi="Courier New" w:cs="Courier New" w:hint="default"/>
+      </w:rPr>
+    </w:lvl>
+    <w:lvl w:ilvl="8" w:tplc="04100005" w:tentative="1">
+      <w:start w:val="1"/>
+      <w:numFmt w:val="bullet"/>
+      <w:lvlText w:val=""/>
+      <w:lvlJc w:val="left"/>
+      <w:pPr>
+        <w:ind w:left="6480" w:hanging="360"/>
+      </w:pPr>
+      <w:rPr>
+        <w:rFonts w:ascii="Wingdings" w:hAnsi="Wingdings" w:hint="default"/>
+      </w:rPr>
+    </w:lvl>
+  </w:abstractNum>
   <w:num w:numId="1">
     <w:abstractNumId w:val="6"/>
   </w:num>
@@ -9740,6 +11102,9 @@
   </w:num>
   <w:num w:numId="10">
     <w:abstractNumId w:val="7"/>
+  </w:num>
+  <w:num w:numId="11">
+    <w:abstractNumId w:val="10"/>
   </w:num>
 </w:numbering>
 </file>

</xml_diff>

<commit_message>
Relazione sistemata in base alle ultime modifiche e aggiunta parte su RistrutturazioneER
</commit_message>
<xml_diff>
--- a/Word/Presentazione PaduPizza.docx
+++ b/Word/Presentazione PaduPizza.docx
@@ -5,271 +5,6 @@
     <w:p>
       <w:pPr>
         <w:spacing w:after="0" w:line="240" w:lineRule="auto"/>
-        <w:ind w:left="567"/>
-        <w:rPr>
-          <w:rFonts w:ascii="Arial" w:hAnsi="Arial"/>
-        </w:rPr>
-      </w:pPr>
-    </w:p>
-    <w:p>
-      <w:pPr>
-        <w:spacing w:after="0" w:line="240" w:lineRule="auto"/>
-        <w:ind w:left="567"/>
-        <w:rPr>
-          <w:rFonts w:ascii="Arial" w:hAnsi="Arial"/>
-        </w:rPr>
-      </w:pPr>
-    </w:p>
-    <w:p>
-      <w:pPr>
-        <w:pStyle w:val="Paragrafoelenco"/>
-        <w:numPr>
-          <w:ilvl w:val="0"/>
-          <w:numId w:val="2"/>
-        </w:numPr>
-        <w:spacing w:after="0" w:line="240" w:lineRule="auto"/>
-        <w:rPr>
-          <w:rFonts w:ascii="Arial" w:hAnsi="Arial"/>
-        </w:rPr>
-      </w:pPr>
-      <w:r>
-        <w:rPr>
-          <w:rFonts w:ascii="Arial" w:hAnsi="Arial"/>
-        </w:rPr>
-        <w:t>Abstract</w:t>
-      </w:r>
-    </w:p>
-    <w:p>
-      <w:pPr>
-        <w:pStyle w:val="Paragrafoelenco"/>
-        <w:numPr>
-          <w:ilvl w:val="0"/>
-          <w:numId w:val="2"/>
-        </w:numPr>
-        <w:spacing w:after="0" w:line="240" w:lineRule="auto"/>
-        <w:rPr>
-          <w:rFonts w:ascii="Arial" w:hAnsi="Arial"/>
-        </w:rPr>
-      </w:pPr>
-      <w:r>
-        <w:rPr>
-          <w:rFonts w:ascii="Arial" w:hAnsi="Arial"/>
-        </w:rPr>
-        <w:t>Analisi dei requisiti</w:t>
-      </w:r>
-    </w:p>
-    <w:p>
-      <w:pPr>
-        <w:pStyle w:val="Paragrafoelenco"/>
-        <w:numPr>
-          <w:ilvl w:val="1"/>
-          <w:numId w:val="2"/>
-        </w:numPr>
-        <w:spacing w:after="0" w:line="240" w:lineRule="auto"/>
-        <w:rPr>
-          <w:rFonts w:ascii="Arial" w:hAnsi="Arial"/>
-        </w:rPr>
-      </w:pPr>
-      <w:r>
-        <w:rPr>
-          <w:rFonts w:ascii="Arial" w:hAnsi="Arial"/>
-        </w:rPr>
-        <w:t>Descrizione testuale dei requisiti e operazioni tipiche</w:t>
-      </w:r>
-    </w:p>
-    <w:p>
-      <w:pPr>
-        <w:pStyle w:val="Paragrafoelenco"/>
-        <w:numPr>
-          <w:ilvl w:val="0"/>
-          <w:numId w:val="2"/>
-        </w:numPr>
-        <w:spacing w:after="0" w:line="240" w:lineRule="auto"/>
-        <w:rPr>
-          <w:rFonts w:ascii="Arial" w:hAnsi="Arial"/>
-        </w:rPr>
-      </w:pPr>
-      <w:r>
-        <w:rPr>
-          <w:rFonts w:ascii="Arial" w:hAnsi="Arial"/>
-        </w:rPr>
-        <w:t>Progettazione concettuale</w:t>
-      </w:r>
-    </w:p>
-    <w:p>
-      <w:pPr>
-        <w:pStyle w:val="Paragrafoelenco"/>
-        <w:numPr>
-          <w:ilvl w:val="1"/>
-          <w:numId w:val="2"/>
-        </w:numPr>
-        <w:spacing w:after="0" w:line="240" w:lineRule="auto"/>
-        <w:rPr>
-          <w:rFonts w:ascii="Arial" w:hAnsi="Arial"/>
-        </w:rPr>
-      </w:pPr>
-      <w:r>
-        <w:rPr>
-          <w:rFonts w:ascii="Arial" w:hAnsi="Arial"/>
-        </w:rPr>
-        <w:t>Descrizione entità e relazioni</w:t>
-      </w:r>
-    </w:p>
-    <w:p>
-      <w:pPr>
-        <w:pStyle w:val="Paragrafoelenco"/>
-        <w:numPr>
-          <w:ilvl w:val="1"/>
-          <w:numId w:val="2"/>
-        </w:numPr>
-        <w:spacing w:after="0" w:line="240" w:lineRule="auto"/>
-        <w:rPr>
-          <w:rFonts w:ascii="Arial" w:hAnsi="Arial"/>
-        </w:rPr>
-      </w:pPr>
-      <w:r>
-        <w:rPr>
-          <w:rFonts w:ascii="Arial" w:hAnsi="Arial"/>
-        </w:rPr>
-        <w:t>Schema concettuale(ER)</w:t>
-      </w:r>
-    </w:p>
-    <w:p>
-      <w:pPr>
-        <w:pStyle w:val="Paragrafoelenco"/>
-        <w:numPr>
-          <w:ilvl w:val="0"/>
-          <w:numId w:val="2"/>
-        </w:numPr>
-        <w:spacing w:after="0" w:line="240" w:lineRule="auto"/>
-        <w:rPr>
-          <w:rFonts w:ascii="Arial" w:hAnsi="Arial"/>
-        </w:rPr>
-      </w:pPr>
-      <w:r>
-        <w:rPr>
-          <w:rFonts w:ascii="Arial" w:hAnsi="Arial"/>
-        </w:rPr>
-        <w:t>Progettazione logica</w:t>
-      </w:r>
-    </w:p>
-    <w:p>
-      <w:pPr>
-        <w:pStyle w:val="Paragrafoelenco"/>
-        <w:numPr>
-          <w:ilvl w:val="1"/>
-          <w:numId w:val="2"/>
-        </w:numPr>
-        <w:spacing w:after="0" w:line="240" w:lineRule="auto"/>
-        <w:rPr>
-          <w:rFonts w:ascii="Arial" w:hAnsi="Arial"/>
-        </w:rPr>
-      </w:pPr>
-      <w:r>
-        <w:rPr>
-          <w:rFonts w:ascii="Arial" w:hAnsi="Arial"/>
-        </w:rPr>
-        <w:t>Ristrutturazione dello schema</w:t>
-      </w:r>
-    </w:p>
-    <w:p>
-      <w:pPr>
-        <w:pStyle w:val="Paragrafoelenco"/>
-        <w:numPr>
-          <w:ilvl w:val="1"/>
-          <w:numId w:val="2"/>
-        </w:numPr>
-        <w:spacing w:after="0" w:line="240" w:lineRule="auto"/>
-        <w:rPr>
-          <w:rFonts w:ascii="Arial" w:hAnsi="Arial"/>
-        </w:rPr>
-      </w:pPr>
-      <w:r>
-        <w:rPr>
-          <w:rFonts w:ascii="Arial" w:hAnsi="Arial"/>
-        </w:rPr>
-        <w:t>Schema relazionale</w:t>
-      </w:r>
-    </w:p>
-    <w:p>
-      <w:pPr>
-        <w:pStyle w:val="Paragrafoelenco"/>
-        <w:numPr>
-          <w:ilvl w:val="0"/>
-          <w:numId w:val="2"/>
-        </w:numPr>
-        <w:spacing w:after="0" w:line="240" w:lineRule="auto"/>
-        <w:rPr>
-          <w:rFonts w:ascii="Arial" w:hAnsi="Arial"/>
-        </w:rPr>
-      </w:pPr>
-      <w:r>
-        <w:rPr>
-          <w:rFonts w:ascii="Arial" w:hAnsi="Arial"/>
-        </w:rPr>
-        <w:t>Implementazione dello schema logico</w:t>
-      </w:r>
-    </w:p>
-    <w:p>
-      <w:pPr>
-        <w:pStyle w:val="Paragrafoelenco"/>
-        <w:numPr>
-          <w:ilvl w:val="0"/>
-          <w:numId w:val="2"/>
-        </w:numPr>
-        <w:spacing w:after="0" w:line="240" w:lineRule="auto"/>
-        <w:rPr>
-          <w:rFonts w:ascii="Arial" w:hAnsi="Arial"/>
-        </w:rPr>
-      </w:pPr>
-      <w:r>
-        <w:rPr>
-          <w:rFonts w:ascii="Arial" w:hAnsi="Arial"/>
-        </w:rPr>
-        <w:t>Query e Indici</w:t>
-      </w:r>
-    </w:p>
-    <w:p>
-      <w:pPr>
-        <w:spacing w:after="0" w:line="240" w:lineRule="auto"/>
-        <w:rPr>
-          <w:rFonts w:ascii="Arial" w:eastAsia="Arial" w:hAnsi="Arial" w:cs="Arial"/>
-        </w:rPr>
-      </w:pPr>
-    </w:p>
-    <w:p>
-      <w:pPr>
-        <w:spacing w:after="0" w:line="240" w:lineRule="auto"/>
-        <w:rPr>
-          <w:rFonts w:ascii="Arial" w:eastAsia="Arial" w:hAnsi="Arial" w:cs="Arial"/>
-        </w:rPr>
-      </w:pPr>
-    </w:p>
-    <w:p>
-      <w:pPr>
-        <w:spacing w:after="0" w:line="240" w:lineRule="auto"/>
-        <w:rPr>
-          <w:rFonts w:ascii="Arial" w:eastAsia="Arial" w:hAnsi="Arial" w:cs="Arial"/>
-        </w:rPr>
-      </w:pPr>
-      <w:r>
-        <w:rPr>
-          <w:rFonts w:ascii="Arial" w:eastAsia="Arial" w:hAnsi="Arial" w:cs="Arial"/>
-        </w:rPr>
-        <w:br w:type="page"/>
-      </w:r>
-    </w:p>
-    <w:p>
-      <w:pPr>
-        <w:spacing w:after="0" w:line="240" w:lineRule="auto"/>
-        <w:rPr>
-          <w:rFonts w:ascii="Arial" w:eastAsia="Arial" w:hAnsi="Arial" w:cs="Arial"/>
-        </w:rPr>
-      </w:pPr>
-    </w:p>
-    <w:p>
-      <w:pPr>
-        <w:spacing w:after="0" w:line="240" w:lineRule="auto"/>
         <w:rPr>
           <w:rFonts w:ascii="Arial" w:eastAsia="Arial" w:hAnsi="Arial" w:cs="Arial"/>
           <w:b/>
@@ -370,7 +105,7 @@
         <w:rPr>
           <w:rFonts w:ascii="Arial" w:hAnsi="Arial"/>
         </w:rPr>
-        <w:t xml:space="preserve">La catena vanta un menù fisso per tutte le pizzerie, composto da pizze preparate con la gli stessi ingredienti, in modo tale da poter fornire consistenza nel gusto e nella qualità delle pizze, fattori che contraddistinguono </w:t>
+        <w:t xml:space="preserve">La catena vanta un menù fisso per tutte le pizzerie, composto da pizze preparate con gli stessi ingredienti, in modo tale da poter fornire consistenza nel gusto e nella qualità delle pizze, fattori che contraddistinguono </w:t>
       </w:r>
       <w:proofErr w:type="spellStart"/>
       <w:r>
@@ -400,7 +135,7 @@
         <w:rPr>
           <w:rFonts w:ascii="Arial" w:hAnsi="Arial"/>
         </w:rPr>
-        <w:t>Per ciascun cliente verrà archiviato il nome e cognome sul campanello, il numero di telefono e la via di residenza, il tutto volto a velocizzare le prenotazioni dei clienti e le consegne nel caso in cui uno stesso cliente decida di ordinare da una diversa pizzeria della catena, ad esempio nel caso in cui una pizzeria sia chiusa.</w:t>
+        <w:t>Per ciascun cliente verrà archiviato il cognome sul campanello e la via di residenza, il tutto volto a velocizzare le prenotazioni dei clienti e le consegne nel caso in cui uno stesso cliente decida di ordinare da una diversa pizzeria della catena, ad esempio nel caso in cui una pizzeria sia chiusa.</w:t>
       </w:r>
     </w:p>
     <w:p>
@@ -450,7 +185,7 @@
           <w:b/>
           <w:bCs/>
         </w:rPr>
-        <w:t>Analisi dei requisiti – da sistemare</w:t>
+        <w:t>Analisi dei requisiti</w:t>
       </w:r>
     </w:p>
     <w:p>
@@ -1243,6 +978,20 @@
           <w:rFonts w:ascii="Arial" w:eastAsia="Arial" w:hAnsi="Arial" w:cs="Arial"/>
         </w:rPr>
       </w:pPr>
+      <w:r>
+        <w:rPr>
+          <w:rFonts w:ascii="Arial" w:eastAsia="Arial" w:hAnsi="Arial" w:cs="Arial"/>
+        </w:rPr>
+        <w:br w:type="page"/>
+      </w:r>
+    </w:p>
+    <w:p>
+      <w:pPr>
+        <w:spacing w:after="0" w:line="240" w:lineRule="auto"/>
+        <w:rPr>
+          <w:rFonts w:ascii="Arial" w:eastAsia="Arial" w:hAnsi="Arial" w:cs="Arial"/>
+        </w:rPr>
+      </w:pPr>
     </w:p>
     <w:p>
       <w:pPr>
@@ -1250,7 +999,6 @@
         <w:ind w:left="284"/>
       </w:pPr>
       <w:r>
-        <w:lastRenderedPageBreak/>
         <w:t>2.2 Glossario dei termini</w:t>
       </w:r>
     </w:p>
@@ -2746,28 +2494,8 @@
     </w:p>
     <w:p>
       <w:pPr>
-        <w:widowControl w:val="0"/>
-        <w:spacing w:after="0" w:line="240" w:lineRule="auto"/>
-      </w:pPr>
-    </w:p>
-    <w:p>
-      <w:pPr>
-        <w:spacing w:after="0" w:line="240" w:lineRule="auto"/>
-      </w:pPr>
-      <w:r>
-        <w:br w:type="page"/>
-      </w:r>
-    </w:p>
-    <w:p>
-      <w:pPr>
-        <w:spacing w:after="0" w:line="240" w:lineRule="auto"/>
-        <w:ind w:left="284"/>
-      </w:pPr>
-    </w:p>
-    <w:p>
-      <w:pPr>
-        <w:spacing w:after="0" w:line="240" w:lineRule="auto"/>
-        <w:ind w:left="284"/>
+        <w:spacing w:after="0" w:line="240" w:lineRule="auto"/>
+        <w:ind w:firstLine="360"/>
       </w:pPr>
       <w:r>
         <w:t>2.3 Strutturazione dei requisiti</w:t>
@@ -3094,6 +2822,7 @@
           <w:sz w:val="20"/>
           <w:szCs w:val="20"/>
         </w:rPr>
+        <w:lastRenderedPageBreak/>
         <w:t xml:space="preserve">lavorano come </w:t>
       </w:r>
       <w:r>
@@ -3895,11 +3624,6 @@
       <w:pPr>
         <w:spacing w:after="0" w:line="240" w:lineRule="auto"/>
       </w:pPr>
-    </w:p>
-    <w:p>
-      <w:pPr>
-        <w:spacing w:after="0" w:line="240" w:lineRule="auto"/>
-      </w:pPr>
       <w:r>
         <w:br w:type="page"/>
       </w:r>
@@ -4575,17 +4299,18 @@
           <w:bCs/>
         </w:rPr>
       </w:pPr>
-      <w:proofErr w:type="spellStart"/>
-      <w:r>
-        <w:rPr>
-          <w:b/>
-          <w:bCs/>
-        </w:rPr>
-        <w:t>Km_percorsi</w:t>
-      </w:r>
-      <w:proofErr w:type="spellEnd"/>
-      <w:r>
-        <w:t>: le informazioni riguardanti i viaggi di consegna da corrispondere ai domiciliari che utilizzano la propria macchina</w:t>
+      <w:r>
+        <w:rPr>
+          <w:b/>
+          <w:bCs/>
+        </w:rPr>
+        <w:t>Turno</w:t>
+      </w:r>
+      <w:r>
+        <w:t xml:space="preserve">: le informazioni riguardanti </w:t>
+      </w:r>
+      <w:r>
+        <w:t>i giorni di turno di ciascun dipendente, con specificati i chilometri percorsi dai domiciliari</w:t>
       </w:r>
     </w:p>
     <w:p>
@@ -4599,32 +4324,21 @@
         <w:rPr>
           <w:b/>
           <w:bCs/>
+          <w:lang w:val="en-GB"/>
         </w:rPr>
       </w:pPr>
       <w:r>
         <w:rPr>
           <w:u w:val="single"/>
+          <w:lang w:val="en-GB"/>
         </w:rPr>
         <w:t>data</w:t>
       </w:r>
       <w:r>
-        <w:t xml:space="preserve">: date </w:t>
-      </w:r>
-      <w:proofErr w:type="spellStart"/>
-      <w:r>
-        <w:t>partial</w:t>
-      </w:r>
-      <w:proofErr w:type="spellEnd"/>
-      <w:r>
-        <w:t xml:space="preserve"> </w:t>
-      </w:r>
-      <w:proofErr w:type="spellStart"/>
-      <w:r>
-        <w:t>primary</w:t>
-      </w:r>
-      <w:proofErr w:type="spellEnd"/>
-      <w:r>
-        <w:t xml:space="preserve"> key</w:t>
+        <w:rPr>
+          <w:lang w:val="en-GB"/>
+        </w:rPr>
+        <w:t>: date partial primary key</w:t>
       </w:r>
     </w:p>
     <w:p>
@@ -5081,6 +4795,22 @@
     </w:p>
     <w:p>
       <w:pPr>
+        <w:spacing w:after="0" w:line="240" w:lineRule="auto"/>
+        <w:rPr>
+          <w:b/>
+          <w:bCs/>
+        </w:rPr>
+      </w:pPr>
+      <w:r>
+        <w:rPr>
+          <w:b/>
+          <w:bCs/>
+        </w:rPr>
+        <w:br w:type="page"/>
+      </w:r>
+    </w:p>
+    <w:p>
+      <w:pPr>
         <w:tabs>
           <w:tab w:val="left" w:pos="567"/>
         </w:tabs>
@@ -5109,7 +4839,6 @@
           <w:b/>
           <w:bCs/>
         </w:rPr>
-        <w:lastRenderedPageBreak/>
         <w:t>Scontrino</w:t>
       </w:r>
       <w:r>
@@ -5297,13 +5026,15 @@
     </w:p>
     <w:p>
       <w:pPr>
+        <w:pStyle w:val="Paragrafoelenco"/>
         <w:tabs>
           <w:tab w:val="left" w:pos="567"/>
         </w:tabs>
         <w:spacing w:after="0" w:line="240" w:lineRule="auto"/>
-        <w:ind w:left="1080"/>
-        <w:rPr>
-          <w:u w:val="single"/>
+        <w:ind w:left="851"/>
+        <w:rPr>
+          <w:b/>
+          <w:bCs/>
         </w:rPr>
       </w:pPr>
     </w:p>
@@ -5326,12 +5057,9 @@
           <w:b/>
           <w:bCs/>
         </w:rPr>
-        <w:t>Composizione_ordine</w:t>
+        <w:t>Formato_pizza</w:t>
       </w:r>
       <w:proofErr w:type="spellEnd"/>
-      <w:r>
-        <w:t>: informazioni relative alla composizione di un ordine</w:t>
-      </w:r>
     </w:p>
     <w:p>
       <w:pPr>
@@ -5350,26 +5078,18 @@
         <w:rPr>
           <w:u w:val="single"/>
         </w:rPr>
-        <w:t>ordine</w:t>
+        <w:t>tipo</w:t>
       </w:r>
       <w:r>
         <w:t xml:space="preserve">: </w:t>
       </w:r>
       <w:proofErr w:type="spellStart"/>
       <w:r>
-        <w:t>int</w:t>
+        <w:t>varchar</w:t>
       </w:r>
       <w:proofErr w:type="spellEnd"/>
       <w:r>
-        <w:t xml:space="preserve"> </w:t>
-      </w:r>
-      <w:proofErr w:type="spellStart"/>
-      <w:r>
-        <w:t>partial</w:t>
-      </w:r>
-      <w:proofErr w:type="spellEnd"/>
-      <w:r>
-        <w:t xml:space="preserve"> </w:t>
+        <w:t xml:space="preserve">(10) </w:t>
       </w:r>
       <w:proofErr w:type="spellStart"/>
       <w:r>
@@ -5393,38 +5113,60 @@
           <w:bCs/>
         </w:rPr>
       </w:pPr>
-      <w:r>
-        <w:rPr>
-          <w:u w:val="single"/>
-        </w:rPr>
-        <w:t>pizza</w:t>
-      </w:r>
-      <w:r>
-        <w:t xml:space="preserve">: </w:t>
-      </w:r>
       <w:proofErr w:type="spellStart"/>
       <w:r>
-        <w:t>varchar</w:t>
+        <w:t>differenza_prezzo</w:t>
       </w:r>
       <w:proofErr w:type="spellEnd"/>
       <w:r>
-        <w:t xml:space="preserve">(20) </w:t>
-      </w:r>
-      <w:proofErr w:type="spellStart"/>
-      <w:r>
-        <w:t>partial</w:t>
-      </w:r>
-      <w:proofErr w:type="spellEnd"/>
-      <w:r>
-        <w:t xml:space="preserve"> </w:t>
-      </w:r>
-      <w:proofErr w:type="spellStart"/>
-      <w:r>
-        <w:t>primary</w:t>
-      </w:r>
-      <w:proofErr w:type="spellEnd"/>
-      <w:r>
-        <w:t xml:space="preserve"> key</w:t>
+        <w:t>: double</w:t>
+      </w:r>
+    </w:p>
+    <w:p>
+      <w:pPr>
+        <w:tabs>
+          <w:tab w:val="left" w:pos="567"/>
+        </w:tabs>
+        <w:spacing w:after="0" w:line="240" w:lineRule="auto"/>
+        <w:ind w:left="1080"/>
+      </w:pPr>
+      <w:r>
+        <w:t>Una pizza può esser venduta in tre formati: normale(+0), large(+1,50), extralarge(+2,50)</w:t>
+      </w:r>
+    </w:p>
+    <w:p>
+      <w:pPr>
+        <w:pStyle w:val="Paragrafoelenco"/>
+        <w:tabs>
+          <w:tab w:val="left" w:pos="567"/>
+        </w:tabs>
+        <w:spacing w:after="0" w:line="240" w:lineRule="auto"/>
+        <w:ind w:left="851"/>
+        <w:rPr>
+          <w:b/>
+          <w:bCs/>
+        </w:rPr>
+      </w:pPr>
+    </w:p>
+    <w:p>
+      <w:pPr>
+        <w:pStyle w:val="Paragrafoelenco"/>
+        <w:numPr>
+          <w:ilvl w:val="0"/>
+          <w:numId w:val="6"/>
+        </w:numPr>
+        <w:spacing w:after="0" w:line="240" w:lineRule="auto"/>
+        <w:rPr>
+          <w:b/>
+          <w:bCs/>
+        </w:rPr>
+      </w:pPr>
+      <w:r>
+        <w:rPr>
+          <w:b/>
+          <w:bCs/>
+        </w:rPr>
+        <w:t>Pizza</w:t>
       </w:r>
     </w:p>
     <w:p>
@@ -5444,16 +5186,27 @@
         <w:rPr>
           <w:u w:val="single"/>
         </w:rPr>
-        <w:t>formato</w:t>
+        <w:t>nome</w:t>
       </w:r>
       <w:r>
         <w:t xml:space="preserve">: </w:t>
       </w:r>
       <w:proofErr w:type="spellStart"/>
       <w:r>
-        <w:t>enum</w:t>
+        <w:t>varchar</w:t>
       </w:r>
       <w:proofErr w:type="spellEnd"/>
+      <w:r>
+        <w:t xml:space="preserve">(20) </w:t>
+      </w:r>
+      <w:proofErr w:type="spellStart"/>
+      <w:r>
+        <w:t>primary</w:t>
+      </w:r>
+      <w:proofErr w:type="spellEnd"/>
+      <w:r>
+        <w:t xml:space="preserve"> key</w:t>
+      </w:r>
     </w:p>
     <w:p>
       <w:pPr>
@@ -5469,13 +5222,46 @@
         </w:rPr>
       </w:pPr>
       <w:r>
-        <w:t xml:space="preserve">aggiunte: </w:t>
-      </w:r>
-      <w:proofErr w:type="spellStart"/>
-      <w:r>
-        <w:t>shortint</w:t>
-      </w:r>
-      <w:proofErr w:type="spellEnd"/>
+        <w:t>prezzo: double</w:t>
+      </w:r>
+    </w:p>
+    <w:p>
+      <w:pPr>
+        <w:pStyle w:val="Paragrafoelenco"/>
+        <w:tabs>
+          <w:tab w:val="left" w:pos="567"/>
+        </w:tabs>
+        <w:spacing w:after="0" w:line="240" w:lineRule="auto"/>
+        <w:ind w:left="1004"/>
+        <w:rPr>
+          <w:b/>
+          <w:bCs/>
+        </w:rPr>
+      </w:pPr>
+    </w:p>
+    <w:p>
+      <w:pPr>
+        <w:pStyle w:val="Paragrafoelenco"/>
+        <w:numPr>
+          <w:ilvl w:val="0"/>
+          <w:numId w:val="6"/>
+        </w:numPr>
+        <w:spacing w:after="0" w:line="240" w:lineRule="auto"/>
+        <w:rPr>
+          <w:b/>
+          <w:bCs/>
+        </w:rPr>
+      </w:pPr>
+      <w:r>
+        <w:rPr>
+          <w:b/>
+          <w:bCs/>
+        </w:rPr>
+        <w:t>Ingrediente</w:t>
+      </w:r>
+      <w:r>
+        <w:t>: informazioni su di un ingrediente usato dalla pizzeria</w:t>
+      </w:r>
     </w:p>
     <w:p>
       <w:pPr>
@@ -5491,13 +5277,30 @@
         </w:rPr>
       </w:pPr>
       <w:r>
-        <w:t xml:space="preserve">rimozioni: </w:t>
+        <w:rPr>
+          <w:u w:val="single"/>
+        </w:rPr>
+        <w:t>nome</w:t>
+      </w:r>
+      <w:r>
+        <w:t xml:space="preserve">: </w:t>
       </w:r>
       <w:proofErr w:type="spellStart"/>
       <w:r>
-        <w:t>shortint</w:t>
+        <w:t>varchar</w:t>
       </w:r>
       <w:proofErr w:type="spellEnd"/>
+      <w:r>
+        <w:t xml:space="preserve">(20) </w:t>
+      </w:r>
+      <w:proofErr w:type="spellStart"/>
+      <w:r>
+        <w:t>primary</w:t>
+      </w:r>
+      <w:proofErr w:type="spellEnd"/>
+      <w:r>
+        <w:t xml:space="preserve"> key</w:t>
+      </w:r>
     </w:p>
     <w:p>
       <w:pPr>
@@ -5512,28 +5315,24 @@
           <w:bCs/>
         </w:rPr>
       </w:pPr>
+      <w:r>
+        <w:t xml:space="preserve">conservazione: </w:t>
+      </w:r>
       <w:proofErr w:type="spellStart"/>
       <w:r>
-        <w:t>n_ripetizioni</w:t>
+        <w:t>varchar</w:t>
       </w:r>
       <w:proofErr w:type="spellEnd"/>
       <w:r>
-        <w:t xml:space="preserve">: </w:t>
-      </w:r>
-      <w:proofErr w:type="spellStart"/>
-      <w:r>
-        <w:t>shortint</w:t>
-      </w:r>
-      <w:proofErr w:type="spellEnd"/>
-    </w:p>
-    <w:p>
-      <w:pPr>
-        <w:pStyle w:val="Paragrafoelenco"/>
+        <w:t>(40)</w:t>
+      </w:r>
+    </w:p>
+    <w:p>
+      <w:pPr>
         <w:tabs>
           <w:tab w:val="left" w:pos="567"/>
         </w:tabs>
         <w:spacing w:after="0" w:line="240" w:lineRule="auto"/>
-        <w:ind w:left="851"/>
         <w:rPr>
           <w:b/>
           <w:bCs/>
@@ -5553,15 +5352,16 @@
           <w:bCs/>
         </w:rPr>
       </w:pPr>
-      <w:proofErr w:type="spellStart"/>
-      <w:r>
-        <w:rPr>
-          <w:b/>
-          <w:bCs/>
-        </w:rPr>
-        <w:t>Formato_pizza</w:t>
-      </w:r>
-      <w:proofErr w:type="spellEnd"/>
+      <w:r>
+        <w:rPr>
+          <w:b/>
+          <w:bCs/>
+        </w:rPr>
+        <w:t>Magazzino</w:t>
+      </w:r>
+      <w:r>
+        <w:t>: magazzino di una pizzeria</w:t>
+      </w:r>
     </w:p>
     <w:p>
       <w:pPr>
@@ -5580,18 +5380,18 @@
         <w:rPr>
           <w:u w:val="single"/>
         </w:rPr>
-        <w:t>tipo</w:t>
+        <w:t>id</w:t>
       </w:r>
       <w:r>
         <w:t xml:space="preserve">: </w:t>
       </w:r>
       <w:proofErr w:type="spellStart"/>
       <w:r>
-        <w:t>varchar</w:t>
+        <w:t>int</w:t>
       </w:r>
       <w:proofErr w:type="spellEnd"/>
       <w:r>
-        <w:t xml:space="preserve">(10) </w:t>
+        <w:t xml:space="preserve"> </w:t>
       </w:r>
       <w:proofErr w:type="spellStart"/>
       <w:r>
@@ -5600,6 +5400,42 @@
       <w:proofErr w:type="spellEnd"/>
       <w:r>
         <w:t xml:space="preserve"> key</w:t>
+      </w:r>
+    </w:p>
+    <w:p>
+      <w:pPr>
+        <w:tabs>
+          <w:tab w:val="left" w:pos="567"/>
+        </w:tabs>
+        <w:spacing w:after="0" w:line="240" w:lineRule="auto"/>
+        <w:rPr>
+          <w:b/>
+          <w:bCs/>
+        </w:rPr>
+      </w:pPr>
+    </w:p>
+    <w:p>
+      <w:pPr>
+        <w:pStyle w:val="Paragrafoelenco"/>
+        <w:numPr>
+          <w:ilvl w:val="0"/>
+          <w:numId w:val="6"/>
+        </w:numPr>
+        <w:spacing w:after="0" w:line="240" w:lineRule="auto"/>
+        <w:rPr>
+          <w:b/>
+          <w:bCs/>
+        </w:rPr>
+      </w:pPr>
+      <w:r>
+        <w:rPr>
+          <w:b/>
+          <w:bCs/>
+        </w:rPr>
+        <w:t>Rifornimento</w:t>
+      </w:r>
+      <w:r>
+        <w:t>: dati sul rifornimento di ingredienti ad un magazzino</w:t>
       </w:r>
     </w:p>
     <w:p>
@@ -5615,13 +5451,30 @@
           <w:bCs/>
         </w:rPr>
       </w:pPr>
+      <w:r>
+        <w:rPr>
+          <w:u w:val="single"/>
+        </w:rPr>
+        <w:t>id</w:t>
+      </w:r>
+      <w:r>
+        <w:t xml:space="preserve">: </w:t>
+      </w:r>
       <w:proofErr w:type="spellStart"/>
       <w:r>
-        <w:t>differenza_prezzo</w:t>
+        <w:t>int</w:t>
       </w:r>
       <w:proofErr w:type="spellEnd"/>
       <w:r>
-        <w:t>: double</w:t>
+        <w:t xml:space="preserve"> </w:t>
+      </w:r>
+      <w:proofErr w:type="spellStart"/>
+      <w:r>
+        <w:t>primary</w:t>
+      </w:r>
+      <w:proofErr w:type="spellEnd"/>
+      <w:r>
+        <w:t xml:space="preserve"> key</w:t>
       </w:r>
     </w:p>
     <w:p>
@@ -5630,985 +5483,18 @@
           <w:tab w:val="left" w:pos="567"/>
         </w:tabs>
         <w:spacing w:after="0" w:line="240" w:lineRule="auto"/>
-        <w:ind w:left="1080"/>
-      </w:pPr>
-      <w:r>
-        <w:t>Una pizza può esser venduta in tre formati: normale(+0), large(+1,50), extralarge(+2,50)</w:t>
-      </w:r>
-    </w:p>
-    <w:p>
-      <w:pPr>
-        <w:pStyle w:val="Paragrafoelenco"/>
-        <w:tabs>
-          <w:tab w:val="left" w:pos="567"/>
-        </w:tabs>
-        <w:spacing w:after="0" w:line="240" w:lineRule="auto"/>
-        <w:ind w:left="851"/>
-        <w:rPr>
-          <w:b/>
-          <w:bCs/>
-        </w:rPr>
-      </w:pPr>
-    </w:p>
-    <w:p>
-      <w:pPr>
-        <w:pStyle w:val="Paragrafoelenco"/>
-        <w:numPr>
-          <w:ilvl w:val="0"/>
-          <w:numId w:val="6"/>
-        </w:numPr>
-        <w:spacing w:after="0" w:line="240" w:lineRule="auto"/>
-        <w:rPr>
-          <w:b/>
-          <w:bCs/>
-        </w:rPr>
-      </w:pPr>
-      <w:r>
-        <w:rPr>
-          <w:b/>
-          <w:bCs/>
-        </w:rPr>
-        <w:t>Pizza</w:t>
-      </w:r>
-    </w:p>
-    <w:p>
-      <w:pPr>
-        <w:pStyle w:val="Paragrafoelenco"/>
-        <w:numPr>
-          <w:ilvl w:val="1"/>
-          <w:numId w:val="6"/>
-        </w:numPr>
-        <w:spacing w:after="0" w:line="240" w:lineRule="auto"/>
-        <w:rPr>
-          <w:b/>
-          <w:bCs/>
-        </w:rPr>
-      </w:pPr>
-      <w:r>
-        <w:rPr>
-          <w:u w:val="single"/>
-        </w:rPr>
-        <w:t>nome</w:t>
-      </w:r>
-      <w:r>
-        <w:t xml:space="preserve">: </w:t>
-      </w:r>
-      <w:proofErr w:type="spellStart"/>
-      <w:r>
-        <w:t>varchar</w:t>
-      </w:r>
-      <w:proofErr w:type="spellEnd"/>
-      <w:r>
-        <w:t xml:space="preserve">(20) </w:t>
-      </w:r>
-      <w:proofErr w:type="spellStart"/>
-      <w:r>
-        <w:t>primary</w:t>
-      </w:r>
-      <w:proofErr w:type="spellEnd"/>
-      <w:r>
-        <w:t xml:space="preserve"> key</w:t>
-      </w:r>
-    </w:p>
-    <w:p>
-      <w:pPr>
-        <w:pStyle w:val="Paragrafoelenco"/>
-        <w:numPr>
-          <w:ilvl w:val="1"/>
-          <w:numId w:val="6"/>
-        </w:numPr>
-        <w:spacing w:after="0" w:line="240" w:lineRule="auto"/>
-        <w:rPr>
-          <w:b/>
-          <w:bCs/>
-        </w:rPr>
-      </w:pPr>
-      <w:r>
-        <w:t>prezzo: double</w:t>
-      </w:r>
-    </w:p>
-    <w:p>
-      <w:pPr>
-        <w:tabs>
-          <w:tab w:val="left" w:pos="567"/>
-        </w:tabs>
-        <w:spacing w:after="0" w:line="240" w:lineRule="auto"/>
-        <w:rPr>
-          <w:b/>
-          <w:bCs/>
-        </w:rPr>
-      </w:pPr>
-    </w:p>
-    <w:p>
-      <w:pPr>
-        <w:pStyle w:val="Paragrafoelenco"/>
-        <w:numPr>
-          <w:ilvl w:val="0"/>
-          <w:numId w:val="6"/>
-        </w:numPr>
-        <w:spacing w:after="0" w:line="240" w:lineRule="auto"/>
-        <w:rPr>
-          <w:b/>
-          <w:bCs/>
-        </w:rPr>
-      </w:pPr>
-      <w:r>
-        <w:rPr>
-          <w:b/>
-          <w:bCs/>
-        </w:rPr>
-        <w:t>Ricetta</w:t>
-      </w:r>
-      <w:r>
-        <w:t>: collegamento delle entità pizza e ingrediente</w:t>
-      </w:r>
-    </w:p>
-    <w:p>
-      <w:pPr>
-        <w:pStyle w:val="Paragrafoelenco"/>
-        <w:numPr>
-          <w:ilvl w:val="1"/>
-          <w:numId w:val="6"/>
-        </w:numPr>
-        <w:spacing w:after="0" w:line="240" w:lineRule="auto"/>
-        <w:rPr>
-          <w:b/>
-          <w:bCs/>
-        </w:rPr>
-      </w:pPr>
-      <w:r>
-        <w:rPr>
-          <w:u w:val="single"/>
-        </w:rPr>
-        <w:t>pizza</w:t>
-      </w:r>
-      <w:r>
-        <w:t xml:space="preserve">: </w:t>
-      </w:r>
-      <w:proofErr w:type="spellStart"/>
-      <w:r>
-        <w:t>varchar</w:t>
-      </w:r>
-      <w:proofErr w:type="spellEnd"/>
-      <w:r>
-        <w:t xml:space="preserve">(20) </w:t>
-      </w:r>
-      <w:proofErr w:type="spellStart"/>
-      <w:r>
-        <w:t>partial</w:t>
-      </w:r>
-      <w:proofErr w:type="spellEnd"/>
-      <w:r>
-        <w:t xml:space="preserve"> </w:t>
-      </w:r>
-      <w:proofErr w:type="spellStart"/>
-      <w:r>
-        <w:t>primary</w:t>
-      </w:r>
-      <w:proofErr w:type="spellEnd"/>
-      <w:r>
-        <w:t xml:space="preserve"> key</w:t>
-      </w:r>
-    </w:p>
-    <w:p>
-      <w:pPr>
-        <w:pStyle w:val="Paragrafoelenco"/>
-        <w:numPr>
-          <w:ilvl w:val="1"/>
-          <w:numId w:val="6"/>
-        </w:numPr>
-        <w:spacing w:after="0" w:line="240" w:lineRule="auto"/>
-        <w:rPr>
-          <w:b/>
-          <w:bCs/>
-        </w:rPr>
-      </w:pPr>
-      <w:r>
-        <w:rPr>
-          <w:u w:val="single"/>
-        </w:rPr>
-        <w:t>ingrediente</w:t>
-      </w:r>
-      <w:r>
-        <w:t xml:space="preserve">: </w:t>
-      </w:r>
-      <w:proofErr w:type="spellStart"/>
-      <w:r>
-        <w:t>varcahr</w:t>
-      </w:r>
-      <w:proofErr w:type="spellEnd"/>
-      <w:r>
-        <w:t xml:space="preserve">(20) </w:t>
-      </w:r>
-      <w:proofErr w:type="spellStart"/>
-      <w:r>
-        <w:t>partial</w:t>
-      </w:r>
-      <w:proofErr w:type="spellEnd"/>
-      <w:r>
-        <w:t xml:space="preserve"> </w:t>
-      </w:r>
-      <w:proofErr w:type="spellStart"/>
-      <w:r>
-        <w:t>primary</w:t>
-      </w:r>
-      <w:proofErr w:type="spellEnd"/>
-      <w:r>
-        <w:t xml:space="preserve"> key</w:t>
-      </w:r>
-    </w:p>
-    <w:p>
-      <w:pPr>
-        <w:pStyle w:val="Paragrafoelenco"/>
-        <w:tabs>
-          <w:tab w:val="left" w:pos="567"/>
-        </w:tabs>
-        <w:spacing w:after="0" w:line="240" w:lineRule="auto"/>
-        <w:ind w:left="1004"/>
-        <w:rPr>
-          <w:b/>
-          <w:bCs/>
-        </w:rPr>
-      </w:pPr>
-    </w:p>
-    <w:p>
-      <w:pPr>
-        <w:pStyle w:val="Paragrafoelenco"/>
-        <w:numPr>
-          <w:ilvl w:val="0"/>
-          <w:numId w:val="6"/>
-        </w:numPr>
-        <w:spacing w:after="0" w:line="240" w:lineRule="auto"/>
-        <w:rPr>
-          <w:b/>
-          <w:bCs/>
-        </w:rPr>
-      </w:pPr>
-      <w:r>
-        <w:rPr>
-          <w:b/>
-          <w:bCs/>
-        </w:rPr>
-        <w:t>Ingrediente</w:t>
-      </w:r>
-      <w:r>
-        <w:t>: informazioni su di un ingrediente usato dalla pizzeria</w:t>
-      </w:r>
-    </w:p>
-    <w:p>
-      <w:pPr>
-        <w:pStyle w:val="Paragrafoelenco"/>
-        <w:numPr>
-          <w:ilvl w:val="1"/>
-          <w:numId w:val="6"/>
-        </w:numPr>
-        <w:spacing w:after="0" w:line="240" w:lineRule="auto"/>
-        <w:rPr>
-          <w:b/>
-          <w:bCs/>
-        </w:rPr>
-      </w:pPr>
-      <w:r>
-        <w:rPr>
-          <w:u w:val="single"/>
-        </w:rPr>
-        <w:t>nome</w:t>
-      </w:r>
-      <w:r>
-        <w:t xml:space="preserve">: </w:t>
-      </w:r>
-      <w:proofErr w:type="spellStart"/>
-      <w:r>
-        <w:t>varchar</w:t>
-      </w:r>
-      <w:proofErr w:type="spellEnd"/>
-      <w:r>
-        <w:t xml:space="preserve">(20) </w:t>
-      </w:r>
-      <w:proofErr w:type="spellStart"/>
-      <w:r>
-        <w:t>primary</w:t>
-      </w:r>
-      <w:proofErr w:type="spellEnd"/>
-      <w:r>
-        <w:t xml:space="preserve"> key</w:t>
-      </w:r>
-    </w:p>
-    <w:p>
-      <w:pPr>
-        <w:pStyle w:val="Paragrafoelenco"/>
-        <w:numPr>
-          <w:ilvl w:val="1"/>
-          <w:numId w:val="6"/>
-        </w:numPr>
-        <w:spacing w:after="0" w:line="240" w:lineRule="auto"/>
-        <w:rPr>
-          <w:b/>
-          <w:bCs/>
-        </w:rPr>
-      </w:pPr>
-      <w:r>
-        <w:t xml:space="preserve">conservazione: </w:t>
-      </w:r>
-      <w:proofErr w:type="spellStart"/>
-      <w:r>
-        <w:t>varchar</w:t>
-      </w:r>
-      <w:proofErr w:type="spellEnd"/>
-      <w:r>
-        <w:t>(40)</w:t>
-      </w:r>
-    </w:p>
-    <w:p>
-      <w:pPr>
-        <w:pStyle w:val="Paragrafoelenco"/>
-        <w:spacing w:after="0" w:line="240" w:lineRule="auto"/>
-        <w:ind w:left="851"/>
-        <w:rPr>
-          <w:b/>
-          <w:bCs/>
-        </w:rPr>
-      </w:pPr>
-    </w:p>
-    <w:p>
-      <w:pPr>
-        <w:pStyle w:val="Paragrafoelenco"/>
-        <w:numPr>
-          <w:ilvl w:val="0"/>
-          <w:numId w:val="6"/>
-        </w:numPr>
-        <w:spacing w:after="0" w:line="240" w:lineRule="auto"/>
-        <w:rPr>
-          <w:b/>
-          <w:bCs/>
-        </w:rPr>
-      </w:pPr>
-      <w:r>
-        <w:rPr>
-          <w:b/>
-          <w:bCs/>
-        </w:rPr>
-        <w:t>Stock</w:t>
-      </w:r>
-      <w:r>
-        <w:t>: rappresentazione della quantità di un ingrediente in magazzino</w:t>
-      </w:r>
-    </w:p>
-    <w:p>
-      <w:pPr>
-        <w:pStyle w:val="Paragrafoelenco"/>
-        <w:numPr>
-          <w:ilvl w:val="1"/>
-          <w:numId w:val="6"/>
-        </w:numPr>
-        <w:spacing w:after="0" w:line="240" w:lineRule="auto"/>
-        <w:rPr>
-          <w:b/>
-          <w:bCs/>
-        </w:rPr>
-      </w:pPr>
-      <w:r>
-        <w:rPr>
-          <w:u w:val="single"/>
-        </w:rPr>
-        <w:t>magazzino</w:t>
-      </w:r>
-      <w:r>
-        <w:t xml:space="preserve">: </w:t>
-      </w:r>
-      <w:proofErr w:type="spellStart"/>
-      <w:r>
-        <w:t>varchar</w:t>
-      </w:r>
-      <w:proofErr w:type="spellEnd"/>
-      <w:r>
-        <w:t xml:space="preserve">(10) </w:t>
-      </w:r>
-      <w:proofErr w:type="spellStart"/>
-      <w:r>
-        <w:t>partial</w:t>
-      </w:r>
-      <w:proofErr w:type="spellEnd"/>
-      <w:r>
-        <w:t xml:space="preserve"> </w:t>
-      </w:r>
-      <w:proofErr w:type="spellStart"/>
-      <w:r>
-        <w:t>primary</w:t>
-      </w:r>
-      <w:proofErr w:type="spellEnd"/>
-      <w:r>
-        <w:t xml:space="preserve"> key</w:t>
-      </w:r>
-    </w:p>
-    <w:p>
-      <w:pPr>
-        <w:pStyle w:val="Paragrafoelenco"/>
-        <w:numPr>
-          <w:ilvl w:val="1"/>
-          <w:numId w:val="6"/>
-        </w:numPr>
-        <w:spacing w:after="0" w:line="240" w:lineRule="auto"/>
-        <w:rPr>
-          <w:b/>
-          <w:bCs/>
-        </w:rPr>
-      </w:pPr>
-      <w:r>
-        <w:rPr>
-          <w:u w:val="single"/>
-        </w:rPr>
-        <w:t>ingrediente</w:t>
-      </w:r>
-      <w:r>
-        <w:t xml:space="preserve">: </w:t>
-      </w:r>
-      <w:proofErr w:type="spellStart"/>
-      <w:r>
-        <w:t>varchar</w:t>
-      </w:r>
-      <w:proofErr w:type="spellEnd"/>
-      <w:r>
-        <w:t xml:space="preserve">(20) </w:t>
-      </w:r>
-      <w:proofErr w:type="spellStart"/>
-      <w:r>
-        <w:t>partial</w:t>
-      </w:r>
-      <w:proofErr w:type="spellEnd"/>
-      <w:r>
-        <w:t xml:space="preserve"> </w:t>
-      </w:r>
-      <w:proofErr w:type="spellStart"/>
-      <w:r>
-        <w:t>primary</w:t>
-      </w:r>
-      <w:proofErr w:type="spellEnd"/>
-      <w:r>
-        <w:t xml:space="preserve"> key</w:t>
-      </w:r>
-    </w:p>
-    <w:p>
-      <w:pPr>
-        <w:pStyle w:val="Paragrafoelenco"/>
-        <w:numPr>
-          <w:ilvl w:val="1"/>
-          <w:numId w:val="6"/>
-        </w:numPr>
-        <w:spacing w:after="0" w:line="240" w:lineRule="auto"/>
-        <w:rPr>
-          <w:b/>
-          <w:bCs/>
-        </w:rPr>
-      </w:pPr>
-      <w:proofErr w:type="spellStart"/>
-      <w:r>
-        <w:t>quantita</w:t>
-      </w:r>
-      <w:proofErr w:type="spellEnd"/>
-      <w:r>
-        <w:t xml:space="preserve">: </w:t>
-      </w:r>
-      <w:proofErr w:type="spellStart"/>
-      <w:r>
-        <w:t>int</w:t>
-      </w:r>
-      <w:proofErr w:type="spellEnd"/>
-    </w:p>
-    <w:p>
-      <w:pPr>
-        <w:tabs>
-          <w:tab w:val="left" w:pos="567"/>
-        </w:tabs>
-        <w:spacing w:after="0" w:line="240" w:lineRule="auto"/>
-        <w:ind w:left="1080"/>
-      </w:pPr>
-      <w:r>
-        <w:t>La quantità rappresenta misure diverse in base al tipo di ingrediente(kg, litri, unità, ecc.)</w:t>
-      </w:r>
-    </w:p>
-    <w:p>
-      <w:pPr>
-        <w:tabs>
-          <w:tab w:val="left" w:pos="567"/>
-        </w:tabs>
-        <w:spacing w:after="0" w:line="240" w:lineRule="auto"/>
-        <w:rPr>
-          <w:b/>
-          <w:bCs/>
-        </w:rPr>
-      </w:pPr>
-    </w:p>
-    <w:p>
-      <w:pPr>
-        <w:pStyle w:val="Paragrafoelenco"/>
-        <w:numPr>
-          <w:ilvl w:val="0"/>
-          <w:numId w:val="6"/>
-        </w:numPr>
-        <w:spacing w:after="0" w:line="240" w:lineRule="auto"/>
-        <w:rPr>
-          <w:b/>
-          <w:bCs/>
-        </w:rPr>
-      </w:pPr>
-      <w:r>
-        <w:rPr>
-          <w:b/>
-          <w:bCs/>
-        </w:rPr>
-        <w:t>Magazzino</w:t>
-      </w:r>
-      <w:r>
-        <w:t>: magazzino di una pizzeria o dell’amministrazione</w:t>
-      </w:r>
-    </w:p>
-    <w:p>
-      <w:pPr>
-        <w:pStyle w:val="Paragrafoelenco"/>
-        <w:numPr>
-          <w:ilvl w:val="1"/>
-          <w:numId w:val="6"/>
-        </w:numPr>
-        <w:spacing w:after="0" w:line="240" w:lineRule="auto"/>
-        <w:rPr>
-          <w:b/>
-          <w:bCs/>
-        </w:rPr>
-      </w:pPr>
-      <w:r>
-        <w:rPr>
-          <w:u w:val="single"/>
-        </w:rPr>
-        <w:t>id</w:t>
-      </w:r>
-      <w:r>
-        <w:t xml:space="preserve">: </w:t>
-      </w:r>
-      <w:proofErr w:type="spellStart"/>
-      <w:r>
-        <w:t>int</w:t>
-      </w:r>
-      <w:proofErr w:type="spellEnd"/>
-      <w:r>
-        <w:t xml:space="preserve"> </w:t>
-      </w:r>
-      <w:proofErr w:type="spellStart"/>
-      <w:r>
-        <w:t>primary</w:t>
-      </w:r>
-      <w:proofErr w:type="spellEnd"/>
-      <w:r>
-        <w:t xml:space="preserve"> key</w:t>
-      </w:r>
-    </w:p>
-    <w:p>
-      <w:pPr>
-        <w:pStyle w:val="Paragrafoelenco"/>
-        <w:tabs>
-          <w:tab w:val="left" w:pos="567"/>
-        </w:tabs>
-        <w:spacing w:after="0" w:line="240" w:lineRule="auto"/>
-        <w:ind w:left="851"/>
-        <w:rPr>
-          <w:b/>
-          <w:bCs/>
-        </w:rPr>
-      </w:pPr>
-    </w:p>
-    <w:p>
-      <w:pPr>
-        <w:pStyle w:val="Paragrafoelenco"/>
-        <w:numPr>
-          <w:ilvl w:val="0"/>
-          <w:numId w:val="6"/>
-        </w:numPr>
-        <w:spacing w:after="0" w:line="240" w:lineRule="auto"/>
-        <w:rPr>
-          <w:b/>
-          <w:bCs/>
-        </w:rPr>
-      </w:pPr>
-      <w:proofErr w:type="spellStart"/>
-      <w:r>
-        <w:rPr>
-          <w:b/>
-          <w:bCs/>
-        </w:rPr>
-        <w:t>Bolla_carico</w:t>
-      </w:r>
-      <w:proofErr w:type="spellEnd"/>
-      <w:r>
-        <w:t>: informazioni sugli ingredienti presenti in un rifornimento</w:t>
-      </w:r>
-    </w:p>
-    <w:p>
-      <w:pPr>
-        <w:pStyle w:val="Paragrafoelenco"/>
-        <w:numPr>
-          <w:ilvl w:val="1"/>
-          <w:numId w:val="6"/>
-        </w:numPr>
-        <w:spacing w:after="0" w:line="240" w:lineRule="auto"/>
-        <w:rPr>
-          <w:b/>
-          <w:bCs/>
-        </w:rPr>
-      </w:pPr>
-      <w:r>
-        <w:rPr>
-          <w:u w:val="single"/>
-        </w:rPr>
-        <w:t>rifornimento</w:t>
-      </w:r>
-      <w:r>
-        <w:t xml:space="preserve">: </w:t>
-      </w:r>
-      <w:proofErr w:type="spellStart"/>
-      <w:r>
-        <w:t>int</w:t>
-      </w:r>
-      <w:proofErr w:type="spellEnd"/>
-      <w:r>
-        <w:t xml:space="preserve"> </w:t>
-      </w:r>
-      <w:proofErr w:type="spellStart"/>
-      <w:r>
-        <w:t>partial</w:t>
-      </w:r>
-      <w:proofErr w:type="spellEnd"/>
-      <w:r>
-        <w:t xml:space="preserve"> </w:t>
-      </w:r>
-      <w:proofErr w:type="spellStart"/>
-      <w:r>
-        <w:t>primary</w:t>
-      </w:r>
-      <w:proofErr w:type="spellEnd"/>
-      <w:r>
-        <w:t xml:space="preserve"> key</w:t>
-      </w:r>
-    </w:p>
-    <w:p>
-      <w:pPr>
-        <w:pStyle w:val="Paragrafoelenco"/>
-        <w:numPr>
-          <w:ilvl w:val="1"/>
-          <w:numId w:val="6"/>
-        </w:numPr>
-        <w:spacing w:after="0" w:line="240" w:lineRule="auto"/>
-        <w:rPr>
-          <w:b/>
-          <w:bCs/>
-        </w:rPr>
-      </w:pPr>
-      <w:r>
-        <w:rPr>
-          <w:u w:val="single"/>
-        </w:rPr>
-        <w:t>ingrediente</w:t>
-      </w:r>
-      <w:r>
-        <w:t xml:space="preserve">: </w:t>
-      </w:r>
-      <w:proofErr w:type="spellStart"/>
-      <w:r>
-        <w:t>varchar</w:t>
-      </w:r>
-      <w:proofErr w:type="spellEnd"/>
-      <w:r>
-        <w:t xml:space="preserve">(20) </w:t>
-      </w:r>
-      <w:proofErr w:type="spellStart"/>
-      <w:r>
-        <w:t>partial</w:t>
-      </w:r>
-      <w:proofErr w:type="spellEnd"/>
-      <w:r>
-        <w:t xml:space="preserve"> </w:t>
-      </w:r>
-      <w:proofErr w:type="spellStart"/>
-      <w:r>
-        <w:t>primary</w:t>
-      </w:r>
-      <w:proofErr w:type="spellEnd"/>
-      <w:r>
-        <w:t xml:space="preserve"> key</w:t>
-      </w:r>
-    </w:p>
-    <w:p>
-      <w:pPr>
-        <w:pStyle w:val="Paragrafoelenco"/>
-        <w:numPr>
-          <w:ilvl w:val="1"/>
-          <w:numId w:val="6"/>
-        </w:numPr>
-        <w:spacing w:after="0" w:line="240" w:lineRule="auto"/>
-        <w:rPr>
-          <w:b/>
-          <w:bCs/>
-        </w:rPr>
-      </w:pPr>
-      <w:proofErr w:type="spellStart"/>
-      <w:r>
-        <w:t>quantita</w:t>
-      </w:r>
-      <w:proofErr w:type="spellEnd"/>
-      <w:r>
-        <w:t xml:space="preserve">: </w:t>
-      </w:r>
-      <w:proofErr w:type="spellStart"/>
-      <w:r>
-        <w:t>int</w:t>
-      </w:r>
-      <w:proofErr w:type="spellEnd"/>
-    </w:p>
-    <w:p>
-      <w:pPr>
-        <w:tabs>
-          <w:tab w:val="left" w:pos="567"/>
-        </w:tabs>
-        <w:spacing w:after="0" w:line="240" w:lineRule="auto"/>
-        <w:rPr>
-          <w:b/>
-          <w:bCs/>
-        </w:rPr>
-      </w:pPr>
-    </w:p>
-    <w:p>
-      <w:pPr>
-        <w:pStyle w:val="Paragrafoelenco"/>
-        <w:numPr>
-          <w:ilvl w:val="0"/>
-          <w:numId w:val="6"/>
-        </w:numPr>
-        <w:spacing w:after="0" w:line="240" w:lineRule="auto"/>
-        <w:rPr>
-          <w:b/>
-          <w:bCs/>
-        </w:rPr>
-      </w:pPr>
-      <w:r>
-        <w:rPr>
-          <w:b/>
-          <w:bCs/>
-        </w:rPr>
-        <w:t>Rifornimento</w:t>
-      </w:r>
-      <w:r>
-        <w:t>: dati sul rifornimento di ingredienti ad un magazzino</w:t>
-      </w:r>
-    </w:p>
-    <w:p>
-      <w:pPr>
-        <w:pStyle w:val="Paragrafoelenco"/>
-        <w:numPr>
-          <w:ilvl w:val="1"/>
-          <w:numId w:val="6"/>
-        </w:numPr>
-        <w:spacing w:after="0" w:line="240" w:lineRule="auto"/>
-        <w:rPr>
-          <w:b/>
-          <w:bCs/>
-        </w:rPr>
-      </w:pPr>
-      <w:r>
-        <w:rPr>
-          <w:u w:val="single"/>
-        </w:rPr>
-        <w:t>id</w:t>
-      </w:r>
-      <w:r>
-        <w:t xml:space="preserve">: </w:t>
-      </w:r>
-      <w:proofErr w:type="spellStart"/>
-      <w:r>
-        <w:t>int</w:t>
-      </w:r>
-      <w:proofErr w:type="spellEnd"/>
-      <w:r>
-        <w:t xml:space="preserve"> </w:t>
-      </w:r>
-      <w:proofErr w:type="spellStart"/>
-      <w:r>
-        <w:t>primary</w:t>
-      </w:r>
-      <w:proofErr w:type="spellEnd"/>
-      <w:r>
-        <w:t xml:space="preserve"> key</w:t>
-      </w:r>
-    </w:p>
-    <w:p>
-      <w:pPr>
-        <w:pStyle w:val="Paragrafoelenco"/>
-        <w:tabs>
-          <w:tab w:val="left" w:pos="567"/>
-        </w:tabs>
-        <w:spacing w:after="0" w:line="240" w:lineRule="auto"/>
-        <w:ind w:left="851"/>
-        <w:rPr>
-          <w:b/>
-          <w:bCs/>
-        </w:rPr>
-      </w:pPr>
-    </w:p>
-    <w:p>
-      <w:pPr>
-        <w:pStyle w:val="Paragrafoelenco"/>
-        <w:numPr>
-          <w:ilvl w:val="0"/>
-          <w:numId w:val="6"/>
-        </w:numPr>
-        <w:spacing w:after="0" w:line="240" w:lineRule="auto"/>
-        <w:rPr>
-          <w:b/>
-          <w:bCs/>
-        </w:rPr>
-      </w:pPr>
-      <w:r>
-        <w:rPr>
-          <w:b/>
-          <w:bCs/>
-        </w:rPr>
-        <w:t>Fornitori</w:t>
-      </w:r>
-      <w:r>
-        <w:t>: inviano rifornimenti al magazzino dell’amministrazione</w:t>
-      </w:r>
-    </w:p>
-    <w:p>
-      <w:pPr>
-        <w:pStyle w:val="Paragrafoelenco"/>
-        <w:numPr>
-          <w:ilvl w:val="1"/>
-          <w:numId w:val="6"/>
-        </w:numPr>
-        <w:spacing w:after="0" w:line="240" w:lineRule="auto"/>
-        <w:rPr>
-          <w:b/>
-          <w:bCs/>
-        </w:rPr>
-      </w:pPr>
-      <w:r>
-        <w:rPr>
-          <w:u w:val="single"/>
-        </w:rPr>
-        <w:t>id</w:t>
-      </w:r>
-      <w:r>
-        <w:t xml:space="preserve">: </w:t>
-      </w:r>
-      <w:proofErr w:type="spellStart"/>
-      <w:r>
-        <w:t>varchar</w:t>
-      </w:r>
-      <w:proofErr w:type="spellEnd"/>
-      <w:r>
-        <w:t xml:space="preserve">(10) </w:t>
-      </w:r>
-      <w:proofErr w:type="spellStart"/>
-      <w:r>
-        <w:t>primary</w:t>
-      </w:r>
-      <w:proofErr w:type="spellEnd"/>
-      <w:r>
-        <w:t xml:space="preserve"> key</w:t>
-      </w:r>
-    </w:p>
-    <w:p>
-      <w:pPr>
-        <w:pStyle w:val="Paragrafoelenco"/>
-        <w:numPr>
-          <w:ilvl w:val="1"/>
-          <w:numId w:val="6"/>
-        </w:numPr>
-        <w:spacing w:after="0" w:line="240" w:lineRule="auto"/>
-        <w:rPr>
-          <w:b/>
-          <w:bCs/>
-        </w:rPr>
-      </w:pPr>
-      <w:r>
-        <w:t xml:space="preserve">azienda: </w:t>
-      </w:r>
-      <w:proofErr w:type="spellStart"/>
-      <w:r>
-        <w:t>varchar</w:t>
-      </w:r>
-      <w:proofErr w:type="spellEnd"/>
-      <w:r>
-        <w:t>(30)</w:t>
-      </w:r>
-    </w:p>
-    <w:p>
-      <w:pPr>
-        <w:pStyle w:val="Paragrafoelenco"/>
-        <w:numPr>
-          <w:ilvl w:val="1"/>
-          <w:numId w:val="6"/>
-        </w:numPr>
-        <w:spacing w:after="0" w:line="240" w:lineRule="auto"/>
-        <w:rPr>
-          <w:b/>
-          <w:bCs/>
-        </w:rPr>
-      </w:pPr>
-      <w:proofErr w:type="spellStart"/>
-      <w:r>
-        <w:lastRenderedPageBreak/>
-        <w:t>numero_tel</w:t>
-      </w:r>
-      <w:proofErr w:type="spellEnd"/>
-      <w:r>
-        <w:t xml:space="preserve">: </w:t>
-      </w:r>
-      <w:proofErr w:type="spellStart"/>
-      <w:r>
-        <w:t>varchar</w:t>
-      </w:r>
-      <w:proofErr w:type="spellEnd"/>
-      <w:r>
-        <w:t>(12)</w:t>
-      </w:r>
-    </w:p>
-    <w:p>
-      <w:pPr>
-        <w:pStyle w:val="Paragrafoelenco"/>
-        <w:numPr>
-          <w:ilvl w:val="1"/>
-          <w:numId w:val="6"/>
-        </w:numPr>
-        <w:spacing w:after="0" w:line="240" w:lineRule="auto"/>
-        <w:rPr>
-          <w:b/>
-          <w:bCs/>
-        </w:rPr>
-      </w:pPr>
-      <w:r>
-        <w:t xml:space="preserve">indirizzo: </w:t>
-      </w:r>
-      <w:proofErr w:type="spellStart"/>
-      <w:r>
-        <w:t>varchar</w:t>
-      </w:r>
-      <w:proofErr w:type="spellEnd"/>
-      <w:r>
-        <w:t>(50)</w:t>
-      </w:r>
-    </w:p>
-    <w:p>
-      <w:pPr>
-        <w:pStyle w:val="Paragrafoelenco"/>
-        <w:tabs>
-          <w:tab w:val="left" w:pos="567"/>
-        </w:tabs>
-        <w:spacing w:after="0" w:line="240" w:lineRule="auto"/>
-        <w:ind w:left="851"/>
-        <w:rPr>
-          <w:b/>
-          <w:bCs/>
-        </w:rPr>
-      </w:pPr>
+        <w:rPr>
+          <w:b/>
+          <w:bCs/>
+        </w:rPr>
+      </w:pPr>
+      <w:r>
+        <w:rPr>
+          <w:b/>
+          <w:bCs/>
+        </w:rPr>
+        <w:tab/>
+      </w:r>
     </w:p>
     <w:p>
       <w:pPr>
@@ -7022,7 +5908,7 @@
               <w:spacing w:after="0" w:line="240" w:lineRule="auto"/>
             </w:pPr>
             <w:r>
-              <w:t>percorre</w:t>
+              <w:t>fa</w:t>
             </w:r>
           </w:p>
         </w:tc>
@@ -7044,7 +5930,10 @@
               <w:spacing w:after="0" w:line="240" w:lineRule="auto"/>
             </w:pPr>
             <w:r>
-              <w:t>Chilometri(1,1)</w:t>
+              <w:t>Turno</w:t>
+            </w:r>
+            <w:r>
+              <w:t>(1,1)</w:t>
             </w:r>
           </w:p>
           <w:p>
@@ -7060,7 +5949,10 @@
               <w:spacing w:after="0" w:line="240" w:lineRule="auto"/>
             </w:pPr>
             <w:r>
-              <w:t>Macchina(0,N)</w:t>
+              <w:t>Dipendente</w:t>
+            </w:r>
+            <w:r>
+              <w:t>(0,N)</w:t>
             </w:r>
           </w:p>
         </w:tc>
@@ -7082,7 +5974,10 @@
               <w:spacing w:after="0" w:line="240" w:lineRule="auto"/>
             </w:pPr>
             <w:r>
-              <w:t>I chilometri di una sera vengono percorsi da una sola macchina e una macchina può percorrere zero o più chilometri</w:t>
+              <w:t xml:space="preserve">Un turno viene fatto da un </w:t>
+            </w:r>
+            <w:r>
+              <w:t>dipendente e un dipendente può fare uno o più turni</w:t>
             </w:r>
           </w:p>
         </w:tc>
@@ -8617,11 +7512,9 @@
               </w:pBdr>
               <w:spacing w:after="0" w:line="240" w:lineRule="auto"/>
             </w:pPr>
-            <w:proofErr w:type="gramStart"/>
-            <w:r>
-              <w:t>Retro-bottega</w:t>
-            </w:r>
-            <w:proofErr w:type="gramEnd"/>
+            <w:r>
+              <w:t xml:space="preserve">Magazzino </w:t>
+            </w:r>
             <w:r>
               <w:t>(1,1)</w:t>
             </w:r>
@@ -8805,7 +7698,7 @@
               <w:spacing w:after="0" w:line="240" w:lineRule="auto"/>
             </w:pPr>
             <w:r>
-              <w:t>gestisce</w:t>
+              <w:t>invia</w:t>
             </w:r>
           </w:p>
         </w:tc>
@@ -8827,7 +7720,7 @@
               <w:spacing w:after="0" w:line="240" w:lineRule="auto"/>
             </w:pPr>
             <w:r>
-              <w:t>Amministrazione(1,1)</w:t>
+              <w:t>Amministrazione(0,N)</w:t>
             </w:r>
           </w:p>
           <w:p>
@@ -8843,7 +7736,13 @@
               <w:spacing w:after="0" w:line="240" w:lineRule="auto"/>
             </w:pPr>
             <w:r>
-              <w:t>Deposito(1,1)</w:t>
+              <w:t>Rifornimento(</w:t>
+            </w:r>
+            <w:r>
+              <w:t>1</w:t>
+            </w:r>
+            <w:r>
+              <w:t>,1)</w:t>
             </w:r>
           </w:p>
         </w:tc>
@@ -8865,7 +7764,7 @@
               <w:spacing w:after="0" w:line="240" w:lineRule="auto"/>
             </w:pPr>
             <w:r>
-              <w:t>Un’amministrazione gestisce un solo deposito e un deposito viene gestito da una sola amministrazione</w:t>
+              <w:t>Un’amministrazione invia zero o più rifornimenti e un rifornimento può essere inviato da un’amministrazione</w:t>
             </w:r>
           </w:p>
         </w:tc>
@@ -8887,7 +7786,7 @@
               <w:spacing w:after="0" w:line="240" w:lineRule="auto"/>
             </w:pPr>
             <w:r>
-              <w:t>nessuna</w:t>
+              <w:t>nessuno</w:t>
             </w:r>
           </w:p>
         </w:tc>
@@ -8911,7 +7810,7 @@
               <w:spacing w:after="0" w:line="240" w:lineRule="auto"/>
             </w:pPr>
             <w:r>
-              <w:t>invia</w:t>
+              <w:t>rifornisce</w:t>
             </w:r>
           </w:p>
         </w:tc>
@@ -8933,7 +7832,7 @@
               <w:spacing w:after="0" w:line="240" w:lineRule="auto"/>
             </w:pPr>
             <w:r>
-              <w:t>Amministrazione(0,N)</w:t>
+              <w:t>Rifornimento(1,1)</w:t>
             </w:r>
           </w:p>
           <w:p>
@@ -8949,7 +7848,7 @@
               <w:spacing w:after="0" w:line="240" w:lineRule="auto"/>
             </w:pPr>
             <w:r>
-              <w:t>Rifornimento(0,1)</w:t>
+              <w:t>Magazzino(0,N)</w:t>
             </w:r>
           </w:p>
         </w:tc>
@@ -8971,7 +7870,7 @@
               <w:spacing w:after="0" w:line="240" w:lineRule="auto"/>
             </w:pPr>
             <w:r>
-              <w:t>Un’amministrazione invia zero o più rifornimenti e un rifornimento può essere inviato da un’amministrazione</w:t>
+              <w:t>Un rifornimento rifornisce un solo magazzino e un magazzino viene rifornito da zero o più rifornimenti</w:t>
             </w:r>
           </w:p>
         </w:tc>
@@ -8998,238 +7897,62 @@
           </w:p>
         </w:tc>
       </w:tr>
-      <w:tr>
-        <w:tc>
-          <w:tcPr>
-            <w:tcW w:w="1412" w:type="dxa"/>
-            <w:vAlign w:val="center"/>
-          </w:tcPr>
-          <w:p>
-            <w:pPr>
-              <w:pBdr>
-                <w:top w:val="none" w:sz="0" w:space="0" w:color="auto"/>
-                <w:left w:val="none" w:sz="0" w:space="0" w:color="auto"/>
-                <w:bottom w:val="none" w:sz="0" w:space="0" w:color="auto"/>
-                <w:right w:val="none" w:sz="0" w:space="0" w:color="auto"/>
-                <w:between w:val="none" w:sz="0" w:space="0" w:color="auto"/>
-                <w:bar w:val="none" w:sz="0" w:color="auto"/>
-              </w:pBdr>
-              <w:spacing w:after="0" w:line="240" w:lineRule="auto"/>
-            </w:pPr>
-            <w:r>
-              <w:t>invia</w:t>
-            </w:r>
-          </w:p>
-        </w:tc>
-        <w:tc>
-          <w:tcPr>
-            <w:tcW w:w="2552" w:type="dxa"/>
-            <w:vAlign w:val="center"/>
-          </w:tcPr>
-          <w:p>
-            <w:pPr>
-              <w:pBdr>
-                <w:top w:val="none" w:sz="0" w:space="0" w:color="auto"/>
-                <w:left w:val="none" w:sz="0" w:space="0" w:color="auto"/>
-                <w:bottom w:val="none" w:sz="0" w:space="0" w:color="auto"/>
-                <w:right w:val="none" w:sz="0" w:space="0" w:color="auto"/>
-                <w:between w:val="none" w:sz="0" w:space="0" w:color="auto"/>
-                <w:bar w:val="none" w:sz="0" w:color="auto"/>
-              </w:pBdr>
-              <w:spacing w:after="0" w:line="240" w:lineRule="auto"/>
-            </w:pPr>
-            <w:r>
-              <w:t>Fornitore(0,N)</w:t>
-            </w:r>
-          </w:p>
-          <w:p>
-            <w:pPr>
-              <w:pBdr>
-                <w:top w:val="none" w:sz="0" w:space="0" w:color="auto"/>
-                <w:left w:val="none" w:sz="0" w:space="0" w:color="auto"/>
-                <w:bottom w:val="none" w:sz="0" w:space="0" w:color="auto"/>
-                <w:right w:val="none" w:sz="0" w:space="0" w:color="auto"/>
-                <w:between w:val="none" w:sz="0" w:space="0" w:color="auto"/>
-                <w:bar w:val="none" w:sz="0" w:color="auto"/>
-              </w:pBdr>
-              <w:spacing w:after="0" w:line="240" w:lineRule="auto"/>
-            </w:pPr>
-            <w:r>
-              <w:t>Rifornimento(0,1)</w:t>
-            </w:r>
-          </w:p>
-        </w:tc>
-        <w:tc>
-          <w:tcPr>
-            <w:tcW w:w="4819" w:type="dxa"/>
-            <w:vAlign w:val="center"/>
-          </w:tcPr>
-          <w:p>
-            <w:pPr>
-              <w:pBdr>
-                <w:top w:val="none" w:sz="0" w:space="0" w:color="auto"/>
-                <w:left w:val="none" w:sz="0" w:space="0" w:color="auto"/>
-                <w:bottom w:val="none" w:sz="0" w:space="0" w:color="auto"/>
-                <w:right w:val="none" w:sz="0" w:space="0" w:color="auto"/>
-                <w:between w:val="none" w:sz="0" w:space="0" w:color="auto"/>
-                <w:bar w:val="none" w:sz="0" w:color="auto"/>
-              </w:pBdr>
-              <w:spacing w:after="0" w:line="240" w:lineRule="auto"/>
-            </w:pPr>
-            <w:r>
-              <w:t>Un fornitore invia zero o più rifornimenti e un rifornimento può essere inviato da un fornitore</w:t>
-            </w:r>
-          </w:p>
-        </w:tc>
-        <w:tc>
-          <w:tcPr>
-            <w:tcW w:w="1696" w:type="dxa"/>
-            <w:vAlign w:val="center"/>
-          </w:tcPr>
-          <w:p>
-            <w:pPr>
-              <w:pBdr>
-                <w:top w:val="none" w:sz="0" w:space="0" w:color="auto"/>
-                <w:left w:val="none" w:sz="0" w:space="0" w:color="auto"/>
-                <w:bottom w:val="none" w:sz="0" w:space="0" w:color="auto"/>
-                <w:right w:val="none" w:sz="0" w:space="0" w:color="auto"/>
-                <w:between w:val="none" w:sz="0" w:space="0" w:color="auto"/>
-                <w:bar w:val="none" w:sz="0" w:color="auto"/>
-              </w:pBdr>
-              <w:spacing w:after="0" w:line="240" w:lineRule="auto"/>
-            </w:pPr>
-            <w:r>
-              <w:t>nessuno</w:t>
-            </w:r>
-          </w:p>
-        </w:tc>
-      </w:tr>
-      <w:tr>
-        <w:tc>
-          <w:tcPr>
-            <w:tcW w:w="1412" w:type="dxa"/>
-            <w:vAlign w:val="center"/>
-          </w:tcPr>
-          <w:p>
-            <w:pPr>
-              <w:pBdr>
-                <w:top w:val="none" w:sz="0" w:space="0" w:color="auto"/>
-                <w:left w:val="none" w:sz="0" w:space="0" w:color="auto"/>
-                <w:bottom w:val="none" w:sz="0" w:space="0" w:color="auto"/>
-                <w:right w:val="none" w:sz="0" w:space="0" w:color="auto"/>
-                <w:between w:val="none" w:sz="0" w:space="0" w:color="auto"/>
-                <w:bar w:val="none" w:sz="0" w:color="auto"/>
-              </w:pBdr>
-              <w:spacing w:after="0" w:line="240" w:lineRule="auto"/>
-            </w:pPr>
-            <w:r>
-              <w:t>rifornisce</w:t>
-            </w:r>
-          </w:p>
-        </w:tc>
-        <w:tc>
-          <w:tcPr>
-            <w:tcW w:w="2552" w:type="dxa"/>
-            <w:vAlign w:val="center"/>
-          </w:tcPr>
-          <w:p>
-            <w:pPr>
-              <w:pBdr>
-                <w:top w:val="none" w:sz="0" w:space="0" w:color="auto"/>
-                <w:left w:val="none" w:sz="0" w:space="0" w:color="auto"/>
-                <w:bottom w:val="none" w:sz="0" w:space="0" w:color="auto"/>
-                <w:right w:val="none" w:sz="0" w:space="0" w:color="auto"/>
-                <w:between w:val="none" w:sz="0" w:space="0" w:color="auto"/>
-                <w:bar w:val="none" w:sz="0" w:color="auto"/>
-              </w:pBdr>
-              <w:spacing w:after="0" w:line="240" w:lineRule="auto"/>
-            </w:pPr>
-            <w:r>
-              <w:t>Rifornimento(1,1)</w:t>
-            </w:r>
-          </w:p>
-          <w:p>
-            <w:pPr>
-              <w:pBdr>
-                <w:top w:val="none" w:sz="0" w:space="0" w:color="auto"/>
-                <w:left w:val="none" w:sz="0" w:space="0" w:color="auto"/>
-                <w:bottom w:val="none" w:sz="0" w:space="0" w:color="auto"/>
-                <w:right w:val="none" w:sz="0" w:space="0" w:color="auto"/>
-                <w:between w:val="none" w:sz="0" w:space="0" w:color="auto"/>
-                <w:bar w:val="none" w:sz="0" w:color="auto"/>
-              </w:pBdr>
-              <w:spacing w:after="0" w:line="240" w:lineRule="auto"/>
-            </w:pPr>
-            <w:r>
-              <w:t>Magazzino(0,N)</w:t>
-            </w:r>
-          </w:p>
-        </w:tc>
-        <w:tc>
-          <w:tcPr>
-            <w:tcW w:w="4819" w:type="dxa"/>
-            <w:vAlign w:val="center"/>
-          </w:tcPr>
-          <w:p>
-            <w:pPr>
-              <w:pBdr>
-                <w:top w:val="none" w:sz="0" w:space="0" w:color="auto"/>
-                <w:left w:val="none" w:sz="0" w:space="0" w:color="auto"/>
-                <w:bottom w:val="none" w:sz="0" w:space="0" w:color="auto"/>
-                <w:right w:val="none" w:sz="0" w:space="0" w:color="auto"/>
-                <w:between w:val="none" w:sz="0" w:space="0" w:color="auto"/>
-                <w:bar w:val="none" w:sz="0" w:color="auto"/>
-              </w:pBdr>
-              <w:spacing w:after="0" w:line="240" w:lineRule="auto"/>
-            </w:pPr>
-            <w:r>
-              <w:t>Un rifornimento rifornisce un solo magazzino e un magazzino viene rifornito da zero o più rifornimenti</w:t>
-            </w:r>
-          </w:p>
-        </w:tc>
-        <w:tc>
-          <w:tcPr>
-            <w:tcW w:w="1696" w:type="dxa"/>
-            <w:vAlign w:val="center"/>
-          </w:tcPr>
-          <w:p>
-            <w:pPr>
-              <w:pBdr>
-                <w:top w:val="none" w:sz="0" w:space="0" w:color="auto"/>
-                <w:left w:val="none" w:sz="0" w:space="0" w:color="auto"/>
-                <w:bottom w:val="none" w:sz="0" w:space="0" w:color="auto"/>
-                <w:right w:val="none" w:sz="0" w:space="0" w:color="auto"/>
-                <w:between w:val="none" w:sz="0" w:space="0" w:color="auto"/>
-                <w:bar w:val="none" w:sz="0" w:color="auto"/>
-              </w:pBdr>
-              <w:spacing w:after="0" w:line="240" w:lineRule="auto"/>
-            </w:pPr>
-            <w:r>
-              <w:t>nessuno</w:t>
-            </w:r>
-          </w:p>
-        </w:tc>
-      </w:tr>
     </w:tbl>
     <w:p>
       <w:pPr>
         <w:spacing w:after="0" w:line="240" w:lineRule="auto"/>
       </w:pPr>
+    </w:p>
+    <w:p>
+      <w:pPr>
+        <w:spacing w:after="0" w:line="240" w:lineRule="auto"/>
+      </w:pPr>
+      <w:r>
+        <w:br w:type="page"/>
+      </w:r>
+    </w:p>
+    <w:p>
+      <w:pPr>
+        <w:spacing w:after="0" w:line="240" w:lineRule="auto"/>
+      </w:pPr>
+    </w:p>
+    <w:p>
+      <w:pPr>
+        <w:spacing w:after="0" w:line="240" w:lineRule="auto"/>
+      </w:pPr>
+      <w:r>
+        <w:t>3.3 Schema concettuale (E-R)</w:t>
+      </w:r>
       <w:r>
         <w:rPr>
           <w:noProof/>
         </w:rPr>
-        <w:lastRenderedPageBreak/>
+        <w:t xml:space="preserve"> </w:t>
+      </w:r>
+    </w:p>
+    <w:p>
+      <w:pPr>
+        <w:spacing w:after="0" w:line="240" w:lineRule="auto"/>
+      </w:pPr>
+    </w:p>
+    <w:p>
+      <w:pPr>
+        <w:spacing w:after="0" w:line="240" w:lineRule="auto"/>
+      </w:pPr>
+      <w:r>
+        <w:rPr>
+          <w:noProof/>
+        </w:rPr>
         <w:drawing>
-          <wp:anchor distT="0" distB="0" distL="114300" distR="114300" simplePos="0" relativeHeight="251658240" behindDoc="0" locked="0" layoutInCell="1" allowOverlap="1" wp14:anchorId="5EF4CC27" wp14:editId="40A3D2FA">
+          <wp:anchor distT="0" distB="0" distL="114300" distR="114300" simplePos="0" relativeHeight="251658240" behindDoc="0" locked="0" layoutInCell="1" allowOverlap="1" wp14:anchorId="5EF4CC27" wp14:editId="66E05C00">
             <wp:simplePos x="0" y="0"/>
             <wp:positionH relativeFrom="column">
-              <wp:posOffset>179705</wp:posOffset>
+              <wp:posOffset>181610</wp:posOffset>
             </wp:positionH>
             <wp:positionV relativeFrom="paragraph">
-              <wp:posOffset>367665</wp:posOffset>
+              <wp:posOffset>281940</wp:posOffset>
             </wp:positionV>
-            <wp:extent cx="6840855" cy="4407535"/>
+            <wp:extent cx="6840855" cy="4231640"/>
             <wp:effectExtent l="0" t="0" r="0" b="0"/>
             <wp:wrapSquare wrapText="bothSides"/>
             <wp:docPr id="1" name="Elemento grafico 1"/>
@@ -9244,7 +7967,7 @@
                     <pic:cNvPicPr/>
                   </pic:nvPicPr>
                   <pic:blipFill>
-                    <a:blip r:embed="rId7" cstate="print">
+                    <a:blip r:embed="rId7">
                       <a:extLst>
                         <a:ext uri="{28A0092B-C50C-407E-A947-70E740481C1C}">
                           <a14:useLocalDpi xmlns:a14="http://schemas.microsoft.com/office/drawing/2010/main" val="0"/>
@@ -9261,7 +7984,7 @@
                   <pic:spPr>
                     <a:xfrm>
                       <a:off x="0" y="0"/>
-                      <a:ext cx="6840855" cy="4407535"/>
+                      <a:ext cx="6840855" cy="4231640"/>
                     </a:xfrm>
                     <a:prstGeom prst="rect">
                       <a:avLst/>
@@ -9279,42 +8002,643 @@
           </wp:anchor>
         </w:drawing>
       </w:r>
-      <w:r>
-        <w:t>3.3 Schema concettuale (E-R)</w:t>
-      </w:r>
-      <w:r>
-        <w:rPr>
-          <w:noProof/>
-        </w:rPr>
+    </w:p>
+    <w:p>
+      <w:pPr>
+        <w:spacing w:after="0" w:line="240" w:lineRule="auto"/>
+      </w:pPr>
+    </w:p>
+    <w:p>
+      <w:pPr>
+        <w:spacing w:after="0" w:line="240" w:lineRule="auto"/>
+      </w:pPr>
+    </w:p>
+    <w:p>
+      <w:pPr>
+        <w:spacing w:after="0" w:line="240" w:lineRule="auto"/>
+      </w:pPr>
+      <w:r>
+        <w:t>4 Progettazione logica</w:t>
+      </w:r>
+    </w:p>
+    <w:p>
+      <w:pPr>
+        <w:spacing w:after="0" w:line="240" w:lineRule="auto"/>
+      </w:pPr>
+      <w:r>
+        <w:t>Ristrutturazione dello schema</w:t>
+      </w:r>
+    </w:p>
+    <w:p>
+      <w:pPr>
+        <w:spacing w:after="0" w:line="240" w:lineRule="auto"/>
+        <w:ind w:firstLine="567"/>
+      </w:pPr>
+      <w:r>
+        <w:t>Eliminazione relazioni N:M</w:t>
+      </w:r>
+    </w:p>
+    <w:p>
+      <w:pPr>
+        <w:spacing w:after="0" w:line="240" w:lineRule="auto"/>
+        <w:ind w:left="702"/>
+      </w:pPr>
+      <w:r>
+        <w:t xml:space="preserve">Per la relazione </w:t>
+      </w:r>
+      <w:r>
+        <w:rPr>
+          <w:i/>
+          <w:iCs/>
+        </w:rPr>
+        <w:t>comprende</w:t>
+      </w:r>
+      <w:r>
+        <w:t xml:space="preserve"> che collega Pizza e Ordine verrà creata la tabella </w:t>
+      </w:r>
+      <w:proofErr w:type="spellStart"/>
+      <w:r>
+        <w:t>Composizione_ordine</w:t>
+      </w:r>
+      <w:proofErr w:type="spellEnd"/>
+      <w:r>
+        <w:t xml:space="preserve"> che conterrà le chiavi esterne </w:t>
+      </w:r>
+      <w:r>
+        <w:t>delle due tabelle sopracitate</w:t>
+      </w:r>
+      <w:r>
+        <w:t xml:space="preserve">, utilizzandole come chiave primaria parziale assieme alla chiave esterna di </w:t>
+      </w:r>
+      <w:proofErr w:type="spellStart"/>
+      <w:r>
+        <w:t>Formato_pizza</w:t>
+      </w:r>
+      <w:proofErr w:type="spellEnd"/>
+      <w:r>
+        <w:t xml:space="preserve">. </w:t>
+      </w:r>
+      <w:proofErr w:type="gramStart"/>
+      <w:r>
+        <w:t>Inoltre</w:t>
+      </w:r>
+      <w:proofErr w:type="gramEnd"/>
+      <w:r>
+        <w:t xml:space="preserve"> avrà come attributi quelli della relazione: aggiunte, rimozioni e ripetizioni.</w:t>
+      </w:r>
+    </w:p>
+    <w:p>
+      <w:pPr>
+        <w:spacing w:after="0" w:line="240" w:lineRule="auto"/>
+        <w:ind w:left="702"/>
+      </w:pPr>
+    </w:p>
+    <w:p>
+      <w:pPr>
+        <w:spacing w:after="0" w:line="240" w:lineRule="auto"/>
+        <w:ind w:left="702"/>
+      </w:pPr>
+      <w:r>
+        <w:t>Per la relazione</w:t>
+      </w:r>
+      <w:r>
         <w:t xml:space="preserve"> </w:t>
       </w:r>
-    </w:p>
-    <w:p>
-      <w:pPr>
-        <w:spacing w:after="0" w:line="240" w:lineRule="auto"/>
-      </w:pPr>
-    </w:p>
-    <w:p>
-      <w:pPr>
-        <w:spacing w:after="0" w:line="240" w:lineRule="auto"/>
-      </w:pPr>
-    </w:p>
-    <w:p>
-      <w:pPr>
-        <w:spacing w:after="0" w:line="240" w:lineRule="auto"/>
-      </w:pPr>
-    </w:p>
-    <w:p>
-      <w:pPr>
-        <w:spacing w:after="0" w:line="240" w:lineRule="auto"/>
-      </w:pPr>
-    </w:p>
-    <w:p>
-      <w:pPr>
-        <w:spacing w:after="0" w:line="240" w:lineRule="auto"/>
-      </w:pPr>
-      <w:r>
-        <w:t>4 Progettazione logica</w:t>
+      <w:r>
+        <w:rPr>
+          <w:i/>
+          <w:iCs/>
+        </w:rPr>
+        <w:t>risiede</w:t>
+      </w:r>
+      <w:r>
+        <w:t xml:space="preserve"> che collega Magazzino e Ingrediente verrà creata la tabella Stock che utilizzerà le chiavi esterne delle tabelle come chiave primaria e un attributo quantità per registrare la quantità dell’ingrediente nel magazzino.</w:t>
+      </w:r>
+    </w:p>
+    <w:p>
+      <w:pPr>
+        <w:spacing w:after="0" w:line="240" w:lineRule="auto"/>
+        <w:ind w:left="702"/>
+      </w:pPr>
+    </w:p>
+    <w:p>
+      <w:pPr>
+        <w:spacing w:after="0" w:line="240" w:lineRule="auto"/>
+        <w:ind w:left="702"/>
+      </w:pPr>
+      <w:r>
+        <w:t xml:space="preserve">Per la relazione </w:t>
+      </w:r>
+      <w:r>
+        <w:rPr>
+          <w:i/>
+          <w:iCs/>
+        </w:rPr>
+        <w:t>appartiene</w:t>
+      </w:r>
+      <w:r>
+        <w:t xml:space="preserve"> che collega Rifornimento e Ingrediente verrà creata la tabella </w:t>
+      </w:r>
+      <w:proofErr w:type="spellStart"/>
+      <w:r>
+        <w:t>Bolla_carico</w:t>
+      </w:r>
+      <w:proofErr w:type="spellEnd"/>
+      <w:r>
+        <w:t xml:space="preserve"> </w:t>
+      </w:r>
+      <w:r>
+        <w:t xml:space="preserve">che utilizzerà le chiavi esterne delle tabelle come chiave primaria e un attributo quantità per registrare la quantità dell’ingrediente </w:t>
+      </w:r>
+      <w:r>
+        <w:t>inviato nel rifornimento</w:t>
+      </w:r>
+      <w:r>
+        <w:t>.</w:t>
+      </w:r>
+    </w:p>
+    <w:p>
+      <w:pPr>
+        <w:spacing w:after="0" w:line="240" w:lineRule="auto"/>
+      </w:pPr>
+    </w:p>
+    <w:p>
+      <w:pPr>
+        <w:spacing w:after="0" w:line="240" w:lineRule="auto"/>
+        <w:ind w:left="567"/>
+      </w:pPr>
+      <w:r>
+        <w:t>Analisi delle ridondanze</w:t>
+      </w:r>
+    </w:p>
+    <w:p>
+      <w:pPr>
+        <w:spacing w:after="0" w:line="240" w:lineRule="auto"/>
+        <w:ind w:left="705"/>
+      </w:pPr>
+      <w:r>
+        <w:t xml:space="preserve">L’attributo </w:t>
+      </w:r>
+      <w:proofErr w:type="spellStart"/>
+      <w:r>
+        <w:t>totale_lordo</w:t>
+      </w:r>
+      <w:proofErr w:type="spellEnd"/>
+      <w:r>
+        <w:t xml:space="preserve"> nella tabella Scontrino è un dato ridondante, può essere infatti calcolato moltiplicando l’attributo prezzo della tabella Pizza con il numero di ripetizioni e aggiungendo eventuali aggiunte e rimozioni della </w:t>
+      </w:r>
+      <w:r>
+        <w:t xml:space="preserve">tabella </w:t>
+      </w:r>
+      <w:proofErr w:type="spellStart"/>
+      <w:r>
+        <w:t>composizione_ord</w:t>
+      </w:r>
+      <w:r>
+        <w:t>ine</w:t>
+      </w:r>
+      <w:proofErr w:type="spellEnd"/>
+      <w:r>
+        <w:t xml:space="preserve">.  </w:t>
+      </w:r>
+      <w:r>
+        <w:t xml:space="preserve">Vengono però vendute di media 150/200 pizze per giornata lavorativa, per pizzeria. Quindi </w:t>
+      </w:r>
+      <w:r>
+        <w:t>si stimano</w:t>
+      </w:r>
+      <w:r>
+        <w:t xml:space="preserve"> tra </w:t>
+      </w:r>
+      <w:r>
+        <w:t xml:space="preserve">i </w:t>
+      </w:r>
+      <w:r>
+        <w:t>10.000 e</w:t>
+      </w:r>
+      <w:r>
+        <w:t xml:space="preserve"> i</w:t>
+      </w:r>
+      <w:r>
+        <w:t xml:space="preserve"> 1</w:t>
+      </w:r>
+      <w:r>
+        <w:t xml:space="preserve">5.000 accessi giornalieri necessari a tre tabelle per trovare i totali degli ordini. In caso si vogliano utilizzare questi totali per una ricerca dell’andamento settimanale dell’azienda bisognerebbe ripetere lo stesso procedimento per sette volte. Utilizzando l’attributo </w:t>
+      </w:r>
+      <w:proofErr w:type="spellStart"/>
+      <w:r>
+        <w:t>totale_lordo</w:t>
+      </w:r>
+      <w:proofErr w:type="spellEnd"/>
+      <w:r>
+        <w:t xml:space="preserve"> invece, essendo un valore fisso che non cambierà dopo essere stato inserito, basterà utilizzare delle query per la visualizzazione dei totali di tutti gli scontrini</w:t>
+      </w:r>
+      <w:r>
+        <w:t xml:space="preserve"> collegati agli ordini.</w:t>
+      </w:r>
+    </w:p>
+    <w:p>
+      <w:pPr>
+        <w:spacing w:after="0" w:line="240" w:lineRule="auto"/>
+        <w:ind w:left="567"/>
+      </w:pPr>
+    </w:p>
+    <w:p>
+      <w:pPr>
+        <w:spacing w:after="0" w:line="240" w:lineRule="auto"/>
+        <w:ind w:left="567"/>
+      </w:pPr>
+    </w:p>
+    <w:p>
+      <w:pPr>
+        <w:spacing w:after="0" w:line="240" w:lineRule="auto"/>
+        <w:ind w:left="567"/>
+      </w:pPr>
+    </w:p>
+    <w:p>
+      <w:pPr>
+        <w:spacing w:after="0" w:line="240" w:lineRule="auto"/>
+        <w:ind w:left="567"/>
+      </w:pPr>
+      <w:r>
+        <w:lastRenderedPageBreak/>
+        <w:t>Eliminazione delle generalizzazioni</w:t>
+      </w:r>
+    </w:p>
+    <w:p>
+      <w:pPr>
+        <w:spacing w:after="0" w:line="240" w:lineRule="auto"/>
+        <w:ind w:left="851"/>
+      </w:pPr>
+      <w:r>
+        <w:t xml:space="preserve">L’entità Domiciliare verrà divisa in due </w:t>
+      </w:r>
+      <w:r>
+        <w:t>generalizzazioni di Dipendente</w:t>
+      </w:r>
+      <w:r>
+        <w:t xml:space="preserve"> per mantenere la diversificazione tra i domiciliari </w:t>
+      </w:r>
+      <w:r>
+        <w:t xml:space="preserve">che utilizzano il furgone aziendale e chi utilizza la macchina propria, a cui viene riconosciuto un compenso per km percorsi. Le due generalizzazioni saranno rispettivamente </w:t>
+      </w:r>
+      <w:proofErr w:type="spellStart"/>
+      <w:r>
+        <w:t>Domiciliare_Furgone</w:t>
+      </w:r>
+      <w:proofErr w:type="spellEnd"/>
+      <w:r>
+        <w:t xml:space="preserve"> e </w:t>
+      </w:r>
+      <w:proofErr w:type="spellStart"/>
+      <w:r>
+        <w:t>Domiciliare_Macchina</w:t>
+      </w:r>
+      <w:proofErr w:type="spellEnd"/>
+      <w:r>
+        <w:t xml:space="preserve">. </w:t>
+      </w:r>
+    </w:p>
+    <w:p>
+      <w:pPr>
+        <w:spacing w:after="0" w:line="240" w:lineRule="auto"/>
+        <w:ind w:left="851"/>
+      </w:pPr>
+    </w:p>
+    <w:p>
+      <w:pPr>
+        <w:spacing w:after="0" w:line="240" w:lineRule="auto"/>
+        <w:ind w:left="851"/>
+      </w:pPr>
+      <w:r>
+        <w:t>Tutte le generalizzazioni di Dipendente vengono accorpate dentro l’entità padre, per distinguere il compito svolto da ogni dipendente verrà creata una tabella Impiego con chiave primaria il nome dell’impiego e l’attributo stipendio. Collegando così la nuova tabella tramite chiave esterna in Dipendente.</w:t>
+      </w:r>
+    </w:p>
+    <w:p>
+      <w:pPr>
+        <w:spacing w:after="0" w:line="240" w:lineRule="auto"/>
+        <w:ind w:left="851"/>
+      </w:pPr>
+      <w:r>
+        <w:t xml:space="preserve">L’attributo </w:t>
+      </w:r>
+      <w:r>
+        <w:t xml:space="preserve">km collegato a </w:t>
+      </w:r>
+      <w:proofErr w:type="spellStart"/>
+      <w:r>
+        <w:t>Domiciliare_macchina</w:t>
+      </w:r>
+      <w:proofErr w:type="spellEnd"/>
+      <w:r>
+        <w:t xml:space="preserve"> sarà spostato nell’entità Turno con valore di default a 0 e ci permetterà cosi di registrare anche i chilometri percorsi dai domiciliari che utilizzano il furgone.</w:t>
+      </w:r>
+      <w:r>
+        <w:t xml:space="preserve"> </w:t>
+      </w:r>
+    </w:p>
+    <w:p>
+      <w:pPr>
+        <w:spacing w:after="0" w:line="240" w:lineRule="auto"/>
+        <w:ind w:left="567"/>
+      </w:pPr>
+    </w:p>
+    <w:p>
+      <w:pPr>
+        <w:spacing w:after="0" w:line="240" w:lineRule="auto"/>
+        <w:ind w:left="567"/>
+      </w:pPr>
+      <w:r>
+        <w:t>Scelta degli identificatori primari</w:t>
+      </w:r>
+    </w:p>
+    <w:p>
+      <w:pPr>
+        <w:spacing w:after="0" w:line="240" w:lineRule="auto"/>
+        <w:ind w:left="702"/>
+      </w:pPr>
+      <w:r>
+        <w:t xml:space="preserve">Come chiave primaria della nuova tabella </w:t>
+      </w:r>
+      <w:proofErr w:type="spellStart"/>
+      <w:r>
+        <w:t>Composizione_ordine</w:t>
+      </w:r>
+      <w:proofErr w:type="spellEnd"/>
+      <w:r>
+        <w:t xml:space="preserve"> verranno utilizzate le tre chiavi esterne che referenziano Ordine, Pizza e </w:t>
+      </w:r>
+      <w:proofErr w:type="spellStart"/>
+      <w:r>
+        <w:t>Formato_pizza</w:t>
+      </w:r>
+      <w:proofErr w:type="spellEnd"/>
+      <w:r>
+        <w:t>. In questo modo nello stesso ordine potranno essere inserite più pizze dello stesso gusto ma di formato diverso</w:t>
+      </w:r>
+      <w:r>
+        <w:t xml:space="preserve">, </w:t>
+      </w:r>
+      <w:r>
+        <w:t>le ripetizioni di pizze con gusto e formato uguale sono registrate nell’attributo ripetizioni.</w:t>
+      </w:r>
+    </w:p>
+    <w:p>
+      <w:pPr>
+        <w:spacing w:after="0" w:line="240" w:lineRule="auto"/>
+        <w:ind w:left="702"/>
+      </w:pPr>
+    </w:p>
+    <w:p>
+      <w:pPr>
+        <w:spacing w:after="0" w:line="240" w:lineRule="auto"/>
+        <w:ind w:left="702"/>
+      </w:pPr>
+      <w:r>
+        <w:t xml:space="preserve">Le chiavi primarie di Stock e </w:t>
+      </w:r>
+      <w:proofErr w:type="spellStart"/>
+      <w:r>
+        <w:t>Bolla_carico</w:t>
+      </w:r>
+      <w:proofErr w:type="spellEnd"/>
+      <w:r>
+        <w:t xml:space="preserve"> sono composte dalle chiavi esterne che referenziano rispettivamente Magazzino e Ingrediente, Rifornimento e Ingrediente.</w:t>
+      </w:r>
+    </w:p>
+    <w:p>
+      <w:pPr>
+        <w:spacing w:after="0" w:line="240" w:lineRule="auto"/>
+        <w:ind w:left="567"/>
+      </w:pPr>
+    </w:p>
+    <w:p>
+      <w:pPr>
+        <w:spacing w:after="0" w:line="240" w:lineRule="auto"/>
+        <w:ind w:left="567"/>
+      </w:pPr>
+      <w:r>
+        <w:t>Diagramma schema ristrutturato</w:t>
+      </w:r>
+    </w:p>
+    <w:p>
+      <w:pPr>
+        <w:spacing w:after="0" w:line="240" w:lineRule="auto"/>
+      </w:pPr>
+    </w:p>
+    <w:p>
+      <w:pPr>
+        <w:spacing w:after="0" w:line="240" w:lineRule="auto"/>
+      </w:pPr>
+      <w:r>
+        <w:t>Schema relazionale</w:t>
+      </w:r>
+    </w:p>
+    <w:p>
+      <w:pPr>
+        <w:spacing w:after="0" w:line="240" w:lineRule="auto"/>
+        <w:ind w:left="567"/>
+      </w:pPr>
+      <w:r>
+        <w:t>Descrizione schema relazionale ed eventuali vincoli di integrità referenziale</w:t>
+      </w:r>
+    </w:p>
+    <w:p>
+      <w:pPr>
+        <w:spacing w:after="0" w:line="240" w:lineRule="auto"/>
+        <w:ind w:left="567"/>
+      </w:pPr>
+    </w:p>
+    <w:p>
+      <w:pPr>
+        <w:spacing w:after="0" w:line="240" w:lineRule="auto"/>
+        <w:ind w:left="567"/>
+      </w:pPr>
+      <w:r>
+        <w:t>Impiego</w:t>
+      </w:r>
+    </w:p>
+    <w:p>
+      <w:pPr>
+        <w:spacing w:after="0" w:line="240" w:lineRule="auto"/>
+        <w:ind w:left="567"/>
+      </w:pPr>
+      <w:r>
+        <w:t>Dipendente</w:t>
+      </w:r>
+    </w:p>
+    <w:p>
+      <w:pPr>
+        <w:spacing w:after="0" w:line="240" w:lineRule="auto"/>
+        <w:ind w:left="567"/>
+      </w:pPr>
+      <w:r>
+        <w:t>Turno</w:t>
+      </w:r>
+    </w:p>
+    <w:p>
+      <w:pPr>
+        <w:spacing w:after="0" w:line="240" w:lineRule="auto"/>
+        <w:ind w:left="567"/>
+      </w:pPr>
+      <w:r>
+        <w:t>Titolare</w:t>
+      </w:r>
+    </w:p>
+    <w:p>
+      <w:pPr>
+        <w:spacing w:after="0" w:line="240" w:lineRule="auto"/>
+        <w:ind w:left="567"/>
+      </w:pPr>
+      <w:r>
+        <w:t>Pizzeria</w:t>
+      </w:r>
+    </w:p>
+    <w:p>
+      <w:pPr>
+        <w:spacing w:after="0" w:line="240" w:lineRule="auto"/>
+        <w:ind w:left="567"/>
+      </w:pPr>
+      <w:r>
+        <w:t>Calendario</w:t>
+      </w:r>
+    </w:p>
+    <w:p>
+      <w:pPr>
+        <w:spacing w:after="0" w:line="240" w:lineRule="auto"/>
+        <w:ind w:left="567"/>
+      </w:pPr>
+      <w:proofErr w:type="spellStart"/>
+      <w:r>
+        <w:t>Tipo_pagamento</w:t>
+      </w:r>
+      <w:proofErr w:type="spellEnd"/>
+    </w:p>
+    <w:p>
+      <w:pPr>
+        <w:spacing w:after="0" w:line="240" w:lineRule="auto"/>
+        <w:ind w:left="567"/>
+      </w:pPr>
+      <w:r>
+        <w:t>Scontrino</w:t>
+      </w:r>
+    </w:p>
+    <w:p>
+      <w:pPr>
+        <w:spacing w:after="0" w:line="240" w:lineRule="auto"/>
+        <w:ind w:left="567"/>
+      </w:pPr>
+      <w:r>
+        <w:t>Ordine</w:t>
+      </w:r>
+    </w:p>
+    <w:p>
+      <w:pPr>
+        <w:spacing w:after="0" w:line="240" w:lineRule="auto"/>
+        <w:ind w:left="567"/>
+      </w:pPr>
+      <w:r>
+        <w:t>Cliente</w:t>
+      </w:r>
+    </w:p>
+    <w:p>
+      <w:pPr>
+        <w:spacing w:after="0" w:line="240" w:lineRule="auto"/>
+        <w:ind w:left="567"/>
+      </w:pPr>
+      <w:r>
+        <w:t>Amministrazione</w:t>
+      </w:r>
+    </w:p>
+    <w:p>
+      <w:pPr>
+        <w:spacing w:after="0" w:line="240" w:lineRule="auto"/>
+        <w:ind w:left="567"/>
+      </w:pPr>
+      <w:r>
+        <w:t>Rifornimento</w:t>
+      </w:r>
+    </w:p>
+    <w:p>
+      <w:pPr>
+        <w:spacing w:after="0" w:line="240" w:lineRule="auto"/>
+        <w:ind w:left="567"/>
+      </w:pPr>
+      <w:r>
+        <w:t>Magazzino</w:t>
+      </w:r>
+    </w:p>
+    <w:p>
+      <w:pPr>
+        <w:spacing w:after="0" w:line="240" w:lineRule="auto"/>
+        <w:ind w:left="567"/>
+      </w:pPr>
+      <w:proofErr w:type="spellStart"/>
+      <w:r>
+        <w:t>Bolla_carico</w:t>
+      </w:r>
+      <w:proofErr w:type="spellEnd"/>
+    </w:p>
+    <w:p>
+      <w:pPr>
+        <w:spacing w:after="0" w:line="240" w:lineRule="auto"/>
+        <w:ind w:left="567"/>
+      </w:pPr>
+      <w:r>
+        <w:t>Stock</w:t>
+      </w:r>
+    </w:p>
+    <w:p>
+      <w:pPr>
+        <w:spacing w:after="0" w:line="240" w:lineRule="auto"/>
+        <w:ind w:left="567"/>
+      </w:pPr>
+      <w:r>
+        <w:t>Ingrediente</w:t>
+      </w:r>
+    </w:p>
+    <w:p>
+      <w:pPr>
+        <w:spacing w:after="0" w:line="240" w:lineRule="auto"/>
+        <w:ind w:left="567"/>
+      </w:pPr>
+      <w:r>
+        <w:t>Pizza</w:t>
+      </w:r>
+    </w:p>
+    <w:p>
+      <w:pPr>
+        <w:spacing w:after="0" w:line="240" w:lineRule="auto"/>
+        <w:ind w:left="567"/>
+      </w:pPr>
+      <w:proofErr w:type="spellStart"/>
+      <w:r>
+        <w:t>Composizione_ordine</w:t>
+      </w:r>
+      <w:proofErr w:type="spellEnd"/>
+    </w:p>
+    <w:p>
+      <w:pPr>
+        <w:spacing w:after="0" w:line="240" w:lineRule="auto"/>
+        <w:ind w:left="567"/>
+      </w:pPr>
+      <w:proofErr w:type="spellStart"/>
+      <w:r>
+        <w:t>Formato_pizza</w:t>
+      </w:r>
+      <w:proofErr w:type="spellEnd"/>
+    </w:p>
+    <w:p>
+      <w:pPr>
+        <w:spacing w:after="0" w:line="240" w:lineRule="auto"/>
+      </w:pPr>
+    </w:p>
+    <w:p>
+      <w:pPr>
+        <w:spacing w:after="0" w:line="240" w:lineRule="auto"/>
+      </w:pPr>
+      <w:r>
+        <w:t>5 Query e indice</w:t>
       </w:r>
     </w:p>
     <w:p>
@@ -9323,61 +8647,7 @@
         <w:ind w:left="284"/>
       </w:pPr>
       <w:r>
-        <w:t>4.1 Ristrutturazione dello schema</w:t>
-      </w:r>
-    </w:p>
-    <w:p>
-      <w:pPr>
-        <w:spacing w:after="0" w:line="240" w:lineRule="auto"/>
-        <w:ind w:left="567"/>
-      </w:pPr>
-      <w:r>
-        <w:t>4.1.1 Analisi delle ridondanze</w:t>
-      </w:r>
-    </w:p>
-    <w:p>
-      <w:pPr>
-        <w:spacing w:after="0" w:line="240" w:lineRule="auto"/>
-        <w:ind w:left="567"/>
-      </w:pPr>
-      <w:r>
-        <w:t>4.1.2 Eliminazione delle generalizzazioni</w:t>
-      </w:r>
-    </w:p>
-    <w:p>
-      <w:pPr>
-        <w:spacing w:after="0" w:line="240" w:lineRule="auto"/>
-        <w:ind w:left="851"/>
-      </w:pPr>
-      <w:r>
-        <w:t>Domiciliare viene accorpato nelle tabelle figlie</w:t>
-      </w:r>
-    </w:p>
-    <w:p>
-      <w:pPr>
-        <w:spacing w:after="0" w:line="240" w:lineRule="auto"/>
-        <w:ind w:left="851"/>
-      </w:pPr>
-      <w:r>
-        <w:t>In Dipendente le figlie vengono accorpate al padre</w:t>
-      </w:r>
-    </w:p>
-    <w:p>
-      <w:pPr>
-        <w:spacing w:after="0" w:line="240" w:lineRule="auto"/>
-        <w:ind w:left="567"/>
-      </w:pPr>
-      <w:r>
-        <w:t>4.1.3 Scelta degli identificatori primari</w:t>
-      </w:r>
-    </w:p>
-    <w:p>
-      <w:pPr>
-        <w:spacing w:after="0" w:line="240" w:lineRule="auto"/>
-        <w:ind w:left="567"/>
-      </w:pPr>
-      <w:r>
-        <w:t>4.1.4 Diagramma schema ristrutturato</w:t>
+        <w:t>5.1 Query</w:t>
       </w:r>
     </w:p>
     <w:p>
@@ -9386,46 +8656,6 @@
         <w:ind w:left="284"/>
       </w:pPr>
       <w:r>
-        <w:t>4.2 Schema relazionale</w:t>
-      </w:r>
-    </w:p>
-    <w:p>
-      <w:pPr>
-        <w:spacing w:after="0" w:line="240" w:lineRule="auto"/>
-        <w:ind w:left="567"/>
-      </w:pPr>
-      <w:r>
-        <w:t>4.2.1 Descrizione schema relazionale ed eventuali vincoli di integrità referenziale</w:t>
-      </w:r>
-    </w:p>
-    <w:p>
-      <w:pPr>
-        <w:spacing w:after="0" w:line="240" w:lineRule="auto"/>
-      </w:pPr>
-    </w:p>
-    <w:p>
-      <w:pPr>
-        <w:spacing w:after="0" w:line="240" w:lineRule="auto"/>
-      </w:pPr>
-      <w:r>
-        <w:t>5 Query e indice</w:t>
-      </w:r>
-    </w:p>
-    <w:p>
-      <w:pPr>
-        <w:spacing w:after="0" w:line="240" w:lineRule="auto"/>
-        <w:ind w:left="284"/>
-      </w:pPr>
-      <w:r>
-        <w:t>5.1 Query</w:t>
-      </w:r>
-    </w:p>
-    <w:p>
-      <w:pPr>
-        <w:spacing w:after="0" w:line="240" w:lineRule="auto"/>
-        <w:ind w:left="284"/>
-      </w:pPr>
-      <w:r>
         <w:t>5.2 Indici</w:t>
       </w:r>
     </w:p>
@@ -9462,8 +8692,6 @@
       </w:pPr>
     </w:p>
     <w:sectPr>
-      <w:headerReference w:type="default" r:id="rId9"/>
-      <w:footerReference w:type="default" r:id="rId10"/>
       <w:pgSz w:w="11900" w:h="16840"/>
       <w:pgMar w:top="567" w:right="560" w:bottom="568" w:left="567" w:header="708" w:footer="708" w:gutter="0"/>
       <w:cols w:space="720"/>
@@ -9497,16 +8725,6 @@
 </w:endnotes>
 </file>
 
-<file path=word/footer1.xml><?xml version="1.0" encoding="utf-8"?>
-<w:ftr xmlns:wpc="http://schemas.microsoft.com/office/word/2010/wordprocessingCanvas" xmlns:cx="http://schemas.microsoft.com/office/drawing/2014/chartex" xmlns:cx1="http://schemas.microsoft.com/office/drawing/2015/9/8/chartex" xmlns:cx2="http://schemas.microsoft.com/office/drawing/2015/10/21/chartex" xmlns:cx3="http://schemas.microsoft.com/office/drawing/2016/5/9/chartex" xmlns:cx4="http://schemas.microsoft.com/office/drawing/2016/5/10/chartex" xmlns:cx5="http://schemas.microsoft.com/office/drawing/2016/5/11/chartex" xmlns:cx6="http://schemas.microsoft.com/office/drawing/2016/5/12/chartex" xmlns:cx7="http://schemas.microsoft.com/office/drawing/2016/5/13/chartex" xmlns:cx8="http://schemas.microsoft.com/office/drawing/2016/5/14/chartex" xmlns:mc="http://schemas.openxmlformats.org/markup-compatibility/2006" xmlns:aink="http://schemas.microsoft.com/office/drawing/2016/ink" xmlns:am3d="http://schemas.microsoft.com/office/drawing/2017/model3d" xmlns:o="urn:schemas-microsoft-com:office:office" xmlns:r="http://schemas.openxmlformats.org/officeDocument/2006/relationships" xmlns:m="http://schemas.openxmlformats.org/officeDocument/2006/math" xmlns:v="urn:schemas-microsoft-com:vml" xmlns:wp14="http://schemas.microsoft.com/office/word/2010/wordprocessingDrawing" xmlns:wp="http://schemas.openxmlformats.org/drawingml/2006/wordprocessingDrawing" xmlns:w10="urn:schemas-microsoft-com:office:word" xmlns:w="http://schemas.openxmlformats.org/wordprocessingml/2006/main" xmlns:w14="http://schemas.microsoft.com/office/word/2010/wordml" xmlns:w15="http://schemas.microsoft.com/office/word/2012/wordml" xmlns:w16cex="http://schemas.microsoft.com/office/word/2018/wordml/cex" xmlns:w16cid="http://schemas.microsoft.com/office/word/2016/wordml/cid" xmlns:w16="http://schemas.microsoft.com/office/word/2018/wordml" xmlns:w16se="http://schemas.microsoft.com/office/word/2015/wordml/symex" xmlns:wpg="http://schemas.microsoft.com/office/word/2010/wordprocessingGroup" xmlns:wpi="http://schemas.microsoft.com/office/word/2010/wordprocessingInk" xmlns:wne="http://schemas.microsoft.com/office/word/2006/wordml" xmlns:wps="http://schemas.microsoft.com/office/word/2010/wordprocessingShape" mc:Ignorable="w14 w15 w16se w16cid w16 w16cex wp14">
-  <w:p>
-    <w:pPr>
-      <w:pStyle w:val="Intestazioneepidipagina"/>
-    </w:pPr>
-  </w:p>
-</w:ftr>
-</file>
-
 <file path=word/footnotes.xml><?xml version="1.0" encoding="utf-8"?>
 <w:footnotes xmlns:wpc="http://schemas.microsoft.com/office/word/2010/wordprocessingCanvas" xmlns:cx="http://schemas.microsoft.com/office/drawing/2014/chartex" xmlns:cx1="http://schemas.microsoft.com/office/drawing/2015/9/8/chartex" xmlns:cx2="http://schemas.microsoft.com/office/drawing/2015/10/21/chartex" xmlns:cx3="http://schemas.microsoft.com/office/drawing/2016/5/9/chartex" xmlns:cx4="http://schemas.microsoft.com/office/drawing/2016/5/10/chartex" xmlns:cx5="http://schemas.microsoft.com/office/drawing/2016/5/11/chartex" xmlns:cx6="http://schemas.microsoft.com/office/drawing/2016/5/12/chartex" xmlns:cx7="http://schemas.microsoft.com/office/drawing/2016/5/13/chartex" xmlns:cx8="http://schemas.microsoft.com/office/drawing/2016/5/14/chartex" xmlns:mc="http://schemas.openxmlformats.org/markup-compatibility/2006" xmlns:aink="http://schemas.microsoft.com/office/drawing/2016/ink" xmlns:am3d="http://schemas.microsoft.com/office/drawing/2017/model3d" xmlns:o="urn:schemas-microsoft-com:office:office" xmlns:r="http://schemas.openxmlformats.org/officeDocument/2006/relationships" xmlns:m="http://schemas.openxmlformats.org/officeDocument/2006/math" xmlns:v="urn:schemas-microsoft-com:vml" xmlns:wp14="http://schemas.microsoft.com/office/word/2010/wordprocessingDrawing" xmlns:wp="http://schemas.openxmlformats.org/drawingml/2006/wordprocessingDrawing" xmlns:w10="urn:schemas-microsoft-com:office:word" xmlns:w="http://schemas.openxmlformats.org/wordprocessingml/2006/main" xmlns:w14="http://schemas.microsoft.com/office/word/2010/wordml" xmlns:w15="http://schemas.microsoft.com/office/word/2012/wordml" xmlns:w16cex="http://schemas.microsoft.com/office/word/2018/wordml/cex" xmlns:w16cid="http://schemas.microsoft.com/office/word/2016/wordml/cid" xmlns:w16="http://schemas.microsoft.com/office/word/2018/wordml" xmlns:w16se="http://schemas.microsoft.com/office/word/2015/wordml/symex" xmlns:wpg="http://schemas.microsoft.com/office/word/2010/wordprocessingGroup" xmlns:wpi="http://schemas.microsoft.com/office/word/2010/wordprocessingInk" xmlns:wne="http://schemas.microsoft.com/office/word/2006/wordml" xmlns:wps="http://schemas.microsoft.com/office/word/2010/wordprocessingShape" mc:Ignorable="w14 w15 w16se w16cid w16 w16cex wp14">
   <w:footnote w:type="separator" w:id="-1">
@@ -9530,16 +8748,6 @@
     </w:p>
   </w:footnote>
 </w:footnotes>
-</file>
-
-<file path=word/header1.xml><?xml version="1.0" encoding="utf-8"?>
-<w:hdr xmlns:wpc="http://schemas.microsoft.com/office/word/2010/wordprocessingCanvas" xmlns:cx="http://schemas.microsoft.com/office/drawing/2014/chartex" xmlns:cx1="http://schemas.microsoft.com/office/drawing/2015/9/8/chartex" xmlns:cx2="http://schemas.microsoft.com/office/drawing/2015/10/21/chartex" xmlns:cx3="http://schemas.microsoft.com/office/drawing/2016/5/9/chartex" xmlns:cx4="http://schemas.microsoft.com/office/drawing/2016/5/10/chartex" xmlns:cx5="http://schemas.microsoft.com/office/drawing/2016/5/11/chartex" xmlns:cx6="http://schemas.microsoft.com/office/drawing/2016/5/12/chartex" xmlns:cx7="http://schemas.microsoft.com/office/drawing/2016/5/13/chartex" xmlns:cx8="http://schemas.microsoft.com/office/drawing/2016/5/14/chartex" xmlns:mc="http://schemas.openxmlformats.org/markup-compatibility/2006" xmlns:aink="http://schemas.microsoft.com/office/drawing/2016/ink" xmlns:am3d="http://schemas.microsoft.com/office/drawing/2017/model3d" xmlns:o="urn:schemas-microsoft-com:office:office" xmlns:r="http://schemas.openxmlformats.org/officeDocument/2006/relationships" xmlns:m="http://schemas.openxmlformats.org/officeDocument/2006/math" xmlns:v="urn:schemas-microsoft-com:vml" xmlns:wp14="http://schemas.microsoft.com/office/word/2010/wordprocessingDrawing" xmlns:wp="http://schemas.openxmlformats.org/drawingml/2006/wordprocessingDrawing" xmlns:w10="urn:schemas-microsoft-com:office:word" xmlns:w="http://schemas.openxmlformats.org/wordprocessingml/2006/main" xmlns:w14="http://schemas.microsoft.com/office/word/2010/wordml" xmlns:w15="http://schemas.microsoft.com/office/word/2012/wordml" xmlns:w16cex="http://schemas.microsoft.com/office/word/2018/wordml/cex" xmlns:w16cid="http://schemas.microsoft.com/office/word/2016/wordml/cid" xmlns:w16="http://schemas.microsoft.com/office/word/2018/wordml" xmlns:w16se="http://schemas.microsoft.com/office/word/2015/wordml/symex" xmlns:wpg="http://schemas.microsoft.com/office/word/2010/wordprocessingGroup" xmlns:wpi="http://schemas.microsoft.com/office/word/2010/wordprocessingInk" xmlns:wne="http://schemas.microsoft.com/office/word/2006/wordml" xmlns:wps="http://schemas.microsoft.com/office/word/2010/wordprocessingShape" mc:Ignorable="w14 w15 w16se w16cid w16 w16cex wp14">
-  <w:p>
-    <w:pPr>
-      <w:pStyle w:val="Intestazioneepidipagina"/>
-    </w:pPr>
-  </w:p>
-</w:hdr>
 </file>
 
 <file path=word/numbering.xml><?xml version="1.0" encoding="utf-8"?>
@@ -11657,6 +10865,64 @@
         <w:insideV w:val="single" w:sz="4" w:space="0" w:color="auto"/>
       </w:tblBorders>
     </w:tblPr>
+  </w:style>
+  <w:style w:type="paragraph" w:styleId="Intestazione">
+    <w:name w:val="header"/>
+    <w:basedOn w:val="Normale"/>
+    <w:link w:val="IntestazioneCarattere"/>
+    <w:uiPriority w:val="99"/>
+    <w:unhideWhenUsed/>
+    <w:rsid w:val="00E23937"/>
+    <w:pPr>
+      <w:tabs>
+        <w:tab w:val="center" w:pos="4819"/>
+        <w:tab w:val="right" w:pos="9638"/>
+      </w:tabs>
+      <w:spacing w:after="0" w:line="240" w:lineRule="auto"/>
+    </w:pPr>
+  </w:style>
+  <w:style w:type="character" w:customStyle="1" w:styleId="IntestazioneCarattere">
+    <w:name w:val="Intestazione Carattere"/>
+    <w:basedOn w:val="Carpredefinitoparagrafo"/>
+    <w:link w:val="Intestazione"/>
+    <w:uiPriority w:val="99"/>
+    <w:rsid w:val="00E23937"/>
+    <w:rPr>
+      <w:rFonts w:ascii="Calibri" w:hAnsi="Calibri" w:cs="Arial Unicode MS"/>
+      <w:color w:val="000000"/>
+      <w:sz w:val="22"/>
+      <w:szCs w:val="22"/>
+      <w:u w:color="000000"/>
+    </w:rPr>
+  </w:style>
+  <w:style w:type="paragraph" w:styleId="Pidipagina">
+    <w:name w:val="footer"/>
+    <w:basedOn w:val="Normale"/>
+    <w:link w:val="PidipaginaCarattere"/>
+    <w:uiPriority w:val="99"/>
+    <w:unhideWhenUsed/>
+    <w:rsid w:val="00E23937"/>
+    <w:pPr>
+      <w:tabs>
+        <w:tab w:val="center" w:pos="4819"/>
+        <w:tab w:val="right" w:pos="9638"/>
+      </w:tabs>
+      <w:spacing w:after="0" w:line="240" w:lineRule="auto"/>
+    </w:pPr>
+  </w:style>
+  <w:style w:type="character" w:customStyle="1" w:styleId="PidipaginaCarattere">
+    <w:name w:val="Piè di pagina Carattere"/>
+    <w:basedOn w:val="Carpredefinitoparagrafo"/>
+    <w:link w:val="Pidipagina"/>
+    <w:uiPriority w:val="99"/>
+    <w:rsid w:val="00E23937"/>
+    <w:rPr>
+      <w:rFonts w:ascii="Calibri" w:hAnsi="Calibri" w:cs="Arial Unicode MS"/>
+      <w:color w:val="000000"/>
+      <w:sz w:val="22"/>
+      <w:szCs w:val="22"/>
+      <w:u w:color="000000"/>
+    </w:rPr>
   </w:style>
 </w:styles>
 </file>

</xml_diff>

<commit_message>
Modifiche e conclusione schemi
</commit_message>
<xml_diff>
--- a/Word/Presentazione PaduPizza.docx
+++ b/Word/Presentazione PaduPizza.docx
@@ -89,7 +89,43 @@
         <w:rPr>
           <w:rFonts w:ascii="Arial" w:hAnsi="Arial"/>
         </w:rPr>
-        <w:t>L’organizzazione aziendale prevede una sede amministrativa, il centro che gestisce tutte le transazioni con i fornitori degli ingredienti, occupandosi poi della distribuzione di essi alle pizzerie della catena. Le singole pizzerie vengono supervisionate dai titolari, appartenenti anch’essi all’amministrazione, contengono forza lavoro che si divide in pizzaioli, aiuto-pizzaioli, cassieri e domiciliari. Questi ultimi sono composti da due gruppi: chi utilizza i furgoni aziendali e chi utilizza la propria macchina, ai quali vengono riconosciuti €0,30 per Km percorso durante il servizio.</w:t>
+        <w:t xml:space="preserve">L’organizzazione aziendale prevede </w:t>
+      </w:r>
+      <w:r>
+        <w:rPr>
+          <w:rFonts w:ascii="Arial" w:hAnsi="Arial"/>
+        </w:rPr>
+        <w:t>diverse sedi amministrative</w:t>
+      </w:r>
+      <w:r>
+        <w:rPr>
+          <w:rFonts w:ascii="Arial" w:hAnsi="Arial"/>
+        </w:rPr>
+        <w:t>,</w:t>
+      </w:r>
+      <w:r>
+        <w:rPr>
+          <w:rFonts w:ascii="Arial" w:hAnsi="Arial"/>
+        </w:rPr>
+        <w:t xml:space="preserve"> una per provincia,</w:t>
+      </w:r>
+      <w:r>
+        <w:rPr>
+          <w:rFonts w:ascii="Arial" w:hAnsi="Arial"/>
+        </w:rPr>
+        <w:t xml:space="preserve"> </w:t>
+      </w:r>
+      <w:r>
+        <w:rPr>
+          <w:rFonts w:ascii="Arial" w:hAnsi="Arial"/>
+        </w:rPr>
+        <w:t>ciascuna</w:t>
+      </w:r>
+      <w:r>
+        <w:rPr>
+          <w:rFonts w:ascii="Arial" w:hAnsi="Arial"/>
+        </w:rPr>
+        <w:t xml:space="preserve"> gestisce la distribuzione di essi alle pizzerie della catena. Le singole pizzerie vengono supervisionate dai titolari, appartenenti anch’essi all’amministrazione, contengono forza lavoro che si divide in pizzaioli, aiuto-pizzaioli, cassieri e domiciliari. Questi ultimi sono composti da due gruppi: chi utilizza i furgoni aziendali e chi utilizza la propria macchina, ai quali vengono riconosciuti €0,30 per Km percorso durante il servizio.</w:t>
       </w:r>
     </w:p>
     <w:p>
@@ -312,35 +348,7 @@
         <w:rPr>
           <w:rFonts w:ascii="Arial" w:hAnsi="Arial"/>
         </w:rPr>
-        <w:t xml:space="preserve"> presenti nella propria zona/provincia. </w:t>
-      </w:r>
-      <w:proofErr w:type="gramStart"/>
-      <w:r>
-        <w:rPr>
-          <w:rFonts w:ascii="Arial" w:hAnsi="Arial"/>
-        </w:rPr>
-        <w:t>In particolare</w:t>
-      </w:r>
-      <w:proofErr w:type="gramEnd"/>
-      <w:r>
-        <w:rPr>
-          <w:rFonts w:ascii="Arial" w:hAnsi="Arial"/>
-        </w:rPr>
-        <w:t xml:space="preserve"> le amministrazioni si occupano di reperire dai </w:t>
-      </w:r>
-      <w:r>
-        <w:rPr>
-          <w:rFonts w:ascii="Arial" w:hAnsi="Arial"/>
-          <w:b/>
-          <w:bCs/>
-        </w:rPr>
-        <w:t>Fornitori</w:t>
-      </w:r>
-      <w:r>
-        <w:rPr>
-          <w:rFonts w:ascii="Arial" w:hAnsi="Arial"/>
-        </w:rPr>
-        <w:t xml:space="preserve"> e in seguito distribuire alle pizzerie le materie prime.</w:t>
+        <w:t xml:space="preserve"> presenti nella propria zona/provincia.</w:t>
       </w:r>
     </w:p>
     <w:p>
@@ -355,35 +363,25 @@
         <w:rPr>
           <w:rFonts w:ascii="Arial" w:hAnsi="Arial"/>
         </w:rPr>
-        <w:t xml:space="preserve">I fornitori inviano quindi i </w:t>
-      </w:r>
-      <w:r>
-        <w:rPr>
-          <w:rFonts w:ascii="Arial" w:hAnsi="Arial"/>
-          <w:b/>
-          <w:bCs/>
-        </w:rPr>
-        <w:t>Rifornimenti</w:t>
-      </w:r>
-      <w:r>
-        <w:rPr>
-          <w:rFonts w:ascii="Arial" w:hAnsi="Arial"/>
-        </w:rPr>
-        <w:t xml:space="preserve"> di ingredienti direttamente ai </w:t>
-      </w:r>
-      <w:r>
-        <w:rPr>
-          <w:rFonts w:ascii="Arial" w:hAnsi="Arial"/>
-          <w:b/>
-          <w:bCs/>
-        </w:rPr>
-        <w:t>Depositi</w:t>
-      </w:r>
-      <w:r>
-        <w:rPr>
-          <w:rFonts w:ascii="Arial" w:hAnsi="Arial"/>
-        </w:rPr>
-        <w:t xml:space="preserve"> delle amministrazioni, saranno queste che in un secondo momento distribuiranno gli stessi rifornimenti alle pizzerie sotto la loro amministrazione.</w:t>
+        <w:t>Le</w:t>
+      </w:r>
+      <w:r>
+        <w:rPr>
+          <w:rFonts w:ascii="Arial" w:hAnsi="Arial"/>
+        </w:rPr>
+        <w:t xml:space="preserve"> amministrazioni distribuiranno gli stessi rifornimenti</w:t>
+      </w:r>
+      <w:r>
+        <w:rPr>
+          <w:rFonts w:ascii="Arial" w:hAnsi="Arial"/>
+        </w:rPr>
+        <w:t xml:space="preserve"> di ingredienti</w:t>
+      </w:r>
+      <w:r>
+        <w:rPr>
+          <w:rFonts w:ascii="Arial" w:hAnsi="Arial"/>
+        </w:rPr>
+        <w:t xml:space="preserve"> alle pizzerie sotto la loro amministrazione.</w:t>
       </w:r>
     </w:p>
     <w:p>
@@ -453,6 +451,12 @@
           <w:rFonts w:ascii="Arial" w:hAnsi="Arial"/>
         </w:rPr>
         <w:t xml:space="preserve"> e fanno quindi parte dell’amministrazione delle pizzerie gestite.</w:t>
+      </w:r>
+      <w:r>
+        <w:rPr>
+          <w:rFonts w:ascii="Arial" w:hAnsi="Arial"/>
+        </w:rPr>
+        <w:t xml:space="preserve"> Il compenso di questi parte da una retribuzione base mensile di 1000€ alla quale si aggiunge un ulteriore bonus calcolato sulla base del fatturato delle pizzerie gestite.</w:t>
       </w:r>
     </w:p>
     <w:p>
@@ -2494,6 +2498,12 @@
     </w:p>
     <w:p>
       <w:pPr>
+        <w:widowControl w:val="0"/>
+        <w:spacing w:after="0" w:line="240" w:lineRule="auto"/>
+      </w:pPr>
+    </w:p>
+    <w:p>
+      <w:pPr>
         <w:spacing w:after="0" w:line="240" w:lineRule="auto"/>
         <w:ind w:firstLine="360"/>
       </w:pPr>
@@ -2803,6 +2813,7 @@
         <w:spacing w:after="0" w:line="240" w:lineRule="auto"/>
       </w:pPr>
       <w:r>
+        <w:lastRenderedPageBreak/>
         <w:t>Dipendente</w:t>
       </w:r>
     </w:p>
@@ -2822,7 +2833,6 @@
           <w:sz w:val="20"/>
           <w:szCs w:val="20"/>
         </w:rPr>
-        <w:lastRenderedPageBreak/>
         <w:t xml:space="preserve">lavorano come </w:t>
       </w:r>
       <w:r>
@@ -5977,7 +5987,13 @@
               <w:t xml:space="preserve">Un turno viene fatto da un </w:t>
             </w:r>
             <w:r>
-              <w:t>dipendente e un dipendente può fare uno o più turni</w:t>
+              <w:t xml:space="preserve">dipendente e un dipendente può fare </w:t>
+            </w:r>
+            <w:r>
+              <w:t>zero</w:t>
+            </w:r>
+            <w:r>
+              <w:t xml:space="preserve"> o più turni</w:t>
             </w:r>
           </w:p>
         </w:tc>
@@ -6382,9 +6398,21 @@
               <w:spacing w:after="0" w:line="240" w:lineRule="auto"/>
             </w:pPr>
             <w:r>
-              <w:t>Calendario(1,1)</w:t>
-            </w:r>
-          </w:p>
+              <w:t>Calendario(1,</w:t>
+            </w:r>
+            <w:r>
+              <w:t>N</w:t>
+            </w:r>
+            <w:r>
+              <w:t>)</w:t>
+            </w:r>
+          </w:p>
+        </w:tc>
+        <w:tc>
+          <w:tcPr>
+            <w:tcW w:w="4819" w:type="dxa"/>
+            <w:vAlign w:val="center"/>
+          </w:tcPr>
           <w:p>
             <w:pPr>
               <w:pBdr>
@@ -6397,27 +6425,11 @@
               </w:pBdr>
               <w:spacing w:after="0" w:line="240" w:lineRule="auto"/>
             </w:pPr>
-          </w:p>
-        </w:tc>
-        <w:tc>
-          <w:tcPr>
-            <w:tcW w:w="4819" w:type="dxa"/>
-            <w:vAlign w:val="center"/>
-          </w:tcPr>
-          <w:p>
-            <w:pPr>
-              <w:pBdr>
-                <w:top w:val="none" w:sz="0" w:space="0" w:color="auto"/>
-                <w:left w:val="none" w:sz="0" w:space="0" w:color="auto"/>
-                <w:bottom w:val="none" w:sz="0" w:space="0" w:color="auto"/>
-                <w:right w:val="none" w:sz="0" w:space="0" w:color="auto"/>
-                <w:between w:val="none" w:sz="0" w:space="0" w:color="auto"/>
-                <w:bar w:val="none" w:sz="0" w:color="auto"/>
-              </w:pBdr>
-              <w:spacing w:after="0" w:line="240" w:lineRule="auto"/>
-            </w:pPr>
-            <w:r>
-              <w:t>Una pizzeria possiede un calendario e un calendario è associato a una sola pizzeria</w:t>
+            <w:r>
+              <w:t>Una pizzeria possiede un calendario e un calendario è associato a una</w:t>
+            </w:r>
+            <w:r>
+              <w:t xml:space="preserve"> o più pizzerie</w:t>
             </w:r>
           </w:p>
         </w:tc>
@@ -8145,96 +8157,273 @@
       </w:r>
       <w:proofErr w:type="spellEnd"/>
       <w:r>
+        <w:t xml:space="preserve"> che utilizzerà le chiavi esterne delle tabelle come chiave primaria e un attributo quantità per registrare la quantità dell’ingrediente inviato nel rifornimento.</w:t>
+      </w:r>
+    </w:p>
+    <w:p>
+      <w:pPr>
+        <w:spacing w:after="0" w:line="240" w:lineRule="auto"/>
+      </w:pPr>
+    </w:p>
+    <w:p>
+      <w:pPr>
+        <w:spacing w:after="0" w:line="240" w:lineRule="auto"/>
+        <w:ind w:left="567"/>
+      </w:pPr>
+      <w:r>
+        <w:t>Analisi delle ridondanze</w:t>
+      </w:r>
+    </w:p>
+    <w:p>
+      <w:pPr>
+        <w:spacing w:after="0" w:line="240" w:lineRule="auto"/>
+        <w:ind w:left="705"/>
+      </w:pPr>
+      <w:r>
+        <w:t xml:space="preserve">L’attributo </w:t>
+      </w:r>
+      <w:proofErr w:type="spellStart"/>
+      <w:r>
+        <w:t>totale_lordo</w:t>
+      </w:r>
+      <w:proofErr w:type="spellEnd"/>
+      <w:r>
+        <w:t xml:space="preserve"> nella tabella Scontrino è un dato ridondante, può essere infatti calcolato moltiplicando l’attributo prezzo della tabella Pizza con il numero di ripetizioni e aggiungendo eventuali aggiunte e rimozioni della </w:t>
+      </w:r>
+      <w:r>
+        <w:t xml:space="preserve">tabella </w:t>
+      </w:r>
+      <w:proofErr w:type="spellStart"/>
+      <w:r>
+        <w:t>composizione_ord</w:t>
+      </w:r>
+      <w:r>
+        <w:t>ine</w:t>
+      </w:r>
+      <w:proofErr w:type="spellEnd"/>
+      <w:r>
+        <w:t xml:space="preserve">.  </w:t>
+      </w:r>
+      <w:r>
+        <w:t xml:space="preserve">Vengono però vendute di media 150/200 pizze per giornata lavorativa, per pizzeria. Quindi </w:t>
+      </w:r>
+      <w:r>
+        <w:t>si stimano</w:t>
+      </w:r>
+      <w:r>
+        <w:t xml:space="preserve"> tra </w:t>
+      </w:r>
+      <w:r>
+        <w:t xml:space="preserve">i </w:t>
+      </w:r>
+      <w:r>
+        <w:t>10.000 e</w:t>
+      </w:r>
+      <w:r>
+        <w:t xml:space="preserve"> i</w:t>
+      </w:r>
+      <w:r>
+        <w:t xml:space="preserve"> 1</w:t>
+      </w:r>
+      <w:r>
+        <w:t xml:space="preserve">5.000 accessi giornalieri necessari a tre tabelle per trovare i totali degli ordini. In caso si vogliano utilizzare questi totali per una ricerca dell’andamento settimanale dell’azienda bisognerebbe ripetere lo stesso procedimento per sette volte. Utilizzando l’attributo </w:t>
+      </w:r>
+      <w:proofErr w:type="spellStart"/>
+      <w:r>
+        <w:t>totale_lordo</w:t>
+      </w:r>
+      <w:proofErr w:type="spellEnd"/>
+      <w:r>
+        <w:t xml:space="preserve"> invece, essendo un valore fisso che non cambierà dopo essere stato inserito, basterà utilizzare delle query per la visualizzazione dei totali di tutti gli scontrini</w:t>
+      </w:r>
+      <w:r>
+        <w:t xml:space="preserve"> collegati agli ordini.</w:t>
+      </w:r>
+    </w:p>
+    <w:p>
+      <w:pPr>
+        <w:spacing w:after="0" w:line="240" w:lineRule="auto"/>
+        <w:ind w:left="705"/>
+      </w:pPr>
+    </w:p>
+    <w:p>
+      <w:pPr>
+        <w:spacing w:after="0" w:line="240" w:lineRule="auto"/>
+        <w:ind w:left="705"/>
+      </w:pPr>
+      <w:r>
+        <w:t xml:space="preserve">La stessa cosa non vale per il calcolo dello stipendio dei titolari, poiché il </w:t>
+      </w:r>
+      <w:r>
+        <w:t xml:space="preserve">esso viene svolto una volta al mese, con circa 70 pizzerie i  titolari possono essere al massimo 70. Quindi non è necessario salvare lo stipendio di </w:t>
+      </w:r>
+    </w:p>
+    <w:p>
+      <w:pPr>
+        <w:spacing w:after="0" w:line="240" w:lineRule="auto"/>
+        <w:ind w:left="567"/>
+      </w:pPr>
+    </w:p>
+    <w:p>
+      <w:pPr>
+        <w:spacing w:after="0" w:line="240" w:lineRule="auto"/>
+        <w:ind w:left="567"/>
+      </w:pPr>
+    </w:p>
+    <w:p>
+      <w:pPr>
+        <w:spacing w:after="0" w:line="240" w:lineRule="auto"/>
+        <w:ind w:left="567"/>
+      </w:pPr>
+    </w:p>
+    <w:p>
+      <w:pPr>
+        <w:spacing w:after="0" w:line="240" w:lineRule="auto"/>
+        <w:ind w:left="567"/>
+      </w:pPr>
+      <w:r>
+        <w:t>Eliminazione delle generalizzazioni</w:t>
+      </w:r>
+    </w:p>
+    <w:p>
+      <w:pPr>
+        <w:spacing w:after="0" w:line="240" w:lineRule="auto"/>
+        <w:ind w:left="851"/>
+      </w:pPr>
+      <w:r>
+        <w:t xml:space="preserve">L’entità Domiciliare verrà divisa in due </w:t>
+      </w:r>
+      <w:r>
+        <w:t>generalizzazioni di Dipendente</w:t>
+      </w:r>
+      <w:r>
+        <w:t xml:space="preserve"> per mantenere la diversificazione tra i domiciliari </w:t>
+      </w:r>
+      <w:r>
+        <w:t xml:space="preserve">che utilizzano il furgone aziendale e chi utilizza la macchina propria, a cui viene riconosciuto un compenso per km percorsi. Le due generalizzazioni saranno rispettivamente </w:t>
+      </w:r>
+      <w:proofErr w:type="spellStart"/>
+      <w:r>
+        <w:t>Domiciliare_Furgone</w:t>
+      </w:r>
+      <w:proofErr w:type="spellEnd"/>
+      <w:r>
+        <w:t xml:space="preserve"> e </w:t>
+      </w:r>
+      <w:proofErr w:type="spellStart"/>
+      <w:r>
+        <w:t>Domiciliare_Macchina</w:t>
+      </w:r>
+      <w:proofErr w:type="spellEnd"/>
+      <w:r>
+        <w:t xml:space="preserve">. </w:t>
+      </w:r>
+    </w:p>
+    <w:p>
+      <w:pPr>
+        <w:spacing w:after="0" w:line="240" w:lineRule="auto"/>
+        <w:ind w:left="851"/>
+      </w:pPr>
+    </w:p>
+    <w:p>
+      <w:pPr>
+        <w:spacing w:after="0" w:line="240" w:lineRule="auto"/>
+        <w:ind w:left="851"/>
+      </w:pPr>
+      <w:r>
+        <w:t>Tutte le generalizzazioni di Dipendente vengono accorpate dentro l’entità padre, per distinguere il compito svolto da ogni dipendente verrà creata una tabella Impiego con chiave primaria il nome dell’impiego e l’attributo stipendio. Collegando così la nuova tabella tramite chiave esterna in Dipendente.</w:t>
+      </w:r>
+    </w:p>
+    <w:p>
+      <w:pPr>
+        <w:spacing w:after="0" w:line="240" w:lineRule="auto"/>
+        <w:ind w:left="851"/>
+      </w:pPr>
+      <w:r>
+        <w:t xml:space="preserve">L’attributo </w:t>
+      </w:r>
+      <w:r>
+        <w:t xml:space="preserve">km collegato a </w:t>
+      </w:r>
+      <w:proofErr w:type="spellStart"/>
+      <w:r>
+        <w:t>Domiciliare_macchina</w:t>
+      </w:r>
+      <w:proofErr w:type="spellEnd"/>
+      <w:r>
+        <w:t xml:space="preserve"> sarà spostato nell’entità Turno con valore di default a 0 e ci permetterà cosi di registrare anche i chilometri percorsi dai domiciliari che utilizzano il furgone.</w:t>
+      </w:r>
+      <w:r>
         <w:t xml:space="preserve"> </w:t>
       </w:r>
-      <w:r>
-        <w:t xml:space="preserve">che utilizzerà le chiavi esterne delle tabelle come chiave primaria e un attributo quantità per registrare la quantità dell’ingrediente </w:t>
-      </w:r>
-      <w:r>
-        <w:t>inviato nel rifornimento</w:t>
-      </w:r>
-      <w:r>
-        <w:t>.</w:t>
-      </w:r>
-    </w:p>
-    <w:p>
-      <w:pPr>
-        <w:spacing w:after="0" w:line="240" w:lineRule="auto"/>
-      </w:pPr>
     </w:p>
     <w:p>
       <w:pPr>
         <w:spacing w:after="0" w:line="240" w:lineRule="auto"/>
         <w:ind w:left="567"/>
       </w:pPr>
-      <w:r>
-        <w:t>Analisi delle ridondanze</w:t>
-      </w:r>
-    </w:p>
-    <w:p>
-      <w:pPr>
-        <w:spacing w:after="0" w:line="240" w:lineRule="auto"/>
-        <w:ind w:left="705"/>
-      </w:pPr>
-      <w:r>
-        <w:t xml:space="preserve">L’attributo </w:t>
+    </w:p>
+    <w:p>
+      <w:pPr>
+        <w:spacing w:after="0" w:line="240" w:lineRule="auto"/>
+        <w:ind w:left="567"/>
+      </w:pPr>
+      <w:r>
+        <w:t>Scelta degli identificatori primari</w:t>
+      </w:r>
+    </w:p>
+    <w:p>
+      <w:pPr>
+        <w:spacing w:after="0" w:line="240" w:lineRule="auto"/>
+        <w:ind w:left="702"/>
+      </w:pPr>
+      <w:r>
+        <w:t xml:space="preserve">Come chiave primaria della nuova tabella </w:t>
       </w:r>
       <w:proofErr w:type="spellStart"/>
       <w:r>
-        <w:t>totale_lordo</w:t>
+        <w:t>Composizione_ordine</w:t>
       </w:r>
       <w:proofErr w:type="spellEnd"/>
       <w:r>
-        <w:t xml:space="preserve"> nella tabella Scontrino è un dato ridondante, può essere infatti calcolato moltiplicando l’attributo prezzo della tabella Pizza con il numero di ripetizioni e aggiungendo eventuali aggiunte e rimozioni della </w:t>
-      </w:r>
-      <w:r>
-        <w:t xml:space="preserve">tabella </w:t>
+        <w:t xml:space="preserve"> verranno utilizzate le tre chiavi esterne che referenziano Ordine, Pizza e </w:t>
       </w:r>
       <w:proofErr w:type="spellStart"/>
       <w:r>
-        <w:t>composizione_ord</w:t>
-      </w:r>
-      <w:r>
-        <w:t>ine</w:t>
+        <w:t>Formato_pizza</w:t>
       </w:r>
       <w:proofErr w:type="spellEnd"/>
       <w:r>
-        <w:t xml:space="preserve">.  </w:t>
-      </w:r>
-      <w:r>
-        <w:t xml:space="preserve">Vengono però vendute di media 150/200 pizze per giornata lavorativa, per pizzeria. Quindi </w:t>
-      </w:r>
-      <w:r>
-        <w:t>si stimano</w:t>
-      </w:r>
-      <w:r>
-        <w:t xml:space="preserve"> tra </w:t>
-      </w:r>
-      <w:r>
-        <w:t xml:space="preserve">i </w:t>
-      </w:r>
-      <w:r>
-        <w:t>10.000 e</w:t>
-      </w:r>
-      <w:r>
-        <w:t xml:space="preserve"> i</w:t>
-      </w:r>
-      <w:r>
-        <w:t xml:space="preserve"> 1</w:t>
-      </w:r>
-      <w:r>
-        <w:t xml:space="preserve">5.000 accessi giornalieri necessari a tre tabelle per trovare i totali degli ordini. In caso si vogliano utilizzare questi totali per una ricerca dell’andamento settimanale dell’azienda bisognerebbe ripetere lo stesso procedimento per sette volte. Utilizzando l’attributo </w:t>
+        <w:t>. In questo modo nello stesso ordine potranno essere inserite più pizze dello stesso gusto ma di formato diverso</w:t>
+      </w:r>
+      <w:r>
+        <w:t xml:space="preserve">, </w:t>
+      </w:r>
+      <w:r>
+        <w:t>le ripetizioni di pizze con gusto e formato uguale sono registrate nell’attributo ripetizioni.</w:t>
+      </w:r>
+    </w:p>
+    <w:p>
+      <w:pPr>
+        <w:spacing w:after="0" w:line="240" w:lineRule="auto"/>
+        <w:ind w:left="702"/>
+      </w:pPr>
+    </w:p>
+    <w:p>
+      <w:pPr>
+        <w:spacing w:after="0" w:line="240" w:lineRule="auto"/>
+        <w:ind w:left="702"/>
+      </w:pPr>
+      <w:r>
+        <w:t xml:space="preserve">Le chiavi primarie di Stock e </w:t>
       </w:r>
       <w:proofErr w:type="spellStart"/>
       <w:r>
-        <w:t>totale_lordo</w:t>
+        <w:t>Bolla_carico</w:t>
       </w:r>
       <w:proofErr w:type="spellEnd"/>
       <w:r>
-        <w:t xml:space="preserve"> invece, essendo un valore fisso che non cambierà dopo essere stato inserito, basterà utilizzare delle query per la visualizzazione dei totali di tutti gli scontrini</w:t>
-      </w:r>
-      <w:r>
-        <w:t xml:space="preserve"> collegati agli ordini.</w:t>
+        <w:t xml:space="preserve"> sono composte dalle chiavi esterne che referenziano rispettivamente Magazzino e Ingrediente, Rifornimento e Ingrediente.</w:t>
       </w:r>
     </w:p>
     <w:p>
@@ -8261,372 +8450,518 @@
         <w:ind w:left="567"/>
       </w:pPr>
       <w:r>
+        <w:rPr>
+          <w:noProof/>
+        </w:rPr>
+        <w:drawing>
+          <wp:anchor distT="0" distB="0" distL="114300" distR="114300" simplePos="0" relativeHeight="251659264" behindDoc="0" locked="0" layoutInCell="1" allowOverlap="1" wp14:anchorId="7F2FA520" wp14:editId="4F77BE4F">
+            <wp:simplePos x="0" y="0"/>
+            <wp:positionH relativeFrom="margin">
+              <wp:posOffset>5746</wp:posOffset>
+            </wp:positionH>
+            <wp:positionV relativeFrom="paragraph">
+              <wp:posOffset>252838</wp:posOffset>
+            </wp:positionV>
+            <wp:extent cx="6833891" cy="4277360"/>
+            <wp:effectExtent l="0" t="0" r="5080" b="8890"/>
+            <wp:wrapSquare wrapText="bothSides"/>
+            <wp:docPr id="2" name="Elemento grafico 2"/>
+            <wp:cNvGraphicFramePr>
+              <a:graphicFrameLocks xmlns:a="http://schemas.openxmlformats.org/drawingml/2006/main" noChangeAspect="1"/>
+            </wp:cNvGraphicFramePr>
+            <a:graphic xmlns:a="http://schemas.openxmlformats.org/drawingml/2006/main">
+              <a:graphicData uri="http://schemas.openxmlformats.org/drawingml/2006/picture">
+                <pic:pic xmlns:pic="http://schemas.openxmlformats.org/drawingml/2006/picture">
+                  <pic:nvPicPr>
+                    <pic:cNvPr id="2" name="Elemento grafico 2"/>
+                    <pic:cNvPicPr/>
+                  </pic:nvPicPr>
+                  <pic:blipFill>
+                    <a:blip r:embed="rId9">
+                      <a:extLst>
+                        <a:ext uri="{28A0092B-C50C-407E-A947-70E740481C1C}">
+                          <a14:useLocalDpi xmlns:a14="http://schemas.microsoft.com/office/drawing/2010/main" val="0"/>
+                        </a:ext>
+                        <a:ext uri="{96DAC541-7B7A-43D3-8B79-37D633B846F1}">
+                          <asvg:svgBlip xmlns:asvg="http://schemas.microsoft.com/office/drawing/2016/SVG/main" r:embed="rId10"/>
+                        </a:ext>
+                      </a:extLst>
+                    </a:blip>
+                    <a:stretch>
+                      <a:fillRect/>
+                    </a:stretch>
+                  </pic:blipFill>
+                  <pic:spPr>
+                    <a:xfrm>
+                      <a:off x="0" y="0"/>
+                      <a:ext cx="6833891" cy="4277360"/>
+                    </a:xfrm>
+                    <a:prstGeom prst="rect">
+                      <a:avLst/>
+                    </a:prstGeom>
+                  </pic:spPr>
+                </pic:pic>
+              </a:graphicData>
+            </a:graphic>
+            <wp14:sizeRelH relativeFrom="page">
+              <wp14:pctWidth>0</wp14:pctWidth>
+            </wp14:sizeRelH>
+            <wp14:sizeRelV relativeFrom="page">
+              <wp14:pctHeight>0</wp14:pctHeight>
+            </wp14:sizeRelV>
+          </wp:anchor>
+        </w:drawing>
+      </w:r>
+      <w:r>
+        <w:t>Diagramma schema ristrutturato</w:t>
+      </w:r>
+    </w:p>
+    <w:p>
+      <w:pPr>
+        <w:spacing w:after="0" w:line="240" w:lineRule="auto"/>
+        <w:ind w:left="567"/>
+      </w:pPr>
+    </w:p>
+    <w:p>
+      <w:pPr>
+        <w:spacing w:after="0" w:line="240" w:lineRule="auto"/>
+      </w:pPr>
+      <w:r>
+        <w:br w:type="page"/>
+      </w:r>
+    </w:p>
+    <w:p>
+      <w:pPr>
+        <w:spacing w:after="0" w:line="240" w:lineRule="auto"/>
+      </w:pPr>
+    </w:p>
+    <w:p>
+      <w:pPr>
+        <w:spacing w:after="0" w:line="240" w:lineRule="auto"/>
+      </w:pPr>
+      <w:r>
+        <w:t>Schema relazionale</w:t>
+      </w:r>
+    </w:p>
+    <w:p>
+      <w:pPr>
+        <w:spacing w:after="0" w:line="240" w:lineRule="auto"/>
+        <w:ind w:left="567"/>
+      </w:pPr>
+      <w:r>
+        <w:t>Descrizione schema relazionale ed eventuali vincoli di integrità referenziale</w:t>
+      </w:r>
+    </w:p>
+    <w:p>
+      <w:pPr>
+        <w:spacing w:after="0" w:line="240" w:lineRule="auto"/>
+        <w:ind w:left="567"/>
+      </w:pPr>
+    </w:p>
+    <w:p>
+      <w:pPr>
+        <w:spacing w:after="0" w:line="240" w:lineRule="auto"/>
+        <w:ind w:left="567"/>
+      </w:pPr>
+      <w:r>
+        <w:rPr>
+          <w:b/>
+          <w:bCs/>
+        </w:rPr>
+        <w:t>impiego</w:t>
+      </w:r>
+      <w:r>
+        <w:rPr>
+          <w:b/>
+          <w:bCs/>
+        </w:rPr>
+        <w:t xml:space="preserve"> </w:t>
+      </w:r>
+      <w:r>
+        <w:t>(</w:t>
+      </w:r>
+    </w:p>
+    <w:p>
+      <w:pPr>
+        <w:spacing w:after="0" w:line="240" w:lineRule="auto"/>
+        <w:ind w:left="567"/>
+        <w:rPr>
+          <w:b/>
+          <w:bCs/>
+        </w:rPr>
+      </w:pPr>
+      <w:r>
+        <w:rPr>
+          <w:b/>
+          <w:bCs/>
+        </w:rPr>
+        <w:t>dipendente</w:t>
+      </w:r>
+    </w:p>
+    <w:p>
+      <w:pPr>
+        <w:spacing w:after="0" w:line="240" w:lineRule="auto"/>
+        <w:ind w:left="567"/>
+        <w:rPr>
+          <w:b/>
+          <w:bCs/>
+        </w:rPr>
+      </w:pPr>
+      <w:r>
+        <w:rPr>
+          <w:b/>
+          <w:bCs/>
+        </w:rPr>
+        <w:t>turno</w:t>
+      </w:r>
+    </w:p>
+    <w:p>
+      <w:pPr>
+        <w:spacing w:after="0" w:line="240" w:lineRule="auto"/>
+        <w:ind w:left="567"/>
+        <w:rPr>
+          <w:b/>
+          <w:bCs/>
+        </w:rPr>
+      </w:pPr>
+      <w:r>
+        <w:rPr>
+          <w:b/>
+          <w:bCs/>
+        </w:rPr>
+        <w:t>titolare</w:t>
+      </w:r>
+    </w:p>
+    <w:p>
+      <w:pPr>
+        <w:spacing w:after="0" w:line="240" w:lineRule="auto"/>
+        <w:ind w:left="567"/>
+        <w:rPr>
+          <w:b/>
+          <w:bCs/>
+        </w:rPr>
+      </w:pPr>
+      <w:r>
+        <w:rPr>
+          <w:b/>
+          <w:bCs/>
+        </w:rPr>
+        <w:t>pizzeria</w:t>
+      </w:r>
+    </w:p>
+    <w:p>
+      <w:pPr>
+        <w:spacing w:after="0" w:line="240" w:lineRule="auto"/>
+        <w:ind w:left="567"/>
+        <w:rPr>
+          <w:b/>
+          <w:bCs/>
+        </w:rPr>
+      </w:pPr>
+      <w:r>
+        <w:rPr>
+          <w:b/>
+          <w:bCs/>
+        </w:rPr>
+        <w:t>calendario</w:t>
+      </w:r>
+    </w:p>
+    <w:p>
+      <w:pPr>
+        <w:spacing w:after="0" w:line="240" w:lineRule="auto"/>
+        <w:ind w:left="567"/>
+        <w:rPr>
+          <w:b/>
+          <w:bCs/>
+        </w:rPr>
+      </w:pPr>
+      <w:proofErr w:type="spellStart"/>
+      <w:r>
+        <w:rPr>
+          <w:b/>
+          <w:bCs/>
+        </w:rPr>
+        <w:t>tipo_pagamento</w:t>
+      </w:r>
+      <w:proofErr w:type="spellEnd"/>
+    </w:p>
+    <w:p>
+      <w:pPr>
+        <w:spacing w:after="0" w:line="240" w:lineRule="auto"/>
+        <w:ind w:left="567"/>
+        <w:rPr>
+          <w:b/>
+          <w:bCs/>
+        </w:rPr>
+      </w:pPr>
+      <w:r>
+        <w:rPr>
+          <w:b/>
+          <w:bCs/>
+        </w:rPr>
+        <w:t>scontrino</w:t>
+      </w:r>
+    </w:p>
+    <w:p>
+      <w:pPr>
+        <w:spacing w:after="0" w:line="240" w:lineRule="auto"/>
+        <w:ind w:left="567"/>
+        <w:rPr>
+          <w:b/>
+          <w:bCs/>
+        </w:rPr>
+      </w:pPr>
+      <w:r>
+        <w:rPr>
+          <w:b/>
+          <w:bCs/>
+        </w:rPr>
+        <w:t>ordine</w:t>
+      </w:r>
+    </w:p>
+    <w:p>
+      <w:pPr>
+        <w:spacing w:after="0" w:line="240" w:lineRule="auto"/>
+        <w:ind w:left="567"/>
+        <w:rPr>
+          <w:b/>
+          <w:bCs/>
+        </w:rPr>
+      </w:pPr>
+      <w:r>
+        <w:rPr>
+          <w:b/>
+          <w:bCs/>
+        </w:rPr>
+        <w:t>cliente</w:t>
+      </w:r>
+    </w:p>
+    <w:p>
+      <w:pPr>
+        <w:spacing w:after="0" w:line="240" w:lineRule="auto"/>
+        <w:ind w:left="567"/>
+        <w:rPr>
+          <w:b/>
+          <w:bCs/>
+        </w:rPr>
+      </w:pPr>
+      <w:r>
+        <w:rPr>
+          <w:b/>
+          <w:bCs/>
+        </w:rPr>
+        <w:t>amministrazione</w:t>
+      </w:r>
+    </w:p>
+    <w:p>
+      <w:pPr>
+        <w:spacing w:after="0" w:line="240" w:lineRule="auto"/>
+        <w:ind w:left="567"/>
+        <w:rPr>
+          <w:b/>
+          <w:bCs/>
+        </w:rPr>
+      </w:pPr>
+      <w:r>
+        <w:rPr>
+          <w:b/>
+          <w:bCs/>
+        </w:rPr>
+        <w:t>rifornimento</w:t>
+      </w:r>
+    </w:p>
+    <w:p>
+      <w:pPr>
+        <w:spacing w:after="0" w:line="240" w:lineRule="auto"/>
+        <w:ind w:left="567"/>
+        <w:rPr>
+          <w:b/>
+          <w:bCs/>
+        </w:rPr>
+      </w:pPr>
+      <w:r>
+        <w:rPr>
+          <w:b/>
+          <w:bCs/>
+        </w:rPr>
+        <w:t>magazzino</w:t>
+      </w:r>
+    </w:p>
+    <w:p>
+      <w:pPr>
+        <w:spacing w:after="0" w:line="240" w:lineRule="auto"/>
+        <w:ind w:left="567"/>
+        <w:rPr>
+          <w:b/>
+          <w:bCs/>
+        </w:rPr>
+      </w:pPr>
+      <w:proofErr w:type="spellStart"/>
+      <w:r>
+        <w:rPr>
+          <w:b/>
+          <w:bCs/>
+        </w:rPr>
+        <w:t>bolla_carico</w:t>
+      </w:r>
+      <w:proofErr w:type="spellEnd"/>
+    </w:p>
+    <w:p>
+      <w:pPr>
+        <w:spacing w:after="0" w:line="240" w:lineRule="auto"/>
+        <w:ind w:left="567"/>
+        <w:rPr>
+          <w:b/>
+          <w:bCs/>
+        </w:rPr>
+      </w:pPr>
+      <w:r>
+        <w:rPr>
+          <w:b/>
+          <w:bCs/>
+        </w:rPr>
+        <w:t>stock</w:t>
+      </w:r>
+    </w:p>
+    <w:p>
+      <w:pPr>
+        <w:spacing w:after="0" w:line="240" w:lineRule="auto"/>
+        <w:ind w:left="567"/>
+        <w:rPr>
+          <w:b/>
+          <w:bCs/>
+        </w:rPr>
+      </w:pPr>
+      <w:r>
+        <w:rPr>
+          <w:b/>
+          <w:bCs/>
+        </w:rPr>
+        <w:t>ingrediente</w:t>
+      </w:r>
+    </w:p>
+    <w:p>
+      <w:pPr>
+        <w:spacing w:after="0" w:line="240" w:lineRule="auto"/>
+        <w:ind w:left="567"/>
+        <w:rPr>
+          <w:b/>
+          <w:bCs/>
+        </w:rPr>
+      </w:pPr>
+      <w:r>
+        <w:rPr>
+          <w:b/>
+          <w:bCs/>
+        </w:rPr>
+        <w:t>pizza</w:t>
+      </w:r>
+    </w:p>
+    <w:p>
+      <w:pPr>
+        <w:spacing w:after="0" w:line="240" w:lineRule="auto"/>
+        <w:ind w:left="567"/>
+        <w:rPr>
+          <w:b/>
+          <w:bCs/>
+        </w:rPr>
+      </w:pPr>
+      <w:proofErr w:type="spellStart"/>
+      <w:r>
+        <w:rPr>
+          <w:b/>
+          <w:bCs/>
+        </w:rPr>
+        <w:t>composizione_ordine</w:t>
+      </w:r>
+      <w:proofErr w:type="spellEnd"/>
+    </w:p>
+    <w:p>
+      <w:pPr>
+        <w:spacing w:after="0" w:line="240" w:lineRule="auto"/>
+        <w:ind w:left="567"/>
+        <w:rPr>
+          <w:b/>
+          <w:bCs/>
+        </w:rPr>
+      </w:pPr>
+      <w:proofErr w:type="spellStart"/>
+      <w:r>
+        <w:rPr>
+          <w:b/>
+          <w:bCs/>
+        </w:rPr>
+        <w:t>formato_pizza</w:t>
+      </w:r>
+      <w:proofErr w:type="spellEnd"/>
+    </w:p>
+    <w:p>
+      <w:pPr>
+        <w:spacing w:after="0" w:line="240" w:lineRule="auto"/>
+      </w:pPr>
+    </w:p>
+    <w:p>
+      <w:pPr>
+        <w:spacing w:after="0" w:line="240" w:lineRule="auto"/>
+      </w:pPr>
+      <w:r>
+        <w:rPr>
+          <w:noProof/>
+        </w:rPr>
         <w:lastRenderedPageBreak/>
-        <w:t>Eliminazione delle generalizzazioni</w:t>
-      </w:r>
-    </w:p>
-    <w:p>
-      <w:pPr>
-        <w:spacing w:after="0" w:line="240" w:lineRule="auto"/>
-        <w:ind w:left="851"/>
-      </w:pPr>
-      <w:r>
-        <w:t xml:space="preserve">L’entità Domiciliare verrà divisa in due </w:t>
-      </w:r>
-      <w:r>
-        <w:t>generalizzazioni di Dipendente</w:t>
-      </w:r>
-      <w:r>
-        <w:t xml:space="preserve"> per mantenere la diversificazione tra i domiciliari </w:t>
-      </w:r>
-      <w:r>
-        <w:t xml:space="preserve">che utilizzano il furgone aziendale e chi utilizza la macchina propria, a cui viene riconosciuto un compenso per km percorsi. Le due generalizzazioni saranno rispettivamente </w:t>
-      </w:r>
-      <w:proofErr w:type="spellStart"/>
-      <w:r>
-        <w:t>Domiciliare_Furgone</w:t>
-      </w:r>
-      <w:proofErr w:type="spellEnd"/>
-      <w:r>
-        <w:t xml:space="preserve"> e </w:t>
-      </w:r>
-      <w:proofErr w:type="spellStart"/>
-      <w:r>
-        <w:t>Domiciliare_Macchina</w:t>
-      </w:r>
-      <w:proofErr w:type="spellEnd"/>
-      <w:r>
-        <w:t xml:space="preserve">. </w:t>
-      </w:r>
-    </w:p>
-    <w:p>
-      <w:pPr>
-        <w:spacing w:after="0" w:line="240" w:lineRule="auto"/>
-        <w:ind w:left="851"/>
-      </w:pPr>
-    </w:p>
-    <w:p>
-      <w:pPr>
-        <w:spacing w:after="0" w:line="240" w:lineRule="auto"/>
-        <w:ind w:left="851"/>
-      </w:pPr>
-      <w:r>
-        <w:t>Tutte le generalizzazioni di Dipendente vengono accorpate dentro l’entità padre, per distinguere il compito svolto da ogni dipendente verrà creata una tabella Impiego con chiave primaria il nome dell’impiego e l’attributo stipendio. Collegando così la nuova tabella tramite chiave esterna in Dipendente.</w:t>
-      </w:r>
-    </w:p>
-    <w:p>
-      <w:pPr>
-        <w:spacing w:after="0" w:line="240" w:lineRule="auto"/>
-        <w:ind w:left="851"/>
-      </w:pPr>
-      <w:r>
-        <w:t xml:space="preserve">L’attributo </w:t>
-      </w:r>
-      <w:r>
-        <w:t xml:space="preserve">km collegato a </w:t>
-      </w:r>
-      <w:proofErr w:type="spellStart"/>
-      <w:r>
-        <w:t>Domiciliare_macchina</w:t>
-      </w:r>
-      <w:proofErr w:type="spellEnd"/>
-      <w:r>
-        <w:t xml:space="preserve"> sarà spostato nell’entità Turno con valore di default a 0 e ci permetterà cosi di registrare anche i chilometri percorsi dai domiciliari che utilizzano il furgone.</w:t>
-      </w:r>
-      <w:r>
-        <w:t xml:space="preserve"> </w:t>
-      </w:r>
-    </w:p>
-    <w:p>
-      <w:pPr>
-        <w:spacing w:after="0" w:line="240" w:lineRule="auto"/>
-        <w:ind w:left="567"/>
-      </w:pPr>
-    </w:p>
-    <w:p>
-      <w:pPr>
-        <w:spacing w:after="0" w:line="240" w:lineRule="auto"/>
-        <w:ind w:left="567"/>
-      </w:pPr>
-      <w:r>
-        <w:t>Scelta degli identificatori primari</w:t>
-      </w:r>
-    </w:p>
-    <w:p>
-      <w:pPr>
-        <w:spacing w:after="0" w:line="240" w:lineRule="auto"/>
-        <w:ind w:left="702"/>
-      </w:pPr>
-      <w:r>
-        <w:t xml:space="preserve">Come chiave primaria della nuova tabella </w:t>
-      </w:r>
-      <w:proofErr w:type="spellStart"/>
-      <w:r>
-        <w:t>Composizione_ordine</w:t>
-      </w:r>
-      <w:proofErr w:type="spellEnd"/>
-      <w:r>
-        <w:t xml:space="preserve"> verranno utilizzate le tre chiavi esterne che referenziano Ordine, Pizza e </w:t>
-      </w:r>
-      <w:proofErr w:type="spellStart"/>
-      <w:r>
-        <w:t>Formato_pizza</w:t>
-      </w:r>
-      <w:proofErr w:type="spellEnd"/>
-      <w:r>
-        <w:t>. In questo modo nello stesso ordine potranno essere inserite più pizze dello stesso gusto ma di formato diverso</w:t>
-      </w:r>
-      <w:r>
-        <w:t xml:space="preserve">, </w:t>
-      </w:r>
-      <w:r>
-        <w:t>le ripetizioni di pizze con gusto e formato uguale sono registrate nell’attributo ripetizioni.</w:t>
-      </w:r>
-    </w:p>
-    <w:p>
-      <w:pPr>
-        <w:spacing w:after="0" w:line="240" w:lineRule="auto"/>
-        <w:ind w:left="702"/>
-      </w:pPr>
-    </w:p>
-    <w:p>
-      <w:pPr>
-        <w:spacing w:after="0" w:line="240" w:lineRule="auto"/>
-        <w:ind w:left="702"/>
-      </w:pPr>
-      <w:r>
-        <w:t xml:space="preserve">Le chiavi primarie di Stock e </w:t>
-      </w:r>
-      <w:proofErr w:type="spellStart"/>
-      <w:r>
-        <w:t>Bolla_carico</w:t>
-      </w:r>
-      <w:proofErr w:type="spellEnd"/>
-      <w:r>
-        <w:t xml:space="preserve"> sono composte dalle chiavi esterne che referenziano rispettivamente Magazzino e Ingrediente, Rifornimento e Ingrediente.</w:t>
-      </w:r>
-    </w:p>
-    <w:p>
-      <w:pPr>
-        <w:spacing w:after="0" w:line="240" w:lineRule="auto"/>
-        <w:ind w:left="567"/>
-      </w:pPr>
-    </w:p>
-    <w:p>
-      <w:pPr>
-        <w:spacing w:after="0" w:line="240" w:lineRule="auto"/>
-        <w:ind w:left="567"/>
-      </w:pPr>
-      <w:r>
-        <w:t>Diagramma schema ristrutturato</w:t>
-      </w:r>
-    </w:p>
-    <w:p>
-      <w:pPr>
-        <w:spacing w:after="0" w:line="240" w:lineRule="auto"/>
-      </w:pPr>
-    </w:p>
-    <w:p>
-      <w:pPr>
-        <w:spacing w:after="0" w:line="240" w:lineRule="auto"/>
-      </w:pPr>
-      <w:r>
-        <w:t>Schema relazionale</w:t>
-      </w:r>
-    </w:p>
-    <w:p>
-      <w:pPr>
-        <w:spacing w:after="0" w:line="240" w:lineRule="auto"/>
-        <w:ind w:left="567"/>
-      </w:pPr>
-      <w:r>
-        <w:t>Descrizione schema relazionale ed eventuali vincoli di integrità referenziale</w:t>
-      </w:r>
-    </w:p>
-    <w:p>
-      <w:pPr>
-        <w:spacing w:after="0" w:line="240" w:lineRule="auto"/>
-        <w:ind w:left="567"/>
-      </w:pPr>
-    </w:p>
-    <w:p>
-      <w:pPr>
-        <w:spacing w:after="0" w:line="240" w:lineRule="auto"/>
-        <w:ind w:left="567"/>
-      </w:pPr>
-      <w:r>
-        <w:t>Impiego</w:t>
-      </w:r>
-    </w:p>
-    <w:p>
-      <w:pPr>
-        <w:spacing w:after="0" w:line="240" w:lineRule="auto"/>
-        <w:ind w:left="567"/>
-      </w:pPr>
-      <w:r>
-        <w:t>Dipendente</w:t>
-      </w:r>
-    </w:p>
-    <w:p>
-      <w:pPr>
-        <w:spacing w:after="0" w:line="240" w:lineRule="auto"/>
-        <w:ind w:left="567"/>
-      </w:pPr>
-      <w:r>
-        <w:t>Turno</w:t>
-      </w:r>
-    </w:p>
-    <w:p>
-      <w:pPr>
-        <w:spacing w:after="0" w:line="240" w:lineRule="auto"/>
-        <w:ind w:left="567"/>
-      </w:pPr>
-      <w:r>
-        <w:t>Titolare</w:t>
-      </w:r>
-    </w:p>
-    <w:p>
-      <w:pPr>
-        <w:spacing w:after="0" w:line="240" w:lineRule="auto"/>
-        <w:ind w:left="567"/>
-      </w:pPr>
-      <w:r>
-        <w:t>Pizzeria</w:t>
-      </w:r>
-    </w:p>
-    <w:p>
-      <w:pPr>
-        <w:spacing w:after="0" w:line="240" w:lineRule="auto"/>
-        <w:ind w:left="567"/>
-      </w:pPr>
-      <w:r>
-        <w:t>Calendario</w:t>
-      </w:r>
-    </w:p>
-    <w:p>
-      <w:pPr>
-        <w:spacing w:after="0" w:line="240" w:lineRule="auto"/>
-        <w:ind w:left="567"/>
-      </w:pPr>
-      <w:proofErr w:type="spellStart"/>
-      <w:r>
-        <w:t>Tipo_pagamento</w:t>
-      </w:r>
-      <w:proofErr w:type="spellEnd"/>
-    </w:p>
-    <w:p>
-      <w:pPr>
-        <w:spacing w:after="0" w:line="240" w:lineRule="auto"/>
-        <w:ind w:left="567"/>
-      </w:pPr>
-      <w:r>
-        <w:t>Scontrino</w:t>
-      </w:r>
-    </w:p>
-    <w:p>
-      <w:pPr>
-        <w:spacing w:after="0" w:line="240" w:lineRule="auto"/>
-        <w:ind w:left="567"/>
-      </w:pPr>
-      <w:r>
-        <w:t>Ordine</w:t>
-      </w:r>
-    </w:p>
-    <w:p>
-      <w:pPr>
-        <w:spacing w:after="0" w:line="240" w:lineRule="auto"/>
-        <w:ind w:left="567"/>
-      </w:pPr>
-      <w:r>
-        <w:t>Cliente</w:t>
-      </w:r>
-    </w:p>
-    <w:p>
-      <w:pPr>
-        <w:spacing w:after="0" w:line="240" w:lineRule="auto"/>
-        <w:ind w:left="567"/>
-      </w:pPr>
-      <w:r>
-        <w:t>Amministrazione</w:t>
-      </w:r>
-    </w:p>
-    <w:p>
-      <w:pPr>
-        <w:spacing w:after="0" w:line="240" w:lineRule="auto"/>
-        <w:ind w:left="567"/>
-      </w:pPr>
-      <w:r>
-        <w:t>Rifornimento</w:t>
-      </w:r>
-    </w:p>
-    <w:p>
-      <w:pPr>
-        <w:spacing w:after="0" w:line="240" w:lineRule="auto"/>
-        <w:ind w:left="567"/>
-      </w:pPr>
-      <w:r>
-        <w:t>Magazzino</w:t>
-      </w:r>
-    </w:p>
-    <w:p>
-      <w:pPr>
-        <w:spacing w:after="0" w:line="240" w:lineRule="auto"/>
-        <w:ind w:left="567"/>
-      </w:pPr>
-      <w:proofErr w:type="spellStart"/>
-      <w:r>
-        <w:t>Bolla_carico</w:t>
-      </w:r>
-      <w:proofErr w:type="spellEnd"/>
-    </w:p>
-    <w:p>
-      <w:pPr>
-        <w:spacing w:after="0" w:line="240" w:lineRule="auto"/>
-        <w:ind w:left="567"/>
-      </w:pPr>
-      <w:r>
-        <w:t>Stock</w:t>
-      </w:r>
-    </w:p>
-    <w:p>
-      <w:pPr>
-        <w:spacing w:after="0" w:line="240" w:lineRule="auto"/>
-        <w:ind w:left="567"/>
-      </w:pPr>
-      <w:r>
-        <w:t>Ingrediente</w:t>
-      </w:r>
-    </w:p>
-    <w:p>
-      <w:pPr>
-        <w:spacing w:after="0" w:line="240" w:lineRule="auto"/>
-        <w:ind w:left="567"/>
-      </w:pPr>
-      <w:r>
-        <w:t>Pizza</w:t>
-      </w:r>
-    </w:p>
-    <w:p>
-      <w:pPr>
-        <w:spacing w:after="0" w:line="240" w:lineRule="auto"/>
-        <w:ind w:left="567"/>
-      </w:pPr>
-      <w:proofErr w:type="spellStart"/>
-      <w:r>
-        <w:t>Composizione_ordine</w:t>
-      </w:r>
-      <w:proofErr w:type="spellEnd"/>
-    </w:p>
-    <w:p>
-      <w:pPr>
-        <w:spacing w:after="0" w:line="240" w:lineRule="auto"/>
-        <w:ind w:left="567"/>
-      </w:pPr>
-      <w:proofErr w:type="spellStart"/>
-      <w:r>
-        <w:t>Formato_pizza</w:t>
-      </w:r>
-      <w:proofErr w:type="spellEnd"/>
+        <w:drawing>
+          <wp:anchor distT="0" distB="0" distL="114300" distR="114300" simplePos="0" relativeHeight="251660288" behindDoc="0" locked="0" layoutInCell="1" allowOverlap="1" wp14:anchorId="4DCBFD93" wp14:editId="76262992">
+            <wp:simplePos x="0" y="0"/>
+            <wp:positionH relativeFrom="column">
+              <wp:posOffset>1905</wp:posOffset>
+            </wp:positionH>
+            <wp:positionV relativeFrom="paragraph">
+              <wp:posOffset>1905</wp:posOffset>
+            </wp:positionV>
+            <wp:extent cx="6840855" cy="9073515"/>
+            <wp:effectExtent l="0" t="0" r="0" b="0"/>
+            <wp:wrapSquare wrapText="bothSides"/>
+            <wp:docPr id="3" name="Elemento grafico 3"/>
+            <wp:cNvGraphicFramePr>
+              <a:graphicFrameLocks xmlns:a="http://schemas.openxmlformats.org/drawingml/2006/main" noChangeAspect="1"/>
+            </wp:cNvGraphicFramePr>
+            <a:graphic xmlns:a="http://schemas.openxmlformats.org/drawingml/2006/main">
+              <a:graphicData uri="http://schemas.openxmlformats.org/drawingml/2006/picture">
+                <pic:pic xmlns:pic="http://schemas.openxmlformats.org/drawingml/2006/picture">
+                  <pic:nvPicPr>
+                    <pic:cNvPr id="3" name="Elemento grafico 3"/>
+                    <pic:cNvPicPr/>
+                  </pic:nvPicPr>
+                  <pic:blipFill>
+                    <a:blip r:embed="rId11">
+                      <a:extLst>
+                        <a:ext uri="{28A0092B-C50C-407E-A947-70E740481C1C}">
+                          <a14:useLocalDpi xmlns:a14="http://schemas.microsoft.com/office/drawing/2010/main" val="0"/>
+                        </a:ext>
+                        <a:ext uri="{96DAC541-7B7A-43D3-8B79-37D633B846F1}">
+                          <asvg:svgBlip xmlns:asvg="http://schemas.microsoft.com/office/drawing/2016/SVG/main" r:embed="rId12"/>
+                        </a:ext>
+                      </a:extLst>
+                    </a:blip>
+                    <a:stretch>
+                      <a:fillRect/>
+                    </a:stretch>
+                  </pic:blipFill>
+                  <pic:spPr>
+                    <a:xfrm>
+                      <a:off x="0" y="0"/>
+                      <a:ext cx="6840855" cy="9073515"/>
+                    </a:xfrm>
+                    <a:prstGeom prst="rect">
+                      <a:avLst/>
+                    </a:prstGeom>
+                  </pic:spPr>
+                </pic:pic>
+              </a:graphicData>
+            </a:graphic>
+          </wp:anchor>
+        </w:drawing>
+      </w:r>
     </w:p>
     <w:p>
       <w:pPr>

</xml_diff>

<commit_message>
Sistemazione lista entità ER
</commit_message>
<xml_diff>
--- a/Word/Presentazione PaduPizza.docx
+++ b/Word/Presentazione PaduPizza.docx
@@ -369,7 +369,19 @@
         <w:rPr>
           <w:rFonts w:ascii="Arial" w:hAnsi="Arial"/>
         </w:rPr>
-        <w:t xml:space="preserve"> amministrazioni distribuiranno gli stessi rifornimenti</w:t>
+        <w:t xml:space="preserve"> amministrazioni </w:t>
+      </w:r>
+      <w:r>
+        <w:rPr>
+          <w:rFonts w:ascii="Arial" w:hAnsi="Arial"/>
+        </w:rPr>
+        <w:t xml:space="preserve">inviano </w:t>
+      </w:r>
+      <w:r>
+        <w:rPr>
+          <w:rFonts w:ascii="Arial" w:hAnsi="Arial"/>
+        </w:rPr>
+        <w:t>i rifornimenti</w:t>
       </w:r>
       <w:r>
         <w:rPr>
@@ -381,7 +393,39 @@
         <w:rPr>
           <w:rFonts w:ascii="Arial" w:hAnsi="Arial"/>
         </w:rPr>
-        <w:t xml:space="preserve"> alle pizzerie sotto la loro amministrazione.</w:t>
+        <w:t xml:space="preserve"> </w:t>
+      </w:r>
+      <w:r>
+        <w:rPr>
+          <w:rFonts w:ascii="Arial" w:hAnsi="Arial"/>
+        </w:rPr>
+        <w:t xml:space="preserve">ai </w:t>
+      </w:r>
+      <w:r>
+        <w:rPr>
+          <w:rFonts w:ascii="Arial" w:hAnsi="Arial"/>
+          <w:b/>
+          <w:bCs/>
+        </w:rPr>
+        <w:t>Magazzini</w:t>
+      </w:r>
+      <w:r>
+        <w:rPr>
+          <w:rFonts w:ascii="Arial" w:hAnsi="Arial"/>
+        </w:rPr>
+        <w:t xml:space="preserve"> </w:t>
+      </w:r>
+      <w:r>
+        <w:rPr>
+          <w:rFonts w:ascii="Arial" w:hAnsi="Arial"/>
+        </w:rPr>
+        <w:t xml:space="preserve">delle </w:t>
+      </w:r>
+      <w:r>
+        <w:rPr>
+          <w:rFonts w:ascii="Arial" w:hAnsi="Arial"/>
+        </w:rPr>
+        <w:t>pizzerie sotto la loro amministrazione.</w:t>
       </w:r>
     </w:p>
     <w:p>
@@ -1203,16 +1247,8 @@
               <w:contextualSpacing/>
             </w:pPr>
             <w:r>
-              <w:t xml:space="preserve">Attributo di Dipendente e chiave esterna </w:t>
-            </w:r>
-            <w:r>
-              <w:t xml:space="preserve">di </w:t>
-            </w:r>
-            <w:proofErr w:type="spellStart"/>
-            <w:r>
-              <w:t>Stipendio_base</w:t>
-            </w:r>
-            <w:proofErr w:type="spellEnd"/>
+              <w:t>Chiave primaria di Lavoro</w:t>
+            </w:r>
           </w:p>
         </w:tc>
       </w:tr>
@@ -1406,11 +1442,9 @@
             <w:r>
               <w:t xml:space="preserve">Attributo di </w:t>
             </w:r>
-            <w:proofErr w:type="spellStart"/>
-            <w:r>
-              <w:t>Km_percorsi</w:t>
-            </w:r>
-            <w:proofErr w:type="spellEnd"/>
+            <w:r>
+              <w:t>Domiciliare-&gt;Macchina</w:t>
+            </w:r>
           </w:p>
         </w:tc>
       </w:tr>
@@ -2504,6 +2538,12 @@
     </w:p>
     <w:p>
       <w:pPr>
+        <w:widowControl w:val="0"/>
+        <w:spacing w:after="0" w:line="240" w:lineRule="auto"/>
+      </w:pPr>
+    </w:p>
+    <w:p>
+      <w:pPr>
         <w:spacing w:after="0" w:line="240" w:lineRule="auto"/>
         <w:ind w:firstLine="360"/>
       </w:pPr>
@@ -2540,8 +2580,6 @@
       <w:r>
         <w:rPr>
           <w:rFonts w:ascii="Arial" w:hAnsi="Arial"/>
-          <w:sz w:val="20"/>
-          <w:szCs w:val="20"/>
         </w:rPr>
         <w:t xml:space="preserve">La gestione della società è divisa in diverse </w:t>
       </w:r>
@@ -2550,16 +2588,12 @@
           <w:rFonts w:ascii="Arial" w:hAnsi="Arial"/>
           <w:b/>
           <w:bCs/>
-          <w:sz w:val="20"/>
-          <w:szCs w:val="20"/>
         </w:rPr>
         <w:t xml:space="preserve">Amministrazioni </w:t>
       </w:r>
       <w:r>
         <w:rPr>
           <w:rFonts w:ascii="Arial" w:hAnsi="Arial"/>
-          <w:sz w:val="20"/>
-          <w:szCs w:val="20"/>
         </w:rPr>
         <w:t xml:space="preserve">sparse per la regione che si occupano delle diverse </w:t>
       </w:r>
@@ -2568,70 +2602,55 @@
           <w:rFonts w:ascii="Arial" w:hAnsi="Arial"/>
           <w:b/>
           <w:bCs/>
-          <w:sz w:val="20"/>
-          <w:szCs w:val="20"/>
         </w:rPr>
         <w:t>Pizzerie</w:t>
       </w:r>
       <w:r>
         <w:rPr>
           <w:rFonts w:ascii="Arial" w:hAnsi="Arial"/>
-          <w:sz w:val="20"/>
-          <w:szCs w:val="20"/>
-        </w:rPr>
-        <w:t xml:space="preserve"> presenti nella propria zona/provincia. </w:t>
-      </w:r>
-      <w:proofErr w:type="gramStart"/>
-      <w:r>
-        <w:rPr>
-          <w:rFonts w:ascii="Arial" w:hAnsi="Arial"/>
-          <w:sz w:val="20"/>
-          <w:szCs w:val="20"/>
-        </w:rPr>
-        <w:t>In particolare</w:t>
-      </w:r>
-      <w:proofErr w:type="gramEnd"/>
-      <w:r>
-        <w:rPr>
-          <w:rFonts w:ascii="Arial" w:hAnsi="Arial"/>
-          <w:sz w:val="20"/>
-          <w:szCs w:val="20"/>
-        </w:rPr>
-        <w:t xml:space="preserve"> le amministrazioni si occupano di reperire dai </w:t>
-      </w:r>
-      <w:r>
-        <w:rPr>
-          <w:rFonts w:ascii="Arial" w:hAnsi="Arial"/>
-          <w:b/>
-          <w:bCs/>
-          <w:sz w:val="20"/>
-          <w:szCs w:val="20"/>
-        </w:rPr>
-        <w:t>Fornitori</w:t>
-      </w:r>
-      <w:r>
-        <w:rPr>
-          <w:rFonts w:ascii="Arial" w:hAnsi="Arial"/>
-          <w:sz w:val="20"/>
-          <w:szCs w:val="20"/>
-        </w:rPr>
-        <w:t xml:space="preserve"> e in seguito distribuire alle pizzerie le materie prime.</w:t>
-      </w:r>
-      <w:r>
-        <w:rPr>
-          <w:rFonts w:ascii="Arial" w:hAnsi="Arial"/>
-          <w:sz w:val="20"/>
-          <w:szCs w:val="20"/>
-        </w:rPr>
-        <w:t xml:space="preserve"> […] </w:t>
-      </w:r>
-      <w:r>
-        <w:rPr>
-          <w:rFonts w:ascii="Arial" w:hAnsi="Arial"/>
-          <w:sz w:val="20"/>
-          <w:szCs w:val="20"/>
-        </w:rPr>
-        <w:t>saranno queste che in un secondo momento distribuiranno gli stessi rifornimenti alle pizzerie sotto la loro amministrazione.</w:t>
+        </w:rPr>
+        <w:t xml:space="preserve"> presenti nella propria zona/provincia.</w:t>
+      </w:r>
+    </w:p>
+    <w:p>
+      <w:pPr>
+        <w:pStyle w:val="Paragrafoelenco"/>
+        <w:spacing w:after="0" w:line="240" w:lineRule="auto"/>
+        <w:rPr>
+          <w:rFonts w:ascii="Arial" w:hAnsi="Arial"/>
+        </w:rPr>
+      </w:pPr>
+      <w:r>
+        <w:rPr>
+          <w:rFonts w:ascii="Arial" w:hAnsi="Arial"/>
+        </w:rPr>
+        <w:t xml:space="preserve">Le amministrazioni inviano i rifornimenti di ingredienti ai </w:t>
+      </w:r>
+      <w:r>
+        <w:rPr>
+          <w:rFonts w:ascii="Arial" w:hAnsi="Arial"/>
+          <w:b/>
+          <w:bCs/>
+        </w:rPr>
+        <w:t>Magazzini</w:t>
+      </w:r>
+      <w:r>
+        <w:rPr>
+          <w:rFonts w:ascii="Arial" w:hAnsi="Arial"/>
+        </w:rPr>
+        <w:t xml:space="preserve"> </w:t>
+      </w:r>
+      <w:r>
+        <w:rPr>
+          <w:rFonts w:ascii="Arial" w:hAnsi="Arial"/>
+        </w:rPr>
+        <w:t xml:space="preserve">delle </w:t>
+      </w:r>
+      <w:r>
+        <w:rPr>
+          <w:rFonts w:ascii="Arial" w:hAnsi="Arial"/>
+        </w:rPr>
+        <w:t>pizzerie sotto la loro amministrazione.</w:t>
       </w:r>
     </w:p>
     <w:p>
@@ -2813,7 +2832,6 @@
         <w:spacing w:after="0" w:line="240" w:lineRule="auto"/>
       </w:pPr>
       <w:r>
-        <w:lastRenderedPageBreak/>
         <w:t>Dipendente</w:t>
       </w:r>
     </w:p>
@@ -3445,32 +3463,41 @@
       <w:pPr>
         <w:pStyle w:val="Paragrafoelenco"/>
         <w:spacing w:after="0" w:line="240" w:lineRule="auto"/>
-      </w:pPr>
-      <w:r>
-        <w:rPr>
-          <w:rFonts w:ascii="Arial" w:hAnsi="Arial"/>
-          <w:sz w:val="20"/>
-          <w:szCs w:val="20"/>
-        </w:rPr>
-        <w:t xml:space="preserve">[…] </w:t>
-      </w:r>
-      <w:r>
-        <w:rPr>
-          <w:rFonts w:ascii="Arial" w:hAnsi="Arial"/>
-          <w:b/>
-          <w:bCs/>
-          <w:sz w:val="20"/>
-          <w:szCs w:val="20"/>
-        </w:rPr>
-        <w:t>Depositi</w:t>
-      </w:r>
-      <w:r>
-        <w:rPr>
-          <w:rFonts w:ascii="Arial" w:hAnsi="Arial"/>
-          <w:sz w:val="20"/>
-          <w:szCs w:val="20"/>
-        </w:rPr>
-        <w:t xml:space="preserve"> delle amministrazioni, saranno queste che in un secondo momento distribuiranno gli stessi rifornimenti alle pizzerie sotto la loro amministrazione.</w:t>
+        <w:rPr>
+          <w:rFonts w:ascii="Arial" w:hAnsi="Arial"/>
+        </w:rPr>
+      </w:pPr>
+      <w:r>
+        <w:rPr>
+          <w:rFonts w:ascii="Arial" w:hAnsi="Arial"/>
+        </w:rPr>
+        <w:t xml:space="preserve">Le amministrazioni inviano i rifornimenti di ingredienti ai </w:t>
+      </w:r>
+      <w:r>
+        <w:rPr>
+          <w:rFonts w:ascii="Arial" w:hAnsi="Arial"/>
+          <w:b/>
+          <w:bCs/>
+        </w:rPr>
+        <w:t>Magazzini</w:t>
+      </w:r>
+      <w:r>
+        <w:rPr>
+          <w:rFonts w:ascii="Arial" w:hAnsi="Arial"/>
+        </w:rPr>
+        <w:t xml:space="preserve"> </w:t>
+      </w:r>
+      <w:r>
+        <w:rPr>
+          <w:rFonts w:ascii="Arial" w:hAnsi="Arial"/>
+        </w:rPr>
+        <w:t xml:space="preserve">delle </w:t>
+      </w:r>
+      <w:r>
+        <w:rPr>
+          <w:rFonts w:ascii="Arial" w:hAnsi="Arial"/>
+        </w:rPr>
+        <w:t>pizzerie sotto la loro amministrazione.</w:t>
       </w:r>
     </w:p>
     <w:p>
@@ -3489,83 +3516,6 @@
         <w:spacing w:after="0" w:line="240" w:lineRule="auto"/>
       </w:pPr>
       <w:r>
-        <w:t>Fornitori</w:t>
-      </w:r>
-    </w:p>
-    <w:p>
-      <w:pPr>
-        <w:pStyle w:val="Paragrafoelenco"/>
-        <w:spacing w:after="0" w:line="240" w:lineRule="auto"/>
-      </w:pPr>
-      <w:r>
-        <w:rPr>
-          <w:rFonts w:ascii="Arial" w:hAnsi="Arial"/>
-          <w:sz w:val="20"/>
-          <w:szCs w:val="20"/>
-        </w:rPr>
-        <w:t xml:space="preserve">I fornitori inviano quindi i </w:t>
-      </w:r>
-      <w:r>
-        <w:rPr>
-          <w:rFonts w:ascii="Arial" w:hAnsi="Arial"/>
-          <w:b/>
-          <w:bCs/>
-          <w:sz w:val="20"/>
-          <w:szCs w:val="20"/>
-        </w:rPr>
-        <w:t>Rifornimenti</w:t>
-      </w:r>
-      <w:r>
-        <w:rPr>
-          <w:rFonts w:ascii="Arial" w:hAnsi="Arial"/>
-          <w:sz w:val="20"/>
-          <w:szCs w:val="20"/>
-        </w:rPr>
-        <w:t xml:space="preserve"> di ingredienti direttamente ai </w:t>
-      </w:r>
-      <w:r>
-        <w:rPr>
-          <w:rFonts w:ascii="Arial" w:hAnsi="Arial"/>
-          <w:b/>
-          <w:bCs/>
-          <w:sz w:val="20"/>
-          <w:szCs w:val="20"/>
-        </w:rPr>
-        <w:t>Depositi</w:t>
-      </w:r>
-      <w:r>
-        <w:rPr>
-          <w:rFonts w:ascii="Arial" w:hAnsi="Arial"/>
-          <w:sz w:val="20"/>
-          <w:szCs w:val="20"/>
-        </w:rPr>
-        <w:t xml:space="preserve"> delle amministrazioni</w:t>
-      </w:r>
-      <w:r>
-        <w:rPr>
-          <w:rFonts w:ascii="Arial" w:hAnsi="Arial"/>
-          <w:sz w:val="20"/>
-          <w:szCs w:val="20"/>
-        </w:rPr>
-        <w:t xml:space="preserve"> […]</w:t>
-      </w:r>
-    </w:p>
-    <w:p>
-      <w:pPr>
-        <w:pStyle w:val="Paragrafoelenco"/>
-        <w:spacing w:after="0" w:line="240" w:lineRule="auto"/>
-      </w:pPr>
-    </w:p>
-    <w:p>
-      <w:pPr>
-        <w:pStyle w:val="Paragrafoelenco"/>
-        <w:numPr>
-          <w:ilvl w:val="0"/>
-          <w:numId w:val="11"/>
-        </w:numPr>
-        <w:spacing w:after="0" w:line="240" w:lineRule="auto"/>
-      </w:pPr>
-      <w:r>
         <w:t>Rifornimenti</w:t>
       </w:r>
     </w:p>
@@ -3717,13 +3667,11 @@
       <w:r>
         <w:t xml:space="preserve">: </w:t>
       </w:r>
-      <w:proofErr w:type="spellStart"/>
-      <w:r>
-        <w:t>varchar</w:t>
-      </w:r>
-      <w:proofErr w:type="spellEnd"/>
-      <w:r>
-        <w:t xml:space="preserve">(10) </w:t>
+      <w:r>
+        <w:t>text</w:t>
+      </w:r>
+      <w:r>
+        <w:t xml:space="preserve"> </w:t>
       </w:r>
       <w:proofErr w:type="spellStart"/>
       <w:r>
@@ -3747,21 +3695,22 @@
           <w:bCs/>
         </w:rPr>
       </w:pPr>
+      <w:r>
+        <w:t xml:space="preserve">indirizzo: </w:t>
+      </w:r>
       <w:proofErr w:type="spellStart"/>
       <w:r>
-        <w:t>numero_tel</w:t>
+        <w:t>varchar</w:t>
       </w:r>
       <w:proofErr w:type="spellEnd"/>
       <w:r>
-        <w:t xml:space="preserve">: </w:t>
-      </w:r>
-      <w:proofErr w:type="spellStart"/>
-      <w:r>
-        <w:t>varchar</w:t>
-      </w:r>
-      <w:proofErr w:type="spellEnd"/>
-      <w:r>
-        <w:t>(12)</w:t>
+        <w:t>(</w:t>
+      </w:r>
+      <w:r>
+        <w:t>5</w:t>
+      </w:r>
+      <w:r>
+        <w:t>0)</w:t>
       </w:r>
     </w:p>
     <w:p>
@@ -3778,7 +3727,7 @@
         </w:rPr>
       </w:pPr>
       <w:r>
-        <w:t xml:space="preserve">indirizzo: </w:t>
+        <w:t xml:space="preserve">citta: </w:t>
       </w:r>
       <w:proofErr w:type="spellStart"/>
       <w:r>
@@ -3786,7 +3735,13 @@
       </w:r>
       <w:proofErr w:type="spellEnd"/>
       <w:r>
-        <w:t>(50)</w:t>
+        <w:t>(</w:t>
+      </w:r>
+      <w:r>
+        <w:t>2</w:t>
+      </w:r>
+      <w:r>
+        <w:t>0)</w:t>
       </w:r>
     </w:p>
     <w:p>
@@ -3803,15 +3758,18 @@
         </w:rPr>
       </w:pPr>
       <w:r>
-        <w:t xml:space="preserve">citta: </w:t>
+        <w:t xml:space="preserve">provincia: </w:t>
       </w:r>
       <w:proofErr w:type="spellStart"/>
       <w:r>
-        <w:t>varchar</w:t>
+        <w:t>var</w:t>
+      </w:r>
+      <w:r>
+        <w:t>char</w:t>
       </w:r>
       <w:proofErr w:type="spellEnd"/>
       <w:r>
-        <w:t>(30)</w:t>
+        <w:t>(2)</w:t>
       </w:r>
     </w:p>
     <w:p>
@@ -3827,16 +3785,27 @@
           <w:bCs/>
         </w:rPr>
       </w:pPr>
-      <w:r>
-        <w:t xml:space="preserve">provincia: </w:t>
-      </w:r>
       <w:proofErr w:type="spellStart"/>
       <w:r>
-        <w:t>char</w:t>
+        <w:t>numero_tel</w:t>
       </w:r>
       <w:proofErr w:type="spellEnd"/>
       <w:r>
-        <w:t>(2)</w:t>
+        <w:t xml:space="preserve">: </w:t>
+      </w:r>
+      <w:proofErr w:type="spellStart"/>
+      <w:r>
+        <w:t>varchar</w:t>
+      </w:r>
+      <w:proofErr w:type="spellEnd"/>
+      <w:r>
+        <w:t>(</w:t>
+      </w:r>
+      <w:r>
+        <w:t>20</w:t>
+      </w:r>
+      <w:r>
+        <w:t>)</w:t>
       </w:r>
     </w:p>
     <w:p>
@@ -3899,13 +3868,11 @@
       <w:r>
         <w:t xml:space="preserve">: </w:t>
       </w:r>
-      <w:proofErr w:type="spellStart"/>
-      <w:r>
-        <w:t>varchar</w:t>
-      </w:r>
-      <w:proofErr w:type="spellEnd"/>
-      <w:r>
-        <w:t xml:space="preserve">(10) </w:t>
+      <w:r>
+        <w:t>serial</w:t>
+      </w:r>
+      <w:r>
+        <w:t xml:space="preserve"> </w:t>
       </w:r>
       <w:proofErr w:type="spellStart"/>
       <w:r>
@@ -3939,12 +3906,9 @@
       </w:r>
       <w:proofErr w:type="spellStart"/>
       <w:r>
-        <w:t>varchar</w:t>
+        <w:t>int</w:t>
       </w:r>
       <w:proofErr w:type="spellEnd"/>
-      <w:r>
-        <w:t>(10)</w:t>
-      </w:r>
     </w:p>
     <w:p>
       <w:pPr>
@@ -4041,20 +4005,25 @@
           <w:bCs/>
         </w:rPr>
       </w:pPr>
+      <w:proofErr w:type="spellStart"/>
       <w:r>
         <w:rPr>
           <w:u w:val="single"/>
         </w:rPr>
-        <w:t>id</w:t>
-      </w:r>
+        <w:t>cf</w:t>
+      </w:r>
+      <w:proofErr w:type="spellEnd"/>
       <w:r>
         <w:t xml:space="preserve">: </w:t>
       </w:r>
       <w:proofErr w:type="spellStart"/>
       <w:r>
-        <w:t>int</w:t>
+        <w:t>varchar</w:t>
       </w:r>
       <w:proofErr w:type="spellEnd"/>
+      <w:r>
+        <w:t>(20)</w:t>
+      </w:r>
       <w:r>
         <w:t xml:space="preserve"> </w:t>
       </w:r>
@@ -4081,7 +4050,7 @@
         </w:rPr>
       </w:pPr>
       <w:r>
-        <w:t xml:space="preserve">cognome: </w:t>
+        <w:t xml:space="preserve">nome: </w:t>
       </w:r>
       <w:proofErr w:type="spellStart"/>
       <w:r>
@@ -4089,7 +4058,13 @@
       </w:r>
       <w:proofErr w:type="spellEnd"/>
       <w:r>
-        <w:t>(20)</w:t>
+        <w:t>(</w:t>
+      </w:r>
+      <w:r>
+        <w:t>15</w:t>
+      </w:r>
+      <w:r>
+        <w:t>)</w:t>
       </w:r>
     </w:p>
     <w:p>
@@ -4106,7 +4081,7 @@
         </w:rPr>
       </w:pPr>
       <w:r>
-        <w:t xml:space="preserve">nome: </w:t>
+        <w:t xml:space="preserve">cognome: </w:t>
       </w:r>
       <w:proofErr w:type="spellStart"/>
       <w:r>
@@ -4114,7 +4089,48 @@
       </w:r>
       <w:proofErr w:type="spellEnd"/>
       <w:r>
-        <w:t>(20)</w:t>
+        <w:t>(</w:t>
+      </w:r>
+      <w:r>
+        <w:t>15</w:t>
+      </w:r>
+      <w:r>
+        <w:t>)</w:t>
+      </w:r>
+    </w:p>
+    <w:p>
+      <w:pPr>
+        <w:pStyle w:val="Paragrafoelenco"/>
+        <w:spacing w:after="0" w:line="240" w:lineRule="auto"/>
+        <w:ind w:left="1440"/>
+        <w:rPr>
+          <w:b/>
+          <w:bCs/>
+        </w:rPr>
+      </w:pPr>
+    </w:p>
+    <w:p>
+      <w:pPr>
+        <w:pStyle w:val="Paragrafoelenco"/>
+        <w:numPr>
+          <w:ilvl w:val="0"/>
+          <w:numId w:val="6"/>
+        </w:numPr>
+        <w:spacing w:after="0" w:line="240" w:lineRule="auto"/>
+        <w:rPr>
+          <w:b/>
+          <w:bCs/>
+        </w:rPr>
+      </w:pPr>
+      <w:r>
+        <w:rPr>
+          <w:b/>
+          <w:bCs/>
+        </w:rPr>
+        <w:t>Dipendente</w:t>
+      </w:r>
+      <w:r>
+        <w:t>: un lavoratore presso una pizzeria</w:t>
       </w:r>
     </w:p>
     <w:p>
@@ -4132,6 +4148,108 @@
       </w:pPr>
       <w:proofErr w:type="spellStart"/>
       <w:r>
+        <w:rPr>
+          <w:u w:val="single"/>
+        </w:rPr>
+        <w:t>cf</w:t>
+      </w:r>
+      <w:proofErr w:type="spellEnd"/>
+      <w:r>
+        <w:t xml:space="preserve">: </w:t>
+      </w:r>
+      <w:proofErr w:type="spellStart"/>
+      <w:r>
+        <w:t>var</w:t>
+      </w:r>
+      <w:r>
+        <w:t>char</w:t>
+      </w:r>
+      <w:proofErr w:type="spellEnd"/>
+      <w:r>
+        <w:t xml:space="preserve">(16) </w:t>
+      </w:r>
+      <w:proofErr w:type="spellStart"/>
+      <w:r>
+        <w:t>primary</w:t>
+      </w:r>
+      <w:proofErr w:type="spellEnd"/>
+      <w:r>
+        <w:t xml:space="preserve"> key</w:t>
+      </w:r>
+    </w:p>
+    <w:p>
+      <w:pPr>
+        <w:pStyle w:val="Paragrafoelenco"/>
+        <w:numPr>
+          <w:ilvl w:val="1"/>
+          <w:numId w:val="6"/>
+        </w:numPr>
+        <w:spacing w:after="0" w:line="240" w:lineRule="auto"/>
+        <w:rPr>
+          <w:b/>
+          <w:bCs/>
+        </w:rPr>
+      </w:pPr>
+      <w:r>
+        <w:t xml:space="preserve">cognome: </w:t>
+      </w:r>
+      <w:proofErr w:type="spellStart"/>
+      <w:r>
+        <w:t>varchar</w:t>
+      </w:r>
+      <w:proofErr w:type="spellEnd"/>
+      <w:r>
+        <w:t>(</w:t>
+      </w:r>
+      <w:r>
+        <w:t>25</w:t>
+      </w:r>
+      <w:r>
+        <w:t>)</w:t>
+      </w:r>
+    </w:p>
+    <w:p>
+      <w:pPr>
+        <w:pStyle w:val="Paragrafoelenco"/>
+        <w:numPr>
+          <w:ilvl w:val="1"/>
+          <w:numId w:val="6"/>
+        </w:numPr>
+        <w:spacing w:after="0" w:line="240" w:lineRule="auto"/>
+        <w:rPr>
+          <w:b/>
+          <w:bCs/>
+        </w:rPr>
+      </w:pPr>
+      <w:r>
+        <w:t xml:space="preserve">nome: </w:t>
+      </w:r>
+      <w:proofErr w:type="spellStart"/>
+      <w:r>
+        <w:t>varchar</w:t>
+      </w:r>
+      <w:proofErr w:type="spellEnd"/>
+      <w:r>
+        <w:t>(</w:t>
+      </w:r>
+      <w:r>
+        <w:t>25</w:t>
+      </w:r>
+      <w:r>
+        <w:t>)</w:t>
+      </w:r>
+    </w:p>
+    <w:p>
+      <w:pPr>
+        <w:pStyle w:val="Paragrafoelenco"/>
+        <w:numPr>
+          <w:ilvl w:val="1"/>
+          <w:numId w:val="6"/>
+        </w:numPr>
+        <w:spacing w:after="0" w:line="240" w:lineRule="auto"/>
+      </w:pPr>
+      <w:proofErr w:type="spellStart"/>
+      <w:r>
         <w:t>data_assunzione</w:t>
       </w:r>
       <w:proofErr w:type="spellEnd"/>
@@ -4169,10 +4287,13 @@
           <w:b/>
           <w:bCs/>
         </w:rPr>
-        <w:t>Dipendente</w:t>
-      </w:r>
-      <w:r>
-        <w:t>: un lavoratore presso una pizzeria</w:t>
+        <w:t>Turno</w:t>
+      </w:r>
+      <w:r>
+        <w:t xml:space="preserve">: le informazioni riguardanti </w:t>
+      </w:r>
+      <w:r>
+        <w:t>i giorni di turno di ciascun dipendente, con specificati i chilometri percorsi dai domiciliari</w:t>
       </w:r>
     </w:p>
     <w:p>
@@ -4186,34 +4307,21 @@
         <w:rPr>
           <w:b/>
           <w:bCs/>
-        </w:rPr>
-      </w:pPr>
-      <w:proofErr w:type="spellStart"/>
+          <w:lang w:val="en-GB"/>
+        </w:rPr>
+      </w:pPr>
       <w:r>
         <w:rPr>
           <w:u w:val="single"/>
-        </w:rPr>
-        <w:t>cf</w:t>
-      </w:r>
-      <w:proofErr w:type="spellEnd"/>
-      <w:r>
-        <w:t xml:space="preserve">: </w:t>
-      </w:r>
-      <w:proofErr w:type="spellStart"/>
-      <w:r>
-        <w:t>char</w:t>
-      </w:r>
-      <w:proofErr w:type="spellEnd"/>
-      <w:r>
-        <w:t xml:space="preserve">(16) </w:t>
-      </w:r>
-      <w:proofErr w:type="spellStart"/>
-      <w:r>
-        <w:t>primary</w:t>
-      </w:r>
-      <w:proofErr w:type="spellEnd"/>
-      <w:r>
-        <w:t xml:space="preserve"> key</w:t>
+          <w:lang w:val="en-GB"/>
+        </w:rPr>
+        <w:t>data</w:t>
+      </w:r>
+      <w:r>
+        <w:rPr>
+          <w:lang w:val="en-GB"/>
+        </w:rPr>
+        <w:t>: date partial primary key</w:t>
       </w:r>
     </w:p>
     <w:p>
@@ -4230,15 +4338,81 @@
         </w:rPr>
       </w:pPr>
       <w:r>
-        <w:t xml:space="preserve">cognome: </w:t>
+        <w:rPr>
+          <w:u w:val="single"/>
+        </w:rPr>
+        <w:t>dipendente</w:t>
+      </w:r>
+      <w:r>
+        <w:t xml:space="preserve">: </w:t>
       </w:r>
       <w:proofErr w:type="spellStart"/>
       <w:r>
-        <w:t>varchar</w:t>
+        <w:t>var</w:t>
+      </w:r>
+      <w:r>
+        <w:t>char</w:t>
       </w:r>
       <w:proofErr w:type="spellEnd"/>
       <w:r>
-        <w:t>(20)</w:t>
+        <w:t xml:space="preserve">(16) </w:t>
+      </w:r>
+      <w:proofErr w:type="spellStart"/>
+      <w:r>
+        <w:t>partial</w:t>
+      </w:r>
+      <w:proofErr w:type="spellEnd"/>
+      <w:r>
+        <w:t xml:space="preserve"> </w:t>
+      </w:r>
+      <w:proofErr w:type="spellStart"/>
+      <w:r>
+        <w:t>primary</w:t>
+      </w:r>
+      <w:proofErr w:type="spellEnd"/>
+      <w:r>
+        <w:t xml:space="preserve"> key</w:t>
+      </w:r>
+    </w:p>
+    <w:p>
+      <w:pPr>
+        <w:pStyle w:val="Paragrafoelenco"/>
+        <w:spacing w:after="0" w:line="240" w:lineRule="auto"/>
+        <w:ind w:left="1440"/>
+        <w:rPr>
+          <w:b/>
+          <w:bCs/>
+        </w:rPr>
+      </w:pPr>
+    </w:p>
+    <w:p>
+      <w:pPr>
+        <w:pStyle w:val="Paragrafoelenco"/>
+        <w:numPr>
+          <w:ilvl w:val="0"/>
+          <w:numId w:val="6"/>
+        </w:numPr>
+        <w:spacing w:after="0" w:line="240" w:lineRule="auto"/>
+        <w:rPr>
+          <w:b/>
+          <w:bCs/>
+        </w:rPr>
+      </w:pPr>
+      <w:r>
+        <w:rPr>
+          <w:b/>
+          <w:bCs/>
+        </w:rPr>
+        <w:t>Lavoro</w:t>
+      </w:r>
+      <w:r>
+        <w:t>:</w:t>
+      </w:r>
+      <w:r>
+        <w:t xml:space="preserve"> il nome e</w:t>
+      </w:r>
+      <w:r>
+        <w:t xml:space="preserve"> la retribuzione di una mansione all’interno della pizzeria</w:t>
       </w:r>
     </w:p>
     <w:p>
@@ -4255,7 +4429,13 @@
         </w:rPr>
       </w:pPr>
       <w:r>
-        <w:t xml:space="preserve">nome: </w:t>
+        <w:rPr>
+          <w:u w:val="single"/>
+        </w:rPr>
+        <w:t>impiego</w:t>
+      </w:r>
+      <w:r>
+        <w:t xml:space="preserve">: </w:t>
       </w:r>
       <w:proofErr w:type="spellStart"/>
       <w:r>
@@ -4264,6 +4444,9 @@
       <w:proofErr w:type="spellEnd"/>
       <w:r>
         <w:t>(20)</w:t>
+      </w:r>
+      <w:r>
+        <w:t xml:space="preserve"> key</w:t>
       </w:r>
     </w:p>
     <w:p>
@@ -4274,14 +4457,90 @@
           <w:numId w:val="6"/>
         </w:numPr>
         <w:spacing w:after="0" w:line="240" w:lineRule="auto"/>
-      </w:pPr>
+        <w:rPr>
+          <w:b/>
+          <w:bCs/>
+        </w:rPr>
+      </w:pPr>
+      <w:r>
+        <w:t xml:space="preserve">stipendio: </w:t>
+      </w:r>
       <w:proofErr w:type="spellStart"/>
       <w:r>
-        <w:t>data_assunzione</w:t>
+        <w:t>numeric</w:t>
       </w:r>
       <w:proofErr w:type="spellEnd"/>
       <w:r>
-        <w:t>: date</w:t>
+        <w:t>(5,2)</w:t>
+      </w:r>
+    </w:p>
+    <w:p>
+      <w:pPr>
+        <w:spacing w:after="0" w:line="240" w:lineRule="auto"/>
+        <w:ind w:left="1080"/>
+      </w:pPr>
+      <w:r>
+        <w:t xml:space="preserve">Un dipendente svolge un solo </w:t>
+      </w:r>
+      <w:r>
+        <w:t>lavoro</w:t>
+      </w:r>
+      <w:r>
+        <w:t xml:space="preserve"> nella pizzeria in cui lavora tra:</w:t>
+      </w:r>
+    </w:p>
+    <w:p>
+      <w:pPr>
+        <w:pStyle w:val="Paragrafoelenco"/>
+        <w:numPr>
+          <w:ilvl w:val="0"/>
+          <w:numId w:val="10"/>
+        </w:numPr>
+        <w:spacing w:after="0" w:line="240" w:lineRule="auto"/>
+      </w:pPr>
+      <w:r>
+        <w:t>Pizzaiolo</w:t>
+      </w:r>
+    </w:p>
+    <w:p>
+      <w:pPr>
+        <w:pStyle w:val="Paragrafoelenco"/>
+        <w:numPr>
+          <w:ilvl w:val="0"/>
+          <w:numId w:val="10"/>
+        </w:numPr>
+        <w:spacing w:after="0" w:line="240" w:lineRule="auto"/>
+      </w:pPr>
+      <w:proofErr w:type="spellStart"/>
+      <w:r>
+        <w:t>Aiuto_pizzaiolo</w:t>
+      </w:r>
+      <w:proofErr w:type="spellEnd"/>
+    </w:p>
+    <w:p>
+      <w:pPr>
+        <w:pStyle w:val="Paragrafoelenco"/>
+        <w:numPr>
+          <w:ilvl w:val="0"/>
+          <w:numId w:val="10"/>
+        </w:numPr>
+        <w:spacing w:after="0" w:line="240" w:lineRule="auto"/>
+      </w:pPr>
+      <w:r>
+        <w:t>Cassiere</w:t>
+      </w:r>
+    </w:p>
+    <w:p>
+      <w:pPr>
+        <w:pStyle w:val="Paragrafoelenco"/>
+        <w:numPr>
+          <w:ilvl w:val="0"/>
+          <w:numId w:val="10"/>
+        </w:numPr>
+        <w:spacing w:after="0" w:line="240" w:lineRule="auto"/>
+      </w:pPr>
+      <w:r>
+        <w:t>Domiciliare</w:t>
       </w:r>
     </w:p>
     <w:p>
@@ -4314,13 +4573,10 @@
           <w:b/>
           <w:bCs/>
         </w:rPr>
-        <w:t>Turno</w:t>
-      </w:r>
-      <w:r>
-        <w:t xml:space="preserve">: le informazioni riguardanti </w:t>
-      </w:r>
-      <w:r>
-        <w:t>i giorni di turno di ciascun dipendente, con specificati i chilometri percorsi dai domiciliari</w:t>
+        <w:t>Ordine</w:t>
+      </w:r>
+      <w:r>
+        <w:t>: le informazioni di un ordine ricevuto dalla pizzeria</w:t>
       </w:r>
     </w:p>
     <w:p>
@@ -4334,21 +4590,30 @@
         <w:rPr>
           <w:b/>
           <w:bCs/>
-          <w:lang w:val="en-GB"/>
         </w:rPr>
       </w:pPr>
       <w:r>
         <w:rPr>
           <w:u w:val="single"/>
-          <w:lang w:val="en-GB"/>
-        </w:rPr>
-        <w:t>data</w:t>
-      </w:r>
-      <w:r>
-        <w:rPr>
-          <w:lang w:val="en-GB"/>
-        </w:rPr>
-        <w:t>: date partial primary key</w:t>
+        </w:rPr>
+        <w:t>id</w:t>
+      </w:r>
+      <w:r>
+        <w:t xml:space="preserve">: </w:t>
+      </w:r>
+      <w:r>
+        <w:t>serial</w:t>
+      </w:r>
+      <w:r>
+        <w:t xml:space="preserve"> </w:t>
+      </w:r>
+      <w:proofErr w:type="spellStart"/>
+      <w:r>
+        <w:t>primary</w:t>
+      </w:r>
+      <w:proofErr w:type="spellEnd"/>
+      <w:r>
+        <w:t xml:space="preserve"> key</w:t>
       </w:r>
     </w:p>
     <w:p>
@@ -4365,37 +4630,43 @@
         </w:rPr>
       </w:pPr>
       <w:r>
-        <w:rPr>
-          <w:u w:val="single"/>
-        </w:rPr>
-        <w:t>domiciliare</w:t>
-      </w:r>
-      <w:r>
-        <w:t xml:space="preserve">: </w:t>
-      </w:r>
-      <w:proofErr w:type="spellStart"/>
-      <w:r>
-        <w:t>char</w:t>
-      </w:r>
-      <w:proofErr w:type="spellEnd"/>
-      <w:r>
-        <w:t xml:space="preserve">(16) </w:t>
-      </w:r>
-      <w:proofErr w:type="spellStart"/>
-      <w:r>
-        <w:t>partial</w:t>
-      </w:r>
-      <w:proofErr w:type="spellEnd"/>
-      <w:r>
-        <w:t xml:space="preserve"> </w:t>
-      </w:r>
-      <w:proofErr w:type="spellStart"/>
-      <w:r>
-        <w:t>primary</w:t>
-      </w:r>
-      <w:proofErr w:type="spellEnd"/>
-      <w:r>
-        <w:t xml:space="preserve"> key</w:t>
+        <w:t>ora: time</w:t>
+      </w:r>
+    </w:p>
+    <w:p>
+      <w:pPr>
+        <w:tabs>
+          <w:tab w:val="left" w:pos="567"/>
+        </w:tabs>
+        <w:spacing w:after="0" w:line="240" w:lineRule="auto"/>
+        <w:rPr>
+          <w:b/>
+          <w:bCs/>
+        </w:rPr>
+      </w:pPr>
+    </w:p>
+    <w:p>
+      <w:pPr>
+        <w:pStyle w:val="Paragrafoelenco"/>
+        <w:numPr>
+          <w:ilvl w:val="0"/>
+          <w:numId w:val="6"/>
+        </w:numPr>
+        <w:spacing w:after="0" w:line="240" w:lineRule="auto"/>
+        <w:rPr>
+          <w:b/>
+          <w:bCs/>
+        </w:rPr>
+      </w:pPr>
+      <w:r>
+        <w:rPr>
+          <w:b/>
+          <w:bCs/>
+        </w:rPr>
+        <w:t>Cliente</w:t>
+      </w:r>
+      <w:r>
+        <w:t>: informazioni sul cliente che effettua un ordine</w:t>
       </w:r>
     </w:p>
     <w:p>
@@ -4412,13 +4683,100 @@
         </w:rPr>
       </w:pPr>
       <w:r>
-        <w:t xml:space="preserve">km: </w:t>
+        <w:rPr>
+          <w:u w:val="single"/>
+        </w:rPr>
+        <w:t>id</w:t>
+      </w:r>
+      <w:r>
+        <w:t xml:space="preserve">: </w:t>
+      </w:r>
+      <w:r>
+        <w:t>serial</w:t>
+      </w:r>
+      <w:r>
+        <w:t xml:space="preserve"> </w:t>
       </w:r>
       <w:proofErr w:type="spellStart"/>
       <w:r>
-        <w:t>int</w:t>
+        <w:t>primary</w:t>
       </w:r>
       <w:proofErr w:type="spellEnd"/>
+      <w:r>
+        <w:t xml:space="preserve"> key</w:t>
+      </w:r>
+    </w:p>
+    <w:p>
+      <w:pPr>
+        <w:pStyle w:val="Paragrafoelenco"/>
+        <w:numPr>
+          <w:ilvl w:val="1"/>
+          <w:numId w:val="6"/>
+        </w:numPr>
+        <w:spacing w:after="0" w:line="240" w:lineRule="auto"/>
+        <w:rPr>
+          <w:b/>
+          <w:bCs/>
+        </w:rPr>
+      </w:pPr>
+      <w:r>
+        <w:t xml:space="preserve">cognome: </w:t>
+      </w:r>
+      <w:proofErr w:type="spellStart"/>
+      <w:r>
+        <w:t>varchar</w:t>
+      </w:r>
+      <w:proofErr w:type="spellEnd"/>
+      <w:r>
+        <w:t>(</w:t>
+      </w:r>
+      <w:r>
+        <w:t>15</w:t>
+      </w:r>
+      <w:r>
+        <w:t>)</w:t>
+      </w:r>
+    </w:p>
+    <w:p>
+      <w:pPr>
+        <w:pStyle w:val="Paragrafoelenco"/>
+        <w:numPr>
+          <w:ilvl w:val="1"/>
+          <w:numId w:val="6"/>
+        </w:numPr>
+        <w:spacing w:after="0" w:line="240" w:lineRule="auto"/>
+        <w:rPr>
+          <w:b/>
+          <w:bCs/>
+        </w:rPr>
+      </w:pPr>
+      <w:r>
+        <w:t xml:space="preserve">indirizzo: </w:t>
+      </w:r>
+      <w:proofErr w:type="spellStart"/>
+      <w:r>
+        <w:t>varchar</w:t>
+      </w:r>
+      <w:proofErr w:type="spellEnd"/>
+      <w:r>
+        <w:t>(50)</w:t>
+      </w:r>
+    </w:p>
+    <w:p>
+      <w:pPr>
+        <w:spacing w:after="0" w:line="240" w:lineRule="auto"/>
+        <w:rPr>
+          <w:b/>
+          <w:bCs/>
+        </w:rPr>
+      </w:pPr>
+      <w:r>
+        <w:rPr>
+          <w:b/>
+          <w:bCs/>
+        </w:rPr>
+        <w:br w:type="page"/>
+      </w:r>
     </w:p>
     <w:p>
       <w:pPr>
@@ -4450,16 +4808,10 @@
           <w:b/>
           <w:bCs/>
         </w:rPr>
-        <w:t>Impiego</w:t>
-      </w:r>
-      <w:r>
-        <w:t>:</w:t>
-      </w:r>
-      <w:r>
-        <w:t xml:space="preserve"> il nome e</w:t>
-      </w:r>
-      <w:r>
-        <w:t xml:space="preserve"> la retribuzione di una mansione all’interno della pizzeria</w:t>
+        <w:t>Scontrino</w:t>
+      </w:r>
+      <w:r>
+        <w:t>: informazioni fiscali relative ad un ordine</w:t>
       </w:r>
     </w:p>
     <w:p>
@@ -4479,12 +4831,15 @@
         <w:rPr>
           <w:u w:val="single"/>
         </w:rPr>
-        <w:t>impiego</w:t>
+        <w:t>id</w:t>
       </w:r>
       <w:r>
         <w:t xml:space="preserve">: </w:t>
       </w:r>
       <w:proofErr w:type="spellStart"/>
+      <w:r>
+        <w:t>big</w:t>
+      </w:r>
       <w:r>
         <w:t>int</w:t>
       </w:r>
@@ -4515,75 +4870,70 @@
         </w:rPr>
       </w:pPr>
       <w:r>
-        <w:t xml:space="preserve">stipendio: </w:t>
+        <w:t xml:space="preserve">data: </w:t>
       </w:r>
       <w:proofErr w:type="spellStart"/>
       <w:r>
-        <w:t>int</w:t>
+        <w:t>timestamp</w:t>
       </w:r>
       <w:proofErr w:type="spellEnd"/>
-    </w:p>
-    <w:p>
-      <w:pPr>
-        <w:spacing w:after="0" w:line="240" w:lineRule="auto"/>
-        <w:ind w:left="1080"/>
-      </w:pPr>
-      <w:r>
-        <w:t>Un dipendente svolge un solo impiego nella pizzeria in cui lavora tra:</w:t>
-      </w:r>
     </w:p>
     <w:p>
       <w:pPr>
         <w:pStyle w:val="Paragrafoelenco"/>
         <w:numPr>
-          <w:ilvl w:val="0"/>
-          <w:numId w:val="10"/>
+          <w:ilvl w:val="1"/>
+          <w:numId w:val="6"/>
         </w:numPr>
         <w:spacing w:after="0" w:line="240" w:lineRule="auto"/>
-      </w:pPr>
-      <w:r>
-        <w:t>Pizzaiolo</w:t>
+        <w:rPr>
+          <w:b/>
+          <w:bCs/>
+        </w:rPr>
+      </w:pPr>
+      <w:proofErr w:type="spellStart"/>
+      <w:r>
+        <w:t>totale_lordo</w:t>
+      </w:r>
+      <w:proofErr w:type="spellEnd"/>
+      <w:r>
+        <w:t xml:space="preserve">: </w:t>
+      </w:r>
+      <w:proofErr w:type="spellStart"/>
+      <w:r>
+        <w:t>numeric</w:t>
+      </w:r>
+      <w:proofErr w:type="spellEnd"/>
+      <w:r>
+        <w:t>(5,2)</w:t>
       </w:r>
     </w:p>
     <w:p>
       <w:pPr>
         <w:pStyle w:val="Paragrafoelenco"/>
         <w:numPr>
-          <w:ilvl w:val="0"/>
-          <w:numId w:val="10"/>
+          <w:ilvl w:val="1"/>
+          <w:numId w:val="6"/>
         </w:numPr>
         <w:spacing w:after="0" w:line="240" w:lineRule="auto"/>
-      </w:pPr>
+        <w:rPr>
+          <w:b/>
+          <w:bCs/>
+        </w:rPr>
+      </w:pPr>
+      <w:r>
+        <w:t xml:space="preserve">iva: </w:t>
+      </w:r>
       <w:proofErr w:type="spellStart"/>
       <w:r>
-        <w:t>Aiuto_pizzaiolo</w:t>
+        <w:t>d</w:t>
+      </w:r>
+      <w:r>
+        <w:t>ecimal</w:t>
       </w:r>
       <w:proofErr w:type="spellEnd"/>
-    </w:p>
-    <w:p>
-      <w:pPr>
-        <w:pStyle w:val="Paragrafoelenco"/>
-        <w:numPr>
-          <w:ilvl w:val="0"/>
-          <w:numId w:val="10"/>
-        </w:numPr>
-        <w:spacing w:after="0" w:line="240" w:lineRule="auto"/>
-      </w:pPr>
-      <w:r>
-        <w:t>Cassiere</w:t>
-      </w:r>
-    </w:p>
-    <w:p>
-      <w:pPr>
-        <w:pStyle w:val="Paragrafoelenco"/>
-        <w:numPr>
-          <w:ilvl w:val="0"/>
-          <w:numId w:val="10"/>
-        </w:numPr>
-        <w:spacing w:after="0" w:line="240" w:lineRule="auto"/>
-      </w:pPr>
-      <w:r>
-        <w:t>Domiciliare</w:t>
+      <w:r>
+        <w:t>(5,2)</w:t>
       </w:r>
     </w:p>
     <w:p>
@@ -4592,6 +4942,7 @@
           <w:tab w:val="left" w:pos="567"/>
         </w:tabs>
         <w:spacing w:after="0" w:line="240" w:lineRule="auto"/>
+        <w:ind w:left="1080"/>
         <w:rPr>
           <w:b/>
           <w:bCs/>
@@ -4611,15 +4962,24 @@
           <w:bCs/>
         </w:rPr>
       </w:pPr>
-      <w:r>
-        <w:rPr>
-          <w:b/>
-          <w:bCs/>
-        </w:rPr>
-        <w:t>Ordine</w:t>
-      </w:r>
-      <w:r>
-        <w:t>: le informazioni di un ordine ricevuto dalla pizzeria</w:t>
+      <w:proofErr w:type="spellStart"/>
+      <w:r>
+        <w:rPr>
+          <w:b/>
+          <w:bCs/>
+        </w:rPr>
+        <w:t>Tipo_pagamento</w:t>
+      </w:r>
+      <w:proofErr w:type="spellEnd"/>
+      <w:r>
+        <w:rPr>
+          <w:b/>
+          <w:bCs/>
+        </w:rPr>
+        <w:t xml:space="preserve">: </w:t>
+      </w:r>
+      <w:r>
+        <w:t>informazione sul pagamento utilizzato</w:t>
       </w:r>
     </w:p>
     <w:p>
@@ -4631,26 +4991,31 @@
         </w:numPr>
         <w:spacing w:after="0" w:line="240" w:lineRule="auto"/>
         <w:rPr>
-          <w:b/>
-          <w:bCs/>
-        </w:rPr>
-      </w:pPr>
-      <w:r>
-        <w:rPr>
           <w:u w:val="single"/>
         </w:rPr>
-        <w:t>id</w:t>
+      </w:pPr>
+      <w:r>
+        <w:rPr>
+          <w:u w:val="single"/>
+        </w:rPr>
+        <w:t>pagamento</w:t>
       </w:r>
       <w:r>
         <w:t xml:space="preserve">: </w:t>
       </w:r>
       <w:proofErr w:type="spellStart"/>
       <w:r>
-        <w:t>int</w:t>
+        <w:t>varchar</w:t>
       </w:r>
       <w:proofErr w:type="spellEnd"/>
       <w:r>
-        <w:t xml:space="preserve"> </w:t>
+        <w:t>(</w:t>
+      </w:r>
+      <w:r>
+        <w:t>25</w:t>
+      </w:r>
+      <w:r>
+        <w:t xml:space="preserve">) </w:t>
       </w:r>
       <w:proofErr w:type="spellStart"/>
       <w:r>
@@ -4660,6 +5025,43 @@
       <w:r>
         <w:t xml:space="preserve"> key</w:t>
       </w:r>
+    </w:p>
+    <w:p>
+      <w:pPr>
+        <w:pStyle w:val="Paragrafoelenco"/>
+        <w:tabs>
+          <w:tab w:val="left" w:pos="567"/>
+        </w:tabs>
+        <w:spacing w:after="0" w:line="240" w:lineRule="auto"/>
+        <w:ind w:left="851"/>
+        <w:rPr>
+          <w:b/>
+          <w:bCs/>
+        </w:rPr>
+      </w:pPr>
+    </w:p>
+    <w:p>
+      <w:pPr>
+        <w:pStyle w:val="Paragrafoelenco"/>
+        <w:numPr>
+          <w:ilvl w:val="0"/>
+          <w:numId w:val="6"/>
+        </w:numPr>
+        <w:spacing w:after="0" w:line="240" w:lineRule="auto"/>
+        <w:rPr>
+          <w:b/>
+          <w:bCs/>
+        </w:rPr>
+      </w:pPr>
+      <w:proofErr w:type="spellStart"/>
+      <w:r>
+        <w:rPr>
+          <w:b/>
+          <w:bCs/>
+        </w:rPr>
+        <w:t>Formato_pizza</w:t>
+      </w:r>
+      <w:proofErr w:type="spellEnd"/>
     </w:p>
     <w:p>
       <w:pPr>
@@ -4675,15 +5077,75 @@
         </w:rPr>
       </w:pPr>
       <w:r>
-        <w:t>ora: time</w:t>
-      </w:r>
-    </w:p>
-    <w:p>
-      <w:pPr>
+        <w:rPr>
+          <w:u w:val="single"/>
+        </w:rPr>
+        <w:t>tipo</w:t>
+      </w:r>
+      <w:r>
+        <w:t xml:space="preserve">: </w:t>
+      </w:r>
+      <w:proofErr w:type="spellStart"/>
+      <w:r>
+        <w:t>varchar</w:t>
+      </w:r>
+      <w:proofErr w:type="spellEnd"/>
+      <w:r>
+        <w:t>(</w:t>
+      </w:r>
+      <w:r>
+        <w:t>15</w:t>
+      </w:r>
+      <w:r>
+        <w:t xml:space="preserve">) </w:t>
+      </w:r>
+      <w:proofErr w:type="spellStart"/>
+      <w:r>
+        <w:t>primary</w:t>
+      </w:r>
+      <w:proofErr w:type="spellEnd"/>
+      <w:r>
+        <w:t xml:space="preserve"> key</w:t>
+      </w:r>
+    </w:p>
+    <w:p>
+      <w:pPr>
+        <w:pStyle w:val="Paragrafoelenco"/>
+        <w:numPr>
+          <w:ilvl w:val="1"/>
+          <w:numId w:val="6"/>
+        </w:numPr>
+        <w:spacing w:after="0" w:line="240" w:lineRule="auto"/>
+        <w:rPr>
+          <w:b/>
+          <w:bCs/>
+        </w:rPr>
+      </w:pPr>
+      <w:proofErr w:type="spellStart"/>
+      <w:r>
+        <w:t>differenza_prezzo</w:t>
+      </w:r>
+      <w:proofErr w:type="spellEnd"/>
+      <w:r>
+        <w:t xml:space="preserve">: </w:t>
+      </w:r>
+      <w:proofErr w:type="spellStart"/>
+      <w:r>
+        <w:t>numeric</w:t>
+      </w:r>
+      <w:proofErr w:type="spellEnd"/>
+      <w:r>
+        <w:t>(4,2)</w:t>
+      </w:r>
+    </w:p>
+    <w:p>
+      <w:pPr>
+        <w:pStyle w:val="Paragrafoelenco"/>
         <w:tabs>
           <w:tab w:val="left" w:pos="567"/>
         </w:tabs>
         <w:spacing w:after="0" w:line="240" w:lineRule="auto"/>
+        <w:ind w:left="851"/>
         <w:rPr>
           <w:b/>
           <w:bCs/>
@@ -4708,10 +5170,7 @@
           <w:b/>
           <w:bCs/>
         </w:rPr>
-        <w:t>Cliente</w:t>
-      </w:r>
-      <w:r>
-        <w:t>: informazioni sul cliente che effettua un ordine</w:t>
+        <w:t>Pizza</w:t>
       </w:r>
     </w:p>
     <w:p>
@@ -4731,18 +5190,24 @@
         <w:rPr>
           <w:u w:val="single"/>
         </w:rPr>
-        <w:t>id</w:t>
+        <w:t>nome</w:t>
       </w:r>
       <w:r>
         <w:t xml:space="preserve">: </w:t>
       </w:r>
       <w:proofErr w:type="spellStart"/>
       <w:r>
-        <w:t>int</w:t>
+        <w:t>varchar</w:t>
       </w:r>
       <w:proofErr w:type="spellEnd"/>
       <w:r>
-        <w:t xml:space="preserve"> </w:t>
+        <w:t>(</w:t>
+      </w:r>
+      <w:r>
+        <w:t>35</w:t>
+      </w:r>
+      <w:r>
+        <w:t xml:space="preserve">) </w:t>
       </w:r>
       <w:proofErr w:type="spellStart"/>
       <w:r>
@@ -4767,15 +5232,53 @@
         </w:rPr>
       </w:pPr>
       <w:r>
-        <w:t xml:space="preserve">cognome: </w:t>
+        <w:t xml:space="preserve">prezzo: </w:t>
       </w:r>
       <w:proofErr w:type="spellStart"/>
       <w:r>
-        <w:t>varchar</w:t>
+        <w:t>numeric</w:t>
       </w:r>
       <w:proofErr w:type="spellEnd"/>
       <w:r>
-        <w:t>(20)</w:t>
+        <w:t>(4,2)</w:t>
+      </w:r>
+    </w:p>
+    <w:p>
+      <w:pPr>
+        <w:pStyle w:val="Paragrafoelenco"/>
+        <w:tabs>
+          <w:tab w:val="left" w:pos="567"/>
+        </w:tabs>
+        <w:spacing w:after="0" w:line="240" w:lineRule="auto"/>
+        <w:ind w:left="1004"/>
+        <w:rPr>
+          <w:b/>
+          <w:bCs/>
+        </w:rPr>
+      </w:pPr>
+    </w:p>
+    <w:p>
+      <w:pPr>
+        <w:pStyle w:val="Paragrafoelenco"/>
+        <w:numPr>
+          <w:ilvl w:val="0"/>
+          <w:numId w:val="6"/>
+        </w:numPr>
+        <w:spacing w:after="0" w:line="240" w:lineRule="auto"/>
+        <w:rPr>
+          <w:b/>
+          <w:bCs/>
+        </w:rPr>
+      </w:pPr>
+      <w:r>
+        <w:rPr>
+          <w:b/>
+          <w:bCs/>
+        </w:rPr>
+        <w:t>Ingrediente</w:t>
+      </w:r>
+      <w:r>
+        <w:t>: informazioni su di un ingrediente usato dalla pizzeria</w:t>
       </w:r>
     </w:p>
     <w:p>
@@ -4792,7 +5295,13 @@
         </w:rPr>
       </w:pPr>
       <w:r>
-        <w:t xml:space="preserve">indirizzo: </w:t>
+        <w:rPr>
+          <w:u w:val="single"/>
+        </w:rPr>
+        <w:t>nome</w:t>
+      </w:r>
+      <w:r>
+        <w:t xml:space="preserve">: </w:t>
       </w:r>
       <w:proofErr w:type="spellStart"/>
       <w:r>
@@ -4800,23 +5309,52 @@
       </w:r>
       <w:proofErr w:type="spellEnd"/>
       <w:r>
-        <w:t>(50)</w:t>
-      </w:r>
-    </w:p>
-    <w:p>
-      <w:pPr>
-        <w:spacing w:after="0" w:line="240" w:lineRule="auto"/>
-        <w:rPr>
-          <w:b/>
-          <w:bCs/>
-        </w:rPr>
-      </w:pPr>
-      <w:r>
-        <w:rPr>
-          <w:b/>
-          <w:bCs/>
-        </w:rPr>
-        <w:br w:type="page"/>
+        <w:t>(</w:t>
+      </w:r>
+      <w:r>
+        <w:t>40</w:t>
+      </w:r>
+      <w:r>
+        <w:t xml:space="preserve">) </w:t>
+      </w:r>
+      <w:proofErr w:type="spellStart"/>
+      <w:r>
+        <w:t>primary</w:t>
+      </w:r>
+      <w:proofErr w:type="spellEnd"/>
+      <w:r>
+        <w:t xml:space="preserve"> key</w:t>
+      </w:r>
+    </w:p>
+    <w:p>
+      <w:pPr>
+        <w:pStyle w:val="Paragrafoelenco"/>
+        <w:numPr>
+          <w:ilvl w:val="1"/>
+          <w:numId w:val="6"/>
+        </w:numPr>
+        <w:spacing w:after="0" w:line="240" w:lineRule="auto"/>
+        <w:rPr>
+          <w:b/>
+          <w:bCs/>
+        </w:rPr>
+      </w:pPr>
+      <w:r>
+        <w:t xml:space="preserve">conservazione: </w:t>
+      </w:r>
+      <w:proofErr w:type="spellStart"/>
+      <w:r>
+        <w:t>varchar</w:t>
+      </w:r>
+      <w:proofErr w:type="spellEnd"/>
+      <w:r>
+        <w:t>(</w:t>
+      </w:r>
+      <w:r>
+        <w:t>20</w:t>
+      </w:r>
+      <w:r>
+        <w:t>)</w:t>
       </w:r>
     </w:p>
     <w:p>
@@ -4849,10 +5387,10 @@
           <w:b/>
           <w:bCs/>
         </w:rPr>
-        <w:t>Scontrino</w:t>
-      </w:r>
-      <w:r>
-        <w:t>: informazioni fiscali relative ad un ordine</w:t>
+        <w:t>Magazzino</w:t>
+      </w:r>
+      <w:r>
+        <w:t>: magazzino di una pizzeria</w:t>
       </w:r>
     </w:p>
     <w:p>
@@ -4877,21 +5415,55 @@
       <w:r>
         <w:t xml:space="preserve">: </w:t>
       </w:r>
+      <w:r>
+        <w:t>serial</w:t>
+      </w:r>
+      <w:r>
+        <w:t xml:space="preserve"> </w:t>
+      </w:r>
       <w:proofErr w:type="spellStart"/>
       <w:r>
-        <w:t>int</w:t>
+        <w:t>primary</w:t>
       </w:r>
       <w:proofErr w:type="spellEnd"/>
       <w:r>
-        <w:t xml:space="preserve"> </w:t>
-      </w:r>
-      <w:proofErr w:type="spellStart"/>
-      <w:r>
-        <w:t>primary</w:t>
-      </w:r>
-      <w:proofErr w:type="spellEnd"/>
-      <w:r>
         <w:t xml:space="preserve"> key</w:t>
+      </w:r>
+    </w:p>
+    <w:p>
+      <w:pPr>
+        <w:tabs>
+          <w:tab w:val="left" w:pos="567"/>
+        </w:tabs>
+        <w:spacing w:after="0" w:line="240" w:lineRule="auto"/>
+        <w:rPr>
+          <w:b/>
+          <w:bCs/>
+        </w:rPr>
+      </w:pPr>
+    </w:p>
+    <w:p>
+      <w:pPr>
+        <w:pStyle w:val="Paragrafoelenco"/>
+        <w:numPr>
+          <w:ilvl w:val="0"/>
+          <w:numId w:val="6"/>
+        </w:numPr>
+        <w:spacing w:after="0" w:line="240" w:lineRule="auto"/>
+        <w:rPr>
+          <w:b/>
+          <w:bCs/>
+        </w:rPr>
+      </w:pPr>
+      <w:r>
+        <w:rPr>
+          <w:b/>
+          <w:bCs/>
+        </w:rPr>
+        <w:t>Rifornimento</w:t>
+      </w:r>
+      <w:r>
+        <w:t>: dati sul rifornimento di ingredienti ad un magazzino</w:t>
       </w:r>
     </w:p>
     <w:p>
@@ -4908,7 +5480,66 @@
         </w:rPr>
       </w:pPr>
       <w:r>
-        <w:t>data: date</w:t>
+        <w:rPr>
+          <w:u w:val="single"/>
+        </w:rPr>
+        <w:t>id</w:t>
+      </w:r>
+      <w:r>
+        <w:t xml:space="preserve">: </w:t>
+      </w:r>
+      <w:r>
+        <w:t>serial</w:t>
+      </w:r>
+      <w:r>
+        <w:t xml:space="preserve"> </w:t>
+      </w:r>
+      <w:proofErr w:type="spellStart"/>
+      <w:r>
+        <w:t>primary</w:t>
+      </w:r>
+      <w:proofErr w:type="spellEnd"/>
+      <w:r>
+        <w:t xml:space="preserve"> key</w:t>
+      </w:r>
+    </w:p>
+    <w:p>
+      <w:pPr>
+        <w:tabs>
+          <w:tab w:val="left" w:pos="567"/>
+        </w:tabs>
+        <w:spacing w:after="0" w:line="240" w:lineRule="auto"/>
+        <w:rPr>
+          <w:b/>
+          <w:bCs/>
+        </w:rPr>
+      </w:pPr>
+      <w:r>
+        <w:rPr>
+          <w:b/>
+          <w:bCs/>
+        </w:rPr>
+        <w:tab/>
+      </w:r>
+    </w:p>
+    <w:p>
+      <w:pPr>
+        <w:pStyle w:val="Paragrafoelenco"/>
+        <w:numPr>
+          <w:ilvl w:val="0"/>
+          <w:numId w:val="6"/>
+        </w:numPr>
+        <w:spacing w:after="0" w:line="240" w:lineRule="auto"/>
+      </w:pPr>
+      <w:r>
+        <w:rPr>
+          <w:b/>
+          <w:bCs/>
+        </w:rPr>
+        <w:t>Amministrazione</w:t>
+      </w:r>
+      <w:r>
+        <w:t>: una delle amministrazioni della catena</w:t>
       </w:r>
     </w:p>
     <w:p>
@@ -4924,13 +5555,28 @@
           <w:bCs/>
         </w:rPr>
       </w:pPr>
+      <w:r>
+        <w:rPr>
+          <w:u w:val="single"/>
+        </w:rPr>
+        <w:t>id</w:t>
+      </w:r>
+      <w:r>
+        <w:t xml:space="preserve">: </w:t>
+      </w:r>
+      <w:r>
+        <w:t xml:space="preserve">text </w:t>
+      </w:r>
+      <w:r>
+        <w:t xml:space="preserve"> </w:t>
+      </w:r>
       <w:proofErr w:type="spellStart"/>
       <w:r>
-        <w:t>totale_lordo</w:t>
+        <w:t>primary</w:t>
       </w:r>
       <w:proofErr w:type="spellEnd"/>
       <w:r>
-        <w:t>: double</w:t>
+        <w:t xml:space="preserve"> key</w:t>
       </w:r>
     </w:p>
     <w:p>
@@ -4946,54 +5592,27 @@
           <w:bCs/>
         </w:rPr>
       </w:pPr>
-      <w:r>
-        <w:t>iva: double</w:t>
-      </w:r>
-    </w:p>
-    <w:p>
-      <w:pPr>
-        <w:tabs>
-          <w:tab w:val="left" w:pos="567"/>
-        </w:tabs>
-        <w:spacing w:after="0" w:line="240" w:lineRule="auto"/>
-        <w:ind w:left="1080"/>
-        <w:rPr>
-          <w:b/>
-          <w:bCs/>
-        </w:rPr>
-      </w:pPr>
-    </w:p>
-    <w:p>
-      <w:pPr>
-        <w:pStyle w:val="Paragrafoelenco"/>
-        <w:numPr>
-          <w:ilvl w:val="0"/>
-          <w:numId w:val="6"/>
-        </w:numPr>
-        <w:spacing w:after="0" w:line="240" w:lineRule="auto"/>
-        <w:rPr>
-          <w:b/>
-          <w:bCs/>
-        </w:rPr>
-      </w:pPr>
       <w:proofErr w:type="spellStart"/>
       <w:r>
-        <w:rPr>
-          <w:b/>
-          <w:bCs/>
-        </w:rPr>
-        <w:t>Tipo_pagamento</w:t>
+        <w:t>sito_web</w:t>
       </w:r>
       <w:proofErr w:type="spellEnd"/>
       <w:r>
-        <w:rPr>
-          <w:b/>
-          <w:bCs/>
-        </w:rPr>
         <w:t xml:space="preserve">: </w:t>
       </w:r>
-      <w:r>
-        <w:t>informazione sul pagamento utilizzato</w:t>
+      <w:proofErr w:type="spellStart"/>
+      <w:r>
+        <w:t>varchar</w:t>
+      </w:r>
+      <w:proofErr w:type="spellEnd"/>
+      <w:r>
+        <w:t>(</w:t>
+      </w:r>
+      <w:r>
+        <w:t>20</w:t>
+      </w:r>
+      <w:r>
+        <w:t>)</w:t>
       </w:r>
     </w:p>
     <w:p>
@@ -5005,17 +5624,12 @@
         </w:numPr>
         <w:spacing w:after="0" w:line="240" w:lineRule="auto"/>
         <w:rPr>
-          <w:u w:val="single"/>
-        </w:rPr>
-      </w:pPr>
-      <w:r>
-        <w:rPr>
-          <w:u w:val="single"/>
-        </w:rPr>
-        <w:t>pagamento</w:t>
-      </w:r>
-      <w:r>
-        <w:t xml:space="preserve">: </w:t>
+          <w:b/>
+          <w:bCs/>
+        </w:rPr>
+      </w:pPr>
+      <w:r>
+        <w:t xml:space="preserve">mail: </w:t>
       </w:r>
       <w:proofErr w:type="spellStart"/>
       <w:r>
@@ -5023,53 +5637,14 @@
       </w:r>
       <w:proofErr w:type="spellEnd"/>
       <w:r>
-        <w:t xml:space="preserve">(20) </w:t>
-      </w:r>
-      <w:proofErr w:type="spellStart"/>
-      <w:r>
-        <w:t>primary</w:t>
-      </w:r>
-      <w:proofErr w:type="spellEnd"/>
-      <w:r>
-        <w:t xml:space="preserve"> key</w:t>
-      </w:r>
-    </w:p>
-    <w:p>
-      <w:pPr>
-        <w:pStyle w:val="Paragrafoelenco"/>
-        <w:tabs>
-          <w:tab w:val="left" w:pos="567"/>
-        </w:tabs>
-        <w:spacing w:after="0" w:line="240" w:lineRule="auto"/>
-        <w:ind w:left="851"/>
-        <w:rPr>
-          <w:b/>
-          <w:bCs/>
-        </w:rPr>
-      </w:pPr>
-    </w:p>
-    <w:p>
-      <w:pPr>
-        <w:pStyle w:val="Paragrafoelenco"/>
-        <w:numPr>
-          <w:ilvl w:val="0"/>
-          <w:numId w:val="6"/>
-        </w:numPr>
-        <w:spacing w:after="0" w:line="240" w:lineRule="auto"/>
-        <w:rPr>
-          <w:b/>
-          <w:bCs/>
-        </w:rPr>
-      </w:pPr>
-      <w:proofErr w:type="spellStart"/>
-      <w:r>
-        <w:rPr>
-          <w:b/>
-          <w:bCs/>
-        </w:rPr>
-        <w:t>Formato_pizza</w:t>
-      </w:r>
-      <w:proofErr w:type="spellEnd"/>
+        <w:t>(</w:t>
+      </w:r>
+      <w:r>
+        <w:t>35</w:t>
+      </w:r>
+      <w:r>
+        <w:t>)</w:t>
+      </w:r>
     </w:p>
     <w:p>
       <w:pPr>
@@ -5084,12 +5659,11 @@
           <w:bCs/>
         </w:rPr>
       </w:pPr>
-      <w:r>
-        <w:rPr>
-          <w:u w:val="single"/>
-        </w:rPr>
-        <w:t>tipo</w:t>
-      </w:r>
+      <w:proofErr w:type="spellStart"/>
+      <w:r>
+        <w:t>numero_tel</w:t>
+      </w:r>
+      <w:proofErr w:type="spellEnd"/>
       <w:r>
         <w:t xml:space="preserve">: </w:t>
       </w:r>
@@ -5099,15 +5673,13 @@
       </w:r>
       <w:proofErr w:type="spellEnd"/>
       <w:r>
-        <w:t xml:space="preserve">(10) </w:t>
-      </w:r>
-      <w:proofErr w:type="spellStart"/>
-      <w:r>
-        <w:t>primary</w:t>
-      </w:r>
-      <w:proofErr w:type="spellEnd"/>
-      <w:r>
-        <w:t xml:space="preserve"> key</w:t>
+        <w:t>(</w:t>
+      </w:r>
+      <w:r>
+        <w:t>25</w:t>
+      </w:r>
+      <w:r>
+        <w:t>)</w:t>
       </w:r>
     </w:p>
     <w:p>
@@ -5123,60 +5695,22 @@
           <w:bCs/>
         </w:rPr>
       </w:pPr>
+      <w:r>
+        <w:t xml:space="preserve">fax: </w:t>
+      </w:r>
       <w:proofErr w:type="spellStart"/>
       <w:r>
-        <w:t>differenza_prezzo</w:t>
+        <w:t>varchar</w:t>
       </w:r>
       <w:proofErr w:type="spellEnd"/>
       <w:r>
-        <w:t>: double</w:t>
-      </w:r>
-    </w:p>
-    <w:p>
-      <w:pPr>
-        <w:tabs>
-          <w:tab w:val="left" w:pos="567"/>
-        </w:tabs>
-        <w:spacing w:after="0" w:line="240" w:lineRule="auto"/>
-        <w:ind w:left="1080"/>
-      </w:pPr>
-      <w:r>
-        <w:t>Una pizza può esser venduta in tre formati: normale(+0), large(+1,50), extralarge(+2,50)</w:t>
-      </w:r>
-    </w:p>
-    <w:p>
-      <w:pPr>
-        <w:pStyle w:val="Paragrafoelenco"/>
-        <w:tabs>
-          <w:tab w:val="left" w:pos="567"/>
-        </w:tabs>
-        <w:spacing w:after="0" w:line="240" w:lineRule="auto"/>
-        <w:ind w:left="851"/>
-        <w:rPr>
-          <w:b/>
-          <w:bCs/>
-        </w:rPr>
-      </w:pPr>
-    </w:p>
-    <w:p>
-      <w:pPr>
-        <w:pStyle w:val="Paragrafoelenco"/>
-        <w:numPr>
-          <w:ilvl w:val="0"/>
-          <w:numId w:val="6"/>
-        </w:numPr>
-        <w:spacing w:after="0" w:line="240" w:lineRule="auto"/>
-        <w:rPr>
-          <w:b/>
-          <w:bCs/>
-        </w:rPr>
-      </w:pPr>
-      <w:r>
-        <w:rPr>
-          <w:b/>
-          <w:bCs/>
-        </w:rPr>
-        <w:t>Pizza</w:t>
+        <w:t>(</w:t>
+      </w:r>
+      <w:r>
+        <w:t>15</w:t>
+      </w:r>
+      <w:r>
+        <w:t>)</w:t>
       </w:r>
     </w:p>
     <w:p>
@@ -5193,13 +5727,7 @@
         </w:rPr>
       </w:pPr>
       <w:r>
-        <w:rPr>
-          <w:u w:val="single"/>
-        </w:rPr>
-        <w:t>nome</w:t>
-      </w:r>
-      <w:r>
-        <w:t xml:space="preserve">: </w:t>
+        <w:t xml:space="preserve">indirizzo: </w:t>
       </w:r>
       <w:proofErr w:type="spellStart"/>
       <w:r>
@@ -5207,15 +5735,7 @@
       </w:r>
       <w:proofErr w:type="spellEnd"/>
       <w:r>
-        <w:t xml:space="preserve">(20) </w:t>
-      </w:r>
-      <w:proofErr w:type="spellStart"/>
-      <w:r>
-        <w:t>primary</w:t>
-      </w:r>
-      <w:proofErr w:type="spellEnd"/>
-      <w:r>
-        <w:t xml:space="preserve"> key</w:t>
+        <w:t>(50)</w:t>
       </w:r>
     </w:p>
     <w:p>
@@ -5232,45 +5752,21 @@
         </w:rPr>
       </w:pPr>
       <w:r>
-        <w:t>prezzo: double</w:t>
-      </w:r>
-    </w:p>
-    <w:p>
-      <w:pPr>
-        <w:pStyle w:val="Paragrafoelenco"/>
-        <w:tabs>
-          <w:tab w:val="left" w:pos="567"/>
-        </w:tabs>
-        <w:spacing w:after="0" w:line="240" w:lineRule="auto"/>
-        <w:ind w:left="1004"/>
-        <w:rPr>
-          <w:b/>
-          <w:bCs/>
-        </w:rPr>
-      </w:pPr>
-    </w:p>
-    <w:p>
-      <w:pPr>
-        <w:pStyle w:val="Paragrafoelenco"/>
-        <w:numPr>
-          <w:ilvl w:val="0"/>
-          <w:numId w:val="6"/>
-        </w:numPr>
-        <w:spacing w:after="0" w:line="240" w:lineRule="auto"/>
-        <w:rPr>
-          <w:b/>
-          <w:bCs/>
-        </w:rPr>
-      </w:pPr>
-      <w:r>
-        <w:rPr>
-          <w:b/>
-          <w:bCs/>
-        </w:rPr>
-        <w:t>Ingrediente</w:t>
-      </w:r>
-      <w:r>
-        <w:t>: informazioni su di un ingrediente usato dalla pizzeria</w:t>
+        <w:t xml:space="preserve">citta: </w:t>
+      </w:r>
+      <w:proofErr w:type="spellStart"/>
+      <w:r>
+        <w:t>varchar</w:t>
+      </w:r>
+      <w:proofErr w:type="spellEnd"/>
+      <w:r>
+        <w:t>(</w:t>
+      </w:r>
+      <w:r>
+        <w:t>20</w:t>
+      </w:r>
+      <w:r>
+        <w:t>)</w:t>
       </w:r>
     </w:p>
     <w:p>
@@ -5287,461 +5783,12 @@
         </w:rPr>
       </w:pPr>
       <w:r>
-        <w:rPr>
-          <w:u w:val="single"/>
-        </w:rPr>
-        <w:t>nome</w:t>
-      </w:r>
-      <w:r>
-        <w:t xml:space="preserve">: </w:t>
+        <w:t xml:space="preserve">provincia: </w:t>
       </w:r>
       <w:proofErr w:type="spellStart"/>
       <w:r>
-        <w:t>varchar</w:t>
-      </w:r>
-      <w:proofErr w:type="spellEnd"/>
-      <w:r>
-        <w:t xml:space="preserve">(20) </w:t>
-      </w:r>
-      <w:proofErr w:type="spellStart"/>
-      <w:r>
-        <w:t>primary</w:t>
-      </w:r>
-      <w:proofErr w:type="spellEnd"/>
-      <w:r>
-        <w:t xml:space="preserve"> key</w:t>
-      </w:r>
-    </w:p>
-    <w:p>
-      <w:pPr>
-        <w:pStyle w:val="Paragrafoelenco"/>
-        <w:numPr>
-          <w:ilvl w:val="1"/>
-          <w:numId w:val="6"/>
-        </w:numPr>
-        <w:spacing w:after="0" w:line="240" w:lineRule="auto"/>
-        <w:rPr>
-          <w:b/>
-          <w:bCs/>
-        </w:rPr>
-      </w:pPr>
-      <w:r>
-        <w:t xml:space="preserve">conservazione: </w:t>
-      </w:r>
-      <w:proofErr w:type="spellStart"/>
-      <w:r>
-        <w:t>varchar</w:t>
-      </w:r>
-      <w:proofErr w:type="spellEnd"/>
-      <w:r>
-        <w:t>(40)</w:t>
-      </w:r>
-    </w:p>
-    <w:p>
-      <w:pPr>
-        <w:tabs>
-          <w:tab w:val="left" w:pos="567"/>
-        </w:tabs>
-        <w:spacing w:after="0" w:line="240" w:lineRule="auto"/>
-        <w:rPr>
-          <w:b/>
-          <w:bCs/>
-        </w:rPr>
-      </w:pPr>
-    </w:p>
-    <w:p>
-      <w:pPr>
-        <w:pStyle w:val="Paragrafoelenco"/>
-        <w:numPr>
-          <w:ilvl w:val="0"/>
-          <w:numId w:val="6"/>
-        </w:numPr>
-        <w:spacing w:after="0" w:line="240" w:lineRule="auto"/>
-        <w:rPr>
-          <w:b/>
-          <w:bCs/>
-        </w:rPr>
-      </w:pPr>
-      <w:r>
-        <w:rPr>
-          <w:b/>
-          <w:bCs/>
-        </w:rPr>
-        <w:t>Magazzino</w:t>
-      </w:r>
-      <w:r>
-        <w:t>: magazzino di una pizzeria</w:t>
-      </w:r>
-    </w:p>
-    <w:p>
-      <w:pPr>
-        <w:pStyle w:val="Paragrafoelenco"/>
-        <w:numPr>
-          <w:ilvl w:val="1"/>
-          <w:numId w:val="6"/>
-        </w:numPr>
-        <w:spacing w:after="0" w:line="240" w:lineRule="auto"/>
-        <w:rPr>
-          <w:b/>
-          <w:bCs/>
-        </w:rPr>
-      </w:pPr>
-      <w:r>
-        <w:rPr>
-          <w:u w:val="single"/>
-        </w:rPr>
-        <w:t>id</w:t>
-      </w:r>
-      <w:r>
-        <w:t xml:space="preserve">: </w:t>
-      </w:r>
-      <w:proofErr w:type="spellStart"/>
-      <w:r>
-        <w:t>int</w:t>
-      </w:r>
-      <w:proofErr w:type="spellEnd"/>
-      <w:r>
-        <w:t xml:space="preserve"> </w:t>
-      </w:r>
-      <w:proofErr w:type="spellStart"/>
-      <w:r>
-        <w:t>primary</w:t>
-      </w:r>
-      <w:proofErr w:type="spellEnd"/>
-      <w:r>
-        <w:t xml:space="preserve"> key</w:t>
-      </w:r>
-    </w:p>
-    <w:p>
-      <w:pPr>
-        <w:tabs>
-          <w:tab w:val="left" w:pos="567"/>
-        </w:tabs>
-        <w:spacing w:after="0" w:line="240" w:lineRule="auto"/>
-        <w:rPr>
-          <w:b/>
-          <w:bCs/>
-        </w:rPr>
-      </w:pPr>
-    </w:p>
-    <w:p>
-      <w:pPr>
-        <w:pStyle w:val="Paragrafoelenco"/>
-        <w:numPr>
-          <w:ilvl w:val="0"/>
-          <w:numId w:val="6"/>
-        </w:numPr>
-        <w:spacing w:after="0" w:line="240" w:lineRule="auto"/>
-        <w:rPr>
-          <w:b/>
-          <w:bCs/>
-        </w:rPr>
-      </w:pPr>
-      <w:r>
-        <w:rPr>
-          <w:b/>
-          <w:bCs/>
-        </w:rPr>
-        <w:t>Rifornimento</w:t>
-      </w:r>
-      <w:r>
-        <w:t>: dati sul rifornimento di ingredienti ad un magazzino</w:t>
-      </w:r>
-    </w:p>
-    <w:p>
-      <w:pPr>
-        <w:pStyle w:val="Paragrafoelenco"/>
-        <w:numPr>
-          <w:ilvl w:val="1"/>
-          <w:numId w:val="6"/>
-        </w:numPr>
-        <w:spacing w:after="0" w:line="240" w:lineRule="auto"/>
-        <w:rPr>
-          <w:b/>
-          <w:bCs/>
-        </w:rPr>
-      </w:pPr>
-      <w:r>
-        <w:rPr>
-          <w:u w:val="single"/>
-        </w:rPr>
-        <w:t>id</w:t>
-      </w:r>
-      <w:r>
-        <w:t xml:space="preserve">: </w:t>
-      </w:r>
-      <w:proofErr w:type="spellStart"/>
-      <w:r>
-        <w:t>int</w:t>
-      </w:r>
-      <w:proofErr w:type="spellEnd"/>
-      <w:r>
-        <w:t xml:space="preserve"> </w:t>
-      </w:r>
-      <w:proofErr w:type="spellStart"/>
-      <w:r>
-        <w:t>primary</w:t>
-      </w:r>
-      <w:proofErr w:type="spellEnd"/>
-      <w:r>
-        <w:t xml:space="preserve"> key</w:t>
-      </w:r>
-    </w:p>
-    <w:p>
-      <w:pPr>
-        <w:tabs>
-          <w:tab w:val="left" w:pos="567"/>
-        </w:tabs>
-        <w:spacing w:after="0" w:line="240" w:lineRule="auto"/>
-        <w:rPr>
-          <w:b/>
-          <w:bCs/>
-        </w:rPr>
-      </w:pPr>
-      <w:r>
-        <w:rPr>
-          <w:b/>
-          <w:bCs/>
-        </w:rPr>
-        <w:tab/>
-      </w:r>
-    </w:p>
-    <w:p>
-      <w:pPr>
-        <w:pStyle w:val="Paragrafoelenco"/>
-        <w:numPr>
-          <w:ilvl w:val="0"/>
-          <w:numId w:val="6"/>
-        </w:numPr>
-        <w:spacing w:after="0" w:line="240" w:lineRule="auto"/>
-      </w:pPr>
-      <w:r>
-        <w:rPr>
-          <w:b/>
-          <w:bCs/>
-        </w:rPr>
-        <w:t>Amministrazione</w:t>
-      </w:r>
-      <w:r>
-        <w:t>: una delle amministrazioni della catena</w:t>
-      </w:r>
-    </w:p>
-    <w:p>
-      <w:pPr>
-        <w:pStyle w:val="Paragrafoelenco"/>
-        <w:numPr>
-          <w:ilvl w:val="1"/>
-          <w:numId w:val="6"/>
-        </w:numPr>
-        <w:spacing w:after="0" w:line="240" w:lineRule="auto"/>
-        <w:rPr>
-          <w:b/>
-          <w:bCs/>
-        </w:rPr>
-      </w:pPr>
-      <w:r>
-        <w:rPr>
-          <w:u w:val="single"/>
-        </w:rPr>
-        <w:t>id</w:t>
-      </w:r>
-      <w:r>
-        <w:t xml:space="preserve">: </w:t>
-      </w:r>
-      <w:proofErr w:type="spellStart"/>
-      <w:r>
-        <w:t>varchar</w:t>
-      </w:r>
-      <w:proofErr w:type="spellEnd"/>
-      <w:r>
-        <w:t xml:space="preserve">(10) </w:t>
-      </w:r>
-      <w:proofErr w:type="spellStart"/>
-      <w:r>
-        <w:t>primary</w:t>
-      </w:r>
-      <w:proofErr w:type="spellEnd"/>
-      <w:r>
-        <w:t xml:space="preserve"> key</w:t>
-      </w:r>
-    </w:p>
-    <w:p>
-      <w:pPr>
-        <w:pStyle w:val="Paragrafoelenco"/>
-        <w:numPr>
-          <w:ilvl w:val="1"/>
-          <w:numId w:val="6"/>
-        </w:numPr>
-        <w:spacing w:after="0" w:line="240" w:lineRule="auto"/>
-        <w:rPr>
-          <w:b/>
-          <w:bCs/>
-        </w:rPr>
-      </w:pPr>
-      <w:proofErr w:type="spellStart"/>
-      <w:r>
-        <w:t>sito_web</w:t>
-      </w:r>
-      <w:proofErr w:type="spellEnd"/>
-      <w:r>
-        <w:t xml:space="preserve">: </w:t>
-      </w:r>
-      <w:proofErr w:type="spellStart"/>
-      <w:r>
-        <w:t>varchar</w:t>
-      </w:r>
-      <w:proofErr w:type="spellEnd"/>
-      <w:r>
-        <w:t>(50)</w:t>
-      </w:r>
-    </w:p>
-    <w:p>
-      <w:pPr>
-        <w:pStyle w:val="Paragrafoelenco"/>
-        <w:numPr>
-          <w:ilvl w:val="1"/>
-          <w:numId w:val="6"/>
-        </w:numPr>
-        <w:spacing w:after="0" w:line="240" w:lineRule="auto"/>
-        <w:rPr>
-          <w:b/>
-          <w:bCs/>
-        </w:rPr>
-      </w:pPr>
-      <w:r>
-        <w:t xml:space="preserve">mail: </w:t>
-      </w:r>
-      <w:proofErr w:type="spellStart"/>
-      <w:r>
-        <w:t>varchar</w:t>
-      </w:r>
-      <w:proofErr w:type="spellEnd"/>
-      <w:r>
-        <w:t>(30)</w:t>
-      </w:r>
-    </w:p>
-    <w:p>
-      <w:pPr>
-        <w:pStyle w:val="Paragrafoelenco"/>
-        <w:numPr>
-          <w:ilvl w:val="1"/>
-          <w:numId w:val="6"/>
-        </w:numPr>
-        <w:spacing w:after="0" w:line="240" w:lineRule="auto"/>
-        <w:rPr>
-          <w:b/>
-          <w:bCs/>
-        </w:rPr>
-      </w:pPr>
-      <w:proofErr w:type="spellStart"/>
-      <w:r>
-        <w:t>numero_tel</w:t>
-      </w:r>
-      <w:proofErr w:type="spellEnd"/>
-      <w:r>
-        <w:t xml:space="preserve">: </w:t>
-      </w:r>
-      <w:proofErr w:type="spellStart"/>
-      <w:r>
-        <w:t>varchar</w:t>
-      </w:r>
-      <w:proofErr w:type="spellEnd"/>
-      <w:r>
-        <w:t>(12)</w:t>
-      </w:r>
-    </w:p>
-    <w:p>
-      <w:pPr>
-        <w:pStyle w:val="Paragrafoelenco"/>
-        <w:numPr>
-          <w:ilvl w:val="1"/>
-          <w:numId w:val="6"/>
-        </w:numPr>
-        <w:spacing w:after="0" w:line="240" w:lineRule="auto"/>
-        <w:rPr>
-          <w:b/>
-          <w:bCs/>
-        </w:rPr>
-      </w:pPr>
-      <w:r>
-        <w:t xml:space="preserve">fax: </w:t>
-      </w:r>
-      <w:proofErr w:type="spellStart"/>
-      <w:r>
-        <w:t>varchar</w:t>
-      </w:r>
-      <w:proofErr w:type="spellEnd"/>
-      <w:r>
-        <w:t>(20)</w:t>
-      </w:r>
-    </w:p>
-    <w:p>
-      <w:pPr>
-        <w:pStyle w:val="Paragrafoelenco"/>
-        <w:numPr>
-          <w:ilvl w:val="1"/>
-          <w:numId w:val="6"/>
-        </w:numPr>
-        <w:spacing w:after="0" w:line="240" w:lineRule="auto"/>
-        <w:rPr>
-          <w:b/>
-          <w:bCs/>
-        </w:rPr>
-      </w:pPr>
-      <w:r>
-        <w:t xml:space="preserve">indirizzo: </w:t>
-      </w:r>
-      <w:proofErr w:type="spellStart"/>
-      <w:r>
-        <w:t>varchar</w:t>
-      </w:r>
-      <w:proofErr w:type="spellEnd"/>
-      <w:r>
-        <w:t>(50)</w:t>
-      </w:r>
-    </w:p>
-    <w:p>
-      <w:pPr>
-        <w:pStyle w:val="Paragrafoelenco"/>
-        <w:numPr>
-          <w:ilvl w:val="1"/>
-          <w:numId w:val="6"/>
-        </w:numPr>
-        <w:spacing w:after="0" w:line="240" w:lineRule="auto"/>
-        <w:rPr>
-          <w:b/>
-          <w:bCs/>
-        </w:rPr>
-      </w:pPr>
-      <w:r>
-        <w:t xml:space="preserve">citta: </w:t>
-      </w:r>
-      <w:proofErr w:type="spellStart"/>
-      <w:r>
-        <w:t>varchar</w:t>
-      </w:r>
-      <w:proofErr w:type="spellEnd"/>
-      <w:r>
-        <w:t>(30)</w:t>
-      </w:r>
-    </w:p>
-    <w:p>
-      <w:pPr>
-        <w:pStyle w:val="Paragrafoelenco"/>
-        <w:numPr>
-          <w:ilvl w:val="1"/>
-          <w:numId w:val="6"/>
-        </w:numPr>
-        <w:spacing w:after="0" w:line="240" w:lineRule="auto"/>
-        <w:rPr>
-          <w:b/>
-          <w:bCs/>
-        </w:rPr>
-      </w:pPr>
-      <w:r>
-        <w:t xml:space="preserve">provincia: </w:t>
-      </w:r>
-      <w:proofErr w:type="spellStart"/>
+        <w:t>var</w:t>
+      </w:r>
       <w:r>
         <w:t>char</w:t>
       </w:r>

</xml_diff>

<commit_message>
Aggiornate screen query e relativi risultati sul file word, aggiunto file con query specifiche
</commit_message>
<xml_diff>
--- a/Word/Presentazione PaduPizza.docx
+++ b/Word/Presentazione PaduPizza.docx
@@ -13219,6 +13219,15 @@
         <w:spacing w:after="0" w:line="240" w:lineRule="auto"/>
         <w:rPr>
           <w:rFonts w:ascii="Arial" w:hAnsi="Arial" w:cs="Arial"/>
+          <w:noProof/>
+        </w:rPr>
+      </w:pPr>
+    </w:p>
+    <w:p>
+      <w:pPr>
+        <w:spacing w:after="0" w:line="240" w:lineRule="auto"/>
+        <w:rPr>
+          <w:rFonts w:ascii="Arial" w:hAnsi="Arial" w:cs="Arial"/>
           <w:b/>
           <w:bCs/>
           <w:sz w:val="26"/>
@@ -13233,7 +13242,6 @@
           <w:sz w:val="26"/>
           <w:szCs w:val="26"/>
         </w:rPr>
-        <w:lastRenderedPageBreak/>
         <w:t>Query</w:t>
       </w:r>
     </w:p>
@@ -13259,21 +13267,36 @@
       <w:r>
         <w:rPr>
           <w:rFonts w:ascii="Arial" w:hAnsi="Arial" w:cs="Arial"/>
+        </w:rPr>
+        <w:t>1.Inserimento di un nuovo ordine nel Database</w:t>
+      </w:r>
+    </w:p>
+    <w:p>
+      <w:pPr>
+        <w:spacing w:after="0" w:line="240" w:lineRule="auto"/>
+        <w:rPr>
+          <w:rFonts w:ascii="Arial" w:hAnsi="Arial" w:cs="Arial"/>
           <w:noProof/>
         </w:rPr>
+      </w:pPr>
+      <w:r>
+        <w:rPr>
+          <w:rFonts w:ascii="Arial" w:hAnsi="Arial" w:cs="Arial"/>
+          <w:noProof/>
+        </w:rPr>
         <w:drawing>
-          <wp:anchor distT="0" distB="0" distL="114300" distR="114300" simplePos="0" relativeHeight="251661312" behindDoc="0" locked="0" layoutInCell="1" allowOverlap="1" wp14:anchorId="54AEA3B4" wp14:editId="1A39B969">
+          <wp:anchor distT="0" distB="0" distL="114300" distR="114300" simplePos="0" relativeHeight="251661312" behindDoc="0" locked="0" layoutInCell="1" allowOverlap="1" wp14:anchorId="54AEA3B4" wp14:editId="5E6E1FA9">
             <wp:simplePos x="0" y="0"/>
             <wp:positionH relativeFrom="margin">
-              <wp:align>right</wp:align>
+              <wp:align>left</wp:align>
             </wp:positionH>
             <wp:positionV relativeFrom="paragraph">
-              <wp:posOffset>193711</wp:posOffset>
+              <wp:posOffset>15240</wp:posOffset>
             </wp:positionV>
-            <wp:extent cx="6840855" cy="1675765"/>
-            <wp:effectExtent l="0" t="0" r="0" b="635"/>
+            <wp:extent cx="5955030" cy="2305050"/>
+            <wp:effectExtent l="0" t="0" r="7620" b="0"/>
             <wp:wrapSquare wrapText="bothSides"/>
-            <wp:docPr id="4" name="Immagine 4" descr="Immagine che contiene testo&#10;&#10;Descrizione generata automaticamente"/>
+            <wp:docPr id="4" name="Immagine 4"/>
             <wp:cNvGraphicFramePr>
               <a:graphicFrameLocks xmlns:a="http://schemas.openxmlformats.org/drawingml/2006/main" noChangeAspect="1"/>
             </wp:cNvGraphicFramePr>
@@ -13281,24 +13304,24 @@
               <a:graphicData uri="http://schemas.openxmlformats.org/drawingml/2006/picture">
                 <pic:pic xmlns:pic="http://schemas.openxmlformats.org/drawingml/2006/picture">
                   <pic:nvPicPr>
-                    <pic:cNvPr id="4" name="Immagine 4" descr="Immagine che contiene testo&#10;&#10;Descrizione generata automaticamente"/>
+                    <pic:cNvPr id="4" name="Immagine 4"/>
                     <pic:cNvPicPr/>
                   </pic:nvPicPr>
                   <pic:blipFill rotWithShape="1">
-                    <a:blip r:embed="rId13" cstate="print">
+                    <a:blip r:embed="rId13">
                       <a:extLst>
                         <a:ext uri="{28A0092B-C50C-407E-A947-70E740481C1C}">
                           <a14:useLocalDpi xmlns:a14="http://schemas.microsoft.com/office/drawing/2010/main" val="0"/>
                         </a:ext>
                       </a:extLst>
                     </a:blip>
-                    <a:srcRect t="7168"/>
+                    <a:srcRect t="-47" b="483"/>
                     <a:stretch/>
                   </pic:blipFill>
                   <pic:spPr bwMode="auto">
                     <a:xfrm>
                       <a:off x="0" y="0"/>
-                      <a:ext cx="6840855" cy="1675765"/>
+                      <a:ext cx="5955030" cy="2305050"/>
                     </a:xfrm>
                     <a:prstGeom prst="rect">
                       <a:avLst/>
@@ -13324,12 +13347,14 @@
           </wp:anchor>
         </w:drawing>
       </w:r>
-      <w:r>
-        <w:rPr>
-          <w:rFonts w:ascii="Arial" w:hAnsi="Arial" w:cs="Arial"/>
-        </w:rPr>
-        <w:t>1.Inserimento di un nuovo ordine nel Database</w:t>
-      </w:r>
+    </w:p>
+    <w:p>
+      <w:pPr>
+        <w:spacing w:after="0" w:line="240" w:lineRule="auto"/>
+        <w:rPr>
+          <w:rFonts w:ascii="Arial" w:hAnsi="Arial" w:cs="Arial"/>
+        </w:rPr>
+      </w:pPr>
     </w:p>
     <w:p>
       <w:pPr>
@@ -13353,35 +13378,148 @@
         <w:spacing w:after="0" w:line="240" w:lineRule="auto"/>
         <w:rPr>
           <w:rFonts w:ascii="Arial" w:hAnsi="Arial" w:cs="Arial"/>
+        </w:rPr>
+      </w:pPr>
+    </w:p>
+    <w:p>
+      <w:pPr>
+        <w:spacing w:after="0" w:line="240" w:lineRule="auto"/>
+        <w:rPr>
+          <w:rFonts w:ascii="Arial" w:hAnsi="Arial" w:cs="Arial"/>
+        </w:rPr>
+      </w:pPr>
+    </w:p>
+    <w:p>
+      <w:pPr>
+        <w:spacing w:after="0" w:line="240" w:lineRule="auto"/>
+        <w:rPr>
+          <w:rFonts w:ascii="Arial" w:hAnsi="Arial" w:cs="Arial"/>
+        </w:rPr>
+      </w:pPr>
+    </w:p>
+    <w:p>
+      <w:pPr>
+        <w:spacing w:after="0" w:line="240" w:lineRule="auto"/>
+        <w:rPr>
+          <w:rFonts w:ascii="Arial" w:hAnsi="Arial" w:cs="Arial"/>
+        </w:rPr>
+      </w:pPr>
+    </w:p>
+    <w:p>
+      <w:pPr>
+        <w:spacing w:after="0" w:line="240" w:lineRule="auto"/>
+        <w:rPr>
+          <w:rFonts w:ascii="Arial" w:hAnsi="Arial" w:cs="Arial"/>
+        </w:rPr>
+      </w:pPr>
+    </w:p>
+    <w:p>
+      <w:pPr>
+        <w:spacing w:after="0" w:line="240" w:lineRule="auto"/>
+        <w:rPr>
+          <w:rFonts w:ascii="Arial" w:hAnsi="Arial" w:cs="Arial"/>
+        </w:rPr>
+      </w:pPr>
+    </w:p>
+    <w:p>
+      <w:pPr>
+        <w:spacing w:after="0" w:line="240" w:lineRule="auto"/>
+        <w:rPr>
+          <w:rFonts w:ascii="Arial" w:hAnsi="Arial" w:cs="Arial"/>
+        </w:rPr>
+      </w:pPr>
+    </w:p>
+    <w:p>
+      <w:pPr>
+        <w:spacing w:after="0" w:line="240" w:lineRule="auto"/>
+        <w:rPr>
+          <w:rFonts w:ascii="Arial" w:hAnsi="Arial" w:cs="Arial"/>
+        </w:rPr>
+      </w:pPr>
+    </w:p>
+    <w:p>
+      <w:pPr>
+        <w:spacing w:after="0" w:line="240" w:lineRule="auto"/>
+        <w:rPr>
+          <w:rFonts w:ascii="Arial" w:hAnsi="Arial" w:cs="Arial"/>
+        </w:rPr>
+      </w:pPr>
+    </w:p>
+    <w:p>
+      <w:pPr>
+        <w:spacing w:after="0" w:line="240" w:lineRule="auto"/>
+        <w:rPr>
+          <w:rFonts w:ascii="Arial" w:hAnsi="Arial" w:cs="Arial"/>
+        </w:rPr>
+      </w:pPr>
+    </w:p>
+    <w:p>
+      <w:pPr>
+        <w:spacing w:after="0" w:line="240" w:lineRule="auto"/>
+        <w:rPr>
+          <w:rFonts w:ascii="Arial" w:hAnsi="Arial" w:cs="Arial"/>
+        </w:rPr>
+      </w:pPr>
+    </w:p>
+    <w:p>
+      <w:pPr>
+        <w:spacing w:after="0" w:line="240" w:lineRule="auto"/>
+        <w:rPr>
+          <w:rFonts w:ascii="Arial" w:hAnsi="Arial" w:cs="Arial"/>
+        </w:rPr>
+      </w:pPr>
+    </w:p>
+    <w:p>
+      <w:pPr>
+        <w:spacing w:after="0" w:line="240" w:lineRule="auto"/>
+        <w:rPr>
+          <w:rFonts w:ascii="Arial" w:hAnsi="Arial" w:cs="Arial"/>
+        </w:rPr>
+      </w:pPr>
+      <w:r>
+        <w:rPr>
+          <w:rFonts w:ascii="Arial" w:hAnsi="Arial" w:cs="Arial"/>
+        </w:rPr>
+        <w:t>2.</w:t>
+      </w:r>
+      <w:r>
+        <w:rPr>
+          <w:rFonts w:ascii="Arial" w:hAnsi="Arial" w:cs="Arial"/>
+        </w:rPr>
+        <w:t xml:space="preserve"> Query per il calcolo dello stipendio mensile di un titolare di N pizzerie. Esso varia in base al fatturato totale delle pizzerie da esso gestite</w:t>
+      </w:r>
+      <w:r>
+        <w:rPr>
+          <w:rFonts w:ascii="Arial" w:hAnsi="Arial" w:cs="Arial"/>
+        </w:rPr>
+        <w:t>.</w:t>
+      </w:r>
+    </w:p>
+    <w:p>
+      <w:pPr>
+        <w:spacing w:after="0" w:line="240" w:lineRule="auto"/>
+        <w:rPr>
+          <w:rFonts w:ascii="Arial" w:hAnsi="Arial" w:cs="Arial"/>
+        </w:rPr>
+      </w:pPr>
+      <w:r>
+        <w:rPr>
+          <w:rFonts w:ascii="Arial" w:hAnsi="Arial" w:cs="Arial"/>
           <w:noProof/>
         </w:rPr>
-      </w:pPr>
-    </w:p>
-    <w:p>
-      <w:pPr>
-        <w:spacing w:after="0" w:line="240" w:lineRule="auto"/>
-        <w:rPr>
-          <w:rFonts w:ascii="Arial" w:hAnsi="Arial" w:cs="Arial"/>
-        </w:rPr>
-      </w:pPr>
-      <w:r>
-        <w:rPr>
-          <w:rFonts w:ascii="Arial" w:hAnsi="Arial" w:cs="Arial"/>
-          <w:noProof/>
-        </w:rPr>
         <w:drawing>
-          <wp:anchor distT="0" distB="0" distL="114300" distR="114300" simplePos="0" relativeHeight="251662336" behindDoc="0" locked="0" layoutInCell="1" allowOverlap="1" wp14:anchorId="37677BE0" wp14:editId="7DED693C">
+          <wp:anchor distT="0" distB="0" distL="114300" distR="114300" simplePos="0" relativeHeight="251667456" behindDoc="0" locked="0" layoutInCell="1" allowOverlap="1" wp14:anchorId="720AE841" wp14:editId="2BA76B8C">
             <wp:simplePos x="0" y="0"/>
             <wp:positionH relativeFrom="margin">
-              <wp:align>right</wp:align>
+              <wp:align>left</wp:align>
             </wp:positionH>
             <wp:positionV relativeFrom="paragraph">
-              <wp:posOffset>354773</wp:posOffset>
+              <wp:posOffset>189120</wp:posOffset>
             </wp:positionV>
-            <wp:extent cx="6840855" cy="1158875"/>
-            <wp:effectExtent l="0" t="0" r="0" b="3175"/>
+            <wp:extent cx="6840855" cy="1717040"/>
+            <wp:effectExtent l="0" t="0" r="0" b="0"/>
             <wp:wrapSquare wrapText="bothSides"/>
-            <wp:docPr id="5" name="Immagine 5" descr="Immagine che contiene testo&#10;&#10;Descrizione generata automaticamente"/>
+            <wp:docPr id="10" name="Immagine 10" descr="Immagine che contiene tavolo&#10;&#10;Descrizione generata automaticamente"/>
             <wp:cNvGraphicFramePr>
               <a:graphicFrameLocks xmlns:a="http://schemas.openxmlformats.org/drawingml/2006/main" noChangeAspect="1"/>
             </wp:cNvGraphicFramePr>
@@ -13389,7 +13527,7 @@
               <a:graphicData uri="http://schemas.openxmlformats.org/drawingml/2006/picture">
                 <pic:pic xmlns:pic="http://schemas.openxmlformats.org/drawingml/2006/picture">
                   <pic:nvPicPr>
-                    <pic:cNvPr id="5" name="Immagine 5" descr="Immagine che contiene testo&#10;&#10;Descrizione generata automaticamente"/>
+                    <pic:cNvPr id="10" name="Immagine 10" descr="Immagine che contiene tavolo&#10;&#10;Descrizione generata automaticamente"/>
                     <pic:cNvPicPr/>
                   </pic:nvPicPr>
                   <pic:blipFill rotWithShape="1">
@@ -13400,13 +13538,13 @@
                         </a:ext>
                       </a:extLst>
                     </a:blip>
-                    <a:srcRect t="19715"/>
+                    <a:srcRect t="49649"/>
                     <a:stretch/>
                   </pic:blipFill>
                   <pic:spPr bwMode="auto">
                     <a:xfrm>
                       <a:off x="0" y="0"/>
-                      <a:ext cx="6840855" cy="1158875"/>
+                      <a:ext cx="6840855" cy="1717040"/>
                     </a:xfrm>
                     <a:prstGeom prst="rect">
                       <a:avLst/>
@@ -13436,74 +13574,60 @@
         <w:rPr>
           <w:rFonts w:ascii="Arial" w:hAnsi="Arial" w:cs="Arial"/>
         </w:rPr>
-        <w:t>2.</w:t>
-      </w:r>
-      <w:r>
-        <w:rPr>
-          <w:rFonts w:ascii="Arial" w:hAnsi="Arial" w:cs="Arial"/>
-        </w:rPr>
-        <w:t xml:space="preserve"> Query per il calcolo dello stipendio mensile di un titolare di N pizzerie. Esso varia in base al fatturato totale delle pizzerie da esso gestite</w:t>
-      </w:r>
-    </w:p>
-    <w:p>
-      <w:pPr>
-        <w:spacing w:after="0" w:line="240" w:lineRule="auto"/>
-        <w:rPr>
-          <w:rFonts w:ascii="Arial" w:hAnsi="Arial" w:cs="Arial"/>
-        </w:rPr>
-      </w:pPr>
-    </w:p>
-    <w:p>
-      <w:pPr>
-        <w:spacing w:after="0" w:line="240" w:lineRule="auto"/>
-        <w:rPr>
-          <w:rFonts w:ascii="Arial" w:hAnsi="Arial" w:cs="Arial"/>
-        </w:rPr>
-      </w:pPr>
-    </w:p>
-    <w:p>
-      <w:pPr>
-        <w:spacing w:after="0" w:line="240" w:lineRule="auto"/>
+        <w:t>Query calcolata sul titolare Costantino Luciani(</w:t>
+      </w:r>
+      <w:r>
+        <w:rPr>
+          <w:rFonts w:ascii="Arial" w:hAnsi="Arial" w:cs="Arial"/>
+        </w:rPr>
+        <w:t>LCNCTN10L25F205T</w:t>
+      </w:r>
+      <w:r>
+        <w:rPr>
+          <w:rFonts w:ascii="Arial" w:hAnsi="Arial" w:cs="Arial"/>
+        </w:rPr>
+        <w:t xml:space="preserve">) nel mese di </w:t>
+      </w:r>
+      <w:proofErr w:type="gramStart"/>
+      <w:r>
+        <w:rPr>
+          <w:rFonts w:ascii="Arial" w:hAnsi="Arial" w:cs="Arial"/>
+        </w:rPr>
+        <w:t>Gennaio</w:t>
+      </w:r>
+      <w:proofErr w:type="gramEnd"/>
+      <w:r>
+        <w:rPr>
+          <w:rFonts w:ascii="Arial" w:hAnsi="Arial" w:cs="Arial"/>
+        </w:rPr>
+        <w:t xml:space="preserve"> 2020</w:t>
+      </w:r>
+    </w:p>
+    <w:p>
+      <w:pPr>
+        <w:spacing w:after="0" w:line="240" w:lineRule="auto"/>
+        <w:rPr>
+          <w:rFonts w:ascii="Arial" w:hAnsi="Arial" w:cs="Arial"/>
+        </w:rPr>
+      </w:pPr>
+      <w:r>
         <w:rPr>
           <w:rFonts w:ascii="Arial" w:hAnsi="Arial" w:cs="Arial"/>
           <w:noProof/>
         </w:rPr>
-      </w:pPr>
-    </w:p>
-    <w:p>
-      <w:pPr>
-        <w:spacing w:after="0" w:line="240" w:lineRule="auto"/>
-        <w:rPr>
-          <w:rFonts w:ascii="Arial" w:hAnsi="Arial" w:cs="Arial"/>
-          <w:noProof/>
-        </w:rPr>
-      </w:pPr>
-    </w:p>
-    <w:p>
-      <w:pPr>
-        <w:spacing w:after="0" w:line="240" w:lineRule="auto"/>
-        <w:rPr>
-          <w:rFonts w:ascii="Arial" w:hAnsi="Arial" w:cs="Arial"/>
-        </w:rPr>
-      </w:pPr>
-      <w:r>
-        <w:rPr>
-          <w:rFonts w:ascii="Arial" w:hAnsi="Arial" w:cs="Arial"/>
-          <w:noProof/>
-        </w:rPr>
         <w:drawing>
-          <wp:anchor distT="0" distB="0" distL="114300" distR="114300" simplePos="0" relativeHeight="251663360" behindDoc="0" locked="0" layoutInCell="1" allowOverlap="1" wp14:anchorId="076A88C6" wp14:editId="5007D951">
+          <wp:anchor distT="0" distB="0" distL="114300" distR="114300" simplePos="0" relativeHeight="251668480" behindDoc="0" locked="0" layoutInCell="1" allowOverlap="1" wp14:anchorId="39E9AB88" wp14:editId="19B1FFA0">
             <wp:simplePos x="0" y="0"/>
             <wp:positionH relativeFrom="margin">
               <wp:align>left</wp:align>
             </wp:positionH>
             <wp:positionV relativeFrom="paragraph">
-              <wp:posOffset>192033</wp:posOffset>
+              <wp:posOffset>1755526</wp:posOffset>
             </wp:positionV>
-            <wp:extent cx="6745605" cy="2166620"/>
-            <wp:effectExtent l="0" t="0" r="0" b="5080"/>
+            <wp:extent cx="3705225" cy="449580"/>
+            <wp:effectExtent l="0" t="0" r="0" b="7620"/>
             <wp:wrapSquare wrapText="bothSides"/>
-            <wp:docPr id="6" name="Immagine 6" descr="Immagine che contiene testo&#10;&#10;Descrizione generata automaticamente"/>
+            <wp:docPr id="11" name="Immagine 11" descr="Immagine che contiene testo&#10;&#10;Descrizione generata automaticamente"/>
             <wp:cNvGraphicFramePr>
               <a:graphicFrameLocks xmlns:a="http://schemas.openxmlformats.org/drawingml/2006/main" noChangeAspect="1"/>
             </wp:cNvGraphicFramePr>
@@ -13511,7 +13635,7 @@
               <a:graphicData uri="http://schemas.openxmlformats.org/drawingml/2006/picture">
                 <pic:pic xmlns:pic="http://schemas.openxmlformats.org/drawingml/2006/picture">
                   <pic:nvPicPr>
-                    <pic:cNvPr id="6" name="Immagine 6" descr="Immagine che contiene testo&#10;&#10;Descrizione generata automaticamente"/>
+                    <pic:cNvPr id="11" name="Immagine 11" descr="Immagine che contiene testo&#10;&#10;Descrizione generata automaticamente"/>
                     <pic:cNvPicPr/>
                   </pic:nvPicPr>
                   <pic:blipFill rotWithShape="1">
@@ -13522,13 +13646,13 @@
                         </a:ext>
                       </a:extLst>
                     </a:blip>
-                    <a:srcRect l="1387" t="7031"/>
+                    <a:srcRect l="537" t="7825" r="759" b="4697"/>
                     <a:stretch/>
                   </pic:blipFill>
                   <pic:spPr bwMode="auto">
                     <a:xfrm>
                       <a:off x="0" y="0"/>
-                      <a:ext cx="6745605" cy="2166620"/>
+                      <a:ext cx="3773918" cy="458376"/>
                     </a:xfrm>
                     <a:prstGeom prst="rect">
                       <a:avLst/>
@@ -13554,6 +13678,39 @@
           </wp:anchor>
         </w:drawing>
       </w:r>
+    </w:p>
+    <w:p>
+      <w:pPr>
+        <w:spacing w:after="0" w:line="240" w:lineRule="auto"/>
+        <w:rPr>
+          <w:rFonts w:ascii="Arial" w:hAnsi="Arial" w:cs="Arial"/>
+        </w:rPr>
+      </w:pPr>
+    </w:p>
+    <w:p>
+      <w:pPr>
+        <w:spacing w:after="0" w:line="240" w:lineRule="auto"/>
+        <w:rPr>
+          <w:rFonts w:ascii="Arial" w:hAnsi="Arial" w:cs="Arial"/>
+        </w:rPr>
+      </w:pPr>
+    </w:p>
+    <w:p>
+      <w:pPr>
+        <w:spacing w:after="0" w:line="240" w:lineRule="auto"/>
+        <w:rPr>
+          <w:rFonts w:ascii="Arial" w:hAnsi="Arial" w:cs="Arial"/>
+          <w:noProof/>
+        </w:rPr>
+      </w:pPr>
+    </w:p>
+    <w:p>
+      <w:pPr>
+        <w:spacing w:after="0" w:line="240" w:lineRule="auto"/>
+        <w:rPr>
+          <w:rFonts w:ascii="Arial" w:hAnsi="Arial" w:cs="Arial"/>
+        </w:rPr>
+      </w:pPr>
       <w:r>
         <w:rPr>
           <w:rFonts w:ascii="Arial" w:hAnsi="Arial" w:cs="Arial"/>
@@ -13574,49 +13731,24 @@
           <w:rFonts w:ascii="Arial" w:hAnsi="Arial" w:cs="Arial"/>
         </w:rPr>
       </w:pPr>
-    </w:p>
-    <w:p>
-      <w:pPr>
-        <w:spacing w:after="0" w:line="240" w:lineRule="auto"/>
-        <w:rPr>
-          <w:rFonts w:ascii="Arial" w:hAnsi="Arial" w:cs="Arial"/>
-        </w:rPr>
-      </w:pPr>
-    </w:p>
-    <w:p>
-      <w:pPr>
-        <w:spacing w:after="0" w:line="240" w:lineRule="auto"/>
+      <w:r>
         <w:rPr>
           <w:rFonts w:ascii="Arial" w:hAnsi="Arial" w:cs="Arial"/>
           <w:noProof/>
         </w:rPr>
-      </w:pPr>
-    </w:p>
-    <w:p>
-      <w:pPr>
-        <w:spacing w:after="0" w:line="240" w:lineRule="auto"/>
-        <w:rPr>
-          <w:rFonts w:ascii="Arial" w:hAnsi="Arial" w:cs="Arial"/>
-        </w:rPr>
-      </w:pPr>
-      <w:r>
-        <w:rPr>
-          <w:rFonts w:ascii="Arial" w:hAnsi="Arial" w:cs="Arial"/>
-          <w:noProof/>
-        </w:rPr>
         <w:drawing>
-          <wp:anchor distT="0" distB="0" distL="114300" distR="114300" simplePos="0" relativeHeight="251664384" behindDoc="0" locked="0" layoutInCell="1" allowOverlap="1" wp14:anchorId="2726BD03" wp14:editId="06EA3BB6">
+          <wp:anchor distT="0" distB="0" distL="114300" distR="114300" simplePos="0" relativeHeight="251663360" behindDoc="0" locked="0" layoutInCell="1" allowOverlap="1" wp14:anchorId="076A88C6" wp14:editId="3188E4FC">
             <wp:simplePos x="0" y="0"/>
             <wp:positionH relativeFrom="margin">
-              <wp:align>right</wp:align>
+              <wp:align>left</wp:align>
             </wp:positionH>
             <wp:positionV relativeFrom="paragraph">
-              <wp:posOffset>215301</wp:posOffset>
+              <wp:posOffset>187960</wp:posOffset>
             </wp:positionV>
-            <wp:extent cx="6840855" cy="1438910"/>
-            <wp:effectExtent l="0" t="0" r="0" b="8890"/>
+            <wp:extent cx="6745605" cy="2438400"/>
+            <wp:effectExtent l="0" t="0" r="0" b="0"/>
             <wp:wrapSquare wrapText="bothSides"/>
-            <wp:docPr id="7" name="Immagine 7"/>
+            <wp:docPr id="6" name="Immagine 6"/>
             <wp:cNvGraphicFramePr>
               <a:graphicFrameLocks xmlns:a="http://schemas.openxmlformats.org/drawingml/2006/main" noChangeAspect="1"/>
             </wp:cNvGraphicFramePr>
@@ -13624,7 +13756,7 @@
               <a:graphicData uri="http://schemas.openxmlformats.org/drawingml/2006/picture">
                 <pic:pic xmlns:pic="http://schemas.openxmlformats.org/drawingml/2006/picture">
                   <pic:nvPicPr>
-                    <pic:cNvPr id="7" name="Immagine 7"/>
+                    <pic:cNvPr id="6" name="Immagine 6"/>
                     <pic:cNvPicPr/>
                   </pic:nvPicPr>
                   <pic:blipFill rotWithShape="1">
@@ -13635,13 +13767,13 @@
                         </a:ext>
                       </a:extLst>
                     </a:blip>
-                    <a:srcRect t="10222"/>
+                    <a:srcRect t="375" b="939"/>
                     <a:stretch/>
                   </pic:blipFill>
                   <pic:spPr bwMode="auto">
                     <a:xfrm>
                       <a:off x="0" y="0"/>
-                      <a:ext cx="6840855" cy="1438910"/>
+                      <a:ext cx="6745605" cy="2438400"/>
                     </a:xfrm>
                     <a:prstGeom prst="rect">
                       <a:avLst/>
@@ -13671,30 +13803,34 @@
         <w:rPr>
           <w:rFonts w:ascii="Arial" w:hAnsi="Arial" w:cs="Arial"/>
         </w:rPr>
-        <w:t>4.</w:t>
-      </w:r>
-      <w:r>
-        <w:rPr>
-          <w:rFonts w:ascii="Arial" w:hAnsi="Arial" w:cs="Arial"/>
-        </w:rPr>
-        <w:t xml:space="preserve"> Query che seleziona tutte le pizzerie i quali magazzini contengono una quantità di ingrediente inferiore a 20</w:t>
-      </w:r>
-    </w:p>
-    <w:p>
-      <w:pPr>
-        <w:spacing w:after="0" w:line="240" w:lineRule="auto"/>
-        <w:rPr>
-          <w:rFonts w:ascii="Arial" w:hAnsi="Arial" w:cs="Arial"/>
-        </w:rPr>
-      </w:pPr>
-    </w:p>
-    <w:p>
-      <w:pPr>
-        <w:spacing w:after="0" w:line="240" w:lineRule="auto"/>
-        <w:rPr>
-          <w:rFonts w:ascii="Arial" w:hAnsi="Arial" w:cs="Arial"/>
-        </w:rPr>
-      </w:pPr>
+        <w:t>Query calcolata sul dipendente Damiano Dani(</w:t>
+      </w:r>
+      <w:r>
+        <w:rPr>
+          <w:rFonts w:ascii="Arial" w:hAnsi="Arial" w:cs="Arial"/>
+        </w:rPr>
+        <w:t>DNADMN05R09L219Y</w:t>
+      </w:r>
+      <w:r>
+        <w:rPr>
+          <w:rFonts w:ascii="Arial" w:hAnsi="Arial" w:cs="Arial"/>
+        </w:rPr>
+        <w:t xml:space="preserve">) nel mese di </w:t>
+      </w:r>
+      <w:proofErr w:type="gramStart"/>
+      <w:r>
+        <w:rPr>
+          <w:rFonts w:ascii="Arial" w:hAnsi="Arial" w:cs="Arial"/>
+        </w:rPr>
+        <w:t>Gennaio</w:t>
+      </w:r>
+      <w:proofErr w:type="gramEnd"/>
+      <w:r>
+        <w:rPr>
+          <w:rFonts w:ascii="Arial" w:hAnsi="Arial" w:cs="Arial"/>
+        </w:rPr>
+        <w:t xml:space="preserve"> 2020</w:t>
+      </w:r>
     </w:p>
     <w:p>
       <w:pPr>
@@ -13708,20 +13844,19 @@
           <w:rFonts w:ascii="Arial" w:hAnsi="Arial" w:cs="Arial"/>
           <w:noProof/>
         </w:rPr>
-        <w:lastRenderedPageBreak/>
         <w:drawing>
-          <wp:anchor distT="0" distB="0" distL="114300" distR="114300" simplePos="0" relativeHeight="251665408" behindDoc="0" locked="0" layoutInCell="1" allowOverlap="1" wp14:anchorId="4F5C8137" wp14:editId="62FE81ED">
+          <wp:anchor distT="0" distB="0" distL="114300" distR="114300" simplePos="0" relativeHeight="251669504" behindDoc="0" locked="0" layoutInCell="1" allowOverlap="1" wp14:anchorId="4E969A9A" wp14:editId="5BE89DF6">
             <wp:simplePos x="0" y="0"/>
             <wp:positionH relativeFrom="margin">
-              <wp:align>right</wp:align>
+              <wp:align>left</wp:align>
             </wp:positionH>
             <wp:positionV relativeFrom="paragraph">
-              <wp:posOffset>226528</wp:posOffset>
+              <wp:posOffset>2472055</wp:posOffset>
             </wp:positionV>
-            <wp:extent cx="6840855" cy="1539240"/>
-            <wp:effectExtent l="0" t="0" r="0" b="3810"/>
+            <wp:extent cx="3486150" cy="466725"/>
+            <wp:effectExtent l="0" t="0" r="0" b="9525"/>
             <wp:wrapSquare wrapText="bothSides"/>
-            <wp:docPr id="8" name="Immagine 8" descr="Immagine che contiene testo&#10;&#10;Descrizione generata automaticamente"/>
+            <wp:docPr id="12" name="Immagine 12" descr="Immagine che contiene testo&#10;&#10;Descrizione generata automaticamente"/>
             <wp:cNvGraphicFramePr>
               <a:graphicFrameLocks xmlns:a="http://schemas.openxmlformats.org/drawingml/2006/main" noChangeAspect="1"/>
             </wp:cNvGraphicFramePr>
@@ -13729,24 +13864,24 @@
               <a:graphicData uri="http://schemas.openxmlformats.org/drawingml/2006/picture">
                 <pic:pic xmlns:pic="http://schemas.openxmlformats.org/drawingml/2006/picture">
                   <pic:nvPicPr>
-                    <pic:cNvPr id="8" name="Immagine 8" descr="Immagine che contiene testo&#10;&#10;Descrizione generata automaticamente"/>
+                    <pic:cNvPr id="12" name="Immagine 12" descr="Immagine che contiene testo&#10;&#10;Descrizione generata automaticamente"/>
                     <pic:cNvPicPr/>
                   </pic:nvPicPr>
                   <pic:blipFill rotWithShape="1">
-                    <a:blip r:embed="rId17" cstate="print">
+                    <a:blip r:embed="rId17">
                       <a:extLst>
                         <a:ext uri="{28A0092B-C50C-407E-A947-70E740481C1C}">
                           <a14:useLocalDpi xmlns:a14="http://schemas.microsoft.com/office/drawing/2010/main" val="0"/>
                         </a:ext>
                       </a:extLst>
                     </a:blip>
-                    <a:srcRect t="4963"/>
+                    <a:srcRect t="7142" r="634" b="5357"/>
                     <a:stretch/>
                   </pic:blipFill>
                   <pic:spPr bwMode="auto">
                     <a:xfrm>
                       <a:off x="0" y="0"/>
-                      <a:ext cx="6840855" cy="1539240"/>
+                      <a:ext cx="3486150" cy="466725"/>
                     </a:xfrm>
                     <a:prstGeom prst="rect">
                       <a:avLst/>
@@ -13772,66 +13907,6 @@
           </wp:anchor>
         </w:drawing>
       </w:r>
-      <w:r>
-        <w:rPr>
-          <w:rFonts w:ascii="Arial" w:hAnsi="Arial" w:cs="Arial"/>
-        </w:rPr>
-        <w:t>5.</w:t>
-      </w:r>
-      <w:r>
-        <w:rPr>
-          <w:rFonts w:ascii="Arial" w:hAnsi="Arial" w:cs="Arial"/>
-        </w:rPr>
-        <w:t xml:space="preserve"> Query per il refill </w:t>
-      </w:r>
-      <w:r>
-        <w:rPr>
-          <w:rFonts w:ascii="Arial" w:hAnsi="Arial" w:cs="Arial"/>
-        </w:rPr>
-        <w:t>del</w:t>
-      </w:r>
-      <w:r>
-        <w:rPr>
-          <w:rFonts w:ascii="Arial" w:hAnsi="Arial" w:cs="Arial"/>
-        </w:rPr>
-        <w:t xml:space="preserve"> magazzino di una pizzeria proveniente dalla sua amministrazione</w:t>
-      </w:r>
-    </w:p>
-    <w:p>
-      <w:pPr>
-        <w:spacing w:after="0" w:line="240" w:lineRule="auto"/>
-        <w:rPr>
-          <w:rFonts w:ascii="Arial" w:hAnsi="Arial" w:cs="Arial"/>
-        </w:rPr>
-      </w:pPr>
-    </w:p>
-    <w:p>
-      <w:pPr>
-        <w:spacing w:after="0" w:line="240" w:lineRule="auto"/>
-        <w:rPr>
-          <w:rFonts w:ascii="Arial" w:hAnsi="Arial" w:cs="Arial"/>
-        </w:rPr>
-      </w:pPr>
-    </w:p>
-    <w:p>
-      <w:pPr>
-        <w:spacing w:after="0" w:line="240" w:lineRule="auto"/>
-        <w:rPr>
-          <w:rFonts w:ascii="Arial" w:hAnsi="Arial" w:cs="Arial"/>
-        </w:rPr>
-      </w:pPr>
-      <w:r>
-        <w:rPr>
-          <w:rFonts w:ascii="Arial" w:hAnsi="Arial" w:cs="Arial"/>
-        </w:rPr>
-        <w:t>6.</w:t>
-      </w:r>
-      <w:r>
-        <w:rPr>
-          <w:rFonts w:ascii="Arial" w:hAnsi="Arial" w:cs="Arial"/>
-        </w:rPr>
-        <w:t xml:space="preserve"> Query che seleziona quali provincie fatturano più della media</w:t>
-      </w:r>
     </w:p>
     <w:p>
       <w:pPr>
@@ -13841,24 +13916,90 @@
           <w:noProof/>
         </w:rPr>
       </w:pPr>
-      <w:r>
+    </w:p>
+    <w:p>
+      <w:pPr>
+        <w:spacing w:after="0" w:line="240" w:lineRule="auto"/>
+        <w:rPr>
+          <w:rFonts w:ascii="Arial" w:hAnsi="Arial" w:cs="Arial"/>
+        </w:rPr>
+      </w:pPr>
+    </w:p>
+    <w:p>
+      <w:pPr>
+        <w:spacing w:after="0" w:line="240" w:lineRule="auto"/>
         <w:rPr>
           <w:rFonts w:ascii="Arial" w:hAnsi="Arial" w:cs="Arial"/>
           <w:noProof/>
         </w:rPr>
+      </w:pPr>
+    </w:p>
+    <w:p>
+      <w:pPr>
+        <w:spacing w:after="0" w:line="240" w:lineRule="auto"/>
+        <w:rPr>
+          <w:rFonts w:ascii="Arial" w:hAnsi="Arial" w:cs="Arial"/>
+        </w:rPr>
+      </w:pPr>
+    </w:p>
+    <w:p>
+      <w:pPr>
+        <w:spacing w:after="0" w:line="240" w:lineRule="auto"/>
+        <w:rPr>
+          <w:rFonts w:ascii="Arial" w:hAnsi="Arial" w:cs="Arial"/>
+        </w:rPr>
+      </w:pPr>
+    </w:p>
+    <w:p>
+      <w:pPr>
+        <w:spacing w:after="0" w:line="240" w:lineRule="auto"/>
+        <w:rPr>
+          <w:rFonts w:ascii="Arial" w:hAnsi="Arial" w:cs="Arial"/>
+        </w:rPr>
+      </w:pPr>
+    </w:p>
+    <w:p>
+      <w:pPr>
+        <w:spacing w:after="0" w:line="240" w:lineRule="auto"/>
+        <w:rPr>
+          <w:rFonts w:ascii="Arial" w:hAnsi="Arial" w:cs="Arial"/>
+        </w:rPr>
+      </w:pPr>
+    </w:p>
+    <w:p>
+      <w:pPr>
+        <w:spacing w:after="0" w:line="240" w:lineRule="auto"/>
+        <w:rPr>
+          <w:rFonts w:ascii="Arial" w:hAnsi="Arial" w:cs="Arial"/>
+          <w:noProof/>
+        </w:rPr>
+      </w:pPr>
+    </w:p>
+    <w:p>
+      <w:pPr>
+        <w:spacing w:after="0" w:line="240" w:lineRule="auto"/>
+        <w:rPr>
+          <w:rFonts w:ascii="Arial" w:hAnsi="Arial" w:cs="Arial"/>
+        </w:rPr>
+      </w:pPr>
+      <w:r>
+        <w:rPr>
+          <w:rFonts w:ascii="Arial" w:hAnsi="Arial" w:cs="Arial"/>
+          <w:noProof/>
+        </w:rPr>
         <w:drawing>
-          <wp:anchor distT="0" distB="0" distL="114300" distR="114300" simplePos="0" relativeHeight="251666432" behindDoc="0" locked="0" layoutInCell="1" allowOverlap="1" wp14:anchorId="63A3CB20" wp14:editId="27F3462E">
+          <wp:anchor distT="0" distB="0" distL="114300" distR="114300" simplePos="0" relativeHeight="251671552" behindDoc="0" locked="0" layoutInCell="1" allowOverlap="1" wp14:anchorId="7464B2B0" wp14:editId="2DC93240">
             <wp:simplePos x="0" y="0"/>
             <wp:positionH relativeFrom="margin">
-              <wp:align>left</wp:align>
+              <wp:posOffset>4573905</wp:posOffset>
             </wp:positionH>
             <wp:positionV relativeFrom="paragraph">
-              <wp:posOffset>29900</wp:posOffset>
+              <wp:posOffset>328295</wp:posOffset>
             </wp:positionV>
-            <wp:extent cx="5643245" cy="1878330"/>
-            <wp:effectExtent l="0" t="0" r="0" b="7620"/>
+            <wp:extent cx="2152650" cy="2171700"/>
+            <wp:effectExtent l="0" t="0" r="0" b="0"/>
             <wp:wrapSquare wrapText="bothSides"/>
-            <wp:docPr id="9" name="Immagine 9" descr="Immagine che contiene testo&#10;&#10;Descrizione generata automaticamente"/>
+            <wp:docPr id="14" name="Immagine 14" descr="Immagine che contiene tavolo&#10;&#10;Descrizione generata automaticamente"/>
             <wp:cNvGraphicFramePr>
               <a:graphicFrameLocks xmlns:a="http://schemas.openxmlformats.org/drawingml/2006/main" noChangeAspect="1"/>
             </wp:cNvGraphicFramePr>
@@ -13866,7 +14007,7 @@
               <a:graphicData uri="http://schemas.openxmlformats.org/drawingml/2006/picture">
                 <pic:pic xmlns:pic="http://schemas.openxmlformats.org/drawingml/2006/picture">
                   <pic:nvPicPr>
-                    <pic:cNvPr id="9" name="Immagine 9" descr="Immagine che contiene testo&#10;&#10;Descrizione generata automaticamente"/>
+                    <pic:cNvPr id="14" name="Immagine 14" descr="Immagine che contiene tavolo&#10;&#10;Descrizione generata automaticamente"/>
                     <pic:cNvPicPr/>
                   </pic:nvPicPr>
                   <pic:blipFill rotWithShape="1">
@@ -13877,13 +14018,13 @@
                         </a:ext>
                       </a:extLst>
                     </a:blip>
-                    <a:srcRect l="1252" t="12459"/>
+                    <a:srcRect b="27955"/>
                     <a:stretch/>
                   </pic:blipFill>
                   <pic:spPr bwMode="auto">
                     <a:xfrm>
                       <a:off x="0" y="0"/>
-                      <a:ext cx="5643245" cy="1878330"/>
+                      <a:ext cx="2152650" cy="2171700"/>
                     </a:xfrm>
                     <a:prstGeom prst="rect">
                       <a:avLst/>
@@ -13906,6 +14047,575 @@
             <wp14:sizeRelV relativeFrom="page">
               <wp14:pctHeight>0</wp14:pctHeight>
             </wp14:sizeRelV>
+          </wp:anchor>
+        </w:drawing>
+      </w:r>
+      <w:r>
+        <w:rPr>
+          <w:rFonts w:ascii="Arial" w:hAnsi="Arial" w:cs="Arial"/>
+        </w:rPr>
+        <w:t>4.</w:t>
+      </w:r>
+      <w:r>
+        <w:rPr>
+          <w:rFonts w:ascii="Arial" w:hAnsi="Arial" w:cs="Arial"/>
+        </w:rPr>
+        <w:t xml:space="preserve"> Query che seleziona tutte le pizzerie i quali magazzini contengono una quantità di ingrediente inferiore a 20</w:t>
+      </w:r>
+      <w:r>
+        <w:rPr>
+          <w:rFonts w:ascii="Arial" w:hAnsi="Arial" w:cs="Arial"/>
+        </w:rPr>
+        <w:t xml:space="preserve"> e dice quanti ingredienti mancano per arrivare a 20</w:t>
+      </w:r>
+    </w:p>
+    <w:p>
+      <w:pPr>
+        <w:spacing w:after="0" w:line="240" w:lineRule="auto"/>
+        <w:rPr>
+          <w:rFonts w:ascii="Arial" w:hAnsi="Arial" w:cs="Arial"/>
+        </w:rPr>
+      </w:pPr>
+      <w:r>
+        <w:rPr>
+          <w:rFonts w:ascii="Arial" w:hAnsi="Arial" w:cs="Arial"/>
+          <w:noProof/>
+        </w:rPr>
+        <w:drawing>
+          <wp:anchor distT="0" distB="0" distL="114300" distR="114300" simplePos="0" relativeHeight="251670528" behindDoc="0" locked="0" layoutInCell="1" allowOverlap="1" wp14:anchorId="1E4ABF6A" wp14:editId="5B16B264">
+            <wp:simplePos x="0" y="0"/>
+            <wp:positionH relativeFrom="margin">
+              <wp:align>left</wp:align>
+            </wp:positionH>
+            <wp:positionV relativeFrom="paragraph">
+              <wp:posOffset>6985</wp:posOffset>
+            </wp:positionV>
+            <wp:extent cx="4250055" cy="2181225"/>
+            <wp:effectExtent l="0" t="0" r="0" b="0"/>
+            <wp:wrapSquare wrapText="bothSides"/>
+            <wp:docPr id="13" name="Immagine 13"/>
+            <wp:cNvGraphicFramePr>
+              <a:graphicFrameLocks xmlns:a="http://schemas.openxmlformats.org/drawingml/2006/main" noChangeAspect="1"/>
+            </wp:cNvGraphicFramePr>
+            <a:graphic xmlns:a="http://schemas.openxmlformats.org/drawingml/2006/main">
+              <a:graphicData uri="http://schemas.openxmlformats.org/drawingml/2006/picture">
+                <pic:pic xmlns:pic="http://schemas.openxmlformats.org/drawingml/2006/picture">
+                  <pic:nvPicPr>
+                    <pic:cNvPr id="13" name="Immagine 13"/>
+                    <pic:cNvPicPr/>
+                  </pic:nvPicPr>
+                  <pic:blipFill>
+                    <a:blip r:embed="rId19">
+                      <a:extLst>
+                        <a:ext uri="{28A0092B-C50C-407E-A947-70E740481C1C}">
+                          <a14:useLocalDpi xmlns:a14="http://schemas.microsoft.com/office/drawing/2010/main" val="0"/>
+                        </a:ext>
+                      </a:extLst>
+                    </a:blip>
+                    <a:stretch>
+                      <a:fillRect/>
+                    </a:stretch>
+                  </pic:blipFill>
+                  <pic:spPr>
+                    <a:xfrm>
+                      <a:off x="0" y="0"/>
+                      <a:ext cx="4264215" cy="2188351"/>
+                    </a:xfrm>
+                    <a:prstGeom prst="rect">
+                      <a:avLst/>
+                    </a:prstGeom>
+                  </pic:spPr>
+                </pic:pic>
+              </a:graphicData>
+            </a:graphic>
+            <wp14:sizeRelH relativeFrom="page">
+              <wp14:pctWidth>0</wp14:pctWidth>
+            </wp14:sizeRelH>
+            <wp14:sizeRelV relativeFrom="page">
+              <wp14:pctHeight>0</wp14:pctHeight>
+            </wp14:sizeRelV>
+          </wp:anchor>
+        </w:drawing>
+      </w:r>
+    </w:p>
+    <w:p>
+      <w:pPr>
+        <w:spacing w:after="0" w:line="240" w:lineRule="auto"/>
+        <w:rPr>
+          <w:rFonts w:ascii="Arial" w:hAnsi="Arial" w:cs="Arial"/>
+        </w:rPr>
+      </w:pPr>
+    </w:p>
+    <w:p>
+      <w:pPr>
+        <w:spacing w:after="0" w:line="240" w:lineRule="auto"/>
+        <w:rPr>
+          <w:rFonts w:ascii="Arial" w:hAnsi="Arial" w:cs="Arial"/>
+        </w:rPr>
+      </w:pPr>
+      <w:r>
+        <w:rPr>
+          <w:rFonts w:ascii="Arial" w:hAnsi="Arial" w:cs="Arial"/>
+        </w:rPr>
+        <w:t>5.</w:t>
+      </w:r>
+      <w:r>
+        <w:rPr>
+          <w:rFonts w:ascii="Arial" w:hAnsi="Arial" w:cs="Arial"/>
+        </w:rPr>
+        <w:t xml:space="preserve"> Query per il refill </w:t>
+      </w:r>
+      <w:r>
+        <w:rPr>
+          <w:rFonts w:ascii="Arial" w:hAnsi="Arial" w:cs="Arial"/>
+        </w:rPr>
+        <w:t>del</w:t>
+      </w:r>
+      <w:r>
+        <w:rPr>
+          <w:rFonts w:ascii="Arial" w:hAnsi="Arial" w:cs="Arial"/>
+        </w:rPr>
+        <w:t xml:space="preserve"> magazzino di una pizzeria proveniente dalla sua amministrazione</w:t>
+      </w:r>
+    </w:p>
+    <w:p>
+      <w:pPr>
+        <w:spacing w:after="0" w:line="240" w:lineRule="auto"/>
+        <w:rPr>
+          <w:rFonts w:ascii="Arial" w:hAnsi="Arial" w:cs="Arial"/>
+        </w:rPr>
+      </w:pPr>
+      <w:r>
+        <w:rPr>
+          <w:rFonts w:ascii="Arial" w:hAnsi="Arial" w:cs="Arial"/>
+          <w:noProof/>
+        </w:rPr>
+        <w:drawing>
+          <wp:anchor distT="0" distB="0" distL="114300" distR="114300" simplePos="0" relativeHeight="251672576" behindDoc="0" locked="0" layoutInCell="1" allowOverlap="1" wp14:anchorId="783B4A33" wp14:editId="44804941">
+            <wp:simplePos x="0" y="0"/>
+            <wp:positionH relativeFrom="margin">
+              <wp:align>right</wp:align>
+            </wp:positionH>
+            <wp:positionV relativeFrom="paragraph">
+              <wp:posOffset>205105</wp:posOffset>
+            </wp:positionV>
+            <wp:extent cx="6840855" cy="3206115"/>
+            <wp:effectExtent l="0" t="0" r="0" b="0"/>
+            <wp:wrapSquare wrapText="bothSides"/>
+            <wp:docPr id="15" name="Immagine 15" descr="Immagine che contiene testo&#10;&#10;Descrizione generata automaticamente"/>
+            <wp:cNvGraphicFramePr>
+              <a:graphicFrameLocks xmlns:a="http://schemas.openxmlformats.org/drawingml/2006/main" noChangeAspect="1"/>
+            </wp:cNvGraphicFramePr>
+            <a:graphic xmlns:a="http://schemas.openxmlformats.org/drawingml/2006/main">
+              <a:graphicData uri="http://schemas.openxmlformats.org/drawingml/2006/picture">
+                <pic:pic xmlns:pic="http://schemas.openxmlformats.org/drawingml/2006/picture">
+                  <pic:nvPicPr>
+                    <pic:cNvPr id="15" name="Immagine 15" descr="Immagine che contiene testo&#10;&#10;Descrizione generata automaticamente"/>
+                    <pic:cNvPicPr/>
+                  </pic:nvPicPr>
+                  <pic:blipFill>
+                    <a:blip r:embed="rId20">
+                      <a:extLst>
+                        <a:ext uri="{28A0092B-C50C-407E-A947-70E740481C1C}">
+                          <a14:useLocalDpi xmlns:a14="http://schemas.microsoft.com/office/drawing/2010/main" val="0"/>
+                        </a:ext>
+                      </a:extLst>
+                    </a:blip>
+                    <a:stretch>
+                      <a:fillRect/>
+                    </a:stretch>
+                  </pic:blipFill>
+                  <pic:spPr>
+                    <a:xfrm>
+                      <a:off x="0" y="0"/>
+                      <a:ext cx="6840855" cy="3206115"/>
+                    </a:xfrm>
+                    <a:prstGeom prst="rect">
+                      <a:avLst/>
+                    </a:prstGeom>
+                  </pic:spPr>
+                </pic:pic>
+              </a:graphicData>
+            </a:graphic>
+            <wp14:sizeRelH relativeFrom="page">
+              <wp14:pctWidth>0</wp14:pctWidth>
+            </wp14:sizeRelH>
+            <wp14:sizeRelV relativeFrom="page">
+              <wp14:pctHeight>0</wp14:pctHeight>
+            </wp14:sizeRelV>
+          </wp:anchor>
+        </w:drawing>
+      </w:r>
+      <w:r>
+        <w:rPr>
+          <w:rFonts w:ascii="Arial" w:hAnsi="Arial" w:cs="Arial"/>
+        </w:rPr>
+        <w:t>Pizzeria con id=</w:t>
+      </w:r>
+      <w:proofErr w:type="spellStart"/>
+      <w:r>
+        <w:rPr>
+          <w:rFonts w:ascii="Arial" w:hAnsi="Arial" w:cs="Arial"/>
+        </w:rPr>
+        <w:t>RfaXX</w:t>
+      </w:r>
+      <w:proofErr w:type="spellEnd"/>
+      <w:r>
+        <w:rPr>
+          <w:rFonts w:ascii="Arial" w:hAnsi="Arial" w:cs="Arial"/>
+        </w:rPr>
+        <w:t>, rifornimento di 12 etti di peperoni dall’amministrazione con id=</w:t>
+      </w:r>
+      <w:proofErr w:type="spellStart"/>
+      <w:r>
+        <w:rPr>
+          <w:rFonts w:ascii="Arial" w:hAnsi="Arial" w:cs="Arial"/>
+        </w:rPr>
+        <w:t>ecgsi</w:t>
+      </w:r>
+      <w:proofErr w:type="spellEnd"/>
+    </w:p>
+    <w:p>
+      <w:pPr>
+        <w:spacing w:after="0" w:line="240" w:lineRule="auto"/>
+        <w:rPr>
+          <w:rFonts w:ascii="Arial" w:hAnsi="Arial" w:cs="Arial"/>
+          <w:noProof/>
+        </w:rPr>
+      </w:pPr>
+      <w:r>
+        <w:rPr>
+          <w:rFonts w:ascii="Arial" w:hAnsi="Arial" w:cs="Arial"/>
+          <w:noProof/>
+        </w:rPr>
+        <w:t>Tabella rifornimento</w:t>
+      </w:r>
+    </w:p>
+    <w:p>
+      <w:pPr>
+        <w:spacing w:after="0" w:line="240" w:lineRule="auto"/>
+        <w:rPr>
+          <w:rFonts w:ascii="Arial" w:hAnsi="Arial" w:cs="Arial"/>
+          <w:noProof/>
+        </w:rPr>
+      </w:pPr>
+      <w:r>
+        <w:rPr>
+          <w:rFonts w:ascii="Arial" w:hAnsi="Arial" w:cs="Arial"/>
+          <w:noProof/>
+        </w:rPr>
+        <w:drawing>
+          <wp:anchor distT="0" distB="0" distL="114300" distR="114300" simplePos="0" relativeHeight="251673600" behindDoc="0" locked="0" layoutInCell="1" allowOverlap="1" wp14:anchorId="7F980380" wp14:editId="462D409A">
+            <wp:simplePos x="0" y="0"/>
+            <wp:positionH relativeFrom="margin">
+              <wp:align>left</wp:align>
+            </wp:positionH>
+            <wp:positionV relativeFrom="paragraph">
+              <wp:posOffset>1270</wp:posOffset>
+            </wp:positionV>
+            <wp:extent cx="4419600" cy="141605"/>
+            <wp:effectExtent l="0" t="0" r="0" b="0"/>
+            <wp:wrapSquare wrapText="bothSides"/>
+            <wp:docPr id="16" name="Immagine 16"/>
+            <wp:cNvGraphicFramePr>
+              <a:graphicFrameLocks xmlns:a="http://schemas.openxmlformats.org/drawingml/2006/main" noChangeAspect="1"/>
+            </wp:cNvGraphicFramePr>
+            <a:graphic xmlns:a="http://schemas.openxmlformats.org/drawingml/2006/main">
+              <a:graphicData uri="http://schemas.openxmlformats.org/drawingml/2006/picture">
+                <pic:pic xmlns:pic="http://schemas.openxmlformats.org/drawingml/2006/picture">
+                  <pic:nvPicPr>
+                    <pic:cNvPr id="16" name="Immagine 16"/>
+                    <pic:cNvPicPr/>
+                  </pic:nvPicPr>
+                  <pic:blipFill rotWithShape="1">
+                    <a:blip r:embed="rId21">
+                      <a:extLst>
+                        <a:ext uri="{28A0092B-C50C-407E-A947-70E740481C1C}">
+                          <a14:useLocalDpi xmlns:a14="http://schemas.microsoft.com/office/drawing/2010/main" val="0"/>
+                        </a:ext>
+                      </a:extLst>
+                    </a:blip>
+                    <a:srcRect l="1610" t="19979" r="1790" b="17857"/>
+                    <a:stretch/>
+                  </pic:blipFill>
+                  <pic:spPr bwMode="auto">
+                    <a:xfrm>
+                      <a:off x="0" y="0"/>
+                      <a:ext cx="4419600" cy="141605"/>
+                    </a:xfrm>
+                    <a:prstGeom prst="rect">
+                      <a:avLst/>
+                    </a:prstGeom>
+                    <a:ln>
+                      <a:noFill/>
+                    </a:ln>
+                    <a:extLst>
+                      <a:ext uri="{53640926-AAD7-44D8-BBD7-CCE9431645EC}">
+                        <a14:shadowObscured xmlns:a14="http://schemas.microsoft.com/office/drawing/2010/main"/>
+                      </a:ext>
+                    </a:extLst>
+                  </pic:spPr>
+                </pic:pic>
+              </a:graphicData>
+            </a:graphic>
+            <wp14:sizeRelH relativeFrom="page">
+              <wp14:pctWidth>0</wp14:pctWidth>
+            </wp14:sizeRelH>
+            <wp14:sizeRelV relativeFrom="page">
+              <wp14:pctHeight>0</wp14:pctHeight>
+            </wp14:sizeRelV>
+          </wp:anchor>
+        </w:drawing>
+      </w:r>
+    </w:p>
+    <w:p>
+      <w:pPr>
+        <w:spacing w:after="0" w:line="240" w:lineRule="auto"/>
+        <w:rPr>
+          <w:rFonts w:ascii="Arial" w:hAnsi="Arial" w:cs="Arial"/>
+          <w:noProof/>
+        </w:rPr>
+      </w:pPr>
+      <w:r>
+        <w:rPr>
+          <w:rFonts w:ascii="Arial" w:hAnsi="Arial" w:cs="Arial"/>
+          <w:noProof/>
+        </w:rPr>
+        <w:t>Tabella bolla_carico</w:t>
+      </w:r>
+    </w:p>
+    <w:p>
+      <w:pPr>
+        <w:spacing w:after="0" w:line="240" w:lineRule="auto"/>
+        <w:rPr>
+          <w:rFonts w:ascii="Arial" w:hAnsi="Arial" w:cs="Arial"/>
+          <w:noProof/>
+        </w:rPr>
+      </w:pPr>
+      <w:r>
+        <w:rPr>
+          <w:rFonts w:ascii="Arial" w:hAnsi="Arial" w:cs="Arial"/>
+          <w:noProof/>
+        </w:rPr>
+        <w:drawing>
+          <wp:anchor distT="0" distB="0" distL="114300" distR="114300" simplePos="0" relativeHeight="251674624" behindDoc="0" locked="0" layoutInCell="1" allowOverlap="1" wp14:anchorId="1A21C337" wp14:editId="425FB122">
+            <wp:simplePos x="0" y="0"/>
+            <wp:positionH relativeFrom="margin">
+              <wp:align>left</wp:align>
+            </wp:positionH>
+            <wp:positionV relativeFrom="paragraph">
+              <wp:posOffset>5080</wp:posOffset>
+            </wp:positionV>
+            <wp:extent cx="4038600" cy="142875"/>
+            <wp:effectExtent l="0" t="0" r="0" b="9525"/>
+            <wp:wrapSquare wrapText="bothSides"/>
+            <wp:docPr id="17" name="Immagine 17"/>
+            <wp:cNvGraphicFramePr>
+              <a:graphicFrameLocks xmlns:a="http://schemas.openxmlformats.org/drawingml/2006/main" noChangeAspect="1"/>
+            </wp:cNvGraphicFramePr>
+            <a:graphic xmlns:a="http://schemas.openxmlformats.org/drawingml/2006/main">
+              <a:graphicData uri="http://schemas.openxmlformats.org/drawingml/2006/picture">
+                <pic:pic xmlns:pic="http://schemas.openxmlformats.org/drawingml/2006/picture">
+                  <pic:nvPicPr>
+                    <pic:cNvPr id="17" name="Immagine 17"/>
+                    <pic:cNvPicPr/>
+                  </pic:nvPicPr>
+                  <pic:blipFill rotWithShape="1">
+                    <a:blip r:embed="rId22">
+                      <a:extLst>
+                        <a:ext uri="{28A0092B-C50C-407E-A947-70E740481C1C}">
+                          <a14:useLocalDpi xmlns:a14="http://schemas.microsoft.com/office/drawing/2010/main" val="0"/>
+                        </a:ext>
+                      </a:extLst>
+                    </a:blip>
+                    <a:srcRect l="1822" t="25926" r="1594" b="18518"/>
+                    <a:stretch/>
+                  </pic:blipFill>
+                  <pic:spPr bwMode="auto">
+                    <a:xfrm>
+                      <a:off x="0" y="0"/>
+                      <a:ext cx="4038600" cy="142875"/>
+                    </a:xfrm>
+                    <a:prstGeom prst="rect">
+                      <a:avLst/>
+                    </a:prstGeom>
+                    <a:ln>
+                      <a:noFill/>
+                    </a:ln>
+                    <a:extLst>
+                      <a:ext uri="{53640926-AAD7-44D8-BBD7-CCE9431645EC}">
+                        <a14:shadowObscured xmlns:a14="http://schemas.microsoft.com/office/drawing/2010/main"/>
+                      </a:ext>
+                    </a:extLst>
+                  </pic:spPr>
+                </pic:pic>
+              </a:graphicData>
+            </a:graphic>
+            <wp14:sizeRelH relativeFrom="page">
+              <wp14:pctWidth>0</wp14:pctWidth>
+            </wp14:sizeRelH>
+            <wp14:sizeRelV relativeFrom="page">
+              <wp14:pctHeight>0</wp14:pctHeight>
+            </wp14:sizeRelV>
+          </wp:anchor>
+        </w:drawing>
+      </w:r>
+    </w:p>
+    <w:p>
+      <w:pPr>
+        <w:spacing w:after="0" w:line="240" w:lineRule="auto"/>
+        <w:rPr>
+          <w:rFonts w:ascii="Arial" w:hAnsi="Arial" w:cs="Arial"/>
+        </w:rPr>
+      </w:pPr>
+    </w:p>
+    <w:p>
+      <w:pPr>
+        <w:spacing w:after="0" w:line="240" w:lineRule="auto"/>
+        <w:rPr>
+          <w:rFonts w:ascii="Arial" w:hAnsi="Arial" w:cs="Arial"/>
+        </w:rPr>
+      </w:pPr>
+      <w:r>
+        <w:rPr>
+          <w:rFonts w:ascii="Arial" w:hAnsi="Arial" w:cs="Arial"/>
+        </w:rPr>
+        <w:t>6.</w:t>
+      </w:r>
+      <w:r>
+        <w:rPr>
+          <w:rFonts w:ascii="Arial" w:hAnsi="Arial" w:cs="Arial"/>
+        </w:rPr>
+        <w:t xml:space="preserve"> Query che seleziona quali provincie fatturano più della media</w:t>
+      </w:r>
+      <w:r>
+        <w:rPr>
+          <w:rFonts w:ascii="Arial" w:hAnsi="Arial" w:cs="Arial"/>
+        </w:rPr>
+        <w:t xml:space="preserve"> nel mese di gennaio</w:t>
+      </w:r>
+    </w:p>
+    <w:p>
+      <w:pPr>
+        <w:spacing w:after="0" w:line="240" w:lineRule="auto"/>
+        <w:rPr>
+          <w:rFonts w:ascii="Arial" w:hAnsi="Arial" w:cs="Arial"/>
+          <w:noProof/>
+        </w:rPr>
+      </w:pPr>
+      <w:r>
+        <w:rPr>
+          <w:rFonts w:ascii="Arial" w:hAnsi="Arial" w:cs="Arial"/>
+          <w:noProof/>
+        </w:rPr>
+        <w:drawing>
+          <wp:anchor distT="0" distB="0" distL="114300" distR="114300" simplePos="0" relativeHeight="251676672" behindDoc="0" locked="0" layoutInCell="1" allowOverlap="1" wp14:anchorId="231BF353" wp14:editId="35DD4CC8">
+            <wp:simplePos x="0" y="0"/>
+            <wp:positionH relativeFrom="column">
+              <wp:posOffset>4211955</wp:posOffset>
+            </wp:positionH>
+            <wp:positionV relativeFrom="paragraph">
+              <wp:posOffset>11430</wp:posOffset>
+            </wp:positionV>
+            <wp:extent cx="2247265" cy="1885950"/>
+            <wp:effectExtent l="0" t="0" r="635" b="0"/>
+            <wp:wrapSquare wrapText="bothSides"/>
+            <wp:docPr id="19" name="Immagine 19" descr="Immagine che contiene tavolo&#10;&#10;Descrizione generata automaticamente"/>
+            <wp:cNvGraphicFramePr>
+              <a:graphicFrameLocks xmlns:a="http://schemas.openxmlformats.org/drawingml/2006/main" noChangeAspect="1"/>
+            </wp:cNvGraphicFramePr>
+            <a:graphic xmlns:a="http://schemas.openxmlformats.org/drawingml/2006/main">
+              <a:graphicData uri="http://schemas.openxmlformats.org/drawingml/2006/picture">
+                <pic:pic xmlns:pic="http://schemas.openxmlformats.org/drawingml/2006/picture">
+                  <pic:nvPicPr>
+                    <pic:cNvPr id="19" name="Immagine 19" descr="Immagine che contiene tavolo&#10;&#10;Descrizione generata automaticamente"/>
+                    <pic:cNvPicPr/>
+                  </pic:nvPicPr>
+                  <pic:blipFill>
+                    <a:blip r:embed="rId23">
+                      <a:extLst>
+                        <a:ext uri="{28A0092B-C50C-407E-A947-70E740481C1C}">
+                          <a14:useLocalDpi xmlns:a14="http://schemas.microsoft.com/office/drawing/2010/main" val="0"/>
+                        </a:ext>
+                      </a:extLst>
+                    </a:blip>
+                    <a:stretch>
+                      <a:fillRect/>
+                    </a:stretch>
+                  </pic:blipFill>
+                  <pic:spPr>
+                    <a:xfrm>
+                      <a:off x="0" y="0"/>
+                      <a:ext cx="2247265" cy="1885950"/>
+                    </a:xfrm>
+                    <a:prstGeom prst="rect">
+                      <a:avLst/>
+                    </a:prstGeom>
+                  </pic:spPr>
+                </pic:pic>
+              </a:graphicData>
+            </a:graphic>
+            <wp14:sizeRelH relativeFrom="page">
+              <wp14:pctWidth>0</wp14:pctWidth>
+            </wp14:sizeRelH>
+            <wp14:sizeRelV relativeFrom="page">
+              <wp14:pctHeight>0</wp14:pctHeight>
+            </wp14:sizeRelV>
+          </wp:anchor>
+        </w:drawing>
+      </w:r>
+      <w:r>
+        <w:rPr>
+          <w:rFonts w:ascii="Arial" w:hAnsi="Arial" w:cs="Arial"/>
+          <w:noProof/>
+        </w:rPr>
+        <w:drawing>
+          <wp:anchor distT="0" distB="0" distL="114300" distR="114300" simplePos="0" relativeHeight="251675648" behindDoc="0" locked="0" layoutInCell="1" allowOverlap="1" wp14:anchorId="5A33526F" wp14:editId="2813ED18">
+            <wp:simplePos x="0" y="0"/>
+            <wp:positionH relativeFrom="column">
+              <wp:posOffset>1905</wp:posOffset>
+            </wp:positionH>
+            <wp:positionV relativeFrom="paragraph">
+              <wp:posOffset>1905</wp:posOffset>
+            </wp:positionV>
+            <wp:extent cx="4048690" cy="1848108"/>
+            <wp:effectExtent l="0" t="0" r="9525" b="0"/>
+            <wp:wrapSquare wrapText="bothSides"/>
+            <wp:docPr id="18" name="Immagine 18" descr="Immagine che contiene testo&#10;&#10;Descrizione generata automaticamente"/>
+            <wp:cNvGraphicFramePr>
+              <a:graphicFrameLocks xmlns:a="http://schemas.openxmlformats.org/drawingml/2006/main" noChangeAspect="1"/>
+            </wp:cNvGraphicFramePr>
+            <a:graphic xmlns:a="http://schemas.openxmlformats.org/drawingml/2006/main">
+              <a:graphicData uri="http://schemas.openxmlformats.org/drawingml/2006/picture">
+                <pic:pic xmlns:pic="http://schemas.openxmlformats.org/drawingml/2006/picture">
+                  <pic:nvPicPr>
+                    <pic:cNvPr id="18" name="Immagine 18" descr="Immagine che contiene testo&#10;&#10;Descrizione generata automaticamente"/>
+                    <pic:cNvPicPr/>
+                  </pic:nvPicPr>
+                  <pic:blipFill>
+                    <a:blip r:embed="rId24">
+                      <a:extLst>
+                        <a:ext uri="{28A0092B-C50C-407E-A947-70E740481C1C}">
+                          <a14:useLocalDpi xmlns:a14="http://schemas.microsoft.com/office/drawing/2010/main" val="0"/>
+                        </a:ext>
+                      </a:extLst>
+                    </a:blip>
+                    <a:stretch>
+                      <a:fillRect/>
+                    </a:stretch>
+                  </pic:blipFill>
+                  <pic:spPr>
+                    <a:xfrm>
+                      <a:off x="0" y="0"/>
+                      <a:ext cx="4048690" cy="1848108"/>
+                    </a:xfrm>
+                    <a:prstGeom prst="rect">
+                      <a:avLst/>
+                    </a:prstGeom>
+                  </pic:spPr>
+                </pic:pic>
+              </a:graphicData>
+            </a:graphic>
           </wp:anchor>
         </w:drawing>
       </w:r>

</xml_diff>

<commit_message>
Aggiunti screen rimanenti e Nomi+Matricole all'inizio del documento
</commit_message>
<xml_diff>
--- a/Word/Presentazione PaduPizza.docx
+++ b/Word/Presentazione PaduPizza.docx
@@ -2,6 +2,154 @@
 <file path=word/document.xml><?xml version="1.0" encoding="utf-8"?>
 <w:document xmlns:wpc="http://schemas.microsoft.com/office/word/2010/wordprocessingCanvas" xmlns:cx="http://schemas.microsoft.com/office/drawing/2014/chartex" xmlns:cx1="http://schemas.microsoft.com/office/drawing/2015/9/8/chartex" xmlns:cx2="http://schemas.microsoft.com/office/drawing/2015/10/21/chartex" xmlns:cx3="http://schemas.microsoft.com/office/drawing/2016/5/9/chartex" xmlns:cx4="http://schemas.microsoft.com/office/drawing/2016/5/10/chartex" xmlns:cx5="http://schemas.microsoft.com/office/drawing/2016/5/11/chartex" xmlns:cx6="http://schemas.microsoft.com/office/drawing/2016/5/12/chartex" xmlns:cx7="http://schemas.microsoft.com/office/drawing/2016/5/13/chartex" xmlns:cx8="http://schemas.microsoft.com/office/drawing/2016/5/14/chartex" xmlns:mc="http://schemas.openxmlformats.org/markup-compatibility/2006" xmlns:aink="http://schemas.microsoft.com/office/drawing/2016/ink" xmlns:am3d="http://schemas.microsoft.com/office/drawing/2017/model3d" xmlns:o="urn:schemas-microsoft-com:office:office" xmlns:r="http://schemas.openxmlformats.org/officeDocument/2006/relationships" xmlns:m="http://schemas.openxmlformats.org/officeDocument/2006/math" xmlns:v="urn:schemas-microsoft-com:vml" xmlns:wp14="http://schemas.microsoft.com/office/word/2010/wordprocessingDrawing" xmlns:wp="http://schemas.openxmlformats.org/drawingml/2006/wordprocessingDrawing" xmlns:w10="urn:schemas-microsoft-com:office:word" xmlns:w="http://schemas.openxmlformats.org/wordprocessingml/2006/main" xmlns:w14="http://schemas.microsoft.com/office/word/2010/wordml" xmlns:w15="http://schemas.microsoft.com/office/word/2012/wordml" xmlns:w16cex="http://schemas.microsoft.com/office/word/2018/wordml/cex" xmlns:w16cid="http://schemas.microsoft.com/office/word/2016/wordml/cid" xmlns:w16="http://schemas.microsoft.com/office/word/2018/wordml" xmlns:w16se="http://schemas.microsoft.com/office/word/2015/wordml/symex" xmlns:wpg="http://schemas.microsoft.com/office/word/2010/wordprocessingGroup" xmlns:wpi="http://schemas.microsoft.com/office/word/2010/wordprocessingInk" xmlns:wne="http://schemas.microsoft.com/office/word/2006/wordml" xmlns:wps="http://schemas.microsoft.com/office/word/2010/wordprocessingShape" mc:Ignorable="w14 w15 w16se w16cid w16 w16cex wp14">
   <w:body>
+    <w:p>
+      <w:pPr>
+        <w:spacing w:after="0" w:line="240" w:lineRule="auto"/>
+        <w:jc w:val="right"/>
+        <w:rPr>
+          <w:rFonts w:ascii="Arial" w:hAnsi="Arial" w:cs="Arial"/>
+          <w:b/>
+          <w:bCs/>
+          <w:color w:val="535353" w:themeColor="text2" w:themeShade="80"/>
+        </w:rPr>
+      </w:pPr>
+      <w:r>
+        <w:rPr>
+          <w:rFonts w:ascii="Arial" w:hAnsi="Arial" w:cs="Arial"/>
+          <w:b/>
+          <w:bCs/>
+          <w:color w:val="535353" w:themeColor="text2" w:themeShade="80"/>
+        </w:rPr>
+        <w:t xml:space="preserve">Pilotto Nicholas </w:t>
+      </w:r>
+      <w:proofErr w:type="spellStart"/>
+      <w:r>
+        <w:rPr>
+          <w:rFonts w:ascii="Arial" w:hAnsi="Arial" w:cs="Arial"/>
+          <w:b/>
+          <w:bCs/>
+          <w:color w:val="535353" w:themeColor="text2" w:themeShade="80"/>
+        </w:rPr>
+        <w:t>Matr</w:t>
+      </w:r>
+      <w:proofErr w:type="spellEnd"/>
+      <w:r>
+        <w:rPr>
+          <w:rFonts w:ascii="Arial" w:hAnsi="Arial" w:cs="Arial"/>
+          <w:b/>
+          <w:bCs/>
+          <w:color w:val="535353" w:themeColor="text2" w:themeShade="80"/>
+        </w:rPr>
+        <w:t>. 123023</w:t>
+      </w:r>
+      <w:r>
+        <w:rPr>
+          <w:rFonts w:ascii="Arial" w:hAnsi="Arial" w:cs="Arial"/>
+          <w:b/>
+          <w:bCs/>
+          <w:color w:val="535353" w:themeColor="text2" w:themeShade="80"/>
+        </w:rPr>
+        <w:t>7</w:t>
+      </w:r>
+    </w:p>
+    <w:p>
+      <w:pPr>
+        <w:spacing w:after="0" w:line="240" w:lineRule="auto"/>
+        <w:jc w:val="right"/>
+        <w:rPr>
+          <w:rFonts w:ascii="Arial" w:hAnsi="Arial" w:cs="Arial"/>
+          <w:b/>
+          <w:bCs/>
+          <w:color w:val="535353" w:themeColor="text2" w:themeShade="80"/>
+        </w:rPr>
+      </w:pPr>
+      <w:r>
+        <w:rPr>
+          <w:rFonts w:ascii="Arial" w:hAnsi="Arial" w:cs="Arial"/>
+          <w:b/>
+          <w:bCs/>
+          <w:color w:val="535353" w:themeColor="text2" w:themeShade="80"/>
+        </w:rPr>
+        <w:t xml:space="preserve">Simionato Riccardo </w:t>
+      </w:r>
+      <w:proofErr w:type="spellStart"/>
+      <w:r>
+        <w:rPr>
+          <w:rFonts w:ascii="Arial" w:hAnsi="Arial" w:cs="Arial"/>
+          <w:b/>
+          <w:bCs/>
+          <w:color w:val="535353" w:themeColor="text2" w:themeShade="80"/>
+        </w:rPr>
+        <w:t>Matr</w:t>
+      </w:r>
+      <w:proofErr w:type="spellEnd"/>
+      <w:r>
+        <w:rPr>
+          <w:rFonts w:ascii="Arial" w:hAnsi="Arial" w:cs="Arial"/>
+          <w:b/>
+          <w:bCs/>
+          <w:color w:val="535353" w:themeColor="text2" w:themeShade="80"/>
+        </w:rPr>
+        <w:t>.</w:t>
+      </w:r>
+      <w:r>
+        <w:rPr>
+          <w:rFonts w:ascii="Arial" w:hAnsi="Arial" w:cs="Arial"/>
+          <w:b/>
+          <w:bCs/>
+          <w:color w:val="535353" w:themeColor="text2" w:themeShade="80"/>
+        </w:rPr>
+        <w:t xml:space="preserve"> 1230236</w:t>
+      </w:r>
+      <w:r>
+        <w:rPr>
+          <w:rFonts w:ascii="Arial" w:hAnsi="Arial" w:cs="Arial"/>
+          <w:b/>
+          <w:bCs/>
+          <w:color w:val="535353" w:themeColor="text2" w:themeShade="80"/>
+        </w:rPr>
+        <w:t xml:space="preserve"> </w:t>
+      </w:r>
+    </w:p>
+    <w:p>
+      <w:pPr>
+        <w:spacing w:after="0" w:line="240" w:lineRule="auto"/>
+        <w:jc w:val="both"/>
+        <w:rPr>
+          <w:rFonts w:ascii="Arial" w:hAnsi="Arial" w:cs="Arial"/>
+          <w:b/>
+          <w:bCs/>
+          <w:sz w:val="26"/>
+          <w:szCs w:val="26"/>
+        </w:rPr>
+      </w:pPr>
+    </w:p>
+    <w:p>
+      <w:pPr>
+        <w:spacing w:after="0" w:line="240" w:lineRule="auto"/>
+        <w:jc w:val="both"/>
+        <w:rPr>
+          <w:rFonts w:ascii="Arial" w:hAnsi="Arial" w:cs="Arial"/>
+          <w:b/>
+          <w:bCs/>
+          <w:sz w:val="26"/>
+          <w:szCs w:val="26"/>
+        </w:rPr>
+      </w:pPr>
+    </w:p>
+    <w:p>
+      <w:pPr>
+        <w:spacing w:after="0" w:line="240" w:lineRule="auto"/>
+        <w:jc w:val="both"/>
+        <w:rPr>
+          <w:rFonts w:ascii="Arial" w:hAnsi="Arial" w:cs="Arial"/>
+          <w:b/>
+          <w:bCs/>
+          <w:sz w:val="26"/>
+          <w:szCs w:val="26"/>
+        </w:rPr>
+      </w:pPr>
+    </w:p>
     <w:p>
       <w:pPr>
         <w:spacing w:after="0" w:line="240" w:lineRule="auto"/>
@@ -13269,6 +13417,38 @@
           <w:rFonts w:ascii="Arial" w:hAnsi="Arial" w:cs="Arial"/>
         </w:rPr>
         <w:t>1.Inserimento di un nuovo ordine nel Database</w:t>
+      </w:r>
+      <w:r>
+        <w:rPr>
+          <w:rFonts w:ascii="Arial" w:hAnsi="Arial" w:cs="Arial"/>
+        </w:rPr>
+        <w:t>.</w:t>
+      </w:r>
+    </w:p>
+    <w:p>
+      <w:pPr>
+        <w:spacing w:after="0" w:line="240" w:lineRule="auto"/>
+        <w:rPr>
+          <w:rFonts w:ascii="Arial" w:hAnsi="Arial" w:cs="Arial"/>
+        </w:rPr>
+      </w:pPr>
+      <w:r>
+        <w:rPr>
+          <w:rFonts w:ascii="Arial" w:hAnsi="Arial" w:cs="Arial"/>
+        </w:rPr>
+        <w:t>Inserito un ordine di 2 Diavole con una aggiunta del cliente Esposito(id=2) nella pizzeria q2Gw1(Via Mira, 32) e consegnato dal domiciliare Ivano Carlini(</w:t>
+      </w:r>
+      <w:r>
+        <w:rPr>
+          <w:rFonts w:ascii="Arial" w:hAnsi="Arial" w:cs="Arial"/>
+        </w:rPr>
+        <w:t>CRLVNI04E21D612L</w:t>
+      </w:r>
+      <w:r>
+        <w:rPr>
+          <w:rFonts w:ascii="Arial" w:hAnsi="Arial" w:cs="Arial"/>
+        </w:rPr>
+        <w:t>).</w:t>
       </w:r>
     </w:p>
     <w:p>
@@ -13468,6 +13648,300 @@
           <w:rFonts w:ascii="Arial" w:hAnsi="Arial" w:cs="Arial"/>
         </w:rPr>
       </w:pPr>
+      <w:r>
+        <w:rPr>
+          <w:rFonts w:ascii="Arial" w:hAnsi="Arial" w:cs="Arial"/>
+        </w:rPr>
+        <w:t>Tabella ordine</w:t>
+      </w:r>
+    </w:p>
+    <w:p>
+      <w:pPr>
+        <w:spacing w:after="0" w:line="240" w:lineRule="auto"/>
+        <w:rPr>
+          <w:rFonts w:ascii="Arial" w:hAnsi="Arial" w:cs="Arial"/>
+        </w:rPr>
+      </w:pPr>
+      <w:r>
+        <w:rPr>
+          <w:rFonts w:ascii="Arial" w:hAnsi="Arial" w:cs="Arial"/>
+          <w:noProof/>
+        </w:rPr>
+        <w:drawing>
+          <wp:anchor distT="0" distB="0" distL="114300" distR="114300" simplePos="0" relativeHeight="251678720" behindDoc="0" locked="0" layoutInCell="1" allowOverlap="1" wp14:anchorId="29019A7D" wp14:editId="7F825905">
+            <wp:simplePos x="0" y="0"/>
+            <wp:positionH relativeFrom="column">
+              <wp:posOffset>1905</wp:posOffset>
+            </wp:positionH>
+            <wp:positionV relativeFrom="paragraph">
+              <wp:posOffset>0</wp:posOffset>
+            </wp:positionV>
+            <wp:extent cx="6048000" cy="214630"/>
+            <wp:effectExtent l="0" t="0" r="0" b="0"/>
+            <wp:wrapSquare wrapText="bothSides"/>
+            <wp:docPr id="5" name="Immagine 5"/>
+            <wp:cNvGraphicFramePr>
+              <a:graphicFrameLocks xmlns:a="http://schemas.openxmlformats.org/drawingml/2006/main" noChangeAspect="1"/>
+            </wp:cNvGraphicFramePr>
+            <a:graphic xmlns:a="http://schemas.openxmlformats.org/drawingml/2006/main">
+              <a:graphicData uri="http://schemas.openxmlformats.org/drawingml/2006/picture">
+                <pic:pic xmlns:pic="http://schemas.openxmlformats.org/drawingml/2006/picture">
+                  <pic:nvPicPr>
+                    <pic:cNvPr id="5" name="Immagine 5"/>
+                    <pic:cNvPicPr/>
+                  </pic:nvPicPr>
+                  <pic:blipFill rotWithShape="1">
+                    <a:blip r:embed="rId14">
+                      <a:extLst>
+                        <a:ext uri="{28A0092B-C50C-407E-A947-70E740481C1C}">
+                          <a14:useLocalDpi xmlns:a14="http://schemas.microsoft.com/office/drawing/2010/main" val="0"/>
+                        </a:ext>
+                      </a:extLst>
+                    </a:blip>
+                    <a:srcRect t="858" r="610" b="11943"/>
+                    <a:stretch/>
+                  </pic:blipFill>
+                  <pic:spPr bwMode="auto">
+                    <a:xfrm>
+                      <a:off x="0" y="0"/>
+                      <a:ext cx="6048000" cy="214630"/>
+                    </a:xfrm>
+                    <a:prstGeom prst="rect">
+                      <a:avLst/>
+                    </a:prstGeom>
+                    <a:ln>
+                      <a:noFill/>
+                    </a:ln>
+                    <a:extLst>
+                      <a:ext uri="{53640926-AAD7-44D8-BBD7-CCE9431645EC}">
+                        <a14:shadowObscured xmlns:a14="http://schemas.microsoft.com/office/drawing/2010/main"/>
+                      </a:ext>
+                    </a:extLst>
+                  </pic:spPr>
+                </pic:pic>
+              </a:graphicData>
+            </a:graphic>
+            <wp14:sizeRelH relativeFrom="page">
+              <wp14:pctWidth>0</wp14:pctWidth>
+            </wp14:sizeRelH>
+            <wp14:sizeRelV relativeFrom="page">
+              <wp14:pctHeight>0</wp14:pctHeight>
+            </wp14:sizeRelV>
+          </wp:anchor>
+        </w:drawing>
+      </w:r>
+    </w:p>
+    <w:p>
+      <w:pPr>
+        <w:spacing w:after="0" w:line="240" w:lineRule="auto"/>
+        <w:rPr>
+          <w:rFonts w:ascii="Arial" w:hAnsi="Arial" w:cs="Arial"/>
+        </w:rPr>
+      </w:pPr>
+    </w:p>
+    <w:p>
+      <w:pPr>
+        <w:spacing w:after="0" w:line="240" w:lineRule="auto"/>
+        <w:rPr>
+          <w:rFonts w:ascii="Arial" w:hAnsi="Arial" w:cs="Arial"/>
+        </w:rPr>
+      </w:pPr>
+      <w:r>
+        <w:rPr>
+          <w:rFonts w:ascii="Arial" w:hAnsi="Arial" w:cs="Arial"/>
+        </w:rPr>
+        <w:t xml:space="preserve">Tabella </w:t>
+      </w:r>
+      <w:proofErr w:type="spellStart"/>
+      <w:r>
+        <w:rPr>
+          <w:rFonts w:ascii="Arial" w:hAnsi="Arial" w:cs="Arial"/>
+        </w:rPr>
+        <w:t>composizione_ordine</w:t>
+      </w:r>
+      <w:proofErr w:type="spellEnd"/>
+    </w:p>
+    <w:p>
+      <w:pPr>
+        <w:spacing w:after="0" w:line="240" w:lineRule="auto"/>
+        <w:rPr>
+          <w:rFonts w:ascii="Arial" w:hAnsi="Arial" w:cs="Arial"/>
+        </w:rPr>
+      </w:pPr>
+      <w:r>
+        <w:rPr>
+          <w:rFonts w:ascii="Arial" w:hAnsi="Arial" w:cs="Arial"/>
+          <w:noProof/>
+        </w:rPr>
+        <w:drawing>
+          <wp:anchor distT="0" distB="0" distL="114300" distR="114300" simplePos="0" relativeHeight="251679744" behindDoc="0" locked="0" layoutInCell="1" allowOverlap="1" wp14:anchorId="1527899B" wp14:editId="6318D708">
+            <wp:simplePos x="0" y="0"/>
+            <wp:positionH relativeFrom="column">
+              <wp:posOffset>1905</wp:posOffset>
+            </wp:positionH>
+            <wp:positionV relativeFrom="paragraph">
+              <wp:posOffset>4445</wp:posOffset>
+            </wp:positionV>
+            <wp:extent cx="6698870" cy="180000"/>
+            <wp:effectExtent l="0" t="0" r="0" b="0"/>
+            <wp:wrapSquare wrapText="bothSides"/>
+            <wp:docPr id="7" name="Immagine 7"/>
+            <wp:cNvGraphicFramePr>
+              <a:graphicFrameLocks xmlns:a="http://schemas.openxmlformats.org/drawingml/2006/main" noChangeAspect="1"/>
+            </wp:cNvGraphicFramePr>
+            <a:graphic xmlns:a="http://schemas.openxmlformats.org/drawingml/2006/main">
+              <a:graphicData uri="http://schemas.openxmlformats.org/drawingml/2006/picture">
+                <pic:pic xmlns:pic="http://schemas.openxmlformats.org/drawingml/2006/picture">
+                  <pic:nvPicPr>
+                    <pic:cNvPr id="7" name="Immagine 7"/>
+                    <pic:cNvPicPr/>
+                  </pic:nvPicPr>
+                  <pic:blipFill rotWithShape="1">
+                    <a:blip r:embed="rId15">
+                      <a:extLst>
+                        <a:ext uri="{28A0092B-C50C-407E-A947-70E740481C1C}">
+                          <a14:useLocalDpi xmlns:a14="http://schemas.microsoft.com/office/drawing/2010/main" val="0"/>
+                        </a:ext>
+                      </a:extLst>
+                    </a:blip>
+                    <a:srcRect t="8313" r="892" b="7307"/>
+                    <a:stretch/>
+                  </pic:blipFill>
+                  <pic:spPr bwMode="auto">
+                    <a:xfrm>
+                      <a:off x="0" y="0"/>
+                      <a:ext cx="6698870" cy="180000"/>
+                    </a:xfrm>
+                    <a:prstGeom prst="rect">
+                      <a:avLst/>
+                    </a:prstGeom>
+                    <a:ln>
+                      <a:noFill/>
+                    </a:ln>
+                    <a:extLst>
+                      <a:ext uri="{53640926-AAD7-44D8-BBD7-CCE9431645EC}">
+                        <a14:shadowObscured xmlns:a14="http://schemas.microsoft.com/office/drawing/2010/main"/>
+                      </a:ext>
+                    </a:extLst>
+                  </pic:spPr>
+                </pic:pic>
+              </a:graphicData>
+            </a:graphic>
+            <wp14:sizeRelH relativeFrom="page">
+              <wp14:pctWidth>0</wp14:pctWidth>
+            </wp14:sizeRelH>
+            <wp14:sizeRelV relativeFrom="page">
+              <wp14:pctHeight>0</wp14:pctHeight>
+            </wp14:sizeRelV>
+          </wp:anchor>
+        </w:drawing>
+      </w:r>
+    </w:p>
+    <w:p>
+      <w:pPr>
+        <w:spacing w:after="0" w:line="240" w:lineRule="auto"/>
+        <w:rPr>
+          <w:rFonts w:ascii="Arial" w:hAnsi="Arial" w:cs="Arial"/>
+        </w:rPr>
+      </w:pPr>
+      <w:r>
+        <w:rPr>
+          <w:rFonts w:ascii="Arial" w:hAnsi="Arial" w:cs="Arial"/>
+        </w:rPr>
+        <w:t>Tabella scontrino</w:t>
+      </w:r>
+    </w:p>
+    <w:p>
+      <w:pPr>
+        <w:spacing w:after="0" w:line="240" w:lineRule="auto"/>
+        <w:rPr>
+          <w:rFonts w:ascii="Arial" w:hAnsi="Arial" w:cs="Arial"/>
+        </w:rPr>
+      </w:pPr>
+      <w:r>
+        <w:rPr>
+          <w:rFonts w:ascii="Arial" w:hAnsi="Arial" w:cs="Arial"/>
+          <w:noProof/>
+        </w:rPr>
+        <w:drawing>
+          <wp:anchor distT="0" distB="0" distL="114300" distR="114300" simplePos="0" relativeHeight="251680768" behindDoc="0" locked="0" layoutInCell="1" allowOverlap="1" wp14:anchorId="5BCD3BD7" wp14:editId="0AE52C96">
+            <wp:simplePos x="0" y="0"/>
+            <wp:positionH relativeFrom="column">
+              <wp:posOffset>1905</wp:posOffset>
+            </wp:positionH>
+            <wp:positionV relativeFrom="paragraph">
+              <wp:posOffset>3810</wp:posOffset>
+            </wp:positionV>
+            <wp:extent cx="6768000" cy="179689"/>
+            <wp:effectExtent l="0" t="0" r="0" b="0"/>
+            <wp:wrapSquare wrapText="bothSides"/>
+            <wp:docPr id="8" name="Immagine 8"/>
+            <wp:cNvGraphicFramePr>
+              <a:graphicFrameLocks xmlns:a="http://schemas.openxmlformats.org/drawingml/2006/main" noChangeAspect="1"/>
+            </wp:cNvGraphicFramePr>
+            <a:graphic xmlns:a="http://schemas.openxmlformats.org/drawingml/2006/main">
+              <a:graphicData uri="http://schemas.openxmlformats.org/drawingml/2006/picture">
+                <pic:pic xmlns:pic="http://schemas.openxmlformats.org/drawingml/2006/picture">
+                  <pic:nvPicPr>
+                    <pic:cNvPr id="8" name="Immagine 8"/>
+                    <pic:cNvPicPr/>
+                  </pic:nvPicPr>
+                  <pic:blipFill rotWithShape="1">
+                    <a:blip r:embed="rId16">
+                      <a:extLst>
+                        <a:ext uri="{28A0092B-C50C-407E-A947-70E740481C1C}">
+                          <a14:useLocalDpi xmlns:a14="http://schemas.microsoft.com/office/drawing/2010/main" val="0"/>
+                        </a:ext>
+                      </a:extLst>
+                    </a:blip>
+                    <a:srcRect t="18060" r="847" b="2052"/>
+                    <a:stretch/>
+                  </pic:blipFill>
+                  <pic:spPr bwMode="auto">
+                    <a:xfrm>
+                      <a:off x="0" y="0"/>
+                      <a:ext cx="6768000" cy="179689"/>
+                    </a:xfrm>
+                    <a:prstGeom prst="rect">
+                      <a:avLst/>
+                    </a:prstGeom>
+                    <a:ln>
+                      <a:noFill/>
+                    </a:ln>
+                    <a:extLst>
+                      <a:ext uri="{53640926-AAD7-44D8-BBD7-CCE9431645EC}">
+                        <a14:shadowObscured xmlns:a14="http://schemas.microsoft.com/office/drawing/2010/main"/>
+                      </a:ext>
+                    </a:extLst>
+                  </pic:spPr>
+                </pic:pic>
+              </a:graphicData>
+            </a:graphic>
+            <wp14:sizeRelH relativeFrom="page">
+              <wp14:pctWidth>0</wp14:pctWidth>
+            </wp14:sizeRelH>
+            <wp14:sizeRelV relativeFrom="page">
+              <wp14:pctHeight>0</wp14:pctHeight>
+            </wp14:sizeRelV>
+          </wp:anchor>
+        </w:drawing>
+      </w:r>
+    </w:p>
+    <w:p>
+      <w:pPr>
+        <w:spacing w:after="0" w:line="240" w:lineRule="auto"/>
+        <w:rPr>
+          <w:rFonts w:ascii="Arial" w:hAnsi="Arial" w:cs="Arial"/>
+        </w:rPr>
+      </w:pPr>
+    </w:p>
+    <w:p>
+      <w:pPr>
+        <w:spacing w:after="0" w:line="240" w:lineRule="auto"/>
+        <w:rPr>
+          <w:rFonts w:ascii="Arial" w:hAnsi="Arial" w:cs="Arial"/>
+        </w:rPr>
+      </w:pPr>
     </w:p>
     <w:p>
       <w:pPr>
@@ -13531,7 +14005,7 @@
                     <pic:cNvPicPr/>
                   </pic:nvPicPr>
                   <pic:blipFill rotWithShape="1">
-                    <a:blip r:embed="rId14">
+                    <a:blip r:embed="rId17">
                       <a:extLst>
                         <a:ext uri="{28A0092B-C50C-407E-A947-70E740481C1C}">
                           <a14:useLocalDpi xmlns:a14="http://schemas.microsoft.com/office/drawing/2010/main" val="0"/>
@@ -13602,6 +14076,12 @@
         </w:rPr>
         <w:t xml:space="preserve"> 2020</w:t>
       </w:r>
+      <w:r>
+        <w:rPr>
+          <w:rFonts w:ascii="Arial" w:hAnsi="Arial" w:cs="Arial"/>
+        </w:rPr>
+        <w:t>.</w:t>
+      </w:r>
     </w:p>
     <w:p>
       <w:pPr>
@@ -13639,7 +14119,7 @@
                     <pic:cNvPicPr/>
                   </pic:nvPicPr>
                   <pic:blipFill rotWithShape="1">
-                    <a:blip r:embed="rId15">
+                    <a:blip r:embed="rId18">
                       <a:extLst>
                         <a:ext uri="{28A0092B-C50C-407E-A947-70E740481C1C}">
                           <a14:useLocalDpi xmlns:a14="http://schemas.microsoft.com/office/drawing/2010/main" val="0"/>
@@ -13703,6 +14183,31 @@
           <w:noProof/>
         </w:rPr>
       </w:pPr>
+      <w:r>
+        <w:rPr>
+          <w:rFonts w:ascii="Arial" w:hAnsi="Arial" w:cs="Arial"/>
+          <w:noProof/>
+        </w:rPr>
+        <w:br w:type="page"/>
+      </w:r>
+    </w:p>
+    <w:p>
+      <w:pPr>
+        <w:spacing w:after="0" w:line="240" w:lineRule="auto"/>
+        <w:rPr>
+          <w:rFonts w:ascii="Arial" w:hAnsi="Arial" w:cs="Arial"/>
+          <w:noProof/>
+        </w:rPr>
+      </w:pPr>
+    </w:p>
+    <w:p>
+      <w:pPr>
+        <w:spacing w:after="0" w:line="240" w:lineRule="auto"/>
+        <w:rPr>
+          <w:rFonts w:ascii="Arial" w:hAnsi="Arial" w:cs="Arial"/>
+          <w:noProof/>
+        </w:rPr>
+      </w:pPr>
     </w:p>
     <w:p>
       <w:pPr>
@@ -13722,6 +14227,12 @@
           <w:rFonts w:ascii="Arial" w:hAnsi="Arial" w:cs="Arial"/>
         </w:rPr>
         <w:t xml:space="preserve"> Query per il calcolo dello stipendio mensile di un dipendente</w:t>
+      </w:r>
+      <w:r>
+        <w:rPr>
+          <w:rFonts w:ascii="Arial" w:hAnsi="Arial" w:cs="Arial"/>
+        </w:rPr>
+        <w:t>.</w:t>
       </w:r>
     </w:p>
     <w:p>
@@ -13760,7 +14271,7 @@
                     <pic:cNvPicPr/>
                   </pic:nvPicPr>
                   <pic:blipFill rotWithShape="1">
-                    <a:blip r:embed="rId16">
+                    <a:blip r:embed="rId19">
                       <a:extLst>
                         <a:ext uri="{28A0092B-C50C-407E-A947-70E740481C1C}">
                           <a14:useLocalDpi xmlns:a14="http://schemas.microsoft.com/office/drawing/2010/main" val="0"/>
@@ -13831,6 +14342,12 @@
         </w:rPr>
         <w:t xml:space="preserve"> 2020</w:t>
       </w:r>
+      <w:r>
+        <w:rPr>
+          <w:rFonts w:ascii="Arial" w:hAnsi="Arial" w:cs="Arial"/>
+        </w:rPr>
+        <w:t>.</w:t>
+      </w:r>
     </w:p>
     <w:p>
       <w:pPr>
@@ -13868,7 +14385,7 @@
                     <pic:cNvPicPr/>
                   </pic:nvPicPr>
                   <pic:blipFill rotWithShape="1">
-                    <a:blip r:embed="rId17">
+                    <a:blip r:embed="rId20">
                       <a:extLst>
                         <a:ext uri="{28A0092B-C50C-407E-A947-70E740481C1C}">
                           <a14:useLocalDpi xmlns:a14="http://schemas.microsoft.com/office/drawing/2010/main" val="0"/>
@@ -13939,30 +14456,7 @@
         <w:spacing w:after="0" w:line="240" w:lineRule="auto"/>
         <w:rPr>
           <w:rFonts w:ascii="Arial" w:hAnsi="Arial" w:cs="Arial"/>
-        </w:rPr>
-      </w:pPr>
-    </w:p>
-    <w:p>
-      <w:pPr>
-        <w:spacing w:after="0" w:line="240" w:lineRule="auto"/>
-        <w:rPr>
-          <w:rFonts w:ascii="Arial" w:hAnsi="Arial" w:cs="Arial"/>
-        </w:rPr>
-      </w:pPr>
-    </w:p>
-    <w:p>
-      <w:pPr>
-        <w:spacing w:after="0" w:line="240" w:lineRule="auto"/>
-        <w:rPr>
-          <w:rFonts w:ascii="Arial" w:hAnsi="Arial" w:cs="Arial"/>
-        </w:rPr>
-      </w:pPr>
-    </w:p>
-    <w:p>
-      <w:pPr>
-        <w:spacing w:after="0" w:line="240" w:lineRule="auto"/>
-        <w:rPr>
-          <w:rFonts w:ascii="Arial" w:hAnsi="Arial" w:cs="Arial"/>
+          <w:noProof/>
         </w:rPr>
       </w:pPr>
     </w:p>
@@ -14011,7 +14505,7 @@
                     <pic:cNvPicPr/>
                   </pic:nvPicPr>
                   <pic:blipFill rotWithShape="1">
-                    <a:blip r:embed="rId18">
+                    <a:blip r:embed="rId21">
                       <a:extLst>
                         <a:ext uri="{28A0092B-C50C-407E-A947-70E740481C1C}">
                           <a14:useLocalDpi xmlns:a14="http://schemas.microsoft.com/office/drawing/2010/main" val="0"/>
@@ -14068,6 +14562,12 @@
         </w:rPr>
         <w:t xml:space="preserve"> e dice quanti ingredienti mancano per arrivare a 20</w:t>
       </w:r>
+      <w:r>
+        <w:rPr>
+          <w:rFonts w:ascii="Arial" w:hAnsi="Arial" w:cs="Arial"/>
+        </w:rPr>
+        <w:t>.</w:t>
+      </w:r>
     </w:p>
     <w:p>
       <w:pPr>
@@ -14082,7 +14582,7 @@
           <w:noProof/>
         </w:rPr>
         <w:drawing>
-          <wp:anchor distT="0" distB="0" distL="114300" distR="114300" simplePos="0" relativeHeight="251670528" behindDoc="0" locked="0" layoutInCell="1" allowOverlap="1" wp14:anchorId="1E4ABF6A" wp14:editId="5B16B264">
+          <wp:anchor distT="0" distB="0" distL="114300" distR="114300" simplePos="0" relativeHeight="251670528" behindDoc="0" locked="0" layoutInCell="1" allowOverlap="1" wp14:anchorId="1E4ABF6A" wp14:editId="3C022CAA">
             <wp:simplePos x="0" y="0"/>
             <wp:positionH relativeFrom="margin">
               <wp:align>left</wp:align>
@@ -14105,8 +14605,17 @@
                     <pic:cNvPicPr/>
                   </pic:nvPicPr>
                   <pic:blipFill>
-                    <a:blip r:embed="rId19">
+                    <a:blip r:embed="rId22">
                       <a:extLst>
+                        <a:ext uri="{BEBA8EAE-BF5A-486C-A8C5-ECC9F3942E4B}">
+                          <a14:imgProps xmlns:a14="http://schemas.microsoft.com/office/drawing/2010/main">
+                            <a14:imgLayer r:embed="rId23">
+                              <a14:imgEffect>
+                                <a14:sharpenSoften amount="10000"/>
+                              </a14:imgEffect>
+                            </a14:imgLayer>
+                          </a14:imgProps>
+                        </a:ext>
                         <a:ext uri="{28A0092B-C50C-407E-A947-70E740481C1C}">
                           <a14:useLocalDpi xmlns:a14="http://schemas.microsoft.com/office/drawing/2010/main" val="0"/>
                         </a:ext>
@@ -14145,6 +14654,20 @@
           <w:rFonts w:ascii="Arial" w:hAnsi="Arial" w:cs="Arial"/>
         </w:rPr>
       </w:pPr>
+      <w:r>
+        <w:rPr>
+          <w:rFonts w:ascii="Arial" w:hAnsi="Arial" w:cs="Arial"/>
+        </w:rPr>
+        <w:br w:type="page"/>
+      </w:r>
+    </w:p>
+    <w:p>
+      <w:pPr>
+        <w:spacing w:after="0" w:line="240" w:lineRule="auto"/>
+        <w:rPr>
+          <w:rFonts w:ascii="Arial" w:hAnsi="Arial" w:cs="Arial"/>
+        </w:rPr>
+      </w:pPr>
     </w:p>
     <w:p>
       <w:pPr>
@@ -14176,6 +14699,12 @@
           <w:rFonts w:ascii="Arial" w:hAnsi="Arial" w:cs="Arial"/>
         </w:rPr>
         <w:t xml:space="preserve"> magazzino di una pizzeria proveniente dalla sua amministrazione</w:t>
+      </w:r>
+      <w:r>
+        <w:rPr>
+          <w:rFonts w:ascii="Arial" w:hAnsi="Arial" w:cs="Arial"/>
+        </w:rPr>
+        <w:t>.</w:t>
       </w:r>
     </w:p>
     <w:p>
@@ -14214,7 +14743,7 @@
                     <pic:cNvPicPr/>
                   </pic:nvPicPr>
                   <pic:blipFill>
-                    <a:blip r:embed="rId20">
+                    <a:blip r:embed="rId24">
                       <a:extLst>
                         <a:ext uri="{28A0092B-C50C-407E-A947-70E740481C1C}">
                           <a14:useLocalDpi xmlns:a14="http://schemas.microsoft.com/office/drawing/2010/main" val="0"/>
@@ -14274,6 +14803,12 @@
         <w:t>ecgsi</w:t>
       </w:r>
       <w:proofErr w:type="spellEnd"/>
+      <w:r>
+        <w:rPr>
+          <w:rFonts w:ascii="Arial" w:hAnsi="Arial" w:cs="Arial"/>
+        </w:rPr>
+        <w:t>.</w:t>
+      </w:r>
     </w:p>
     <w:p>
       <w:pPr>
@@ -14328,7 +14863,7 @@
                     <pic:cNvPicPr/>
                   </pic:nvPicPr>
                   <pic:blipFill rotWithShape="1">
-                    <a:blip r:embed="rId21">
+                    <a:blip r:embed="rId25">
                       <a:extLst>
                         <a:ext uri="{28A0092B-C50C-407E-A947-70E740481C1C}">
                           <a14:useLocalDpi xmlns:a14="http://schemas.microsoft.com/office/drawing/2010/main" val="0"/>
@@ -14421,7 +14956,7 @@
                     <pic:cNvPicPr/>
                   </pic:nvPicPr>
                   <pic:blipFill rotWithShape="1">
-                    <a:blip r:embed="rId22">
+                    <a:blip r:embed="rId26">
                       <a:extLst>
                         <a:ext uri="{28A0092B-C50C-407E-A947-70E740481C1C}">
                           <a14:useLocalDpi xmlns:a14="http://schemas.microsoft.com/office/drawing/2010/main" val="0"/>
@@ -14476,6 +15011,14 @@
           <w:rFonts w:ascii="Arial" w:hAnsi="Arial" w:cs="Arial"/>
         </w:rPr>
       </w:pPr>
+    </w:p>
+    <w:p>
+      <w:pPr>
+        <w:spacing w:after="0" w:line="240" w:lineRule="auto"/>
+        <w:rPr>
+          <w:rFonts w:ascii="Arial" w:hAnsi="Arial" w:cs="Arial"/>
+        </w:rPr>
+      </w:pPr>
       <w:r>
         <w:rPr>
           <w:rFonts w:ascii="Arial" w:hAnsi="Arial" w:cs="Arial"/>
@@ -14493,6 +15036,12 @@
           <w:rFonts w:ascii="Arial" w:hAnsi="Arial" w:cs="Arial"/>
         </w:rPr>
         <w:t xml:space="preserve"> nel mese di gennaio</w:t>
+      </w:r>
+      <w:r>
+        <w:rPr>
+          <w:rFonts w:ascii="Arial" w:hAnsi="Arial" w:cs="Arial"/>
+        </w:rPr>
+        <w:t>.</w:t>
       </w:r>
     </w:p>
     <w:p>
@@ -14532,7 +15081,7 @@
                     <pic:cNvPicPr/>
                   </pic:nvPicPr>
                   <pic:blipFill>
-                    <a:blip r:embed="rId23">
+                    <a:blip r:embed="rId27">
                       <a:extLst>
                         <a:ext uri="{28A0092B-C50C-407E-A947-70E740481C1C}">
                           <a14:useLocalDpi xmlns:a14="http://schemas.microsoft.com/office/drawing/2010/main" val="0"/>
@@ -14593,7 +15142,7 @@
                     <pic:cNvPicPr/>
                   </pic:nvPicPr>
                   <pic:blipFill>
-                    <a:blip r:embed="rId24">
+                    <a:blip r:embed="rId28">
                       <a:extLst>
                         <a:ext uri="{28A0092B-C50C-407E-A947-70E740481C1C}">
                           <a14:useLocalDpi xmlns:a14="http://schemas.microsoft.com/office/drawing/2010/main" val="0"/>
@@ -14822,6 +15371,67 @@
           <w:rFonts w:ascii="Arial" w:hAnsi="Arial" w:cs="Arial"/>
         </w:rPr>
       </w:pPr>
+      <w:r>
+        <w:rPr>
+          <w:rFonts w:ascii="Arial" w:hAnsi="Arial" w:cs="Arial"/>
+          <w:noProof/>
+        </w:rPr>
+        <w:drawing>
+          <wp:anchor distT="0" distB="0" distL="114300" distR="114300" simplePos="0" relativeHeight="251677696" behindDoc="0" locked="0" layoutInCell="1" allowOverlap="1" wp14:anchorId="39F0518E" wp14:editId="72FA93A6">
+            <wp:simplePos x="0" y="0"/>
+            <wp:positionH relativeFrom="column">
+              <wp:posOffset>116205</wp:posOffset>
+            </wp:positionH>
+            <wp:positionV relativeFrom="paragraph">
+              <wp:posOffset>13970</wp:posOffset>
+            </wp:positionV>
+            <wp:extent cx="2095792" cy="419158"/>
+            <wp:effectExtent l="0" t="0" r="0" b="0"/>
+            <wp:wrapSquare wrapText="bothSides"/>
+            <wp:docPr id="9" name="Immagine 9"/>
+            <wp:cNvGraphicFramePr>
+              <a:graphicFrameLocks xmlns:a="http://schemas.openxmlformats.org/drawingml/2006/main" noChangeAspect="1"/>
+            </wp:cNvGraphicFramePr>
+            <a:graphic xmlns:a="http://schemas.openxmlformats.org/drawingml/2006/main">
+              <a:graphicData uri="http://schemas.openxmlformats.org/drawingml/2006/picture">
+                <pic:pic xmlns:pic="http://schemas.openxmlformats.org/drawingml/2006/picture">
+                  <pic:nvPicPr>
+                    <pic:cNvPr id="9" name="Immagine 9"/>
+                    <pic:cNvPicPr/>
+                  </pic:nvPicPr>
+                  <pic:blipFill>
+                    <a:blip r:embed="rId29">
+                      <a:extLst>
+                        <a:ext uri="{28A0092B-C50C-407E-A947-70E740481C1C}">
+                          <a14:useLocalDpi xmlns:a14="http://schemas.microsoft.com/office/drawing/2010/main" val="0"/>
+                        </a:ext>
+                      </a:extLst>
+                    </a:blip>
+                    <a:stretch>
+                      <a:fillRect/>
+                    </a:stretch>
+                  </pic:blipFill>
+                  <pic:spPr>
+                    <a:xfrm>
+                      <a:off x="0" y="0"/>
+                      <a:ext cx="2095792" cy="419158"/>
+                    </a:xfrm>
+                    <a:prstGeom prst="rect">
+                      <a:avLst/>
+                    </a:prstGeom>
+                  </pic:spPr>
+                </pic:pic>
+              </a:graphicData>
+            </a:graphic>
+            <wp14:sizeRelH relativeFrom="page">
+              <wp14:pctWidth>0</wp14:pctWidth>
+            </wp14:sizeRelH>
+            <wp14:sizeRelV relativeFrom="page">
+              <wp14:pctHeight>0</wp14:pctHeight>
+            </wp14:sizeRelV>
+          </wp:anchor>
+        </w:drawing>
+      </w:r>
     </w:p>
     <w:p>
       <w:pPr>
@@ -14842,7 +15452,10 @@
           <w:szCs w:val="26"/>
         </w:rPr>
       </w:pPr>
-      <w:r>
+    </w:p>
+    <w:p>
+      <w:pPr>
+        <w:spacing w:after="0" w:line="240" w:lineRule="auto"/>
         <w:rPr>
           <w:rFonts w:ascii="Arial" w:hAnsi="Arial" w:cs="Arial"/>
           <w:b/>
@@ -14850,6 +15463,38 @@
           <w:sz w:val="26"/>
           <w:szCs w:val="26"/>
         </w:rPr>
+      </w:pPr>
+      <w:r>
+        <w:rPr>
+          <w:rFonts w:ascii="Arial" w:hAnsi="Arial" w:cs="Arial"/>
+          <w:b/>
+          <w:bCs/>
+          <w:sz w:val="26"/>
+          <w:szCs w:val="26"/>
+        </w:rPr>
+        <w:br w:type="page"/>
+      </w:r>
+    </w:p>
+    <w:p>
+      <w:pPr>
+        <w:spacing w:after="0" w:line="240" w:lineRule="auto"/>
+        <w:rPr>
+          <w:rFonts w:ascii="Arial" w:hAnsi="Arial" w:cs="Arial"/>
+          <w:b/>
+          <w:bCs/>
+          <w:sz w:val="26"/>
+          <w:szCs w:val="26"/>
+        </w:rPr>
+      </w:pPr>
+      <w:r>
+        <w:rPr>
+          <w:rFonts w:ascii="Arial" w:hAnsi="Arial" w:cs="Arial"/>
+          <w:b/>
+          <w:bCs/>
+          <w:sz w:val="26"/>
+          <w:szCs w:val="26"/>
+        </w:rPr>
+        <w:lastRenderedPageBreak/>
         <w:t>Trigger</w:t>
       </w:r>
     </w:p>
@@ -14949,6 +15594,77 @@
           <w:rFonts w:ascii="Arial" w:hAnsi="Arial" w:cs="Arial"/>
         </w:rPr>
         <w:t>In questo modo si manterrà quindi l’integrità referenziale 1:1 tra le due tabelle.</w:t>
+      </w:r>
+    </w:p>
+    <w:p>
+      <w:pPr>
+        <w:spacing w:after="0" w:line="240" w:lineRule="auto"/>
+        <w:ind w:left="284"/>
+        <w:jc w:val="both"/>
+        <w:rPr>
+          <w:rFonts w:ascii="Arial" w:hAnsi="Arial" w:cs="Arial"/>
+        </w:rPr>
+      </w:pPr>
+      <w:r>
+        <w:rPr>
+          <w:rFonts w:ascii="Arial" w:hAnsi="Arial" w:cs="Arial"/>
+          <w:noProof/>
+        </w:rPr>
+        <w:drawing>
+          <wp:anchor distT="0" distB="0" distL="114300" distR="114300" simplePos="0" relativeHeight="251681792" behindDoc="0" locked="0" layoutInCell="1" allowOverlap="1" wp14:anchorId="1B8E68FF" wp14:editId="3DA36A8A">
+            <wp:simplePos x="0" y="0"/>
+            <wp:positionH relativeFrom="column">
+              <wp:posOffset>163830</wp:posOffset>
+            </wp:positionH>
+            <wp:positionV relativeFrom="paragraph">
+              <wp:posOffset>42545</wp:posOffset>
+            </wp:positionV>
+            <wp:extent cx="5296639" cy="1667108"/>
+            <wp:effectExtent l="0" t="0" r="0" b="9525"/>
+            <wp:wrapSquare wrapText="bothSides"/>
+            <wp:docPr id="21" name="Immagine 21" descr="Immagine che contiene testo&#10;&#10;Descrizione generata automaticamente"/>
+            <wp:cNvGraphicFramePr>
+              <a:graphicFrameLocks xmlns:a="http://schemas.openxmlformats.org/drawingml/2006/main" noChangeAspect="1"/>
+            </wp:cNvGraphicFramePr>
+            <a:graphic xmlns:a="http://schemas.openxmlformats.org/drawingml/2006/main">
+              <a:graphicData uri="http://schemas.openxmlformats.org/drawingml/2006/picture">
+                <pic:pic xmlns:pic="http://schemas.openxmlformats.org/drawingml/2006/picture">
+                  <pic:nvPicPr>
+                    <pic:cNvPr id="21" name="Immagine 21" descr="Immagine che contiene testo&#10;&#10;Descrizione generata automaticamente"/>
+                    <pic:cNvPicPr/>
+                  </pic:nvPicPr>
+                  <pic:blipFill>
+                    <a:blip r:embed="rId30">
+                      <a:extLst>
+                        <a:ext uri="{28A0092B-C50C-407E-A947-70E740481C1C}">
+                          <a14:useLocalDpi xmlns:a14="http://schemas.microsoft.com/office/drawing/2010/main" val="0"/>
+                        </a:ext>
+                      </a:extLst>
+                    </a:blip>
+                    <a:stretch>
+                      <a:fillRect/>
+                    </a:stretch>
+                  </pic:blipFill>
+                  <pic:spPr>
+                    <a:xfrm>
+                      <a:off x="0" y="0"/>
+                      <a:ext cx="5296639" cy="1667108"/>
+                    </a:xfrm>
+                    <a:prstGeom prst="rect">
+                      <a:avLst/>
+                    </a:prstGeom>
+                  </pic:spPr>
+                </pic:pic>
+              </a:graphicData>
+            </a:graphic>
+            <wp14:sizeRelH relativeFrom="page">
+              <wp14:pctWidth>0</wp14:pctWidth>
+            </wp14:sizeRelH>
+            <wp14:sizeRelV relativeFrom="page">
+              <wp14:pctHeight>0</wp14:pctHeight>
+            </wp14:sizeRelV>
+          </wp:anchor>
+        </w:drawing>
       </w:r>
     </w:p>
     <w:p>

</xml_diff>